<commit_message>
Implement Executive Summary in Beta Documentation
Added an executive summary to the Beta Release documentation that outlines the new developments since the Alpha Release
</commit_message>
<xml_diff>
--- a/Beta Release Documentation.docx
+++ b/Beta Release Documentation.docx
@@ -66,7 +66,7 @@
                     </pic:cNvPicPr>
                   </pic:nvPicPr>
                   <pic:blipFill>
-                    <a:blip r:embed="rId4">
+                    <a:blip r:embed="rId6">
                       <a:extLst>
                         <a:ext uri="{28A0092B-C50C-407E-A947-70E740481C1C}">
                           <a14:useLocalDpi xmlns:a14="http://schemas.microsoft.com/office/drawing/2010/main" val="0"/>
@@ -119,7 +119,18 @@
           <w:szCs w:val="24"/>
           <w:lang w:val="en-GB"/>
         </w:rPr>
-        <w:t>Alpha Release Technical Documentation On</w:t>
+        <w:t>Beta</w:t>
+      </w:r>
+      <w:r>
+        <w:rPr>
+          <w:rFonts w:ascii="Times New Roman" w:hAnsi="Times New Roman" w:cs="Times New Roman"/>
+          <w:b/>
+          <w:bCs/>
+          <w:sz w:val="24"/>
+          <w:szCs w:val="24"/>
+          <w:lang w:val="en-GB"/>
+        </w:rPr>
+        <w:t xml:space="preserve"> Release Technical Documentation On</w:t>
       </w:r>
     </w:p>
     <w:p>
@@ -240,46 +251,6 @@
         <w:jc w:val="center"/>
         <w:rPr>
           <w:rFonts w:ascii="Times New Roman" w:hAnsi="Times New Roman" w:cs="Times New Roman"/>
-          <w:b/>
-          <w:bCs/>
-          <w:lang w:val="en-GB"/>
-        </w:rPr>
-      </w:pPr>
-      <w:r>
-        <w:rPr>
-          <w:rFonts w:ascii="Times New Roman" w:hAnsi="Times New Roman" w:cs="Times New Roman"/>
-          <w:b/>
-          <w:bCs/>
-          <w:lang w:val="en-GB"/>
-        </w:rPr>
-        <w:t>D00261104 CONOR MC GINN</w:t>
-      </w:r>
-    </w:p>
-    <w:p>
-      <w:pPr>
-        <w:jc w:val="center"/>
-        <w:rPr>
-          <w:rFonts w:ascii="Times New Roman" w:hAnsi="Times New Roman" w:cs="Times New Roman"/>
-          <w:b/>
-          <w:bCs/>
-          <w:lang w:val="en-GB"/>
-        </w:rPr>
-      </w:pPr>
-      <w:r>
-        <w:rPr>
-          <w:rFonts w:ascii="Times New Roman" w:hAnsi="Times New Roman" w:cs="Times New Roman"/>
-          <w:b/>
-          <w:bCs/>
-          <w:lang w:val="en-GB"/>
-        </w:rPr>
-        <w:t>D00240060 HANNAH MC ELROY</w:t>
-      </w:r>
-    </w:p>
-    <w:p>
-      <w:pPr>
-        <w:jc w:val="center"/>
-        <w:rPr>
-          <w:rFonts w:ascii="Times New Roman" w:hAnsi="Times New Roman" w:cs="Times New Roman"/>
           <w:lang w:val="en-GB"/>
         </w:rPr>
       </w:pPr>
@@ -450,7 +421,375 @@
       </w:r>
     </w:p>
     <w:p/>
+    <w:p/>
+    <w:p>
+      <w:pPr>
+        <w:spacing w:after="120" w:line="360" w:lineRule="auto"/>
+        <w:rPr>
+          <w:rFonts w:ascii="Arial" w:hAnsi="Arial" w:cs="Arial"/>
+          <w:b/>
+          <w:bCs/>
+          <w:sz w:val="32"/>
+          <w:szCs w:val="32"/>
+          <w:lang w:val="en-GB"/>
+        </w:rPr>
+      </w:pPr>
+      <w:r>
+        <w:rPr>
+          <w:rFonts w:ascii="Arial" w:hAnsi="Arial" w:cs="Arial"/>
+          <w:b/>
+          <w:bCs/>
+          <w:sz w:val="32"/>
+          <w:szCs w:val="32"/>
+          <w:lang w:val="en-GB"/>
+        </w:rPr>
+        <w:lastRenderedPageBreak/>
+        <w:t>EXECUTIVE SUMMARY</w:t>
+      </w:r>
+    </w:p>
+    <w:p>
+      <w:pPr>
+        <w:spacing w:line="360" w:lineRule="auto"/>
+        <w:rPr>
+          <w:rFonts w:ascii="Arial" w:hAnsi="Arial" w:cs="Arial"/>
+          <w:lang w:val="en-GB"/>
+        </w:rPr>
+      </w:pPr>
+      <w:r>
+        <w:rPr>
+          <w:rFonts w:ascii="Arial" w:hAnsi="Arial" w:cs="Arial"/>
+          <w:lang w:val="en-GB"/>
+        </w:rPr>
+        <w:t xml:space="preserve">The Beta release of the Aerosense </w:t>
+      </w:r>
+      <w:r>
+        <w:rPr>
+          <w:rFonts w:ascii="Arial" w:hAnsi="Arial" w:cs="Arial"/>
+          <w:lang w:val="en-GB"/>
+        </w:rPr>
+        <w:t>project</w:t>
+      </w:r>
+      <w:r>
+        <w:rPr>
+          <w:rFonts w:ascii="Arial" w:hAnsi="Arial" w:cs="Arial"/>
+          <w:lang w:val="en-GB"/>
+        </w:rPr>
+        <w:t xml:space="preserve"> </w:t>
+      </w:r>
+      <w:r>
+        <w:rPr>
+          <w:rFonts w:ascii="Arial" w:hAnsi="Arial" w:cs="Arial"/>
+          <w:lang w:val="en-GB"/>
+        </w:rPr>
+        <w:t>shows</w:t>
+      </w:r>
+      <w:r>
+        <w:rPr>
+          <w:rFonts w:ascii="Arial" w:hAnsi="Arial" w:cs="Arial"/>
+          <w:lang w:val="en-GB"/>
+        </w:rPr>
+        <w:t xml:space="preserve"> an advancement from our Alpha prototype, </w:t>
+      </w:r>
+      <w:r>
+        <w:rPr>
+          <w:rFonts w:ascii="Arial" w:hAnsi="Arial" w:cs="Arial"/>
+          <w:lang w:val="en-GB"/>
+        </w:rPr>
+        <w:t>showing good</w:t>
+      </w:r>
+      <w:r>
+        <w:rPr>
+          <w:rFonts w:ascii="Arial" w:hAnsi="Arial" w:cs="Arial"/>
+          <w:lang w:val="en-GB"/>
+        </w:rPr>
+        <w:t xml:space="preserve"> progress in the Smart Indoor Air Quality Hub's development. This </w:t>
+      </w:r>
+      <w:r>
+        <w:rPr>
+          <w:rFonts w:ascii="Arial" w:hAnsi="Arial" w:cs="Arial"/>
+          <w:lang w:val="en-GB"/>
+        </w:rPr>
+        <w:t>release</w:t>
+      </w:r>
+      <w:r>
+        <w:rPr>
+          <w:rFonts w:ascii="Arial" w:hAnsi="Arial" w:cs="Arial"/>
+          <w:lang w:val="en-GB"/>
+        </w:rPr>
+        <w:t xml:space="preserve"> includes the successful integration of an additional USB-to-UART converter, enhancing the PMS7003 sensor's functionality within the system. </w:t>
+      </w:r>
+      <w:r>
+        <w:rPr>
+          <w:rFonts w:ascii="Arial" w:hAnsi="Arial" w:cs="Arial"/>
+          <w:lang w:val="en-GB"/>
+        </w:rPr>
+        <w:t>Also</w:t>
+      </w:r>
+      <w:r>
+        <w:rPr>
+          <w:rFonts w:ascii="Arial" w:hAnsi="Arial" w:cs="Arial"/>
+          <w:lang w:val="en-GB"/>
+        </w:rPr>
+        <w:t>, the inclusion of the L76K GPS</w:t>
+      </w:r>
+      <w:r>
+        <w:rPr>
+          <w:rFonts w:ascii="Arial" w:hAnsi="Arial" w:cs="Arial"/>
+          <w:lang w:val="en-GB"/>
+        </w:rPr>
+        <w:t xml:space="preserve"> (new GPS sensor)</w:t>
+      </w:r>
+      <w:r>
+        <w:rPr>
+          <w:rFonts w:ascii="Arial" w:hAnsi="Arial" w:cs="Arial"/>
+          <w:lang w:val="en-GB"/>
+        </w:rPr>
+        <w:t xml:space="preserve"> module</w:t>
+      </w:r>
+      <w:r>
+        <w:rPr>
+          <w:rFonts w:ascii="Arial" w:hAnsi="Arial" w:cs="Arial"/>
+          <w:lang w:val="en-GB"/>
+        </w:rPr>
+        <w:t>.</w:t>
+      </w:r>
+    </w:p>
+    <w:p>
+      <w:pPr>
+        <w:spacing w:line="360" w:lineRule="auto"/>
+        <w:rPr>
+          <w:rFonts w:ascii="Arial" w:hAnsi="Arial" w:cs="Arial"/>
+          <w:lang w:val="en-GB"/>
+        </w:rPr>
+      </w:pPr>
+      <w:r>
+        <w:rPr>
+          <w:rFonts w:ascii="Arial" w:hAnsi="Arial" w:cs="Arial"/>
+          <w:lang w:val="en-GB"/>
+        </w:rPr>
+        <w:t xml:space="preserve">A significant </w:t>
+      </w:r>
+      <w:r>
+        <w:rPr>
+          <w:rFonts w:ascii="Arial" w:hAnsi="Arial" w:cs="Arial"/>
+          <w:lang w:val="en-GB"/>
+        </w:rPr>
+        <w:t>difference between the alpha release and beta release</w:t>
+      </w:r>
+      <w:r>
+        <w:rPr>
+          <w:rFonts w:ascii="Arial" w:hAnsi="Arial" w:cs="Arial"/>
+          <w:lang w:val="en-GB"/>
+        </w:rPr>
+        <w:t xml:space="preserve"> in this phase is the transition to the PubNub Access Manager, </w:t>
+      </w:r>
+      <w:r>
+        <w:rPr>
+          <w:rFonts w:ascii="Arial" w:hAnsi="Arial" w:cs="Arial"/>
+          <w:lang w:val="en-GB"/>
+        </w:rPr>
+        <w:t>making</w:t>
+      </w:r>
+      <w:r>
+        <w:rPr>
+          <w:rFonts w:ascii="Arial" w:hAnsi="Arial" w:cs="Arial"/>
+          <w:lang w:val="en-GB"/>
+        </w:rPr>
+        <w:t xml:space="preserve"> our system's security framework</w:t>
+      </w:r>
+      <w:r>
+        <w:rPr>
+          <w:rFonts w:ascii="Arial" w:hAnsi="Arial" w:cs="Arial"/>
+          <w:lang w:val="en-GB"/>
+        </w:rPr>
+        <w:t xml:space="preserve"> stronger</w:t>
+      </w:r>
+      <w:r>
+        <w:rPr>
+          <w:rFonts w:ascii="Arial" w:hAnsi="Arial" w:cs="Arial"/>
+          <w:lang w:val="en-GB"/>
+        </w:rPr>
+        <w:t>. This upgrade ensures a more controlled communication environment between the IoT devices and our cloud infrastructure</w:t>
+      </w:r>
+      <w:r>
+        <w:rPr>
+          <w:rFonts w:ascii="Arial" w:hAnsi="Arial" w:cs="Arial"/>
+          <w:lang w:val="en-GB"/>
+        </w:rPr>
+        <w:t xml:space="preserve"> the AWS server.</w:t>
+      </w:r>
+    </w:p>
+    <w:p>
+      <w:pPr>
+        <w:spacing w:line="360" w:lineRule="auto"/>
+        <w:rPr>
+          <w:rFonts w:ascii="Arial" w:hAnsi="Arial" w:cs="Arial"/>
+          <w:lang w:val="en-GB"/>
+        </w:rPr>
+      </w:pPr>
+      <w:r>
+        <w:rPr>
+          <w:rFonts w:ascii="Arial" w:hAnsi="Arial" w:cs="Arial"/>
+          <w:lang w:val="en-GB"/>
+        </w:rPr>
+        <w:t>With</w:t>
+      </w:r>
+      <w:r>
+        <w:rPr>
+          <w:rFonts w:ascii="Arial" w:hAnsi="Arial" w:cs="Arial"/>
+          <w:lang w:val="en-GB"/>
+        </w:rPr>
+        <w:t xml:space="preserve"> these enhancements, the Beta release </w:t>
+      </w:r>
+      <w:r>
+        <w:rPr>
+          <w:rFonts w:ascii="Arial" w:hAnsi="Arial" w:cs="Arial"/>
+          <w:lang w:val="en-GB"/>
+        </w:rPr>
+        <w:t>strengthen</w:t>
+      </w:r>
+      <w:r>
+        <w:rPr>
+          <w:rFonts w:ascii="Arial" w:hAnsi="Arial" w:cs="Arial"/>
+          <w:lang w:val="en-GB"/>
+        </w:rPr>
+        <w:t>s the core attributes of Aerosense. It demonstrate</w:t>
+      </w:r>
+      <w:r>
+        <w:rPr>
+          <w:rFonts w:ascii="Arial" w:hAnsi="Arial" w:cs="Arial"/>
+          <w:lang w:val="en-GB"/>
+        </w:rPr>
+        <w:t>s</w:t>
+      </w:r>
+      <w:r>
+        <w:rPr>
+          <w:rFonts w:ascii="Arial" w:hAnsi="Arial" w:cs="Arial"/>
+          <w:lang w:val="en-GB"/>
+        </w:rPr>
+        <w:t xml:space="preserve"> our system's capability to support asthma patients effectively by providing vital, real-time insights into air quality dynamics. Th</w:t>
+      </w:r>
+      <w:r>
+        <w:rPr>
+          <w:rFonts w:ascii="Arial" w:hAnsi="Arial" w:cs="Arial"/>
+          <w:lang w:val="en-GB"/>
+        </w:rPr>
+        <w:t xml:space="preserve">is Beta Release documentation </w:t>
+      </w:r>
+      <w:r>
+        <w:rPr>
+          <w:rFonts w:ascii="Arial" w:hAnsi="Arial" w:cs="Arial"/>
+          <w:lang w:val="en-GB"/>
+        </w:rPr>
+        <w:t xml:space="preserve">will detail these </w:t>
+      </w:r>
+      <w:r>
+        <w:rPr>
+          <w:rFonts w:ascii="Arial" w:hAnsi="Arial" w:cs="Arial"/>
+          <w:lang w:val="en-GB"/>
+        </w:rPr>
+        <w:t>improvements.</w:t>
+      </w:r>
+    </w:p>
+    <w:p>
+      <w:pPr>
+        <w:spacing w:line="360" w:lineRule="auto"/>
+      </w:pPr>
+      <w:r>
+        <w:rPr>
+          <w:rFonts w:ascii="Arial" w:hAnsi="Arial" w:cs="Arial"/>
+          <w:lang w:val="en-GB"/>
+        </w:rPr>
+        <w:t xml:space="preserve">In </w:t>
+      </w:r>
+      <w:r>
+        <w:rPr>
+          <w:rFonts w:ascii="Arial" w:hAnsi="Arial" w:cs="Arial"/>
+          <w:lang w:val="en-GB"/>
+        </w:rPr>
+        <w:t>conclusion</w:t>
+      </w:r>
+      <w:r>
+        <w:rPr>
+          <w:rFonts w:ascii="Arial" w:hAnsi="Arial" w:cs="Arial"/>
+          <w:lang w:val="en-GB"/>
+        </w:rPr>
+        <w:t xml:space="preserve">, the Beta release signifies </w:t>
+      </w:r>
+      <w:r>
+        <w:rPr>
+          <w:rFonts w:ascii="Arial" w:hAnsi="Arial" w:cs="Arial"/>
+          <w:lang w:val="en-GB"/>
+        </w:rPr>
+        <w:t xml:space="preserve">more about </w:t>
+      </w:r>
+      <w:r>
+        <w:rPr>
+          <w:rFonts w:ascii="Arial" w:hAnsi="Arial" w:cs="Arial"/>
+          <w:lang w:val="en-GB"/>
+        </w:rPr>
+        <w:t xml:space="preserve"> the final product, </w:t>
+      </w:r>
+      <w:r>
+        <w:rPr>
+          <w:rFonts w:ascii="Arial" w:hAnsi="Arial" w:cs="Arial"/>
+          <w:lang w:val="en-GB"/>
+        </w:rPr>
+        <w:t>showing a position improvement from the Alpha release and the effect of the feedback received from the lecturers</w:t>
+      </w:r>
+      <w:r>
+        <w:rPr>
+          <w:rFonts w:ascii="Arial" w:hAnsi="Arial" w:cs="Arial"/>
+          <w:lang w:val="en-GB"/>
+        </w:rPr>
+        <w:t xml:space="preserve">. It is a </w:t>
+      </w:r>
+      <w:r>
+        <w:rPr>
+          <w:rFonts w:ascii="Arial" w:hAnsi="Arial" w:cs="Arial"/>
+          <w:lang w:val="en-GB"/>
+        </w:rPr>
+        <w:t>good step</w:t>
+      </w:r>
+      <w:r>
+        <w:rPr>
+          <w:rFonts w:ascii="Arial" w:hAnsi="Arial" w:cs="Arial"/>
+          <w:lang w:val="en-GB"/>
+        </w:rPr>
+        <w:t xml:space="preserve"> to our ongoing </w:t>
+      </w:r>
+      <w:r>
+        <w:rPr>
+          <w:rFonts w:ascii="Arial" w:hAnsi="Arial" w:cs="Arial"/>
+          <w:lang w:val="en-GB"/>
+        </w:rPr>
+        <w:t xml:space="preserve">project </w:t>
+      </w:r>
+      <w:r>
+        <w:rPr>
+          <w:rFonts w:ascii="Arial" w:hAnsi="Arial" w:cs="Arial"/>
+          <w:lang w:val="en-GB"/>
+        </w:rPr>
+        <w:t xml:space="preserve"> to enhancing indoor air quality management, especially for individuals </w:t>
+      </w:r>
+      <w:r>
+        <w:rPr>
+          <w:rFonts w:ascii="Arial" w:hAnsi="Arial" w:cs="Arial"/>
+          <w:lang w:val="en-GB"/>
+        </w:rPr>
+        <w:t>with severe</w:t>
+      </w:r>
+      <w:r>
+        <w:rPr>
+          <w:rFonts w:ascii="Arial" w:hAnsi="Arial" w:cs="Arial"/>
+          <w:lang w:val="en-GB"/>
+        </w:rPr>
+        <w:t xml:space="preserve"> asthma.</w:t>
+      </w:r>
+    </w:p>
     <w:sectPr>
+      <w:headerReference w:type="default" r:id="rId7"/>
+      <w:footerReference w:type="default" r:id="rId8"/>
       <w:pgSz w:w="11906" w:h="16838"/>
       <w:pgMar w:top="1440" w:right="1440" w:bottom="1440" w:left="1440" w:header="708" w:footer="708" w:gutter="0"/>
       <w:cols w:space="708"/>
@@ -458,6 +797,200 @@
     </w:sectPr>
   </w:body>
 </w:document>
+</file>
+
+<file path=word/endnotes.xml><?xml version="1.0" encoding="utf-8"?>
+<w:endnotes xmlns:wpc="http://schemas.microsoft.com/office/word/2010/wordprocessingCanvas" xmlns:cx="http://schemas.microsoft.com/office/drawing/2014/chartex" xmlns:cx1="http://schemas.microsoft.com/office/drawing/2015/9/8/chartex" xmlns:cx2="http://schemas.microsoft.com/office/drawing/2015/10/21/chartex" xmlns:cx3="http://schemas.microsoft.com/office/drawing/2016/5/9/chartex" xmlns:cx4="http://schemas.microsoft.com/office/drawing/2016/5/10/chartex" xmlns:cx5="http://schemas.microsoft.com/office/drawing/2016/5/11/chartex" xmlns:cx6="http://schemas.microsoft.com/office/drawing/2016/5/12/chartex" xmlns:cx7="http://schemas.microsoft.com/office/drawing/2016/5/13/chartex" xmlns:cx8="http://schemas.microsoft.com/office/drawing/2016/5/14/chartex" xmlns:mc="http://schemas.openxmlformats.org/markup-compatibility/2006" xmlns:aink="http://schemas.microsoft.com/office/drawing/2016/ink" xmlns:am3d="http://schemas.microsoft.com/office/drawing/2017/model3d" xmlns:o="urn:schemas-microsoft-com:office:office" xmlns:oel="http://schemas.microsoft.com/office/2019/extlst" xmlns:r="http://schemas.openxmlformats.org/officeDocument/2006/relationships" xmlns:m="http://schemas.openxmlformats.org/officeDocument/2006/math" xmlns:v="urn:schemas-microsoft-com:vml" xmlns:wp14="http://schemas.microsoft.com/office/word/2010/wordprocessingDrawing" xmlns:wp="http://schemas.openxmlformats.org/drawingml/2006/wordprocessingDrawing" xmlns:w10="urn:schemas-microsoft-com:office:word" xmlns:w="http://schemas.openxmlformats.org/wordprocessingml/2006/main" xmlns:w14="http://schemas.microsoft.com/office/word/2010/wordml" xmlns:w15="http://schemas.microsoft.com/office/word/2012/wordml" xmlns:w16cex="http://schemas.microsoft.com/office/word/2018/wordml/cex" xmlns:w16cid="http://schemas.microsoft.com/office/word/2016/wordml/cid" xmlns:w16="http://schemas.microsoft.com/office/word/2018/wordml" xmlns:w16sdtdh="http://schemas.microsoft.com/office/word/2020/wordml/sdtdatahash" xmlns:w16se="http://schemas.microsoft.com/office/word/2015/wordml/symex" xmlns:wpg="http://schemas.microsoft.com/office/word/2010/wordprocessingGroup" xmlns:wpi="http://schemas.microsoft.com/office/word/2010/wordprocessingInk" xmlns:wne="http://schemas.microsoft.com/office/word/2006/wordml" xmlns:wps="http://schemas.microsoft.com/office/word/2010/wordprocessingShape" mc:Ignorable="w14 w15 w16se w16cid w16 w16cex w16sdtdh wp14">
+  <w:endnote w:type="separator" w:id="-1">
+    <w:p>
+      <w:pPr>
+        <w:spacing w:after="0" w:line="240" w:lineRule="auto"/>
+      </w:pPr>
+      <w:r>
+        <w:separator/>
+      </w:r>
+    </w:p>
+  </w:endnote>
+  <w:endnote w:type="continuationSeparator" w:id="0">
+    <w:p>
+      <w:pPr>
+        <w:spacing w:after="0" w:line="240" w:lineRule="auto"/>
+      </w:pPr>
+      <w:r>
+        <w:continuationSeparator/>
+      </w:r>
+    </w:p>
+  </w:endnote>
+</w:endnotes>
+</file>
+
+<file path=word/footer1.xml><?xml version="1.0" encoding="utf-8"?>
+<w:ftr xmlns:wpc="http://schemas.microsoft.com/office/word/2010/wordprocessingCanvas" xmlns:cx="http://schemas.microsoft.com/office/drawing/2014/chartex" xmlns:cx1="http://schemas.microsoft.com/office/drawing/2015/9/8/chartex" xmlns:cx2="http://schemas.microsoft.com/office/drawing/2015/10/21/chartex" xmlns:cx3="http://schemas.microsoft.com/office/drawing/2016/5/9/chartex" xmlns:cx4="http://schemas.microsoft.com/office/drawing/2016/5/10/chartex" xmlns:cx5="http://schemas.microsoft.com/office/drawing/2016/5/11/chartex" xmlns:cx6="http://schemas.microsoft.com/office/drawing/2016/5/12/chartex" xmlns:cx7="http://schemas.microsoft.com/office/drawing/2016/5/13/chartex" xmlns:cx8="http://schemas.microsoft.com/office/drawing/2016/5/14/chartex" xmlns:mc="http://schemas.openxmlformats.org/markup-compatibility/2006" xmlns:aink="http://schemas.microsoft.com/office/drawing/2016/ink" xmlns:am3d="http://schemas.microsoft.com/office/drawing/2017/model3d" xmlns:o="urn:schemas-microsoft-com:office:office" xmlns:oel="http://schemas.microsoft.com/office/2019/extlst" xmlns:r="http://schemas.openxmlformats.org/officeDocument/2006/relationships" xmlns:m="http://schemas.openxmlformats.org/officeDocument/2006/math" xmlns:v="urn:schemas-microsoft-com:vml" xmlns:wp14="http://schemas.microsoft.com/office/word/2010/wordprocessingDrawing" xmlns:wp="http://schemas.openxmlformats.org/drawingml/2006/wordprocessingDrawing" xmlns:w10="urn:schemas-microsoft-com:office:word" xmlns:w="http://schemas.openxmlformats.org/wordprocessingml/2006/main" xmlns:w14="http://schemas.microsoft.com/office/word/2010/wordml" xmlns:w15="http://schemas.microsoft.com/office/word/2012/wordml" xmlns:w16cex="http://schemas.microsoft.com/office/word/2018/wordml/cex" xmlns:w16cid="http://schemas.microsoft.com/office/word/2016/wordml/cid" xmlns:w16="http://schemas.microsoft.com/office/word/2018/wordml" xmlns:w16sdtdh="http://schemas.microsoft.com/office/word/2020/wordml/sdtdatahash" xmlns:w16se="http://schemas.microsoft.com/office/word/2015/wordml/symex" xmlns:wpg="http://schemas.microsoft.com/office/word/2010/wordprocessingGroup" xmlns:wpi="http://schemas.microsoft.com/office/word/2010/wordprocessingInk" xmlns:wne="http://schemas.microsoft.com/office/word/2006/wordml" xmlns:wps="http://schemas.microsoft.com/office/word/2010/wordprocessingShape" mc:Ignorable="w14 w15 w16se w16cid w16 w16cex w16sdtdh wp14">
+  <w:sdt>
+    <w:sdtPr>
+      <w:id w:val="442808036"/>
+      <w:docPartObj>
+        <w:docPartGallery w:val="Page Numbers (Bottom of Page)"/>
+        <w:docPartUnique/>
+      </w:docPartObj>
+    </w:sdtPr>
+    <w:sdtContent>
+      <w:sdt>
+        <w:sdtPr>
+          <w:id w:val="-1769616900"/>
+          <w:docPartObj>
+            <w:docPartGallery w:val="Page Numbers (Top of Page)"/>
+            <w:docPartUnique/>
+          </w:docPartObj>
+        </w:sdtPr>
+        <w:sdtContent>
+          <w:p>
+            <w:pPr>
+              <w:pStyle w:val="Footer"/>
+              <w:jc w:val="right"/>
+            </w:pPr>
+            <w:r>
+              <w:t xml:space="preserve">Page </w:t>
+            </w:r>
+            <w:r>
+              <w:rPr>
+                <w:b/>
+                <w:bCs/>
+                <w:sz w:val="24"/>
+                <w:szCs w:val="24"/>
+              </w:rPr>
+              <w:fldChar w:fldCharType="begin"/>
+            </w:r>
+            <w:r>
+              <w:rPr>
+                <w:b/>
+                <w:bCs/>
+              </w:rPr>
+              <w:instrText xml:space="preserve"> PAGE </w:instrText>
+            </w:r>
+            <w:r>
+              <w:rPr>
+                <w:b/>
+                <w:bCs/>
+                <w:sz w:val="24"/>
+                <w:szCs w:val="24"/>
+              </w:rPr>
+              <w:fldChar w:fldCharType="separate"/>
+            </w:r>
+            <w:r>
+              <w:rPr>
+                <w:b/>
+                <w:bCs/>
+                <w:noProof/>
+              </w:rPr>
+              <w:t>2</w:t>
+            </w:r>
+            <w:r>
+              <w:rPr>
+                <w:b/>
+                <w:bCs/>
+                <w:sz w:val="24"/>
+                <w:szCs w:val="24"/>
+              </w:rPr>
+              <w:fldChar w:fldCharType="end"/>
+            </w:r>
+            <w:r>
+              <w:t xml:space="preserve"> of </w:t>
+            </w:r>
+            <w:r>
+              <w:rPr>
+                <w:b/>
+                <w:bCs/>
+                <w:sz w:val="24"/>
+                <w:szCs w:val="24"/>
+              </w:rPr>
+              <w:fldChar w:fldCharType="begin"/>
+            </w:r>
+            <w:r>
+              <w:rPr>
+                <w:b/>
+                <w:bCs/>
+              </w:rPr>
+              <w:instrText xml:space="preserve"> NUMPAGES  </w:instrText>
+            </w:r>
+            <w:r>
+              <w:rPr>
+                <w:b/>
+                <w:bCs/>
+                <w:sz w:val="24"/>
+                <w:szCs w:val="24"/>
+              </w:rPr>
+              <w:fldChar w:fldCharType="separate"/>
+            </w:r>
+            <w:r>
+              <w:rPr>
+                <w:b/>
+                <w:bCs/>
+                <w:noProof/>
+              </w:rPr>
+              <w:t>2</w:t>
+            </w:r>
+            <w:r>
+              <w:rPr>
+                <w:b/>
+                <w:bCs/>
+                <w:sz w:val="24"/>
+                <w:szCs w:val="24"/>
+              </w:rPr>
+              <w:fldChar w:fldCharType="end"/>
+            </w:r>
+          </w:p>
+        </w:sdtContent>
+      </w:sdt>
+    </w:sdtContent>
+  </w:sdt>
+  <w:p>
+    <w:pPr>
+      <w:pStyle w:val="Footer"/>
+    </w:pPr>
+    <w:r>
+      <w:t>14/01/2024</w:t>
+    </w:r>
+  </w:p>
+</w:ftr>
+</file>
+
+<file path=word/footnotes.xml><?xml version="1.0" encoding="utf-8"?>
+<w:footnotes xmlns:wpc="http://schemas.microsoft.com/office/word/2010/wordprocessingCanvas" xmlns:cx="http://schemas.microsoft.com/office/drawing/2014/chartex" xmlns:cx1="http://schemas.microsoft.com/office/drawing/2015/9/8/chartex" xmlns:cx2="http://schemas.microsoft.com/office/drawing/2015/10/21/chartex" xmlns:cx3="http://schemas.microsoft.com/office/drawing/2016/5/9/chartex" xmlns:cx4="http://schemas.microsoft.com/office/drawing/2016/5/10/chartex" xmlns:cx5="http://schemas.microsoft.com/office/drawing/2016/5/11/chartex" xmlns:cx6="http://schemas.microsoft.com/office/drawing/2016/5/12/chartex" xmlns:cx7="http://schemas.microsoft.com/office/drawing/2016/5/13/chartex" xmlns:cx8="http://schemas.microsoft.com/office/drawing/2016/5/14/chartex" xmlns:mc="http://schemas.openxmlformats.org/markup-compatibility/2006" xmlns:aink="http://schemas.microsoft.com/office/drawing/2016/ink" xmlns:am3d="http://schemas.microsoft.com/office/drawing/2017/model3d" xmlns:o="urn:schemas-microsoft-com:office:office" xmlns:oel="http://schemas.microsoft.com/office/2019/extlst" xmlns:r="http://schemas.openxmlformats.org/officeDocument/2006/relationships" xmlns:m="http://schemas.openxmlformats.org/officeDocument/2006/math" xmlns:v="urn:schemas-microsoft-com:vml" xmlns:wp14="http://schemas.microsoft.com/office/word/2010/wordprocessingDrawing" xmlns:wp="http://schemas.openxmlformats.org/drawingml/2006/wordprocessingDrawing" xmlns:w10="urn:schemas-microsoft-com:office:word" xmlns:w="http://schemas.openxmlformats.org/wordprocessingml/2006/main" xmlns:w14="http://schemas.microsoft.com/office/word/2010/wordml" xmlns:w15="http://schemas.microsoft.com/office/word/2012/wordml" xmlns:w16cex="http://schemas.microsoft.com/office/word/2018/wordml/cex" xmlns:w16cid="http://schemas.microsoft.com/office/word/2016/wordml/cid" xmlns:w16="http://schemas.microsoft.com/office/word/2018/wordml" xmlns:w16sdtdh="http://schemas.microsoft.com/office/word/2020/wordml/sdtdatahash" xmlns:w16se="http://schemas.microsoft.com/office/word/2015/wordml/symex" xmlns:wpg="http://schemas.microsoft.com/office/word/2010/wordprocessingGroup" xmlns:wpi="http://schemas.microsoft.com/office/word/2010/wordprocessingInk" xmlns:wne="http://schemas.microsoft.com/office/word/2006/wordml" xmlns:wps="http://schemas.microsoft.com/office/word/2010/wordprocessingShape" mc:Ignorable="w14 w15 w16se w16cid w16 w16cex w16sdtdh wp14">
+  <w:footnote w:type="separator" w:id="-1">
+    <w:p>
+      <w:pPr>
+        <w:spacing w:after="0" w:line="240" w:lineRule="auto"/>
+      </w:pPr>
+      <w:r>
+        <w:separator/>
+      </w:r>
+    </w:p>
+  </w:footnote>
+  <w:footnote w:type="continuationSeparator" w:id="0">
+    <w:p>
+      <w:pPr>
+        <w:spacing w:after="0" w:line="240" w:lineRule="auto"/>
+      </w:pPr>
+      <w:r>
+        <w:continuationSeparator/>
+      </w:r>
+    </w:p>
+  </w:footnote>
+</w:footnotes>
+</file>
+
+<file path=word/header1.xml><?xml version="1.0" encoding="utf-8"?>
+<w:hdr xmlns:wpc="http://schemas.microsoft.com/office/word/2010/wordprocessingCanvas" xmlns:cx="http://schemas.microsoft.com/office/drawing/2014/chartex" xmlns:cx1="http://schemas.microsoft.com/office/drawing/2015/9/8/chartex" xmlns:cx2="http://schemas.microsoft.com/office/drawing/2015/10/21/chartex" xmlns:cx3="http://schemas.microsoft.com/office/drawing/2016/5/9/chartex" xmlns:cx4="http://schemas.microsoft.com/office/drawing/2016/5/10/chartex" xmlns:cx5="http://schemas.microsoft.com/office/drawing/2016/5/11/chartex" xmlns:cx6="http://schemas.microsoft.com/office/drawing/2016/5/12/chartex" xmlns:cx7="http://schemas.microsoft.com/office/drawing/2016/5/13/chartex" xmlns:cx8="http://schemas.microsoft.com/office/drawing/2016/5/14/chartex" xmlns:mc="http://schemas.openxmlformats.org/markup-compatibility/2006" xmlns:aink="http://schemas.microsoft.com/office/drawing/2016/ink" xmlns:am3d="http://schemas.microsoft.com/office/drawing/2017/model3d" xmlns:o="urn:schemas-microsoft-com:office:office" xmlns:oel="http://schemas.microsoft.com/office/2019/extlst" xmlns:r="http://schemas.openxmlformats.org/officeDocument/2006/relationships" xmlns:m="http://schemas.openxmlformats.org/officeDocument/2006/math" xmlns:v="urn:schemas-microsoft-com:vml" xmlns:wp14="http://schemas.microsoft.com/office/word/2010/wordprocessingDrawing" xmlns:wp="http://schemas.openxmlformats.org/drawingml/2006/wordprocessingDrawing" xmlns:w10="urn:schemas-microsoft-com:office:word" xmlns:w="http://schemas.openxmlformats.org/wordprocessingml/2006/main" xmlns:w14="http://schemas.microsoft.com/office/word/2010/wordml" xmlns:w15="http://schemas.microsoft.com/office/word/2012/wordml" xmlns:w16cex="http://schemas.microsoft.com/office/word/2018/wordml/cex" xmlns:w16cid="http://schemas.microsoft.com/office/word/2016/wordml/cid" xmlns:w16="http://schemas.microsoft.com/office/word/2018/wordml" xmlns:w16sdtdh="http://schemas.microsoft.com/office/word/2020/wordml/sdtdatahash" xmlns:w16se="http://schemas.microsoft.com/office/word/2015/wordml/symex" xmlns:wpg="http://schemas.microsoft.com/office/word/2010/wordprocessingGroup" xmlns:wpi="http://schemas.microsoft.com/office/word/2010/wordprocessingInk" xmlns:wne="http://schemas.microsoft.com/office/word/2006/wordml" xmlns:wps="http://schemas.microsoft.com/office/word/2010/wordprocessingShape" mc:Ignorable="w14 w15 w16se w16cid w16 w16cex w16sdtdh wp14">
+  <w:p>
+    <w:pPr>
+      <w:pStyle w:val="Header"/>
+    </w:pPr>
+    <w:r>
+      <w:t>SMART AIR QUALITY HUB – FINAL VERSION</w:t>
+    </w:r>
+  </w:p>
+</w:hdr>
 </file>
 
 <file path=word/styles.xml><?xml version="1.0" encoding="utf-8"?>
@@ -889,6 +1422,50 @@
     <w:semiHidden/>
     <w:unhideWhenUsed/>
   </w:style>
+  <w:style w:type="paragraph" w:styleId="Header">
+    <w:name w:val="header"/>
+    <w:basedOn w:val="Normal"/>
+    <w:link w:val="HeaderChar"/>
+    <w:uiPriority w:val="99"/>
+    <w:unhideWhenUsed/>
+    <w:rsid w:val="00651D78"/>
+    <w:pPr>
+      <w:tabs>
+        <w:tab w:val="center" w:pos="4513"/>
+        <w:tab w:val="right" w:pos="9026"/>
+      </w:tabs>
+      <w:spacing w:after="0" w:line="240" w:lineRule="auto"/>
+    </w:pPr>
+  </w:style>
+  <w:style w:type="character" w:customStyle="1" w:styleId="HeaderChar">
+    <w:name w:val="Header Char"/>
+    <w:basedOn w:val="DefaultParagraphFont"/>
+    <w:link w:val="Header"/>
+    <w:uiPriority w:val="99"/>
+    <w:rsid w:val="00651D78"/>
+  </w:style>
+  <w:style w:type="paragraph" w:styleId="Footer">
+    <w:name w:val="footer"/>
+    <w:basedOn w:val="Normal"/>
+    <w:link w:val="FooterChar"/>
+    <w:uiPriority w:val="99"/>
+    <w:unhideWhenUsed/>
+    <w:rsid w:val="00651D78"/>
+    <w:pPr>
+      <w:tabs>
+        <w:tab w:val="center" w:pos="4513"/>
+        <w:tab w:val="right" w:pos="9026"/>
+      </w:tabs>
+      <w:spacing w:after="0" w:line="240" w:lineRule="auto"/>
+    </w:pPr>
+  </w:style>
+  <w:style w:type="character" w:customStyle="1" w:styleId="FooterChar">
+    <w:name w:val="Footer Char"/>
+    <w:basedOn w:val="DefaultParagraphFont"/>
+    <w:link w:val="Footer"/>
+    <w:uiPriority w:val="99"/>
+    <w:rsid w:val="00651D78"/>
+  </w:style>
 </w:styles>
 </file>
 

</xml_diff>

<commit_message>
Update glossary for Beta release documentation
</commit_message>
<xml_diff>
--- a/Beta Release Documentation.docx
+++ b/Beta Release Documentation.docx
@@ -66,7 +66,7 @@
                     </pic:cNvPicPr>
                   </pic:nvPicPr>
                   <pic:blipFill>
-                    <a:blip r:embed="rId6">
+                    <a:blip r:embed="rId7">
                       <a:extLst>
                         <a:ext uri="{28A0092B-C50C-407E-A947-70E740481C1C}">
                           <a14:useLocalDpi xmlns:a14="http://schemas.microsoft.com/office/drawing/2010/main" val="0"/>
@@ -694,6 +694,10 @@
     <w:p>
       <w:pPr>
         <w:spacing w:line="360" w:lineRule="auto"/>
+        <w:rPr>
+          <w:rFonts w:ascii="Arial" w:hAnsi="Arial" w:cs="Arial"/>
+          <w:lang w:val="en-GB"/>
+        </w:rPr>
       </w:pPr>
       <w:r>
         <w:rPr>
@@ -787,9 +791,4248 @@
         <w:t xml:space="preserve"> asthma.</w:t>
       </w:r>
     </w:p>
+    <w:p>
+      <w:pPr>
+        <w:spacing w:line="360" w:lineRule="auto"/>
+        <w:rPr>
+          <w:rFonts w:ascii="Arial" w:hAnsi="Arial" w:cs="Arial"/>
+          <w:lang w:val="en-GB"/>
+        </w:rPr>
+      </w:pPr>
+    </w:p>
+    <w:p>
+      <w:pPr>
+        <w:spacing w:line="360" w:lineRule="auto"/>
+        <w:rPr>
+          <w:rFonts w:ascii="Arial" w:hAnsi="Arial" w:cs="Arial"/>
+          <w:lang w:val="en-GB"/>
+        </w:rPr>
+      </w:pPr>
+    </w:p>
+    <w:p>
+      <w:pPr>
+        <w:spacing w:line="360" w:lineRule="auto"/>
+        <w:rPr>
+          <w:rFonts w:ascii="Arial" w:hAnsi="Arial" w:cs="Arial"/>
+          <w:lang w:val="en-GB"/>
+        </w:rPr>
+      </w:pPr>
+    </w:p>
+    <w:p>
+      <w:pPr>
+        <w:spacing w:line="360" w:lineRule="auto"/>
+        <w:rPr>
+          <w:rFonts w:ascii="Arial" w:hAnsi="Arial" w:cs="Arial"/>
+          <w:lang w:val="en-GB"/>
+        </w:rPr>
+      </w:pPr>
+    </w:p>
+    <w:p>
+      <w:pPr>
+        <w:spacing w:line="360" w:lineRule="auto"/>
+        <w:rPr>
+          <w:rFonts w:ascii="Arial" w:hAnsi="Arial" w:cs="Arial"/>
+          <w:lang w:val="en-GB"/>
+        </w:rPr>
+      </w:pPr>
+    </w:p>
+    <w:p>
+      <w:pPr>
+        <w:spacing w:line="360" w:lineRule="auto"/>
+        <w:rPr>
+          <w:rFonts w:ascii="Arial" w:hAnsi="Arial" w:cs="Arial"/>
+          <w:lang w:val="en-GB"/>
+        </w:rPr>
+      </w:pPr>
+    </w:p>
+    <w:p>
+      <w:pPr>
+        <w:spacing w:line="360" w:lineRule="auto"/>
+        <w:rPr>
+          <w:rFonts w:ascii="Arial" w:hAnsi="Arial" w:cs="Arial"/>
+          <w:lang w:val="en-GB"/>
+        </w:rPr>
+      </w:pPr>
+    </w:p>
+    <w:p>
+      <w:pPr>
+        <w:spacing w:line="360" w:lineRule="auto"/>
+        <w:rPr>
+          <w:rFonts w:ascii="Arial" w:hAnsi="Arial" w:cs="Arial"/>
+          <w:lang w:val="en-GB"/>
+        </w:rPr>
+      </w:pPr>
+    </w:p>
+    <w:p>
+      <w:pPr>
+        <w:spacing w:line="360" w:lineRule="auto"/>
+        <w:rPr>
+          <w:rFonts w:ascii="Arial" w:hAnsi="Arial" w:cs="Arial"/>
+          <w:lang w:val="en-GB"/>
+        </w:rPr>
+      </w:pPr>
+    </w:p>
+    <w:p>
+      <w:pPr>
+        <w:spacing w:line="360" w:lineRule="auto"/>
+        <w:rPr>
+          <w:rFonts w:ascii="Arial" w:hAnsi="Arial" w:cs="Arial"/>
+          <w:lang w:val="en-GB"/>
+        </w:rPr>
+      </w:pPr>
+    </w:p>
+    <w:p>
+      <w:pPr>
+        <w:spacing w:line="360" w:lineRule="auto"/>
+        <w:rPr>
+          <w:rFonts w:ascii="Arial" w:hAnsi="Arial" w:cs="Arial"/>
+          <w:lang w:val="en-GB"/>
+        </w:rPr>
+      </w:pPr>
+    </w:p>
+    <w:p>
+      <w:pPr>
+        <w:spacing w:line="360" w:lineRule="auto"/>
+        <w:rPr>
+          <w:rFonts w:ascii="Arial" w:hAnsi="Arial" w:cs="Arial"/>
+          <w:lang w:val="en-GB"/>
+        </w:rPr>
+      </w:pPr>
+    </w:p>
+    <w:sdt>
+      <w:sdtPr>
+        <w:rPr>
+          <w:rFonts w:asciiTheme="minorHAnsi" w:eastAsiaTheme="minorEastAsia" w:hAnsiTheme="minorHAnsi" w:cstheme="minorBidi"/>
+          <w:color w:val="auto"/>
+          <w:kern w:val="2"/>
+          <w:sz w:val="21"/>
+          <w:szCs w:val="21"/>
+          <w:lang w:val="en-IE"/>
+          <w14:ligatures w14:val="standardContextual"/>
+        </w:rPr>
+        <w:id w:val="-1605186798"/>
+        <w:docPartObj>
+          <w:docPartGallery w:val="Table of Contents"/>
+          <w:docPartUnique/>
+        </w:docPartObj>
+      </w:sdtPr>
+      <w:sdtContent>
+        <w:p>
+          <w:pPr>
+            <w:pStyle w:val="TOCHeading"/>
+          </w:pPr>
+          <w:r>
+            <w:t>Table of Contents</w:t>
+          </w:r>
+        </w:p>
+        <w:p>
+          <w:pPr>
+            <w:pStyle w:val="TOC2"/>
+            <w:tabs>
+              <w:tab w:val="right" w:leader="dot" w:pos="9016"/>
+            </w:tabs>
+            <w:rPr>
+              <w:rFonts w:eastAsiaTheme="minorEastAsia"/>
+              <w:noProof/>
+              <w:lang w:eastAsia="en-IE"/>
+            </w:rPr>
+          </w:pPr>
+          <w:r>
+            <w:fldChar w:fldCharType="begin"/>
+          </w:r>
+          <w:r>
+            <w:instrText xml:space="preserve"> TOC \o "1-3" \h \z \u </w:instrText>
+          </w:r>
+          <w:r>
+            <w:fldChar w:fldCharType="separate"/>
+          </w:r>
+          <w:hyperlink w:anchor="_Toc151936077" w:history="1">
+            <w:r>
+              <w:rPr>
+                <w:rStyle w:val="Hyperlink"/>
+                <w:rFonts w:ascii="Arial" w:hAnsi="Arial" w:cs="Arial"/>
+                <w:b/>
+                <w:bCs/>
+                <w:noProof/>
+                <w:lang w:val="en-GB"/>
+              </w:rPr>
+              <w:t>GLOSSARY</w:t>
+            </w:r>
+            <w:r>
+              <w:rPr>
+                <w:noProof/>
+                <w:webHidden/>
+              </w:rPr>
+              <w:tab/>
+            </w:r>
+            <w:r>
+              <w:rPr>
+                <w:noProof/>
+                <w:webHidden/>
+              </w:rPr>
+              <w:fldChar w:fldCharType="begin"/>
+            </w:r>
+            <w:r>
+              <w:rPr>
+                <w:noProof/>
+                <w:webHidden/>
+              </w:rPr>
+              <w:instrText xml:space="preserve"> PAGEREF _Toc151936077 \h </w:instrText>
+            </w:r>
+            <w:r>
+              <w:rPr>
+                <w:noProof/>
+                <w:webHidden/>
+              </w:rPr>
+            </w:r>
+            <w:r>
+              <w:rPr>
+                <w:noProof/>
+                <w:webHidden/>
+              </w:rPr>
+              <w:fldChar w:fldCharType="separate"/>
+            </w:r>
+            <w:r>
+              <w:rPr>
+                <w:noProof/>
+                <w:webHidden/>
+              </w:rPr>
+              <w:t>4</w:t>
+            </w:r>
+            <w:r>
+              <w:rPr>
+                <w:noProof/>
+                <w:webHidden/>
+              </w:rPr>
+              <w:fldChar w:fldCharType="end"/>
+            </w:r>
+          </w:hyperlink>
+        </w:p>
+        <w:p>
+          <w:pPr>
+            <w:pStyle w:val="TOC2"/>
+            <w:tabs>
+              <w:tab w:val="right" w:leader="dot" w:pos="9016"/>
+            </w:tabs>
+            <w:rPr>
+              <w:rFonts w:eastAsiaTheme="minorEastAsia"/>
+              <w:noProof/>
+              <w:lang w:eastAsia="en-IE"/>
+            </w:rPr>
+          </w:pPr>
+          <w:hyperlink w:anchor="_Toc151936078" w:history="1">
+            <w:r>
+              <w:rPr>
+                <w:rStyle w:val="Hyperlink"/>
+                <w:rFonts w:ascii="Arial" w:hAnsi="Arial" w:cs="Arial"/>
+                <w:b/>
+                <w:bCs/>
+                <w:noProof/>
+              </w:rPr>
+              <w:t>LIST OF TABLES AND DIAGRAMS</w:t>
+            </w:r>
+            <w:r>
+              <w:rPr>
+                <w:noProof/>
+                <w:webHidden/>
+              </w:rPr>
+              <w:tab/>
+            </w:r>
+            <w:r>
+              <w:rPr>
+                <w:noProof/>
+                <w:webHidden/>
+              </w:rPr>
+              <w:fldChar w:fldCharType="begin"/>
+            </w:r>
+            <w:r>
+              <w:rPr>
+                <w:noProof/>
+                <w:webHidden/>
+              </w:rPr>
+              <w:instrText xml:space="preserve"> PAGEREF _Toc151936078 \h </w:instrText>
+            </w:r>
+            <w:r>
+              <w:rPr>
+                <w:noProof/>
+                <w:webHidden/>
+              </w:rPr>
+            </w:r>
+            <w:r>
+              <w:rPr>
+                <w:noProof/>
+                <w:webHidden/>
+              </w:rPr>
+              <w:fldChar w:fldCharType="separate"/>
+            </w:r>
+            <w:r>
+              <w:rPr>
+                <w:noProof/>
+                <w:webHidden/>
+              </w:rPr>
+              <w:t>7</w:t>
+            </w:r>
+            <w:r>
+              <w:rPr>
+                <w:noProof/>
+                <w:webHidden/>
+              </w:rPr>
+              <w:fldChar w:fldCharType="end"/>
+            </w:r>
+          </w:hyperlink>
+        </w:p>
+        <w:p>
+          <w:pPr>
+            <w:pStyle w:val="TOC3"/>
+            <w:tabs>
+              <w:tab w:val="right" w:leader="dot" w:pos="9016"/>
+            </w:tabs>
+            <w:rPr>
+              <w:rFonts w:cstheme="minorBidi"/>
+              <w:noProof/>
+              <w:kern w:val="2"/>
+              <w:lang w:val="en-IE" w:eastAsia="en-IE"/>
+              <w14:ligatures w14:val="standardContextual"/>
+            </w:rPr>
+          </w:pPr>
+          <w:hyperlink w:anchor="_Toc151936079" w:history="1">
+            <w:r>
+              <w:rPr>
+                <w:rStyle w:val="Hyperlink"/>
+                <w:rFonts w:ascii="Arial" w:hAnsi="Arial" w:cs="Arial"/>
+                <w:b/>
+                <w:bCs/>
+                <w:noProof/>
+                <w:lang w:val="en-GB"/>
+              </w:rPr>
+              <w:t>List Of Tables</w:t>
+            </w:r>
+            <w:r>
+              <w:rPr>
+                <w:noProof/>
+                <w:webHidden/>
+              </w:rPr>
+              <w:tab/>
+            </w:r>
+            <w:r>
+              <w:rPr>
+                <w:noProof/>
+                <w:webHidden/>
+              </w:rPr>
+              <w:fldChar w:fldCharType="begin"/>
+            </w:r>
+            <w:r>
+              <w:rPr>
+                <w:noProof/>
+                <w:webHidden/>
+              </w:rPr>
+              <w:instrText xml:space="preserve"> PAGEREF _Toc151936079 \h </w:instrText>
+            </w:r>
+            <w:r>
+              <w:rPr>
+                <w:noProof/>
+                <w:webHidden/>
+              </w:rPr>
+            </w:r>
+            <w:r>
+              <w:rPr>
+                <w:noProof/>
+                <w:webHidden/>
+              </w:rPr>
+              <w:fldChar w:fldCharType="separate"/>
+            </w:r>
+            <w:r>
+              <w:rPr>
+                <w:noProof/>
+                <w:webHidden/>
+              </w:rPr>
+              <w:t>7</w:t>
+            </w:r>
+            <w:r>
+              <w:rPr>
+                <w:noProof/>
+                <w:webHidden/>
+              </w:rPr>
+              <w:fldChar w:fldCharType="end"/>
+            </w:r>
+          </w:hyperlink>
+        </w:p>
+        <w:p>
+          <w:pPr>
+            <w:pStyle w:val="TOC3"/>
+            <w:tabs>
+              <w:tab w:val="right" w:leader="dot" w:pos="9016"/>
+            </w:tabs>
+            <w:rPr>
+              <w:rFonts w:cstheme="minorBidi"/>
+              <w:noProof/>
+              <w:kern w:val="2"/>
+              <w:lang w:val="en-IE" w:eastAsia="en-IE"/>
+              <w14:ligatures w14:val="standardContextual"/>
+            </w:rPr>
+          </w:pPr>
+          <w:hyperlink w:anchor="_Toc151936080" w:history="1">
+            <w:r>
+              <w:rPr>
+                <w:rStyle w:val="Hyperlink"/>
+                <w:rFonts w:ascii="Arial" w:hAnsi="Arial" w:cs="Arial"/>
+                <w:b/>
+                <w:bCs/>
+                <w:noProof/>
+                <w:lang w:val="en-GB"/>
+              </w:rPr>
+              <w:t>List Of Diagrams</w:t>
+            </w:r>
+            <w:r>
+              <w:rPr>
+                <w:noProof/>
+                <w:webHidden/>
+              </w:rPr>
+              <w:tab/>
+            </w:r>
+            <w:r>
+              <w:rPr>
+                <w:noProof/>
+                <w:webHidden/>
+              </w:rPr>
+              <w:fldChar w:fldCharType="begin"/>
+            </w:r>
+            <w:r>
+              <w:rPr>
+                <w:noProof/>
+                <w:webHidden/>
+              </w:rPr>
+              <w:instrText xml:space="preserve"> PAGEREF _Toc151936080 \h </w:instrText>
+            </w:r>
+            <w:r>
+              <w:rPr>
+                <w:noProof/>
+                <w:webHidden/>
+              </w:rPr>
+            </w:r>
+            <w:r>
+              <w:rPr>
+                <w:noProof/>
+                <w:webHidden/>
+              </w:rPr>
+              <w:fldChar w:fldCharType="separate"/>
+            </w:r>
+            <w:r>
+              <w:rPr>
+                <w:noProof/>
+                <w:webHidden/>
+              </w:rPr>
+              <w:t>7</w:t>
+            </w:r>
+            <w:r>
+              <w:rPr>
+                <w:noProof/>
+                <w:webHidden/>
+              </w:rPr>
+              <w:fldChar w:fldCharType="end"/>
+            </w:r>
+          </w:hyperlink>
+        </w:p>
+        <w:p>
+          <w:pPr>
+            <w:pStyle w:val="TOC2"/>
+            <w:tabs>
+              <w:tab w:val="right" w:leader="dot" w:pos="9016"/>
+            </w:tabs>
+            <w:rPr>
+              <w:rFonts w:eastAsiaTheme="minorEastAsia"/>
+              <w:noProof/>
+              <w:lang w:eastAsia="en-IE"/>
+            </w:rPr>
+          </w:pPr>
+          <w:hyperlink w:anchor="_Toc151936081" w:history="1">
+            <w:r>
+              <w:rPr>
+                <w:rStyle w:val="Hyperlink"/>
+                <w:rFonts w:ascii="Arial" w:hAnsi="Arial" w:cs="Arial"/>
+                <w:b/>
+                <w:bCs/>
+                <w:noProof/>
+                <w:lang w:val="en-GB"/>
+              </w:rPr>
+              <w:t>1.  INTRODUCTION</w:t>
+            </w:r>
+            <w:r>
+              <w:rPr>
+                <w:noProof/>
+                <w:webHidden/>
+              </w:rPr>
+              <w:tab/>
+            </w:r>
+            <w:r>
+              <w:rPr>
+                <w:noProof/>
+                <w:webHidden/>
+              </w:rPr>
+              <w:fldChar w:fldCharType="begin"/>
+            </w:r>
+            <w:r>
+              <w:rPr>
+                <w:noProof/>
+                <w:webHidden/>
+              </w:rPr>
+              <w:instrText xml:space="preserve"> PAGEREF _Toc151936081 \h </w:instrText>
+            </w:r>
+            <w:r>
+              <w:rPr>
+                <w:noProof/>
+                <w:webHidden/>
+              </w:rPr>
+            </w:r>
+            <w:r>
+              <w:rPr>
+                <w:noProof/>
+                <w:webHidden/>
+              </w:rPr>
+              <w:fldChar w:fldCharType="separate"/>
+            </w:r>
+            <w:r>
+              <w:rPr>
+                <w:noProof/>
+                <w:webHidden/>
+              </w:rPr>
+              <w:t>7</w:t>
+            </w:r>
+            <w:r>
+              <w:rPr>
+                <w:noProof/>
+                <w:webHidden/>
+              </w:rPr>
+              <w:fldChar w:fldCharType="end"/>
+            </w:r>
+          </w:hyperlink>
+        </w:p>
+        <w:p>
+          <w:pPr>
+            <w:pStyle w:val="TOC2"/>
+            <w:tabs>
+              <w:tab w:val="right" w:leader="dot" w:pos="9016"/>
+            </w:tabs>
+            <w:rPr>
+              <w:rFonts w:eastAsiaTheme="minorEastAsia"/>
+              <w:noProof/>
+              <w:lang w:eastAsia="en-IE"/>
+            </w:rPr>
+          </w:pPr>
+          <w:hyperlink w:anchor="_Toc151936082" w:history="1">
+            <w:r>
+              <w:rPr>
+                <w:rStyle w:val="Hyperlink"/>
+                <w:rFonts w:ascii="Arial" w:hAnsi="Arial" w:cs="Arial"/>
+                <w:b/>
+                <w:bCs/>
+                <w:noProof/>
+                <w:lang w:val="en-GB"/>
+              </w:rPr>
+              <w:t>2.  SYSTEM ARCHITECTURE</w:t>
+            </w:r>
+            <w:r>
+              <w:rPr>
+                <w:noProof/>
+                <w:webHidden/>
+              </w:rPr>
+              <w:tab/>
+            </w:r>
+            <w:r>
+              <w:rPr>
+                <w:noProof/>
+                <w:webHidden/>
+              </w:rPr>
+              <w:fldChar w:fldCharType="begin"/>
+            </w:r>
+            <w:r>
+              <w:rPr>
+                <w:noProof/>
+                <w:webHidden/>
+              </w:rPr>
+              <w:instrText xml:space="preserve"> PAGEREF _Toc151936082 \h </w:instrText>
+            </w:r>
+            <w:r>
+              <w:rPr>
+                <w:noProof/>
+                <w:webHidden/>
+              </w:rPr>
+            </w:r>
+            <w:r>
+              <w:rPr>
+                <w:noProof/>
+                <w:webHidden/>
+              </w:rPr>
+              <w:fldChar w:fldCharType="separate"/>
+            </w:r>
+            <w:r>
+              <w:rPr>
+                <w:noProof/>
+                <w:webHidden/>
+              </w:rPr>
+              <w:t>8</w:t>
+            </w:r>
+            <w:r>
+              <w:rPr>
+                <w:noProof/>
+                <w:webHidden/>
+              </w:rPr>
+              <w:fldChar w:fldCharType="end"/>
+            </w:r>
+          </w:hyperlink>
+        </w:p>
+        <w:p>
+          <w:pPr>
+            <w:pStyle w:val="TOC3"/>
+            <w:tabs>
+              <w:tab w:val="right" w:leader="dot" w:pos="9016"/>
+            </w:tabs>
+            <w:rPr>
+              <w:rFonts w:cstheme="minorBidi"/>
+              <w:noProof/>
+              <w:kern w:val="2"/>
+              <w:lang w:val="en-IE" w:eastAsia="en-IE"/>
+              <w14:ligatures w14:val="standardContextual"/>
+            </w:rPr>
+          </w:pPr>
+          <w:hyperlink w:anchor="_Toc151936083" w:history="1">
+            <w:r>
+              <w:rPr>
+                <w:rStyle w:val="Hyperlink"/>
+                <w:rFonts w:ascii="Arial" w:hAnsi="Arial" w:cs="Arial"/>
+                <w:b/>
+                <w:bCs/>
+                <w:noProof/>
+              </w:rPr>
+              <w:t>Overview</w:t>
+            </w:r>
+            <w:r>
+              <w:rPr>
+                <w:noProof/>
+                <w:webHidden/>
+              </w:rPr>
+              <w:tab/>
+            </w:r>
+            <w:r>
+              <w:rPr>
+                <w:noProof/>
+                <w:webHidden/>
+              </w:rPr>
+              <w:fldChar w:fldCharType="begin"/>
+            </w:r>
+            <w:r>
+              <w:rPr>
+                <w:noProof/>
+                <w:webHidden/>
+              </w:rPr>
+              <w:instrText xml:space="preserve"> PAGEREF _Toc151936083 \h </w:instrText>
+            </w:r>
+            <w:r>
+              <w:rPr>
+                <w:noProof/>
+                <w:webHidden/>
+              </w:rPr>
+            </w:r>
+            <w:r>
+              <w:rPr>
+                <w:noProof/>
+                <w:webHidden/>
+              </w:rPr>
+              <w:fldChar w:fldCharType="separate"/>
+            </w:r>
+            <w:r>
+              <w:rPr>
+                <w:noProof/>
+                <w:webHidden/>
+              </w:rPr>
+              <w:t>8</w:t>
+            </w:r>
+            <w:r>
+              <w:rPr>
+                <w:noProof/>
+                <w:webHidden/>
+              </w:rPr>
+              <w:fldChar w:fldCharType="end"/>
+            </w:r>
+          </w:hyperlink>
+        </w:p>
+        <w:p>
+          <w:pPr>
+            <w:pStyle w:val="TOC3"/>
+            <w:tabs>
+              <w:tab w:val="right" w:leader="dot" w:pos="9016"/>
+            </w:tabs>
+            <w:rPr>
+              <w:rFonts w:cstheme="minorBidi"/>
+              <w:noProof/>
+              <w:kern w:val="2"/>
+              <w:lang w:val="en-IE" w:eastAsia="en-IE"/>
+              <w14:ligatures w14:val="standardContextual"/>
+            </w:rPr>
+          </w:pPr>
+          <w:hyperlink w:anchor="_Toc151936084" w:history="1">
+            <w:r>
+              <w:rPr>
+                <w:rStyle w:val="Hyperlink"/>
+                <w:rFonts w:ascii="Arial" w:hAnsi="Arial" w:cs="Arial"/>
+                <w:b/>
+                <w:bCs/>
+                <w:noProof/>
+              </w:rPr>
+              <w:t>IoT Elements</w:t>
+            </w:r>
+            <w:r>
+              <w:rPr>
+                <w:noProof/>
+                <w:webHidden/>
+              </w:rPr>
+              <w:tab/>
+            </w:r>
+            <w:r>
+              <w:rPr>
+                <w:noProof/>
+                <w:webHidden/>
+              </w:rPr>
+              <w:fldChar w:fldCharType="begin"/>
+            </w:r>
+            <w:r>
+              <w:rPr>
+                <w:noProof/>
+                <w:webHidden/>
+              </w:rPr>
+              <w:instrText xml:space="preserve"> PAGEREF _Toc151936084 \h </w:instrText>
+            </w:r>
+            <w:r>
+              <w:rPr>
+                <w:noProof/>
+                <w:webHidden/>
+              </w:rPr>
+            </w:r>
+            <w:r>
+              <w:rPr>
+                <w:noProof/>
+                <w:webHidden/>
+              </w:rPr>
+              <w:fldChar w:fldCharType="separate"/>
+            </w:r>
+            <w:r>
+              <w:rPr>
+                <w:noProof/>
+                <w:webHidden/>
+              </w:rPr>
+              <w:t>9</w:t>
+            </w:r>
+            <w:r>
+              <w:rPr>
+                <w:noProof/>
+                <w:webHidden/>
+              </w:rPr>
+              <w:fldChar w:fldCharType="end"/>
+            </w:r>
+          </w:hyperlink>
+        </w:p>
+        <w:p>
+          <w:pPr>
+            <w:pStyle w:val="TOC3"/>
+            <w:tabs>
+              <w:tab w:val="right" w:leader="dot" w:pos="9016"/>
+            </w:tabs>
+            <w:rPr>
+              <w:rFonts w:cstheme="minorBidi"/>
+              <w:noProof/>
+              <w:kern w:val="2"/>
+              <w:lang w:val="en-IE" w:eastAsia="en-IE"/>
+              <w14:ligatures w14:val="standardContextual"/>
+            </w:rPr>
+          </w:pPr>
+          <w:hyperlink w:anchor="_Toc151936085" w:history="1">
+            <w:r>
+              <w:rPr>
+                <w:rStyle w:val="Hyperlink"/>
+                <w:rFonts w:ascii="Arial" w:hAnsi="Arial" w:cs="Arial"/>
+                <w:b/>
+                <w:bCs/>
+                <w:noProof/>
+              </w:rPr>
+              <w:t>Data Communication via PubNub</w:t>
+            </w:r>
+            <w:r>
+              <w:rPr>
+                <w:noProof/>
+                <w:webHidden/>
+              </w:rPr>
+              <w:tab/>
+            </w:r>
+            <w:r>
+              <w:rPr>
+                <w:noProof/>
+                <w:webHidden/>
+              </w:rPr>
+              <w:fldChar w:fldCharType="begin"/>
+            </w:r>
+            <w:r>
+              <w:rPr>
+                <w:noProof/>
+                <w:webHidden/>
+              </w:rPr>
+              <w:instrText xml:space="preserve"> PAGEREF _Toc151936085 \h </w:instrText>
+            </w:r>
+            <w:r>
+              <w:rPr>
+                <w:noProof/>
+                <w:webHidden/>
+              </w:rPr>
+            </w:r>
+            <w:r>
+              <w:rPr>
+                <w:noProof/>
+                <w:webHidden/>
+              </w:rPr>
+              <w:fldChar w:fldCharType="separate"/>
+            </w:r>
+            <w:r>
+              <w:rPr>
+                <w:noProof/>
+                <w:webHidden/>
+              </w:rPr>
+              <w:t>9</w:t>
+            </w:r>
+            <w:r>
+              <w:rPr>
+                <w:noProof/>
+                <w:webHidden/>
+              </w:rPr>
+              <w:fldChar w:fldCharType="end"/>
+            </w:r>
+          </w:hyperlink>
+        </w:p>
+        <w:p>
+          <w:pPr>
+            <w:pStyle w:val="TOC3"/>
+            <w:tabs>
+              <w:tab w:val="right" w:leader="dot" w:pos="9016"/>
+            </w:tabs>
+            <w:rPr>
+              <w:rFonts w:cstheme="minorBidi"/>
+              <w:noProof/>
+              <w:kern w:val="2"/>
+              <w:lang w:val="en-IE" w:eastAsia="en-IE"/>
+              <w14:ligatures w14:val="standardContextual"/>
+            </w:rPr>
+          </w:pPr>
+          <w:hyperlink w:anchor="_Toc151936086" w:history="1">
+            <w:r>
+              <w:rPr>
+                <w:rStyle w:val="Hyperlink"/>
+                <w:rFonts w:ascii="Arial" w:hAnsi="Arial" w:cs="Arial"/>
+                <w:b/>
+                <w:bCs/>
+                <w:noProof/>
+              </w:rPr>
+              <w:t>Cloud Server and Database</w:t>
+            </w:r>
+            <w:r>
+              <w:rPr>
+                <w:noProof/>
+                <w:webHidden/>
+              </w:rPr>
+              <w:tab/>
+            </w:r>
+            <w:r>
+              <w:rPr>
+                <w:noProof/>
+                <w:webHidden/>
+              </w:rPr>
+              <w:fldChar w:fldCharType="begin"/>
+            </w:r>
+            <w:r>
+              <w:rPr>
+                <w:noProof/>
+                <w:webHidden/>
+              </w:rPr>
+              <w:instrText xml:space="preserve"> PAGEREF _Toc151936086 \h </w:instrText>
+            </w:r>
+            <w:r>
+              <w:rPr>
+                <w:noProof/>
+                <w:webHidden/>
+              </w:rPr>
+            </w:r>
+            <w:r>
+              <w:rPr>
+                <w:noProof/>
+                <w:webHidden/>
+              </w:rPr>
+              <w:fldChar w:fldCharType="separate"/>
+            </w:r>
+            <w:r>
+              <w:rPr>
+                <w:noProof/>
+                <w:webHidden/>
+              </w:rPr>
+              <w:t>9</w:t>
+            </w:r>
+            <w:r>
+              <w:rPr>
+                <w:noProof/>
+                <w:webHidden/>
+              </w:rPr>
+              <w:fldChar w:fldCharType="end"/>
+            </w:r>
+          </w:hyperlink>
+        </w:p>
+        <w:p>
+          <w:pPr>
+            <w:pStyle w:val="TOC3"/>
+            <w:tabs>
+              <w:tab w:val="right" w:leader="dot" w:pos="9016"/>
+            </w:tabs>
+            <w:rPr>
+              <w:rFonts w:cstheme="minorBidi"/>
+              <w:noProof/>
+              <w:kern w:val="2"/>
+              <w:lang w:val="en-IE" w:eastAsia="en-IE"/>
+              <w14:ligatures w14:val="standardContextual"/>
+            </w:rPr>
+          </w:pPr>
+          <w:hyperlink w:anchor="_Toc151936087" w:history="1">
+            <w:r>
+              <w:rPr>
+                <w:rStyle w:val="Hyperlink"/>
+                <w:rFonts w:ascii="Arial" w:hAnsi="Arial" w:cs="Arial"/>
+                <w:b/>
+                <w:bCs/>
+                <w:noProof/>
+              </w:rPr>
+              <w:t>Firebase Authentication</w:t>
+            </w:r>
+            <w:r>
+              <w:rPr>
+                <w:noProof/>
+                <w:webHidden/>
+              </w:rPr>
+              <w:tab/>
+            </w:r>
+            <w:r>
+              <w:rPr>
+                <w:noProof/>
+                <w:webHidden/>
+              </w:rPr>
+              <w:fldChar w:fldCharType="begin"/>
+            </w:r>
+            <w:r>
+              <w:rPr>
+                <w:noProof/>
+                <w:webHidden/>
+              </w:rPr>
+              <w:instrText xml:space="preserve"> PAGEREF _Toc151936087 \h </w:instrText>
+            </w:r>
+            <w:r>
+              <w:rPr>
+                <w:noProof/>
+                <w:webHidden/>
+              </w:rPr>
+            </w:r>
+            <w:r>
+              <w:rPr>
+                <w:noProof/>
+                <w:webHidden/>
+              </w:rPr>
+              <w:fldChar w:fldCharType="separate"/>
+            </w:r>
+            <w:r>
+              <w:rPr>
+                <w:noProof/>
+                <w:webHidden/>
+              </w:rPr>
+              <w:t>10</w:t>
+            </w:r>
+            <w:r>
+              <w:rPr>
+                <w:noProof/>
+                <w:webHidden/>
+              </w:rPr>
+              <w:fldChar w:fldCharType="end"/>
+            </w:r>
+          </w:hyperlink>
+        </w:p>
+        <w:p>
+          <w:pPr>
+            <w:pStyle w:val="TOC3"/>
+            <w:tabs>
+              <w:tab w:val="right" w:leader="dot" w:pos="9016"/>
+            </w:tabs>
+            <w:rPr>
+              <w:rFonts w:cstheme="minorBidi"/>
+              <w:noProof/>
+              <w:kern w:val="2"/>
+              <w:lang w:val="en-IE" w:eastAsia="en-IE"/>
+              <w14:ligatures w14:val="standardContextual"/>
+            </w:rPr>
+          </w:pPr>
+          <w:hyperlink w:anchor="_Toc151936088" w:history="1">
+            <w:r>
+              <w:rPr>
+                <w:rStyle w:val="Hyperlink"/>
+                <w:rFonts w:ascii="Arial" w:hAnsi="Arial" w:cs="Arial"/>
+                <w:b/>
+                <w:bCs/>
+                <w:noProof/>
+              </w:rPr>
+              <w:t>Mobile Application</w:t>
+            </w:r>
+            <w:r>
+              <w:rPr>
+                <w:noProof/>
+                <w:webHidden/>
+              </w:rPr>
+              <w:tab/>
+            </w:r>
+            <w:r>
+              <w:rPr>
+                <w:noProof/>
+                <w:webHidden/>
+              </w:rPr>
+              <w:fldChar w:fldCharType="begin"/>
+            </w:r>
+            <w:r>
+              <w:rPr>
+                <w:noProof/>
+                <w:webHidden/>
+              </w:rPr>
+              <w:instrText xml:space="preserve"> PAGEREF _Toc151936088 \h </w:instrText>
+            </w:r>
+            <w:r>
+              <w:rPr>
+                <w:noProof/>
+                <w:webHidden/>
+              </w:rPr>
+            </w:r>
+            <w:r>
+              <w:rPr>
+                <w:noProof/>
+                <w:webHidden/>
+              </w:rPr>
+              <w:fldChar w:fldCharType="separate"/>
+            </w:r>
+            <w:r>
+              <w:rPr>
+                <w:noProof/>
+                <w:webHidden/>
+              </w:rPr>
+              <w:t>10</w:t>
+            </w:r>
+            <w:r>
+              <w:rPr>
+                <w:noProof/>
+                <w:webHidden/>
+              </w:rPr>
+              <w:fldChar w:fldCharType="end"/>
+            </w:r>
+          </w:hyperlink>
+        </w:p>
+        <w:p>
+          <w:pPr>
+            <w:pStyle w:val="TOC3"/>
+            <w:tabs>
+              <w:tab w:val="right" w:leader="dot" w:pos="9016"/>
+            </w:tabs>
+            <w:rPr>
+              <w:rFonts w:cstheme="minorBidi"/>
+              <w:noProof/>
+              <w:kern w:val="2"/>
+              <w:lang w:val="en-IE" w:eastAsia="en-IE"/>
+              <w14:ligatures w14:val="standardContextual"/>
+            </w:rPr>
+          </w:pPr>
+          <w:hyperlink w:anchor="_Toc151936089" w:history="1">
+            <w:r>
+              <w:rPr>
+                <w:rStyle w:val="Hyperlink"/>
+                <w:rFonts w:ascii="Arial" w:hAnsi="Arial" w:cs="Arial"/>
+                <w:b/>
+                <w:bCs/>
+                <w:noProof/>
+              </w:rPr>
+              <w:t>Community Data Sharing</w:t>
+            </w:r>
+            <w:r>
+              <w:rPr>
+                <w:noProof/>
+                <w:webHidden/>
+              </w:rPr>
+              <w:tab/>
+            </w:r>
+            <w:r>
+              <w:rPr>
+                <w:noProof/>
+                <w:webHidden/>
+              </w:rPr>
+              <w:fldChar w:fldCharType="begin"/>
+            </w:r>
+            <w:r>
+              <w:rPr>
+                <w:noProof/>
+                <w:webHidden/>
+              </w:rPr>
+              <w:instrText xml:space="preserve"> PAGEREF _Toc151936089 \h </w:instrText>
+            </w:r>
+            <w:r>
+              <w:rPr>
+                <w:noProof/>
+                <w:webHidden/>
+              </w:rPr>
+            </w:r>
+            <w:r>
+              <w:rPr>
+                <w:noProof/>
+                <w:webHidden/>
+              </w:rPr>
+              <w:fldChar w:fldCharType="separate"/>
+            </w:r>
+            <w:r>
+              <w:rPr>
+                <w:noProof/>
+                <w:webHidden/>
+              </w:rPr>
+              <w:t>10</w:t>
+            </w:r>
+            <w:r>
+              <w:rPr>
+                <w:noProof/>
+                <w:webHidden/>
+              </w:rPr>
+              <w:fldChar w:fldCharType="end"/>
+            </w:r>
+          </w:hyperlink>
+        </w:p>
+        <w:p>
+          <w:pPr>
+            <w:pStyle w:val="TOC3"/>
+            <w:tabs>
+              <w:tab w:val="right" w:leader="dot" w:pos="9016"/>
+            </w:tabs>
+            <w:rPr>
+              <w:rFonts w:cstheme="minorBidi"/>
+              <w:noProof/>
+              <w:kern w:val="2"/>
+              <w:lang w:val="en-IE" w:eastAsia="en-IE"/>
+              <w14:ligatures w14:val="standardContextual"/>
+            </w:rPr>
+          </w:pPr>
+          <w:hyperlink w:anchor="_Toc151936090" w:history="1">
+            <w:r>
+              <w:rPr>
+                <w:rStyle w:val="Hyperlink"/>
+                <w:rFonts w:ascii="Arial" w:hAnsi="Arial" w:cs="Arial"/>
+                <w:b/>
+                <w:bCs/>
+                <w:noProof/>
+              </w:rPr>
+              <w:t>Conclusion</w:t>
+            </w:r>
+            <w:r>
+              <w:rPr>
+                <w:noProof/>
+                <w:webHidden/>
+              </w:rPr>
+              <w:tab/>
+            </w:r>
+            <w:r>
+              <w:rPr>
+                <w:noProof/>
+                <w:webHidden/>
+              </w:rPr>
+              <w:fldChar w:fldCharType="begin"/>
+            </w:r>
+            <w:r>
+              <w:rPr>
+                <w:noProof/>
+                <w:webHidden/>
+              </w:rPr>
+              <w:instrText xml:space="preserve"> PAGEREF _Toc151936090 \h </w:instrText>
+            </w:r>
+            <w:r>
+              <w:rPr>
+                <w:noProof/>
+                <w:webHidden/>
+              </w:rPr>
+            </w:r>
+            <w:r>
+              <w:rPr>
+                <w:noProof/>
+                <w:webHidden/>
+              </w:rPr>
+              <w:fldChar w:fldCharType="separate"/>
+            </w:r>
+            <w:r>
+              <w:rPr>
+                <w:noProof/>
+                <w:webHidden/>
+              </w:rPr>
+              <w:t>10</w:t>
+            </w:r>
+            <w:r>
+              <w:rPr>
+                <w:noProof/>
+                <w:webHidden/>
+              </w:rPr>
+              <w:fldChar w:fldCharType="end"/>
+            </w:r>
+          </w:hyperlink>
+        </w:p>
+        <w:p>
+          <w:pPr>
+            <w:pStyle w:val="TOC3"/>
+            <w:tabs>
+              <w:tab w:val="right" w:leader="dot" w:pos="9016"/>
+            </w:tabs>
+            <w:rPr>
+              <w:rFonts w:cstheme="minorBidi"/>
+              <w:noProof/>
+              <w:kern w:val="2"/>
+              <w:lang w:val="en-IE" w:eastAsia="en-IE"/>
+              <w14:ligatures w14:val="standardContextual"/>
+            </w:rPr>
+          </w:pPr>
+          <w:hyperlink w:anchor="_Toc151936091" w:history="1">
+            <w:r>
+              <w:rPr>
+                <w:rStyle w:val="Hyperlink"/>
+                <w:rFonts w:ascii="Arial" w:hAnsi="Arial" w:cs="Arial"/>
+                <w:b/>
+                <w:bCs/>
+                <w:noProof/>
+              </w:rPr>
+              <w:t>Fritzing</w:t>
+            </w:r>
+            <w:r>
+              <w:rPr>
+                <w:noProof/>
+                <w:webHidden/>
+              </w:rPr>
+              <w:tab/>
+            </w:r>
+            <w:r>
+              <w:rPr>
+                <w:noProof/>
+                <w:webHidden/>
+              </w:rPr>
+              <w:fldChar w:fldCharType="begin"/>
+            </w:r>
+            <w:r>
+              <w:rPr>
+                <w:noProof/>
+                <w:webHidden/>
+              </w:rPr>
+              <w:instrText xml:space="preserve"> PAGEREF _Toc151936091 \h </w:instrText>
+            </w:r>
+            <w:r>
+              <w:rPr>
+                <w:noProof/>
+                <w:webHidden/>
+              </w:rPr>
+            </w:r>
+            <w:r>
+              <w:rPr>
+                <w:noProof/>
+                <w:webHidden/>
+              </w:rPr>
+              <w:fldChar w:fldCharType="separate"/>
+            </w:r>
+            <w:r>
+              <w:rPr>
+                <w:noProof/>
+                <w:webHidden/>
+              </w:rPr>
+              <w:t>11</w:t>
+            </w:r>
+            <w:r>
+              <w:rPr>
+                <w:noProof/>
+                <w:webHidden/>
+              </w:rPr>
+              <w:fldChar w:fldCharType="end"/>
+            </w:r>
+          </w:hyperlink>
+        </w:p>
+        <w:p>
+          <w:pPr>
+            <w:pStyle w:val="TOC2"/>
+            <w:tabs>
+              <w:tab w:val="right" w:leader="dot" w:pos="9016"/>
+            </w:tabs>
+            <w:rPr>
+              <w:rFonts w:eastAsiaTheme="minorEastAsia"/>
+              <w:noProof/>
+              <w:lang w:eastAsia="en-IE"/>
+            </w:rPr>
+          </w:pPr>
+          <w:hyperlink w:anchor="_Toc151936092" w:history="1">
+            <w:r>
+              <w:rPr>
+                <w:rStyle w:val="Hyperlink"/>
+                <w:rFonts w:ascii="Arial" w:hAnsi="Arial" w:cs="Arial"/>
+                <w:b/>
+                <w:bCs/>
+                <w:noProof/>
+              </w:rPr>
+              <w:t>3. Alpha Prototype Documentation</w:t>
+            </w:r>
+            <w:r>
+              <w:rPr>
+                <w:noProof/>
+                <w:webHidden/>
+              </w:rPr>
+              <w:tab/>
+            </w:r>
+            <w:r>
+              <w:rPr>
+                <w:noProof/>
+                <w:webHidden/>
+              </w:rPr>
+              <w:fldChar w:fldCharType="begin"/>
+            </w:r>
+            <w:r>
+              <w:rPr>
+                <w:noProof/>
+                <w:webHidden/>
+              </w:rPr>
+              <w:instrText xml:space="preserve"> PAGEREF _Toc151936092 \h </w:instrText>
+            </w:r>
+            <w:r>
+              <w:rPr>
+                <w:noProof/>
+                <w:webHidden/>
+              </w:rPr>
+            </w:r>
+            <w:r>
+              <w:rPr>
+                <w:noProof/>
+                <w:webHidden/>
+              </w:rPr>
+              <w:fldChar w:fldCharType="separate"/>
+            </w:r>
+            <w:r>
+              <w:rPr>
+                <w:noProof/>
+                <w:webHidden/>
+              </w:rPr>
+              <w:t>13</w:t>
+            </w:r>
+            <w:r>
+              <w:rPr>
+                <w:noProof/>
+                <w:webHidden/>
+              </w:rPr>
+              <w:fldChar w:fldCharType="end"/>
+            </w:r>
+          </w:hyperlink>
+        </w:p>
+        <w:p>
+          <w:pPr>
+            <w:pStyle w:val="TOC3"/>
+            <w:tabs>
+              <w:tab w:val="right" w:leader="dot" w:pos="9016"/>
+            </w:tabs>
+            <w:rPr>
+              <w:rFonts w:cstheme="minorBidi"/>
+              <w:noProof/>
+              <w:kern w:val="2"/>
+              <w:lang w:val="en-IE" w:eastAsia="en-IE"/>
+              <w14:ligatures w14:val="standardContextual"/>
+            </w:rPr>
+          </w:pPr>
+          <w:hyperlink w:anchor="_Toc151936093" w:history="1">
+            <w:r>
+              <w:rPr>
+                <w:rStyle w:val="Hyperlink"/>
+                <w:rFonts w:ascii="Arial" w:hAnsi="Arial" w:cs="Arial"/>
+                <w:b/>
+                <w:bCs/>
+                <w:noProof/>
+              </w:rPr>
+              <w:t>Introduction</w:t>
+            </w:r>
+            <w:r>
+              <w:rPr>
+                <w:noProof/>
+                <w:webHidden/>
+              </w:rPr>
+              <w:tab/>
+            </w:r>
+            <w:r>
+              <w:rPr>
+                <w:noProof/>
+                <w:webHidden/>
+              </w:rPr>
+              <w:fldChar w:fldCharType="begin"/>
+            </w:r>
+            <w:r>
+              <w:rPr>
+                <w:noProof/>
+                <w:webHidden/>
+              </w:rPr>
+              <w:instrText xml:space="preserve"> PAGEREF _Toc151936093 \h </w:instrText>
+            </w:r>
+            <w:r>
+              <w:rPr>
+                <w:noProof/>
+                <w:webHidden/>
+              </w:rPr>
+            </w:r>
+            <w:r>
+              <w:rPr>
+                <w:noProof/>
+                <w:webHidden/>
+              </w:rPr>
+              <w:fldChar w:fldCharType="separate"/>
+            </w:r>
+            <w:r>
+              <w:rPr>
+                <w:noProof/>
+                <w:webHidden/>
+              </w:rPr>
+              <w:t>13</w:t>
+            </w:r>
+            <w:r>
+              <w:rPr>
+                <w:noProof/>
+                <w:webHidden/>
+              </w:rPr>
+              <w:fldChar w:fldCharType="end"/>
+            </w:r>
+          </w:hyperlink>
+        </w:p>
+        <w:p>
+          <w:pPr>
+            <w:pStyle w:val="TOC3"/>
+            <w:tabs>
+              <w:tab w:val="right" w:leader="dot" w:pos="9016"/>
+            </w:tabs>
+            <w:rPr>
+              <w:rFonts w:cstheme="minorBidi"/>
+              <w:noProof/>
+              <w:kern w:val="2"/>
+              <w:lang w:val="en-IE" w:eastAsia="en-IE"/>
+              <w14:ligatures w14:val="standardContextual"/>
+            </w:rPr>
+          </w:pPr>
+          <w:hyperlink w:anchor="_Toc151936094" w:history="1">
+            <w:r>
+              <w:rPr>
+                <w:rStyle w:val="Hyperlink"/>
+                <w:rFonts w:ascii="Arial" w:hAnsi="Arial" w:cs="Arial"/>
+                <w:b/>
+                <w:bCs/>
+                <w:noProof/>
+              </w:rPr>
+              <w:t>Hardware</w:t>
+            </w:r>
+            <w:r>
+              <w:rPr>
+                <w:noProof/>
+                <w:webHidden/>
+              </w:rPr>
+              <w:tab/>
+            </w:r>
+            <w:r>
+              <w:rPr>
+                <w:noProof/>
+                <w:webHidden/>
+              </w:rPr>
+              <w:fldChar w:fldCharType="begin"/>
+            </w:r>
+            <w:r>
+              <w:rPr>
+                <w:noProof/>
+                <w:webHidden/>
+              </w:rPr>
+              <w:instrText xml:space="preserve"> PAGEREF _Toc151936094 \h </w:instrText>
+            </w:r>
+            <w:r>
+              <w:rPr>
+                <w:noProof/>
+                <w:webHidden/>
+              </w:rPr>
+            </w:r>
+            <w:r>
+              <w:rPr>
+                <w:noProof/>
+                <w:webHidden/>
+              </w:rPr>
+              <w:fldChar w:fldCharType="separate"/>
+            </w:r>
+            <w:r>
+              <w:rPr>
+                <w:noProof/>
+                <w:webHidden/>
+              </w:rPr>
+              <w:t>13</w:t>
+            </w:r>
+            <w:r>
+              <w:rPr>
+                <w:noProof/>
+                <w:webHidden/>
+              </w:rPr>
+              <w:fldChar w:fldCharType="end"/>
+            </w:r>
+          </w:hyperlink>
+        </w:p>
+        <w:p>
+          <w:pPr>
+            <w:pStyle w:val="TOC3"/>
+            <w:tabs>
+              <w:tab w:val="right" w:leader="dot" w:pos="9016"/>
+            </w:tabs>
+            <w:rPr>
+              <w:rFonts w:cstheme="minorBidi"/>
+              <w:noProof/>
+              <w:kern w:val="2"/>
+              <w:lang w:val="en-IE" w:eastAsia="en-IE"/>
+              <w14:ligatures w14:val="standardContextual"/>
+            </w:rPr>
+          </w:pPr>
+          <w:hyperlink w:anchor="_Toc151936095" w:history="1">
+            <w:r>
+              <w:rPr>
+                <w:rStyle w:val="Hyperlink"/>
+                <w:rFonts w:ascii="Arial" w:hAnsi="Arial" w:cs="Arial"/>
+                <w:b/>
+                <w:bCs/>
+                <w:noProof/>
+              </w:rPr>
+              <w:t>Webserver</w:t>
+            </w:r>
+            <w:r>
+              <w:rPr>
+                <w:noProof/>
+                <w:webHidden/>
+              </w:rPr>
+              <w:tab/>
+            </w:r>
+            <w:r>
+              <w:rPr>
+                <w:noProof/>
+                <w:webHidden/>
+              </w:rPr>
+              <w:fldChar w:fldCharType="begin"/>
+            </w:r>
+            <w:r>
+              <w:rPr>
+                <w:noProof/>
+                <w:webHidden/>
+              </w:rPr>
+              <w:instrText xml:space="preserve"> PAGEREF _Toc151936095 \h </w:instrText>
+            </w:r>
+            <w:r>
+              <w:rPr>
+                <w:noProof/>
+                <w:webHidden/>
+              </w:rPr>
+            </w:r>
+            <w:r>
+              <w:rPr>
+                <w:noProof/>
+                <w:webHidden/>
+              </w:rPr>
+              <w:fldChar w:fldCharType="separate"/>
+            </w:r>
+            <w:r>
+              <w:rPr>
+                <w:noProof/>
+                <w:webHidden/>
+              </w:rPr>
+              <w:t>13</w:t>
+            </w:r>
+            <w:r>
+              <w:rPr>
+                <w:noProof/>
+                <w:webHidden/>
+              </w:rPr>
+              <w:fldChar w:fldCharType="end"/>
+            </w:r>
+          </w:hyperlink>
+        </w:p>
+        <w:p>
+          <w:pPr>
+            <w:pStyle w:val="TOC3"/>
+            <w:tabs>
+              <w:tab w:val="right" w:leader="dot" w:pos="9016"/>
+            </w:tabs>
+            <w:rPr>
+              <w:rFonts w:cstheme="minorBidi"/>
+              <w:noProof/>
+              <w:kern w:val="2"/>
+              <w:lang w:val="en-IE" w:eastAsia="en-IE"/>
+              <w14:ligatures w14:val="standardContextual"/>
+            </w:rPr>
+          </w:pPr>
+          <w:hyperlink w:anchor="_Toc151936096" w:history="1">
+            <w:r>
+              <w:rPr>
+                <w:rStyle w:val="Hyperlink"/>
+                <w:rFonts w:ascii="Arial" w:hAnsi="Arial" w:cs="Arial"/>
+                <w:b/>
+                <w:bCs/>
+                <w:noProof/>
+              </w:rPr>
+              <w:t>Hosted on AWS</w:t>
+            </w:r>
+            <w:r>
+              <w:rPr>
+                <w:noProof/>
+                <w:webHidden/>
+              </w:rPr>
+              <w:tab/>
+            </w:r>
+            <w:r>
+              <w:rPr>
+                <w:noProof/>
+                <w:webHidden/>
+              </w:rPr>
+              <w:fldChar w:fldCharType="begin"/>
+            </w:r>
+            <w:r>
+              <w:rPr>
+                <w:noProof/>
+                <w:webHidden/>
+              </w:rPr>
+              <w:instrText xml:space="preserve"> PAGEREF _Toc151936096 \h </w:instrText>
+            </w:r>
+            <w:r>
+              <w:rPr>
+                <w:noProof/>
+                <w:webHidden/>
+              </w:rPr>
+            </w:r>
+            <w:r>
+              <w:rPr>
+                <w:noProof/>
+                <w:webHidden/>
+              </w:rPr>
+              <w:fldChar w:fldCharType="separate"/>
+            </w:r>
+            <w:r>
+              <w:rPr>
+                <w:noProof/>
+                <w:webHidden/>
+              </w:rPr>
+              <w:t>14</w:t>
+            </w:r>
+            <w:r>
+              <w:rPr>
+                <w:noProof/>
+                <w:webHidden/>
+              </w:rPr>
+              <w:fldChar w:fldCharType="end"/>
+            </w:r>
+          </w:hyperlink>
+        </w:p>
+        <w:p>
+          <w:pPr>
+            <w:pStyle w:val="TOC3"/>
+            <w:tabs>
+              <w:tab w:val="right" w:leader="dot" w:pos="9016"/>
+            </w:tabs>
+            <w:rPr>
+              <w:rFonts w:cstheme="minorBidi"/>
+              <w:noProof/>
+              <w:kern w:val="2"/>
+              <w:lang w:val="en-IE" w:eastAsia="en-IE"/>
+              <w14:ligatures w14:val="standardContextual"/>
+            </w:rPr>
+          </w:pPr>
+          <w:hyperlink w:anchor="_Toc151936097" w:history="1">
+            <w:r>
+              <w:rPr>
+                <w:rStyle w:val="Hyperlink"/>
+                <w:rFonts w:ascii="Arial" w:hAnsi="Arial" w:cs="Arial"/>
+                <w:b/>
+                <w:bCs/>
+                <w:noProof/>
+              </w:rPr>
+              <w:t>PubNub Communication</w:t>
+            </w:r>
+            <w:r>
+              <w:rPr>
+                <w:noProof/>
+                <w:webHidden/>
+              </w:rPr>
+              <w:tab/>
+            </w:r>
+            <w:r>
+              <w:rPr>
+                <w:noProof/>
+                <w:webHidden/>
+              </w:rPr>
+              <w:fldChar w:fldCharType="begin"/>
+            </w:r>
+            <w:r>
+              <w:rPr>
+                <w:noProof/>
+                <w:webHidden/>
+              </w:rPr>
+              <w:instrText xml:space="preserve"> PAGEREF _Toc151936097 \h </w:instrText>
+            </w:r>
+            <w:r>
+              <w:rPr>
+                <w:noProof/>
+                <w:webHidden/>
+              </w:rPr>
+            </w:r>
+            <w:r>
+              <w:rPr>
+                <w:noProof/>
+                <w:webHidden/>
+              </w:rPr>
+              <w:fldChar w:fldCharType="separate"/>
+            </w:r>
+            <w:r>
+              <w:rPr>
+                <w:noProof/>
+                <w:webHidden/>
+              </w:rPr>
+              <w:t>14</w:t>
+            </w:r>
+            <w:r>
+              <w:rPr>
+                <w:noProof/>
+                <w:webHidden/>
+              </w:rPr>
+              <w:fldChar w:fldCharType="end"/>
+            </w:r>
+          </w:hyperlink>
+        </w:p>
+        <w:p>
+          <w:pPr>
+            <w:pStyle w:val="TOC3"/>
+            <w:tabs>
+              <w:tab w:val="right" w:leader="dot" w:pos="9016"/>
+            </w:tabs>
+            <w:rPr>
+              <w:rFonts w:cstheme="minorBidi"/>
+              <w:noProof/>
+              <w:kern w:val="2"/>
+              <w:lang w:val="en-IE" w:eastAsia="en-IE"/>
+              <w14:ligatures w14:val="standardContextual"/>
+            </w:rPr>
+          </w:pPr>
+          <w:hyperlink w:anchor="_Toc151936098" w:history="1">
+            <w:r>
+              <w:rPr>
+                <w:rStyle w:val="Hyperlink"/>
+                <w:rFonts w:ascii="Arial" w:hAnsi="Arial" w:cs="Arial"/>
+                <w:b/>
+                <w:bCs/>
+                <w:noProof/>
+              </w:rPr>
+              <w:t>Database</w:t>
+            </w:r>
+            <w:r>
+              <w:rPr>
+                <w:noProof/>
+                <w:webHidden/>
+              </w:rPr>
+              <w:tab/>
+            </w:r>
+            <w:r>
+              <w:rPr>
+                <w:noProof/>
+                <w:webHidden/>
+              </w:rPr>
+              <w:fldChar w:fldCharType="begin"/>
+            </w:r>
+            <w:r>
+              <w:rPr>
+                <w:noProof/>
+                <w:webHidden/>
+              </w:rPr>
+              <w:instrText xml:space="preserve"> PAGEREF _Toc151936098 \h </w:instrText>
+            </w:r>
+            <w:r>
+              <w:rPr>
+                <w:noProof/>
+                <w:webHidden/>
+              </w:rPr>
+            </w:r>
+            <w:r>
+              <w:rPr>
+                <w:noProof/>
+                <w:webHidden/>
+              </w:rPr>
+              <w:fldChar w:fldCharType="separate"/>
+            </w:r>
+            <w:r>
+              <w:rPr>
+                <w:noProof/>
+                <w:webHidden/>
+              </w:rPr>
+              <w:t>14</w:t>
+            </w:r>
+            <w:r>
+              <w:rPr>
+                <w:noProof/>
+                <w:webHidden/>
+              </w:rPr>
+              <w:fldChar w:fldCharType="end"/>
+            </w:r>
+          </w:hyperlink>
+        </w:p>
+        <w:p>
+          <w:pPr>
+            <w:pStyle w:val="TOC3"/>
+            <w:tabs>
+              <w:tab w:val="right" w:leader="dot" w:pos="9016"/>
+            </w:tabs>
+            <w:rPr>
+              <w:rFonts w:cstheme="minorBidi"/>
+              <w:noProof/>
+              <w:kern w:val="2"/>
+              <w:lang w:val="en-IE" w:eastAsia="en-IE"/>
+              <w14:ligatures w14:val="standardContextual"/>
+            </w:rPr>
+          </w:pPr>
+          <w:hyperlink w:anchor="_Toc151936099" w:history="1">
+            <w:r>
+              <w:rPr>
+                <w:rStyle w:val="Hyperlink"/>
+                <w:rFonts w:ascii="Arial" w:hAnsi="Arial" w:cs="Arial"/>
+                <w:b/>
+                <w:bCs/>
+                <w:noProof/>
+              </w:rPr>
+              <w:t>Security</w:t>
+            </w:r>
+            <w:r>
+              <w:rPr>
+                <w:noProof/>
+                <w:webHidden/>
+              </w:rPr>
+              <w:tab/>
+            </w:r>
+            <w:r>
+              <w:rPr>
+                <w:noProof/>
+                <w:webHidden/>
+              </w:rPr>
+              <w:fldChar w:fldCharType="begin"/>
+            </w:r>
+            <w:r>
+              <w:rPr>
+                <w:noProof/>
+                <w:webHidden/>
+              </w:rPr>
+              <w:instrText xml:space="preserve"> PAGEREF _Toc151936099 \h </w:instrText>
+            </w:r>
+            <w:r>
+              <w:rPr>
+                <w:noProof/>
+                <w:webHidden/>
+              </w:rPr>
+            </w:r>
+            <w:r>
+              <w:rPr>
+                <w:noProof/>
+                <w:webHidden/>
+              </w:rPr>
+              <w:fldChar w:fldCharType="separate"/>
+            </w:r>
+            <w:r>
+              <w:rPr>
+                <w:noProof/>
+                <w:webHidden/>
+              </w:rPr>
+              <w:t>15</w:t>
+            </w:r>
+            <w:r>
+              <w:rPr>
+                <w:noProof/>
+                <w:webHidden/>
+              </w:rPr>
+              <w:fldChar w:fldCharType="end"/>
+            </w:r>
+          </w:hyperlink>
+        </w:p>
+        <w:p>
+          <w:pPr>
+            <w:pStyle w:val="TOC2"/>
+            <w:tabs>
+              <w:tab w:val="right" w:leader="dot" w:pos="9016"/>
+            </w:tabs>
+            <w:rPr>
+              <w:rFonts w:eastAsiaTheme="minorEastAsia"/>
+              <w:noProof/>
+              <w:lang w:eastAsia="en-IE"/>
+            </w:rPr>
+          </w:pPr>
+          <w:hyperlink w:anchor="_Toc151936100" w:history="1">
+            <w:r>
+              <w:rPr>
+                <w:rStyle w:val="Hyperlink"/>
+                <w:rFonts w:ascii="Arial" w:hAnsi="Arial" w:cs="Arial"/>
+                <w:b/>
+                <w:bCs/>
+                <w:noProof/>
+              </w:rPr>
+              <w:t>3. Cloud Server Description</w:t>
+            </w:r>
+            <w:r>
+              <w:rPr>
+                <w:noProof/>
+                <w:webHidden/>
+              </w:rPr>
+              <w:tab/>
+            </w:r>
+            <w:r>
+              <w:rPr>
+                <w:noProof/>
+                <w:webHidden/>
+              </w:rPr>
+              <w:fldChar w:fldCharType="begin"/>
+            </w:r>
+            <w:r>
+              <w:rPr>
+                <w:noProof/>
+                <w:webHidden/>
+              </w:rPr>
+              <w:instrText xml:space="preserve"> PAGEREF _Toc151936100 \h </w:instrText>
+            </w:r>
+            <w:r>
+              <w:rPr>
+                <w:noProof/>
+                <w:webHidden/>
+              </w:rPr>
+            </w:r>
+            <w:r>
+              <w:rPr>
+                <w:noProof/>
+                <w:webHidden/>
+              </w:rPr>
+              <w:fldChar w:fldCharType="separate"/>
+            </w:r>
+            <w:r>
+              <w:rPr>
+                <w:noProof/>
+                <w:webHidden/>
+              </w:rPr>
+              <w:t>15</w:t>
+            </w:r>
+            <w:r>
+              <w:rPr>
+                <w:noProof/>
+                <w:webHidden/>
+              </w:rPr>
+              <w:fldChar w:fldCharType="end"/>
+            </w:r>
+          </w:hyperlink>
+        </w:p>
+        <w:p>
+          <w:pPr>
+            <w:pStyle w:val="TOC3"/>
+            <w:tabs>
+              <w:tab w:val="right" w:leader="dot" w:pos="9016"/>
+            </w:tabs>
+            <w:rPr>
+              <w:rFonts w:cstheme="minorBidi"/>
+              <w:noProof/>
+              <w:kern w:val="2"/>
+              <w:lang w:val="en-IE" w:eastAsia="en-IE"/>
+              <w14:ligatures w14:val="standardContextual"/>
+            </w:rPr>
+          </w:pPr>
+          <w:hyperlink w:anchor="_Toc151936101" w:history="1">
+            <w:r>
+              <w:rPr>
+                <w:rStyle w:val="Hyperlink"/>
+                <w:rFonts w:ascii="Arial" w:hAnsi="Arial" w:cs="Arial"/>
+                <w:b/>
+                <w:bCs/>
+                <w:noProof/>
+              </w:rPr>
+              <w:t>Endpoints</w:t>
+            </w:r>
+            <w:r>
+              <w:rPr>
+                <w:noProof/>
+                <w:webHidden/>
+              </w:rPr>
+              <w:tab/>
+            </w:r>
+            <w:r>
+              <w:rPr>
+                <w:noProof/>
+                <w:webHidden/>
+              </w:rPr>
+              <w:fldChar w:fldCharType="begin"/>
+            </w:r>
+            <w:r>
+              <w:rPr>
+                <w:noProof/>
+                <w:webHidden/>
+              </w:rPr>
+              <w:instrText xml:space="preserve"> PAGEREF _Toc151936101 \h </w:instrText>
+            </w:r>
+            <w:r>
+              <w:rPr>
+                <w:noProof/>
+                <w:webHidden/>
+              </w:rPr>
+            </w:r>
+            <w:r>
+              <w:rPr>
+                <w:noProof/>
+                <w:webHidden/>
+              </w:rPr>
+              <w:fldChar w:fldCharType="separate"/>
+            </w:r>
+            <w:r>
+              <w:rPr>
+                <w:noProof/>
+                <w:webHidden/>
+              </w:rPr>
+              <w:t>15</w:t>
+            </w:r>
+            <w:r>
+              <w:rPr>
+                <w:noProof/>
+                <w:webHidden/>
+              </w:rPr>
+              <w:fldChar w:fldCharType="end"/>
+            </w:r>
+          </w:hyperlink>
+        </w:p>
+        <w:p>
+          <w:pPr>
+            <w:pStyle w:val="TOC2"/>
+            <w:tabs>
+              <w:tab w:val="right" w:leader="dot" w:pos="9016"/>
+            </w:tabs>
+            <w:rPr>
+              <w:rFonts w:eastAsiaTheme="minorEastAsia"/>
+              <w:noProof/>
+              <w:lang w:eastAsia="en-IE"/>
+            </w:rPr>
+          </w:pPr>
+          <w:hyperlink w:anchor="_Toc151936102" w:history="1">
+            <w:r>
+              <w:rPr>
+                <w:rStyle w:val="Hyperlink"/>
+                <w:rFonts w:ascii="Arial" w:hAnsi="Arial" w:cs="Arial"/>
+                <w:b/>
+                <w:bCs/>
+                <w:noProof/>
+              </w:rPr>
+              <w:t>4.PubNub</w:t>
+            </w:r>
+            <w:r>
+              <w:rPr>
+                <w:noProof/>
+                <w:webHidden/>
+              </w:rPr>
+              <w:tab/>
+            </w:r>
+            <w:r>
+              <w:rPr>
+                <w:noProof/>
+                <w:webHidden/>
+              </w:rPr>
+              <w:fldChar w:fldCharType="begin"/>
+            </w:r>
+            <w:r>
+              <w:rPr>
+                <w:noProof/>
+                <w:webHidden/>
+              </w:rPr>
+              <w:instrText xml:space="preserve"> PAGEREF _Toc151936102 \h </w:instrText>
+            </w:r>
+            <w:r>
+              <w:rPr>
+                <w:noProof/>
+                <w:webHidden/>
+              </w:rPr>
+            </w:r>
+            <w:r>
+              <w:rPr>
+                <w:noProof/>
+                <w:webHidden/>
+              </w:rPr>
+              <w:fldChar w:fldCharType="separate"/>
+            </w:r>
+            <w:r>
+              <w:rPr>
+                <w:noProof/>
+                <w:webHidden/>
+              </w:rPr>
+              <w:t>16</w:t>
+            </w:r>
+            <w:r>
+              <w:rPr>
+                <w:noProof/>
+                <w:webHidden/>
+              </w:rPr>
+              <w:fldChar w:fldCharType="end"/>
+            </w:r>
+          </w:hyperlink>
+        </w:p>
+        <w:p>
+          <w:pPr>
+            <w:pStyle w:val="TOC2"/>
+            <w:tabs>
+              <w:tab w:val="right" w:leader="dot" w:pos="9016"/>
+            </w:tabs>
+            <w:rPr>
+              <w:rFonts w:eastAsiaTheme="minorEastAsia"/>
+              <w:noProof/>
+              <w:lang w:eastAsia="en-IE"/>
+            </w:rPr>
+          </w:pPr>
+          <w:hyperlink w:anchor="_Toc151936103" w:history="1">
+            <w:r>
+              <w:rPr>
+                <w:rStyle w:val="Hyperlink"/>
+                <w:rFonts w:ascii="Arial" w:hAnsi="Arial" w:cs="Arial"/>
+                <w:b/>
+                <w:bCs/>
+                <w:noProof/>
+                <w:lang w:val="en-GB"/>
+              </w:rPr>
+              <w:t>5.Security Implementation in the Aerosense Project</w:t>
+            </w:r>
+            <w:r>
+              <w:rPr>
+                <w:noProof/>
+                <w:webHidden/>
+              </w:rPr>
+              <w:tab/>
+            </w:r>
+            <w:r>
+              <w:rPr>
+                <w:noProof/>
+                <w:webHidden/>
+              </w:rPr>
+              <w:fldChar w:fldCharType="begin"/>
+            </w:r>
+            <w:r>
+              <w:rPr>
+                <w:noProof/>
+                <w:webHidden/>
+              </w:rPr>
+              <w:instrText xml:space="preserve"> PAGEREF _Toc151936103 \h </w:instrText>
+            </w:r>
+            <w:r>
+              <w:rPr>
+                <w:noProof/>
+                <w:webHidden/>
+              </w:rPr>
+            </w:r>
+            <w:r>
+              <w:rPr>
+                <w:noProof/>
+                <w:webHidden/>
+              </w:rPr>
+              <w:fldChar w:fldCharType="separate"/>
+            </w:r>
+            <w:r>
+              <w:rPr>
+                <w:noProof/>
+                <w:webHidden/>
+              </w:rPr>
+              <w:t>16</w:t>
+            </w:r>
+            <w:r>
+              <w:rPr>
+                <w:noProof/>
+                <w:webHidden/>
+              </w:rPr>
+              <w:fldChar w:fldCharType="end"/>
+            </w:r>
+          </w:hyperlink>
+        </w:p>
+        <w:p>
+          <w:pPr>
+            <w:pStyle w:val="TOC3"/>
+            <w:tabs>
+              <w:tab w:val="right" w:leader="dot" w:pos="9016"/>
+            </w:tabs>
+            <w:rPr>
+              <w:rFonts w:cstheme="minorBidi"/>
+              <w:noProof/>
+              <w:kern w:val="2"/>
+              <w:lang w:val="en-IE" w:eastAsia="en-IE"/>
+              <w14:ligatures w14:val="standardContextual"/>
+            </w:rPr>
+          </w:pPr>
+          <w:hyperlink w:anchor="_Toc151936104" w:history="1">
+            <w:r>
+              <w:rPr>
+                <w:rStyle w:val="Hyperlink"/>
+                <w:rFonts w:ascii="Arial" w:hAnsi="Arial" w:cs="Arial"/>
+                <w:b/>
+                <w:bCs/>
+                <w:noProof/>
+              </w:rPr>
+              <w:t>IoT Device Security:</w:t>
+            </w:r>
+            <w:r>
+              <w:rPr>
+                <w:noProof/>
+                <w:webHidden/>
+              </w:rPr>
+              <w:tab/>
+            </w:r>
+            <w:r>
+              <w:rPr>
+                <w:noProof/>
+                <w:webHidden/>
+              </w:rPr>
+              <w:fldChar w:fldCharType="begin"/>
+            </w:r>
+            <w:r>
+              <w:rPr>
+                <w:noProof/>
+                <w:webHidden/>
+              </w:rPr>
+              <w:instrText xml:space="preserve"> PAGEREF _Toc151936104 \h </w:instrText>
+            </w:r>
+            <w:r>
+              <w:rPr>
+                <w:noProof/>
+                <w:webHidden/>
+              </w:rPr>
+            </w:r>
+            <w:r>
+              <w:rPr>
+                <w:noProof/>
+                <w:webHidden/>
+              </w:rPr>
+              <w:fldChar w:fldCharType="separate"/>
+            </w:r>
+            <w:r>
+              <w:rPr>
+                <w:noProof/>
+                <w:webHidden/>
+              </w:rPr>
+              <w:t>16</w:t>
+            </w:r>
+            <w:r>
+              <w:rPr>
+                <w:noProof/>
+                <w:webHidden/>
+              </w:rPr>
+              <w:fldChar w:fldCharType="end"/>
+            </w:r>
+          </w:hyperlink>
+        </w:p>
+        <w:p>
+          <w:pPr>
+            <w:pStyle w:val="TOC3"/>
+            <w:tabs>
+              <w:tab w:val="right" w:leader="dot" w:pos="9016"/>
+            </w:tabs>
+            <w:rPr>
+              <w:rFonts w:cstheme="minorBidi"/>
+              <w:noProof/>
+              <w:kern w:val="2"/>
+              <w:lang w:val="en-IE" w:eastAsia="en-IE"/>
+              <w14:ligatures w14:val="standardContextual"/>
+            </w:rPr>
+          </w:pPr>
+          <w:hyperlink w:anchor="_Toc151936105" w:history="1">
+            <w:r>
+              <w:rPr>
+                <w:rStyle w:val="Hyperlink"/>
+                <w:rFonts w:ascii="Arial" w:hAnsi="Arial" w:cs="Arial"/>
+                <w:b/>
+                <w:bCs/>
+                <w:noProof/>
+              </w:rPr>
+              <w:t>Access to Communication Channels:</w:t>
+            </w:r>
+            <w:r>
+              <w:rPr>
+                <w:noProof/>
+                <w:webHidden/>
+              </w:rPr>
+              <w:tab/>
+            </w:r>
+            <w:r>
+              <w:rPr>
+                <w:noProof/>
+                <w:webHidden/>
+              </w:rPr>
+              <w:fldChar w:fldCharType="begin"/>
+            </w:r>
+            <w:r>
+              <w:rPr>
+                <w:noProof/>
+                <w:webHidden/>
+              </w:rPr>
+              <w:instrText xml:space="preserve"> PAGEREF _Toc151936105 \h </w:instrText>
+            </w:r>
+            <w:r>
+              <w:rPr>
+                <w:noProof/>
+                <w:webHidden/>
+              </w:rPr>
+            </w:r>
+            <w:r>
+              <w:rPr>
+                <w:noProof/>
+                <w:webHidden/>
+              </w:rPr>
+              <w:fldChar w:fldCharType="separate"/>
+            </w:r>
+            <w:r>
+              <w:rPr>
+                <w:noProof/>
+                <w:webHidden/>
+              </w:rPr>
+              <w:t>16</w:t>
+            </w:r>
+            <w:r>
+              <w:rPr>
+                <w:noProof/>
+                <w:webHidden/>
+              </w:rPr>
+              <w:fldChar w:fldCharType="end"/>
+            </w:r>
+          </w:hyperlink>
+        </w:p>
+        <w:p>
+          <w:pPr>
+            <w:pStyle w:val="TOC3"/>
+            <w:tabs>
+              <w:tab w:val="right" w:leader="dot" w:pos="9016"/>
+            </w:tabs>
+            <w:rPr>
+              <w:rFonts w:cstheme="minorBidi"/>
+              <w:noProof/>
+              <w:kern w:val="2"/>
+              <w:lang w:val="en-IE" w:eastAsia="en-IE"/>
+              <w14:ligatures w14:val="standardContextual"/>
+            </w:rPr>
+          </w:pPr>
+          <w:hyperlink w:anchor="_Toc151936106" w:history="1">
+            <w:r>
+              <w:rPr>
+                <w:rStyle w:val="Hyperlink"/>
+                <w:rFonts w:ascii="Arial" w:hAnsi="Arial" w:cs="Arial"/>
+                <w:b/>
+                <w:bCs/>
+                <w:noProof/>
+              </w:rPr>
+              <w:t>Database Security:</w:t>
+            </w:r>
+            <w:r>
+              <w:rPr>
+                <w:noProof/>
+                <w:webHidden/>
+              </w:rPr>
+              <w:tab/>
+            </w:r>
+            <w:r>
+              <w:rPr>
+                <w:noProof/>
+                <w:webHidden/>
+              </w:rPr>
+              <w:fldChar w:fldCharType="begin"/>
+            </w:r>
+            <w:r>
+              <w:rPr>
+                <w:noProof/>
+                <w:webHidden/>
+              </w:rPr>
+              <w:instrText xml:space="preserve"> PAGEREF _Toc151936106 \h </w:instrText>
+            </w:r>
+            <w:r>
+              <w:rPr>
+                <w:noProof/>
+                <w:webHidden/>
+              </w:rPr>
+            </w:r>
+            <w:r>
+              <w:rPr>
+                <w:noProof/>
+                <w:webHidden/>
+              </w:rPr>
+              <w:fldChar w:fldCharType="separate"/>
+            </w:r>
+            <w:r>
+              <w:rPr>
+                <w:noProof/>
+                <w:webHidden/>
+              </w:rPr>
+              <w:t>17</w:t>
+            </w:r>
+            <w:r>
+              <w:rPr>
+                <w:noProof/>
+                <w:webHidden/>
+              </w:rPr>
+              <w:fldChar w:fldCharType="end"/>
+            </w:r>
+          </w:hyperlink>
+        </w:p>
+        <w:p>
+          <w:pPr>
+            <w:pStyle w:val="TOC3"/>
+            <w:tabs>
+              <w:tab w:val="right" w:leader="dot" w:pos="9016"/>
+            </w:tabs>
+            <w:rPr>
+              <w:rFonts w:cstheme="minorBidi"/>
+              <w:noProof/>
+              <w:kern w:val="2"/>
+              <w:lang w:val="en-IE" w:eastAsia="en-IE"/>
+              <w14:ligatures w14:val="standardContextual"/>
+            </w:rPr>
+          </w:pPr>
+          <w:hyperlink w:anchor="_Toc151936107" w:history="1">
+            <w:r>
+              <w:rPr>
+                <w:rStyle w:val="Hyperlink"/>
+                <w:rFonts w:ascii="Arial" w:hAnsi="Arial" w:cs="Arial"/>
+                <w:b/>
+                <w:bCs/>
+                <w:noProof/>
+              </w:rPr>
+              <w:t>Webserver Security:</w:t>
+            </w:r>
+            <w:r>
+              <w:rPr>
+                <w:noProof/>
+                <w:webHidden/>
+              </w:rPr>
+              <w:tab/>
+            </w:r>
+            <w:r>
+              <w:rPr>
+                <w:noProof/>
+                <w:webHidden/>
+              </w:rPr>
+              <w:fldChar w:fldCharType="begin"/>
+            </w:r>
+            <w:r>
+              <w:rPr>
+                <w:noProof/>
+                <w:webHidden/>
+              </w:rPr>
+              <w:instrText xml:space="preserve"> PAGEREF _Toc151936107 \h </w:instrText>
+            </w:r>
+            <w:r>
+              <w:rPr>
+                <w:noProof/>
+                <w:webHidden/>
+              </w:rPr>
+            </w:r>
+            <w:r>
+              <w:rPr>
+                <w:noProof/>
+                <w:webHidden/>
+              </w:rPr>
+              <w:fldChar w:fldCharType="separate"/>
+            </w:r>
+            <w:r>
+              <w:rPr>
+                <w:noProof/>
+                <w:webHidden/>
+              </w:rPr>
+              <w:t>17</w:t>
+            </w:r>
+            <w:r>
+              <w:rPr>
+                <w:noProof/>
+                <w:webHidden/>
+              </w:rPr>
+              <w:fldChar w:fldCharType="end"/>
+            </w:r>
+          </w:hyperlink>
+        </w:p>
+        <w:p>
+          <w:pPr>
+            <w:pStyle w:val="TOC3"/>
+            <w:tabs>
+              <w:tab w:val="right" w:leader="dot" w:pos="9016"/>
+            </w:tabs>
+            <w:rPr>
+              <w:rFonts w:cstheme="minorBidi"/>
+              <w:noProof/>
+              <w:kern w:val="2"/>
+              <w:lang w:val="en-IE" w:eastAsia="en-IE"/>
+              <w14:ligatures w14:val="standardContextual"/>
+            </w:rPr>
+          </w:pPr>
+          <w:hyperlink w:anchor="_Toc151936108" w:history="1">
+            <w:r>
+              <w:rPr>
+                <w:rStyle w:val="Hyperlink"/>
+                <w:rFonts w:ascii="Arial" w:hAnsi="Arial" w:cs="Arial"/>
+                <w:b/>
+                <w:bCs/>
+                <w:noProof/>
+              </w:rPr>
+              <w:t>Data in Transit Security:</w:t>
+            </w:r>
+            <w:r>
+              <w:rPr>
+                <w:noProof/>
+                <w:webHidden/>
+              </w:rPr>
+              <w:tab/>
+            </w:r>
+            <w:r>
+              <w:rPr>
+                <w:noProof/>
+                <w:webHidden/>
+              </w:rPr>
+              <w:fldChar w:fldCharType="begin"/>
+            </w:r>
+            <w:r>
+              <w:rPr>
+                <w:noProof/>
+                <w:webHidden/>
+              </w:rPr>
+              <w:instrText xml:space="preserve"> PAGEREF _Toc151936108 \h </w:instrText>
+            </w:r>
+            <w:r>
+              <w:rPr>
+                <w:noProof/>
+                <w:webHidden/>
+              </w:rPr>
+            </w:r>
+            <w:r>
+              <w:rPr>
+                <w:noProof/>
+                <w:webHidden/>
+              </w:rPr>
+              <w:fldChar w:fldCharType="separate"/>
+            </w:r>
+            <w:r>
+              <w:rPr>
+                <w:noProof/>
+                <w:webHidden/>
+              </w:rPr>
+              <w:t>17</w:t>
+            </w:r>
+            <w:r>
+              <w:rPr>
+                <w:noProof/>
+                <w:webHidden/>
+              </w:rPr>
+              <w:fldChar w:fldCharType="end"/>
+            </w:r>
+          </w:hyperlink>
+        </w:p>
+        <w:p>
+          <w:pPr>
+            <w:pStyle w:val="TOC3"/>
+            <w:tabs>
+              <w:tab w:val="right" w:leader="dot" w:pos="9016"/>
+            </w:tabs>
+            <w:rPr>
+              <w:rFonts w:cstheme="minorBidi"/>
+              <w:noProof/>
+              <w:kern w:val="2"/>
+              <w:lang w:val="en-IE" w:eastAsia="en-IE"/>
+              <w14:ligatures w14:val="standardContextual"/>
+            </w:rPr>
+          </w:pPr>
+          <w:hyperlink w:anchor="_Toc151936109" w:history="1">
+            <w:r>
+              <w:rPr>
+                <w:rStyle w:val="Hyperlink"/>
+                <w:rFonts w:ascii="Arial" w:hAnsi="Arial" w:cs="Arial"/>
+                <w:b/>
+                <w:bCs/>
+                <w:noProof/>
+              </w:rPr>
+              <w:t>Firebase Security:</w:t>
+            </w:r>
+            <w:r>
+              <w:rPr>
+                <w:noProof/>
+                <w:webHidden/>
+              </w:rPr>
+              <w:tab/>
+            </w:r>
+            <w:r>
+              <w:rPr>
+                <w:noProof/>
+                <w:webHidden/>
+              </w:rPr>
+              <w:fldChar w:fldCharType="begin"/>
+            </w:r>
+            <w:r>
+              <w:rPr>
+                <w:noProof/>
+                <w:webHidden/>
+              </w:rPr>
+              <w:instrText xml:space="preserve"> PAGEREF _Toc151936109 \h </w:instrText>
+            </w:r>
+            <w:r>
+              <w:rPr>
+                <w:noProof/>
+                <w:webHidden/>
+              </w:rPr>
+            </w:r>
+            <w:r>
+              <w:rPr>
+                <w:noProof/>
+                <w:webHidden/>
+              </w:rPr>
+              <w:fldChar w:fldCharType="separate"/>
+            </w:r>
+            <w:r>
+              <w:rPr>
+                <w:noProof/>
+                <w:webHidden/>
+              </w:rPr>
+              <w:t>17</w:t>
+            </w:r>
+            <w:r>
+              <w:rPr>
+                <w:noProof/>
+                <w:webHidden/>
+              </w:rPr>
+              <w:fldChar w:fldCharType="end"/>
+            </w:r>
+          </w:hyperlink>
+        </w:p>
+        <w:p>
+          <w:pPr>
+            <w:pStyle w:val="TOC2"/>
+            <w:tabs>
+              <w:tab w:val="right" w:leader="dot" w:pos="9016"/>
+            </w:tabs>
+            <w:rPr>
+              <w:rFonts w:eastAsiaTheme="minorEastAsia"/>
+              <w:noProof/>
+              <w:lang w:eastAsia="en-IE"/>
+            </w:rPr>
+          </w:pPr>
+          <w:hyperlink w:anchor="_Toc151936110" w:history="1">
+            <w:r>
+              <w:rPr>
+                <w:rStyle w:val="Hyperlink"/>
+                <w:rFonts w:ascii="Arial" w:hAnsi="Arial" w:cs="Arial"/>
+                <w:b/>
+                <w:bCs/>
+                <w:noProof/>
+              </w:rPr>
+              <w:t>6.Future Enhancements for the Aerosense Project</w:t>
+            </w:r>
+            <w:r>
+              <w:rPr>
+                <w:noProof/>
+                <w:webHidden/>
+              </w:rPr>
+              <w:tab/>
+            </w:r>
+            <w:r>
+              <w:rPr>
+                <w:noProof/>
+                <w:webHidden/>
+              </w:rPr>
+              <w:fldChar w:fldCharType="begin"/>
+            </w:r>
+            <w:r>
+              <w:rPr>
+                <w:noProof/>
+                <w:webHidden/>
+              </w:rPr>
+              <w:instrText xml:space="preserve"> PAGEREF _Toc151936110 \h </w:instrText>
+            </w:r>
+            <w:r>
+              <w:rPr>
+                <w:noProof/>
+                <w:webHidden/>
+              </w:rPr>
+            </w:r>
+            <w:r>
+              <w:rPr>
+                <w:noProof/>
+                <w:webHidden/>
+              </w:rPr>
+              <w:fldChar w:fldCharType="separate"/>
+            </w:r>
+            <w:r>
+              <w:rPr>
+                <w:noProof/>
+                <w:webHidden/>
+              </w:rPr>
+              <w:t>17</w:t>
+            </w:r>
+            <w:r>
+              <w:rPr>
+                <w:noProof/>
+                <w:webHidden/>
+              </w:rPr>
+              <w:fldChar w:fldCharType="end"/>
+            </w:r>
+          </w:hyperlink>
+        </w:p>
+        <w:p>
+          <w:pPr>
+            <w:pStyle w:val="TOC2"/>
+            <w:tabs>
+              <w:tab w:val="right" w:leader="dot" w:pos="9016"/>
+            </w:tabs>
+            <w:rPr>
+              <w:rFonts w:eastAsiaTheme="minorEastAsia"/>
+              <w:noProof/>
+              <w:lang w:eastAsia="en-IE"/>
+            </w:rPr>
+          </w:pPr>
+          <w:hyperlink w:anchor="_Toc151936111" w:history="1">
+            <w:r>
+              <w:rPr>
+                <w:rStyle w:val="Hyperlink"/>
+                <w:rFonts w:ascii="Arial" w:hAnsi="Arial" w:cs="Arial"/>
+                <w:b/>
+                <w:bCs/>
+                <w:noProof/>
+                <w:lang w:val="en-GB"/>
+              </w:rPr>
+              <w:t>CONCLUSION</w:t>
+            </w:r>
+            <w:r>
+              <w:rPr>
+                <w:noProof/>
+                <w:webHidden/>
+              </w:rPr>
+              <w:tab/>
+            </w:r>
+            <w:r>
+              <w:rPr>
+                <w:noProof/>
+                <w:webHidden/>
+              </w:rPr>
+              <w:fldChar w:fldCharType="begin"/>
+            </w:r>
+            <w:r>
+              <w:rPr>
+                <w:noProof/>
+                <w:webHidden/>
+              </w:rPr>
+              <w:instrText xml:space="preserve"> PAGEREF _Toc151936111 \h </w:instrText>
+            </w:r>
+            <w:r>
+              <w:rPr>
+                <w:noProof/>
+                <w:webHidden/>
+              </w:rPr>
+            </w:r>
+            <w:r>
+              <w:rPr>
+                <w:noProof/>
+                <w:webHidden/>
+              </w:rPr>
+              <w:fldChar w:fldCharType="separate"/>
+            </w:r>
+            <w:r>
+              <w:rPr>
+                <w:noProof/>
+                <w:webHidden/>
+              </w:rPr>
+              <w:t>18</w:t>
+            </w:r>
+            <w:r>
+              <w:rPr>
+                <w:noProof/>
+                <w:webHidden/>
+              </w:rPr>
+              <w:fldChar w:fldCharType="end"/>
+            </w:r>
+          </w:hyperlink>
+        </w:p>
+        <w:p>
+          <w:pPr>
+            <w:pStyle w:val="TOC2"/>
+            <w:tabs>
+              <w:tab w:val="right" w:leader="dot" w:pos="9016"/>
+            </w:tabs>
+            <w:rPr>
+              <w:rFonts w:eastAsiaTheme="minorEastAsia"/>
+              <w:noProof/>
+              <w:lang w:eastAsia="en-IE"/>
+            </w:rPr>
+          </w:pPr>
+          <w:hyperlink w:anchor="_Toc151936112" w:history="1">
+            <w:r>
+              <w:rPr>
+                <w:rStyle w:val="Hyperlink"/>
+                <w:rFonts w:ascii="Arial" w:hAnsi="Arial" w:cs="Arial"/>
+                <w:b/>
+                <w:bCs/>
+                <w:noProof/>
+              </w:rPr>
+              <w:t>REFERENCES:</w:t>
+            </w:r>
+            <w:r>
+              <w:rPr>
+                <w:noProof/>
+                <w:webHidden/>
+              </w:rPr>
+              <w:tab/>
+            </w:r>
+            <w:r>
+              <w:rPr>
+                <w:noProof/>
+                <w:webHidden/>
+              </w:rPr>
+              <w:fldChar w:fldCharType="begin"/>
+            </w:r>
+            <w:r>
+              <w:rPr>
+                <w:noProof/>
+                <w:webHidden/>
+              </w:rPr>
+              <w:instrText xml:space="preserve"> PAGEREF _Toc151936112 \h </w:instrText>
+            </w:r>
+            <w:r>
+              <w:rPr>
+                <w:noProof/>
+                <w:webHidden/>
+              </w:rPr>
+            </w:r>
+            <w:r>
+              <w:rPr>
+                <w:noProof/>
+                <w:webHidden/>
+              </w:rPr>
+              <w:fldChar w:fldCharType="separate"/>
+            </w:r>
+            <w:r>
+              <w:rPr>
+                <w:noProof/>
+                <w:webHidden/>
+              </w:rPr>
+              <w:t>18</w:t>
+            </w:r>
+            <w:r>
+              <w:rPr>
+                <w:noProof/>
+                <w:webHidden/>
+              </w:rPr>
+              <w:fldChar w:fldCharType="end"/>
+            </w:r>
+          </w:hyperlink>
+        </w:p>
+        <w:p>
+          <w:pPr>
+            <w:rPr>
+              <w:rFonts w:eastAsiaTheme="minorEastAsia"/>
+              <w:sz w:val="21"/>
+              <w:szCs w:val="21"/>
+            </w:rPr>
+          </w:pPr>
+          <w:r>
+            <w:rPr>
+              <w:b/>
+              <w:bCs/>
+              <w:noProof/>
+            </w:rPr>
+            <w:fldChar w:fldCharType="end"/>
+          </w:r>
+        </w:p>
+      </w:sdtContent>
+    </w:sdt>
+    <w:p>
+      <w:pPr>
+        <w:spacing w:line="360" w:lineRule="auto"/>
+      </w:pPr>
+    </w:p>
+    <w:p>
+      <w:pPr>
+        <w:spacing w:line="360" w:lineRule="auto"/>
+      </w:pPr>
+    </w:p>
+    <w:p>
+      <w:pPr>
+        <w:spacing w:line="360" w:lineRule="auto"/>
+      </w:pPr>
+    </w:p>
+    <w:p>
+      <w:pPr>
+        <w:pStyle w:val="Heading2"/>
+        <w:rPr>
+          <w:rFonts w:ascii="Arial" w:hAnsi="Arial" w:cs="Arial"/>
+          <w:b/>
+          <w:bCs/>
+          <w:color w:val="auto"/>
+          <w:lang w:val="en-GB"/>
+        </w:rPr>
+      </w:pPr>
+      <w:bookmarkStart w:id="0" w:name="_Toc151936077"/>
+      <w:r>
+        <w:rPr>
+          <w:rFonts w:ascii="Arial" w:hAnsi="Arial" w:cs="Arial"/>
+          <w:b/>
+          <w:bCs/>
+          <w:color w:val="auto"/>
+          <w:lang w:val="en-GB"/>
+        </w:rPr>
+        <w:t>GLOSSARY</w:t>
+      </w:r>
+      <w:bookmarkEnd w:id="0"/>
+    </w:p>
+    <w:p>
+      <w:pPr>
+        <w:spacing w:after="120" w:line="360" w:lineRule="auto"/>
+        <w:rPr>
+          <w:rFonts w:ascii="Arial" w:hAnsi="Arial" w:cs="Arial"/>
+        </w:rPr>
+      </w:pPr>
+    </w:p>
+    <w:p>
+      <w:pPr>
+        <w:pStyle w:val="ListParagraph"/>
+        <w:numPr>
+          <w:ilvl w:val="0"/>
+          <w:numId w:val="1"/>
+        </w:numPr>
+        <w:spacing w:after="120" w:line="360" w:lineRule="auto"/>
+        <w:rPr>
+          <w:rFonts w:ascii="Arial" w:hAnsi="Arial" w:cs="Arial"/>
+        </w:rPr>
+      </w:pPr>
+      <w:r>
+        <w:rPr>
+          <w:rFonts w:ascii="Arial" w:hAnsi="Arial" w:cs="Arial"/>
+          <w:b/>
+          <w:bCs/>
+        </w:rPr>
+        <w:t>Aerosense</w:t>
+      </w:r>
+      <w:r>
+        <w:rPr>
+          <w:rFonts w:ascii="Arial" w:hAnsi="Arial" w:cs="Arial"/>
+        </w:rPr>
+        <w:t>: A project aimed at developing a portable device (Smart Indoor Air Quality Hub) for monitoring indoor air quality, particularly beneficial for individuals with asthma.</w:t>
+      </w:r>
+    </w:p>
+    <w:p>
+      <w:pPr>
+        <w:numPr>
+          <w:ilvl w:val="0"/>
+          <w:numId w:val="2"/>
+        </w:numPr>
+        <w:spacing w:after="120" w:line="360" w:lineRule="auto"/>
+        <w:rPr>
+          <w:rFonts w:ascii="Arial" w:hAnsi="Arial" w:cs="Arial"/>
+        </w:rPr>
+      </w:pPr>
+      <w:r>
+        <w:rPr>
+          <w:rFonts w:ascii="Arial" w:hAnsi="Arial" w:cs="Arial"/>
+          <w:b/>
+          <w:bCs/>
+        </w:rPr>
+        <w:t>Smart Indoor Air Quality Hub</w:t>
+      </w:r>
+      <w:r>
+        <w:rPr>
+          <w:rFonts w:ascii="Arial" w:hAnsi="Arial" w:cs="Arial"/>
+        </w:rPr>
+        <w:t>: A portable device designed to provide real-time data and insights about indoor air quality, helping individuals, especially those with asthma, to understand and manage their environment better.</w:t>
+      </w:r>
+    </w:p>
+    <w:p>
+      <w:pPr>
+        <w:numPr>
+          <w:ilvl w:val="0"/>
+          <w:numId w:val="2"/>
+        </w:numPr>
+        <w:spacing w:after="120" w:line="360" w:lineRule="auto"/>
+        <w:rPr>
+          <w:rFonts w:ascii="Arial" w:hAnsi="Arial" w:cs="Arial"/>
+        </w:rPr>
+      </w:pPr>
+      <w:r>
+        <w:rPr>
+          <w:rFonts w:ascii="Arial" w:hAnsi="Arial" w:cs="Arial"/>
+          <w:b/>
+          <w:bCs/>
+        </w:rPr>
+        <w:t>PubNub</w:t>
+      </w:r>
+      <w:r>
+        <w:rPr>
+          <w:rFonts w:ascii="Arial" w:hAnsi="Arial" w:cs="Arial"/>
+        </w:rPr>
+        <w:t>: A cloud-based service that provides real-time data streaming and messaging solutions, used in Aerosense for real-time communication between the device and the server.</w:t>
+      </w:r>
+    </w:p>
+    <w:p>
+      <w:pPr>
+        <w:numPr>
+          <w:ilvl w:val="0"/>
+          <w:numId w:val="2"/>
+        </w:numPr>
+        <w:spacing w:after="120" w:line="360" w:lineRule="auto"/>
+        <w:rPr>
+          <w:rFonts w:ascii="Arial" w:hAnsi="Arial" w:cs="Arial"/>
+        </w:rPr>
+      </w:pPr>
+      <w:r>
+        <w:rPr>
+          <w:rFonts w:ascii="Arial" w:hAnsi="Arial" w:cs="Arial"/>
+          <w:b/>
+          <w:bCs/>
+        </w:rPr>
+        <w:t>AWS (Amazon Web Services)</w:t>
+      </w:r>
+      <w:r>
+        <w:rPr>
+          <w:rFonts w:ascii="Arial" w:hAnsi="Arial" w:cs="Arial"/>
+        </w:rPr>
+        <w:t>: A comprehensive and widely adopted cloud platform that offers various services such as computing power, database storage, and content delivery. In Aerosense, it's used for data processing and storage.</w:t>
+      </w:r>
+    </w:p>
+    <w:p>
+      <w:pPr>
+        <w:numPr>
+          <w:ilvl w:val="0"/>
+          <w:numId w:val="2"/>
+        </w:numPr>
+        <w:spacing w:after="120" w:line="360" w:lineRule="auto"/>
+        <w:rPr>
+          <w:rFonts w:ascii="Arial" w:hAnsi="Arial" w:cs="Arial"/>
+        </w:rPr>
+      </w:pPr>
+      <w:r>
+        <w:rPr>
+          <w:rFonts w:ascii="Arial" w:hAnsi="Arial" w:cs="Arial"/>
+          <w:b/>
+          <w:bCs/>
+        </w:rPr>
+        <w:t>Alpha Prototype</w:t>
+      </w:r>
+      <w:r>
+        <w:rPr>
+          <w:rFonts w:ascii="Arial" w:hAnsi="Arial" w:cs="Arial"/>
+        </w:rPr>
+        <w:t>: An early version of a product that is functional enough to demonstrate the concept and design but may not have all the final features and polish of the final product.</w:t>
+      </w:r>
+    </w:p>
+    <w:p>
+      <w:pPr>
+        <w:numPr>
+          <w:ilvl w:val="0"/>
+          <w:numId w:val="2"/>
+        </w:numPr>
+        <w:spacing w:after="120" w:line="360" w:lineRule="auto"/>
+        <w:rPr>
+          <w:rFonts w:ascii="Arial" w:hAnsi="Arial" w:cs="Arial"/>
+        </w:rPr>
+      </w:pPr>
+      <w:r>
+        <w:rPr>
+          <w:rFonts w:ascii="Arial" w:hAnsi="Arial" w:cs="Arial"/>
+          <w:b/>
+          <w:bCs/>
+        </w:rPr>
+        <w:t>Cloud Server</w:t>
+      </w:r>
+      <w:r>
+        <w:rPr>
+          <w:rFonts w:ascii="Arial" w:hAnsi="Arial" w:cs="Arial"/>
+        </w:rPr>
+        <w:t>: Remote servers accessed over the internet used to store, manage, and process data, as opposed to a local server or personal computer.</w:t>
+      </w:r>
+    </w:p>
+    <w:p>
+      <w:pPr>
+        <w:numPr>
+          <w:ilvl w:val="0"/>
+          <w:numId w:val="2"/>
+        </w:numPr>
+        <w:spacing w:after="120" w:line="360" w:lineRule="auto"/>
+        <w:rPr>
+          <w:rFonts w:ascii="Arial" w:hAnsi="Arial" w:cs="Arial"/>
+        </w:rPr>
+      </w:pPr>
+      <w:r>
+        <w:rPr>
+          <w:rFonts w:ascii="Arial" w:hAnsi="Arial" w:cs="Arial"/>
+          <w:b/>
+          <w:bCs/>
+        </w:rPr>
+        <w:t>User Interaction</w:t>
+      </w:r>
+      <w:r>
+        <w:rPr>
+          <w:rFonts w:ascii="Arial" w:hAnsi="Arial" w:cs="Arial"/>
+        </w:rPr>
+        <w:t>: The process and experience of a person engaging with the Aerosense system, particularly through its mobile application.</w:t>
+      </w:r>
+    </w:p>
+    <w:p>
+      <w:pPr>
+        <w:numPr>
+          <w:ilvl w:val="0"/>
+          <w:numId w:val="2"/>
+        </w:numPr>
+        <w:spacing w:after="120" w:line="360" w:lineRule="auto"/>
+        <w:rPr>
+          <w:rFonts w:ascii="Arial" w:hAnsi="Arial" w:cs="Arial"/>
+        </w:rPr>
+      </w:pPr>
+      <w:r>
+        <w:rPr>
+          <w:rFonts w:ascii="Arial" w:hAnsi="Arial" w:cs="Arial"/>
+          <w:b/>
+          <w:bCs/>
+        </w:rPr>
+        <w:t>Sensor Data Acquisition</w:t>
+      </w:r>
+      <w:r>
+        <w:rPr>
+          <w:rFonts w:ascii="Arial" w:hAnsi="Arial" w:cs="Arial"/>
+        </w:rPr>
+        <w:t>: The process of collecting data from various sensors (like those measuring air quality) used in the Aerosense system.</w:t>
+      </w:r>
+    </w:p>
+    <w:p>
+      <w:pPr>
+        <w:numPr>
+          <w:ilvl w:val="0"/>
+          <w:numId w:val="2"/>
+        </w:numPr>
+        <w:spacing w:after="120" w:line="360" w:lineRule="auto"/>
+        <w:rPr>
+          <w:rFonts w:ascii="Arial" w:hAnsi="Arial" w:cs="Arial"/>
+        </w:rPr>
+      </w:pPr>
+      <w:r>
+        <w:rPr>
+          <w:rFonts w:ascii="Arial" w:hAnsi="Arial" w:cs="Arial"/>
+          <w:b/>
+          <w:bCs/>
+        </w:rPr>
+        <w:t>Raspberry Pi</w:t>
+      </w:r>
+      <w:r>
+        <w:rPr>
+          <w:rFonts w:ascii="Arial" w:hAnsi="Arial" w:cs="Arial"/>
+        </w:rPr>
+        <w:t>: A small, affordable computer used for various programming and electronics projects. In Aerosense, it serves as the central unit for collecting sensor data.</w:t>
+      </w:r>
+    </w:p>
+    <w:p>
+      <w:pPr>
+        <w:numPr>
+          <w:ilvl w:val="0"/>
+          <w:numId w:val="2"/>
+        </w:numPr>
+        <w:spacing w:after="120" w:line="360" w:lineRule="auto"/>
+        <w:rPr>
+          <w:rFonts w:ascii="Arial" w:hAnsi="Arial" w:cs="Arial"/>
+        </w:rPr>
+      </w:pPr>
+      <w:r>
+        <w:rPr>
+          <w:rFonts w:ascii="Arial" w:hAnsi="Arial" w:cs="Arial"/>
+          <w:b/>
+          <w:bCs/>
+        </w:rPr>
+        <w:t>PMS7003 Particle Sensor</w:t>
+      </w:r>
+      <w:r>
+        <w:rPr>
+          <w:rFonts w:ascii="Arial" w:hAnsi="Arial" w:cs="Arial"/>
+        </w:rPr>
+        <w:t>: A sensor that measures particulate matter (PM) in the air. It's crucial for providing data on air quality, especially for asthma patients.</w:t>
+      </w:r>
+    </w:p>
+    <w:p>
+      <w:pPr>
+        <w:numPr>
+          <w:ilvl w:val="0"/>
+          <w:numId w:val="2"/>
+        </w:numPr>
+        <w:spacing w:after="120" w:line="360" w:lineRule="auto"/>
+        <w:rPr>
+          <w:rFonts w:ascii="Arial" w:hAnsi="Arial" w:cs="Arial"/>
+        </w:rPr>
+      </w:pPr>
+      <w:r>
+        <w:rPr>
+          <w:rFonts w:ascii="Arial" w:hAnsi="Arial" w:cs="Arial"/>
+          <w:b/>
+          <w:bCs/>
+        </w:rPr>
+        <w:lastRenderedPageBreak/>
+        <w:t>BME680 Sensor</w:t>
+      </w:r>
+      <w:r>
+        <w:rPr>
+          <w:rFonts w:ascii="Arial" w:hAnsi="Arial" w:cs="Arial"/>
+        </w:rPr>
+        <w:t>: This sensor provides a range of environmental data, including temperature, humidity, and volatile organic compounds (VOCs), which are chemicals that can affect air quality.</w:t>
+      </w:r>
+    </w:p>
+    <w:p>
+      <w:pPr>
+        <w:numPr>
+          <w:ilvl w:val="0"/>
+          <w:numId w:val="2"/>
+        </w:numPr>
+        <w:spacing w:after="120" w:line="360" w:lineRule="auto"/>
+        <w:rPr>
+          <w:rFonts w:ascii="Arial" w:hAnsi="Arial" w:cs="Arial"/>
+        </w:rPr>
+      </w:pPr>
+      <w:r>
+        <w:rPr>
+          <w:rFonts w:ascii="Arial" w:hAnsi="Arial" w:cs="Arial"/>
+          <w:b/>
+          <w:bCs/>
+        </w:rPr>
+        <w:t>Grove Air 530 GPS Sensor</w:t>
+      </w:r>
+      <w:r>
+        <w:rPr>
+          <w:rFonts w:ascii="Arial" w:hAnsi="Arial" w:cs="Arial"/>
+        </w:rPr>
+        <w:t>: A sensor used for determining geographical location, enabling the Aerosense system to tag air quality readings with specific locations.</w:t>
+      </w:r>
+    </w:p>
+    <w:p>
+      <w:pPr>
+        <w:numPr>
+          <w:ilvl w:val="0"/>
+          <w:numId w:val="2"/>
+        </w:numPr>
+        <w:spacing w:after="120" w:line="360" w:lineRule="auto"/>
+        <w:rPr>
+          <w:rFonts w:ascii="Arial" w:hAnsi="Arial" w:cs="Arial"/>
+        </w:rPr>
+      </w:pPr>
+      <w:r>
+        <w:rPr>
+          <w:rFonts w:ascii="Arial" w:hAnsi="Arial" w:cs="Arial"/>
+          <w:b/>
+          <w:bCs/>
+        </w:rPr>
+        <w:t>PubNub Access Keys</w:t>
+      </w:r>
+      <w:r>
+        <w:rPr>
+          <w:rFonts w:ascii="Arial" w:hAnsi="Arial" w:cs="Arial"/>
+        </w:rPr>
+        <w:t xml:space="preserve">: Unique identifiers used for secure access to </w:t>
+      </w:r>
+      <w:proofErr w:type="spellStart"/>
+      <w:r>
+        <w:rPr>
+          <w:rFonts w:ascii="Arial" w:hAnsi="Arial" w:cs="Arial"/>
+        </w:rPr>
+        <w:t>PubNub's</w:t>
+      </w:r>
+      <w:proofErr w:type="spellEnd"/>
+      <w:r>
+        <w:rPr>
+          <w:rFonts w:ascii="Arial" w:hAnsi="Arial" w:cs="Arial"/>
+        </w:rPr>
+        <w:t xml:space="preserve"> publish and subscribe channels, ensuring that only authorized devices and servers can communicate through the platform.</w:t>
+      </w:r>
+    </w:p>
+    <w:p>
+      <w:pPr>
+        <w:numPr>
+          <w:ilvl w:val="0"/>
+          <w:numId w:val="2"/>
+        </w:numPr>
+        <w:spacing w:after="120" w:line="360" w:lineRule="auto"/>
+        <w:rPr>
+          <w:rFonts w:ascii="Arial" w:hAnsi="Arial" w:cs="Arial"/>
+        </w:rPr>
+      </w:pPr>
+      <w:r>
+        <w:rPr>
+          <w:rFonts w:ascii="Arial" w:hAnsi="Arial" w:cs="Arial"/>
+          <w:b/>
+          <w:bCs/>
+        </w:rPr>
+        <w:t>AWS Cloud</w:t>
+      </w:r>
+      <w:r>
+        <w:rPr>
+          <w:rFonts w:ascii="Arial" w:hAnsi="Arial" w:cs="Arial"/>
+        </w:rPr>
+        <w:t>: Amazon Web Services Cloud, a cloud computing platform that hosts the server for the Aerosense system. It's responsible for data processing and storage.</w:t>
+      </w:r>
+    </w:p>
+    <w:p>
+      <w:pPr>
+        <w:numPr>
+          <w:ilvl w:val="0"/>
+          <w:numId w:val="2"/>
+        </w:numPr>
+        <w:spacing w:after="120" w:line="360" w:lineRule="auto"/>
+        <w:rPr>
+          <w:rFonts w:ascii="Arial" w:hAnsi="Arial" w:cs="Arial"/>
+        </w:rPr>
+      </w:pPr>
+      <w:r>
+        <w:rPr>
+          <w:rFonts w:ascii="Arial" w:hAnsi="Arial" w:cs="Arial"/>
+          <w:b/>
+          <w:bCs/>
+        </w:rPr>
+        <w:t>AES-256 Encryption</w:t>
+      </w:r>
+      <w:r>
+        <w:rPr>
+          <w:rFonts w:ascii="Arial" w:hAnsi="Arial" w:cs="Arial"/>
+        </w:rPr>
+        <w:t>: A method of encrypting data to protect it from unauthorized access. It's used in Aerosense to secure data at rest in the database.</w:t>
+      </w:r>
+    </w:p>
+    <w:p>
+      <w:pPr>
+        <w:numPr>
+          <w:ilvl w:val="0"/>
+          <w:numId w:val="2"/>
+        </w:numPr>
+        <w:spacing w:after="120" w:line="360" w:lineRule="auto"/>
+        <w:rPr>
+          <w:rFonts w:ascii="Arial" w:hAnsi="Arial" w:cs="Arial"/>
+        </w:rPr>
+      </w:pPr>
+      <w:r>
+        <w:rPr>
+          <w:rFonts w:ascii="Arial" w:hAnsi="Arial" w:cs="Arial"/>
+          <w:b/>
+          <w:bCs/>
+        </w:rPr>
+        <w:t>TLS Protocol</w:t>
+      </w:r>
+      <w:r>
+        <w:rPr>
+          <w:rFonts w:ascii="Arial" w:hAnsi="Arial" w:cs="Arial"/>
+        </w:rPr>
+        <w:t>: Transport Layer Security protocol, a method for encrypting data during transmission to prevent interception by unauthorized parties. Used in Aerosense for secure data transfer.</w:t>
+      </w:r>
+    </w:p>
+    <w:p>
+      <w:pPr>
+        <w:numPr>
+          <w:ilvl w:val="0"/>
+          <w:numId w:val="2"/>
+        </w:numPr>
+        <w:spacing w:after="120" w:line="360" w:lineRule="auto"/>
+        <w:rPr>
+          <w:rFonts w:ascii="Arial" w:hAnsi="Arial" w:cs="Arial"/>
+        </w:rPr>
+      </w:pPr>
+      <w:r>
+        <w:rPr>
+          <w:rFonts w:ascii="Arial" w:hAnsi="Arial" w:cs="Arial"/>
+          <w:b/>
+          <w:bCs/>
+        </w:rPr>
+        <w:t>Firebase Authentication</w:t>
+      </w:r>
+      <w:r>
+        <w:rPr>
+          <w:rFonts w:ascii="Arial" w:hAnsi="Arial" w:cs="Arial"/>
+        </w:rPr>
+        <w:t>: A Google service that provides user authentication for applications. In Aerosense, it manages user login processes and secures access to user data.</w:t>
+      </w:r>
+    </w:p>
+    <w:p>
+      <w:pPr>
+        <w:numPr>
+          <w:ilvl w:val="0"/>
+          <w:numId w:val="2"/>
+        </w:numPr>
+        <w:spacing w:after="120" w:line="360" w:lineRule="auto"/>
+        <w:rPr>
+          <w:rFonts w:ascii="Arial" w:hAnsi="Arial" w:cs="Arial"/>
+        </w:rPr>
+      </w:pPr>
+      <w:r>
+        <w:rPr>
+          <w:rFonts w:ascii="Arial" w:hAnsi="Arial" w:cs="Arial"/>
+          <w:b/>
+          <w:bCs/>
+        </w:rPr>
+        <w:t>Google OAuth</w:t>
+      </w:r>
+      <w:r>
+        <w:rPr>
+          <w:rFonts w:ascii="Arial" w:hAnsi="Arial" w:cs="Arial"/>
+        </w:rPr>
+        <w:t>: An authentication method provided by Google that allows users to log in to applications securely using their Google account.</w:t>
+      </w:r>
+    </w:p>
+    <w:p>
+      <w:pPr>
+        <w:numPr>
+          <w:ilvl w:val="0"/>
+          <w:numId w:val="2"/>
+        </w:numPr>
+        <w:spacing w:after="120" w:line="360" w:lineRule="auto"/>
+        <w:rPr>
+          <w:rFonts w:ascii="Arial" w:hAnsi="Arial" w:cs="Arial"/>
+        </w:rPr>
+      </w:pPr>
+      <w:r>
+        <w:rPr>
+          <w:rFonts w:ascii="Arial" w:hAnsi="Arial" w:cs="Arial"/>
+          <w:b/>
+          <w:bCs/>
+        </w:rPr>
+        <w:t>Mobile Application</w:t>
+      </w:r>
+      <w:r>
+        <w:rPr>
+          <w:rFonts w:ascii="Arial" w:hAnsi="Arial" w:cs="Arial"/>
+        </w:rPr>
+        <w:t>: The user interface of the Aerosense system, available on smartphones. It displays air quality data and allows users to interact with the system.</w:t>
+      </w:r>
+    </w:p>
+    <w:p>
+      <w:pPr>
+        <w:numPr>
+          <w:ilvl w:val="0"/>
+          <w:numId w:val="2"/>
+        </w:numPr>
+        <w:spacing w:after="120" w:line="360" w:lineRule="auto"/>
+        <w:rPr>
+          <w:rFonts w:ascii="Arial" w:hAnsi="Arial" w:cs="Arial"/>
+        </w:rPr>
+      </w:pPr>
+      <w:r>
+        <w:rPr>
+          <w:rFonts w:ascii="Arial" w:hAnsi="Arial" w:cs="Arial"/>
+          <w:b/>
+          <w:bCs/>
+        </w:rPr>
+        <w:t>Community Data Sharing</w:t>
+      </w:r>
+      <w:r>
+        <w:rPr>
+          <w:rFonts w:ascii="Arial" w:hAnsi="Arial" w:cs="Arial"/>
+        </w:rPr>
+        <w:t>: A feature in Aerosense where users can share anonymized environmental data to contribute to broader air quality studies.</w:t>
+      </w:r>
+    </w:p>
+    <w:p>
+      <w:pPr>
+        <w:numPr>
+          <w:ilvl w:val="0"/>
+          <w:numId w:val="2"/>
+        </w:numPr>
+        <w:spacing w:after="120" w:line="360" w:lineRule="auto"/>
+        <w:rPr>
+          <w:rFonts w:ascii="Arial" w:hAnsi="Arial" w:cs="Arial"/>
+        </w:rPr>
+      </w:pPr>
+      <w:r>
+        <w:rPr>
+          <w:rFonts w:ascii="Arial" w:hAnsi="Arial" w:cs="Arial"/>
+          <w:b/>
+          <w:bCs/>
+        </w:rPr>
+        <w:t>GDPR (General Data Protection Regulation):</w:t>
+      </w:r>
+      <w:r>
+        <w:rPr>
+          <w:rFonts w:ascii="Arial" w:hAnsi="Arial" w:cs="Arial"/>
+        </w:rPr>
+        <w:t xml:space="preserve"> A regulation in EU law on data protection and privacy. In Aerosense, it's referenced to highlight the system's compliance with data privacy laws.</w:t>
+      </w:r>
+    </w:p>
+    <w:p>
+      <w:pPr>
+        <w:numPr>
+          <w:ilvl w:val="0"/>
+          <w:numId w:val="2"/>
+        </w:numPr>
+        <w:spacing w:after="120" w:line="360" w:lineRule="auto"/>
+        <w:rPr>
+          <w:rFonts w:ascii="Arial" w:hAnsi="Arial" w:cs="Arial"/>
+        </w:rPr>
+      </w:pPr>
+      <w:r>
+        <w:rPr>
+          <w:rFonts w:ascii="Arial" w:hAnsi="Arial" w:cs="Arial"/>
+          <w:b/>
+          <w:bCs/>
+        </w:rPr>
+        <w:t>Power Bank</w:t>
+      </w:r>
+      <w:r>
+        <w:rPr>
+          <w:rFonts w:ascii="Arial" w:hAnsi="Arial" w:cs="Arial"/>
+        </w:rPr>
+        <w:t>: A battery pack that provides electricity to the Raspberry Pi so it can work without being plugged into a wall.</w:t>
+      </w:r>
+    </w:p>
+    <w:p>
+      <w:pPr>
+        <w:numPr>
+          <w:ilvl w:val="0"/>
+          <w:numId w:val="2"/>
+        </w:numPr>
+        <w:spacing w:after="120" w:line="360" w:lineRule="auto"/>
+        <w:rPr>
+          <w:rFonts w:ascii="Arial" w:hAnsi="Arial" w:cs="Arial"/>
+        </w:rPr>
+      </w:pPr>
+      <w:r>
+        <w:rPr>
+          <w:rFonts w:ascii="Arial" w:hAnsi="Arial" w:cs="Arial"/>
+          <w:b/>
+          <w:bCs/>
+        </w:rPr>
+        <w:t>Breadboard</w:t>
+      </w:r>
+      <w:r>
+        <w:rPr>
+          <w:rFonts w:ascii="Arial" w:hAnsi="Arial" w:cs="Arial"/>
+        </w:rPr>
+        <w:t>: A board for making an electrical circuit without soldering, useful for testing parts of a circuit.</w:t>
+      </w:r>
+    </w:p>
+    <w:p>
+      <w:pPr>
+        <w:numPr>
+          <w:ilvl w:val="0"/>
+          <w:numId w:val="2"/>
+        </w:numPr>
+        <w:spacing w:after="120" w:line="360" w:lineRule="auto"/>
+        <w:rPr>
+          <w:rFonts w:ascii="Arial" w:hAnsi="Arial" w:cs="Arial"/>
+        </w:rPr>
+      </w:pPr>
+      <w:r>
+        <w:rPr>
+          <w:rFonts w:ascii="Arial" w:hAnsi="Arial" w:cs="Arial"/>
+          <w:b/>
+          <w:bCs/>
+        </w:rPr>
+        <w:lastRenderedPageBreak/>
+        <w:t>Vibrating Motor Disc</w:t>
+      </w:r>
+      <w:r>
+        <w:rPr>
+          <w:rFonts w:ascii="Arial" w:hAnsi="Arial" w:cs="Arial"/>
+        </w:rPr>
+        <w:t>: A small disc that shakes to give a physical alert when the air quality changes.</w:t>
+      </w:r>
+    </w:p>
+    <w:p>
+      <w:pPr>
+        <w:numPr>
+          <w:ilvl w:val="0"/>
+          <w:numId w:val="2"/>
+        </w:numPr>
+        <w:spacing w:after="120" w:line="360" w:lineRule="auto"/>
+        <w:rPr>
+          <w:rFonts w:ascii="Arial" w:hAnsi="Arial" w:cs="Arial"/>
+        </w:rPr>
+      </w:pPr>
+      <w:r>
+        <w:rPr>
+          <w:rFonts w:ascii="Arial" w:hAnsi="Arial" w:cs="Arial"/>
+          <w:b/>
+          <w:bCs/>
+        </w:rPr>
+        <w:t>LED Indicator</w:t>
+      </w:r>
+      <w:r>
+        <w:rPr>
+          <w:rFonts w:ascii="Arial" w:hAnsi="Arial" w:cs="Arial"/>
+        </w:rPr>
+        <w:t xml:space="preserve">: A light that changes </w:t>
+      </w:r>
+      <w:proofErr w:type="spellStart"/>
+      <w:r>
+        <w:rPr>
+          <w:rFonts w:ascii="Arial" w:hAnsi="Arial" w:cs="Arial"/>
+        </w:rPr>
+        <w:t>color</w:t>
+      </w:r>
+      <w:proofErr w:type="spellEnd"/>
+      <w:r>
+        <w:rPr>
+          <w:rFonts w:ascii="Arial" w:hAnsi="Arial" w:cs="Arial"/>
+        </w:rPr>
+        <w:t xml:space="preserve"> to show different air quality levels.</w:t>
+      </w:r>
+    </w:p>
+    <w:p>
+      <w:pPr>
+        <w:numPr>
+          <w:ilvl w:val="0"/>
+          <w:numId w:val="2"/>
+        </w:numPr>
+        <w:spacing w:after="120" w:line="360" w:lineRule="auto"/>
+        <w:rPr>
+          <w:rFonts w:ascii="Arial" w:hAnsi="Arial" w:cs="Arial"/>
+        </w:rPr>
+      </w:pPr>
+      <w:r>
+        <w:rPr>
+          <w:rFonts w:ascii="Arial" w:hAnsi="Arial" w:cs="Arial"/>
+          <w:b/>
+          <w:bCs/>
+        </w:rPr>
+        <w:t>Buzzer</w:t>
+      </w:r>
+      <w:r>
+        <w:rPr>
+          <w:rFonts w:ascii="Arial" w:hAnsi="Arial" w:cs="Arial"/>
+        </w:rPr>
+        <w:t>: A device that makes a beeping sound when the air quality reaches a level that could be concerning.</w:t>
+      </w:r>
+    </w:p>
+    <w:p>
+      <w:pPr>
+        <w:numPr>
+          <w:ilvl w:val="0"/>
+          <w:numId w:val="2"/>
+        </w:numPr>
+        <w:spacing w:after="120" w:line="360" w:lineRule="auto"/>
+        <w:rPr>
+          <w:rFonts w:ascii="Arial" w:hAnsi="Arial" w:cs="Arial"/>
+        </w:rPr>
+      </w:pPr>
+      <w:r>
+        <w:rPr>
+          <w:rFonts w:ascii="Arial" w:hAnsi="Arial" w:cs="Arial"/>
+          <w:b/>
+          <w:bCs/>
+        </w:rPr>
+        <w:t>USB to UART Converter</w:t>
+      </w:r>
+      <w:r>
+        <w:rPr>
+          <w:rFonts w:ascii="Arial" w:hAnsi="Arial" w:cs="Arial"/>
+        </w:rPr>
+        <w:t>: A tool that lets the Raspberry Pi talk to the sensors using USB ports, which are very common on computers (TX &amp; RX).</w:t>
+      </w:r>
+    </w:p>
+    <w:p>
+      <w:pPr>
+        <w:numPr>
+          <w:ilvl w:val="0"/>
+          <w:numId w:val="2"/>
+        </w:numPr>
+        <w:spacing w:after="120" w:line="360" w:lineRule="auto"/>
+        <w:rPr>
+          <w:rFonts w:ascii="Arial" w:hAnsi="Arial" w:cs="Arial"/>
+        </w:rPr>
+      </w:pPr>
+      <w:r>
+        <w:rPr>
+          <w:rFonts w:ascii="Arial" w:hAnsi="Arial" w:cs="Arial"/>
+          <w:b/>
+          <w:bCs/>
+        </w:rPr>
+        <w:t>Wiring</w:t>
+      </w:r>
+      <w:r>
+        <w:rPr>
+          <w:rFonts w:ascii="Arial" w:hAnsi="Arial" w:cs="Arial"/>
+        </w:rPr>
+        <w:t xml:space="preserve">: Cables that connect different parts of the electrical circuit in the diagram, each with a different </w:t>
+      </w:r>
+      <w:proofErr w:type="spellStart"/>
+      <w:r>
+        <w:rPr>
+          <w:rFonts w:ascii="Arial" w:hAnsi="Arial" w:cs="Arial"/>
+        </w:rPr>
+        <w:t>color</w:t>
+      </w:r>
+      <w:proofErr w:type="spellEnd"/>
+      <w:r>
+        <w:rPr>
+          <w:rFonts w:ascii="Arial" w:hAnsi="Arial" w:cs="Arial"/>
+        </w:rPr>
+        <w:t xml:space="preserve"> for easy identification.</w:t>
+      </w:r>
+    </w:p>
+    <w:p>
+      <w:pPr>
+        <w:numPr>
+          <w:ilvl w:val="0"/>
+          <w:numId w:val="2"/>
+        </w:numPr>
+        <w:spacing w:after="120" w:line="360" w:lineRule="auto"/>
+        <w:rPr>
+          <w:rFonts w:ascii="Arial" w:hAnsi="Arial" w:cs="Arial"/>
+        </w:rPr>
+      </w:pPr>
+      <w:r>
+        <w:rPr>
+          <w:rFonts w:ascii="Arial" w:hAnsi="Arial" w:cs="Arial"/>
+          <w:b/>
+          <w:bCs/>
+        </w:rPr>
+        <w:t>Flask</w:t>
+      </w:r>
+      <w:r>
+        <w:rPr>
+          <w:rFonts w:ascii="Arial" w:hAnsi="Arial" w:cs="Arial"/>
+        </w:rPr>
+        <w:t>: A lightweight web application framework written in Python, used for creating the web server in the Aerosense project.</w:t>
+      </w:r>
+    </w:p>
+    <w:p>
+      <w:pPr>
+        <w:numPr>
+          <w:ilvl w:val="0"/>
+          <w:numId w:val="2"/>
+        </w:numPr>
+        <w:spacing w:after="120" w:line="360" w:lineRule="auto"/>
+        <w:rPr>
+          <w:rFonts w:ascii="Arial" w:hAnsi="Arial" w:cs="Arial"/>
+        </w:rPr>
+      </w:pPr>
+      <w:r>
+        <w:rPr>
+          <w:rFonts w:ascii="Arial" w:hAnsi="Arial" w:cs="Arial"/>
+          <w:b/>
+          <w:bCs/>
+        </w:rPr>
+        <w:t>Cron Job</w:t>
+      </w:r>
+      <w:r>
+        <w:rPr>
+          <w:rFonts w:ascii="Arial" w:hAnsi="Arial" w:cs="Arial"/>
+        </w:rPr>
+        <w:t>: A scheduled task in Unix-like operating systems. In Aerosense, it's used to periodically trigger data collection from the sensors.</w:t>
+      </w:r>
+    </w:p>
+    <w:p>
+      <w:pPr>
+        <w:numPr>
+          <w:ilvl w:val="0"/>
+          <w:numId w:val="2"/>
+        </w:numPr>
+        <w:spacing w:after="120" w:line="360" w:lineRule="auto"/>
+        <w:rPr>
+          <w:rFonts w:ascii="Arial" w:hAnsi="Arial" w:cs="Arial"/>
+        </w:rPr>
+      </w:pPr>
+      <w:r>
+        <w:rPr>
+          <w:rFonts w:ascii="Arial" w:hAnsi="Arial" w:cs="Arial"/>
+          <w:b/>
+          <w:bCs/>
+        </w:rPr>
+        <w:t>Encryption</w:t>
+      </w:r>
+      <w:r>
+        <w:rPr>
+          <w:rFonts w:ascii="Arial" w:hAnsi="Arial" w:cs="Arial"/>
+        </w:rPr>
+        <w:t>: The process of converting information or data into a code to prevent unauthorized access. Used in Aerosense to secure data transmission.</w:t>
+      </w:r>
+    </w:p>
+    <w:p>
+      <w:pPr>
+        <w:numPr>
+          <w:ilvl w:val="0"/>
+          <w:numId w:val="2"/>
+        </w:numPr>
+        <w:spacing w:after="120" w:line="360" w:lineRule="auto"/>
+        <w:rPr>
+          <w:rFonts w:ascii="Arial" w:hAnsi="Arial" w:cs="Arial"/>
+        </w:rPr>
+      </w:pPr>
+      <w:r>
+        <w:rPr>
+          <w:rFonts w:ascii="Arial" w:hAnsi="Arial" w:cs="Arial"/>
+          <w:b/>
+          <w:bCs/>
+        </w:rPr>
+        <w:t>HTTPS (Hypertext Transfer Protocol Secure):</w:t>
+      </w:r>
+      <w:r>
+        <w:rPr>
+          <w:rFonts w:ascii="Arial" w:hAnsi="Arial" w:cs="Arial"/>
+        </w:rPr>
+        <w:t xml:space="preserve"> An extension of HTTP used for secure communication over a computer network. In Aerosense, it's used for secure communication between the client application and the server.</w:t>
+      </w:r>
+    </w:p>
+    <w:p>
+      <w:pPr>
+        <w:numPr>
+          <w:ilvl w:val="0"/>
+          <w:numId w:val="2"/>
+        </w:numPr>
+        <w:spacing w:after="120" w:line="360" w:lineRule="auto"/>
+        <w:rPr>
+          <w:rFonts w:ascii="Arial" w:hAnsi="Arial" w:cs="Arial"/>
+        </w:rPr>
+      </w:pPr>
+      <w:r>
+        <w:rPr>
+          <w:rFonts w:ascii="Arial" w:hAnsi="Arial" w:cs="Arial"/>
+          <w:b/>
+          <w:bCs/>
+        </w:rPr>
+        <w:t>Database Schema</w:t>
+      </w:r>
+      <w:r>
+        <w:rPr>
+          <w:rFonts w:ascii="Arial" w:hAnsi="Arial" w:cs="Arial"/>
+        </w:rPr>
+        <w:t>: The structure of a database system, described in a formal language. In Aerosense, it defines the structure of the MySQL database.</w:t>
+      </w:r>
+    </w:p>
+    <w:p>
+      <w:pPr>
+        <w:numPr>
+          <w:ilvl w:val="0"/>
+          <w:numId w:val="2"/>
+        </w:numPr>
+        <w:spacing w:after="120" w:line="360" w:lineRule="auto"/>
+        <w:rPr>
+          <w:rFonts w:ascii="Arial" w:hAnsi="Arial" w:cs="Arial"/>
+        </w:rPr>
+      </w:pPr>
+      <w:r>
+        <w:rPr>
+          <w:rFonts w:ascii="Arial" w:hAnsi="Arial" w:cs="Arial"/>
+          <w:b/>
+          <w:bCs/>
+        </w:rPr>
+        <w:t>Real-time Data Transfer</w:t>
+      </w:r>
+      <w:r>
+        <w:rPr>
+          <w:rFonts w:ascii="Arial" w:hAnsi="Arial" w:cs="Arial"/>
+        </w:rPr>
+        <w:t>: The process of continuously transferring data as it's collected without delay. In Aerosense, this is facilitated by PubNub.</w:t>
+      </w:r>
+    </w:p>
+    <w:p>
+      <w:pPr>
+        <w:numPr>
+          <w:ilvl w:val="0"/>
+          <w:numId w:val="2"/>
+        </w:numPr>
+        <w:spacing w:after="120" w:line="360" w:lineRule="auto"/>
+        <w:rPr>
+          <w:rFonts w:ascii="Arial" w:hAnsi="Arial" w:cs="Arial"/>
+        </w:rPr>
+      </w:pPr>
+      <w:r>
+        <w:rPr>
+          <w:rFonts w:ascii="Arial" w:hAnsi="Arial" w:cs="Arial"/>
+          <w:b/>
+          <w:bCs/>
+        </w:rPr>
+        <w:t>API (Application Programming Interface):</w:t>
+      </w:r>
+      <w:r>
+        <w:rPr>
+          <w:rFonts w:ascii="Arial" w:hAnsi="Arial" w:cs="Arial"/>
+        </w:rPr>
+        <w:t xml:space="preserve"> A set of protocols for building and interacting with software applications. Aerosense uses APIs to enable communication between different components of the system.</w:t>
+      </w:r>
+    </w:p>
+    <w:p>
+      <w:pPr>
+        <w:numPr>
+          <w:ilvl w:val="0"/>
+          <w:numId w:val="2"/>
+        </w:numPr>
+        <w:spacing w:after="120" w:line="360" w:lineRule="auto"/>
+        <w:rPr>
+          <w:rFonts w:ascii="Arial" w:hAnsi="Arial" w:cs="Arial"/>
+        </w:rPr>
+      </w:pPr>
+      <w:r>
+        <w:rPr>
+          <w:rFonts w:ascii="Arial" w:hAnsi="Arial" w:cs="Arial"/>
+          <w:b/>
+          <w:bCs/>
+        </w:rPr>
+        <w:t>Volatile Organic Compounds (VOCs):</w:t>
+      </w:r>
+      <w:r>
+        <w:rPr>
+          <w:rFonts w:ascii="Arial" w:hAnsi="Arial" w:cs="Arial"/>
+        </w:rPr>
+        <w:t xml:space="preserve"> Organic chemicals that have high vapor pressure at room temperature and can affect air quality. Measured by the BME680 sensor in Aerosense.</w:t>
+      </w:r>
+    </w:p>
+    <w:p>
+      <w:pPr>
+        <w:numPr>
+          <w:ilvl w:val="0"/>
+          <w:numId w:val="2"/>
+        </w:numPr>
+        <w:spacing w:after="120" w:line="360" w:lineRule="auto"/>
+        <w:rPr>
+          <w:rFonts w:ascii="Arial" w:hAnsi="Arial" w:cs="Arial"/>
+        </w:rPr>
+      </w:pPr>
+      <w:r>
+        <w:rPr>
+          <w:rFonts w:ascii="Arial" w:hAnsi="Arial" w:cs="Arial"/>
+          <w:b/>
+          <w:bCs/>
+        </w:rPr>
+        <w:t>MySQL:</w:t>
+      </w:r>
+      <w:r>
+        <w:rPr>
+          <w:rFonts w:ascii="Arial" w:hAnsi="Arial" w:cs="Arial"/>
+        </w:rPr>
+        <w:t xml:space="preserve"> An open-source relational database management system. In Aerosense, it's used to store and manage data.</w:t>
+      </w:r>
+    </w:p>
+    <w:p>
+      <w:pPr>
+        <w:numPr>
+          <w:ilvl w:val="0"/>
+          <w:numId w:val="2"/>
+        </w:numPr>
+        <w:spacing w:after="120" w:line="360" w:lineRule="auto"/>
+        <w:rPr>
+          <w:rFonts w:ascii="Arial" w:hAnsi="Arial" w:cs="Arial"/>
+        </w:rPr>
+      </w:pPr>
+      <w:r>
+        <w:rPr>
+          <w:rFonts w:ascii="Arial" w:hAnsi="Arial" w:cs="Arial"/>
+          <w:b/>
+          <w:bCs/>
+        </w:rPr>
+        <w:lastRenderedPageBreak/>
+        <w:t>AWS EC2 (Amazon Web Services Elastic Compute Cloud</w:t>
+      </w:r>
+      <w:r>
+        <w:rPr>
+          <w:rFonts w:ascii="Arial" w:hAnsi="Arial" w:cs="Arial"/>
+        </w:rPr>
+        <w:t>): A web service that provides resizable compute capacity in the cloud, used to host the server for Aerosense.</w:t>
+      </w:r>
+    </w:p>
+    <w:p>
+      <w:pPr>
+        <w:numPr>
+          <w:ilvl w:val="0"/>
+          <w:numId w:val="2"/>
+        </w:numPr>
+        <w:spacing w:after="120" w:line="360" w:lineRule="auto"/>
+        <w:rPr>
+          <w:rFonts w:ascii="Arial" w:hAnsi="Arial" w:cs="Arial"/>
+        </w:rPr>
+      </w:pPr>
+      <w:r>
+        <w:rPr>
+          <w:rFonts w:ascii="Arial" w:hAnsi="Arial" w:cs="Arial"/>
+          <w:b/>
+          <w:bCs/>
+        </w:rPr>
+        <w:t>L76K GPS Module:</w:t>
+      </w:r>
+      <w:r>
+        <w:rPr>
+          <w:rFonts w:ascii="Arial" w:hAnsi="Arial" w:cs="Arial"/>
+        </w:rPr>
+        <w:t xml:space="preserve"> A new GPS sensor module implemented in the Aerosense system for enhanced geolocation capabilities.</w:t>
+      </w:r>
+    </w:p>
+    <w:p>
+      <w:pPr>
+        <w:numPr>
+          <w:ilvl w:val="0"/>
+          <w:numId w:val="2"/>
+        </w:numPr>
+        <w:spacing w:after="120" w:line="360" w:lineRule="auto"/>
+        <w:rPr>
+          <w:rFonts w:ascii="Arial" w:hAnsi="Arial" w:cs="Arial"/>
+        </w:rPr>
+      </w:pPr>
+      <w:r>
+        <w:rPr>
+          <w:rFonts w:ascii="Arial" w:hAnsi="Arial" w:cs="Arial"/>
+          <w:b/>
+          <w:bCs/>
+        </w:rPr>
+        <w:t>PubNub Access Manager:</w:t>
+      </w:r>
+      <w:r>
+        <w:rPr>
+          <w:rFonts w:ascii="Arial" w:hAnsi="Arial" w:cs="Arial"/>
+        </w:rPr>
+        <w:t xml:space="preserve"> A security feature in PubNub that provides fine-grained access control to channels for improved security in real-time communication.</w:t>
+      </w:r>
+    </w:p>
+    <w:p>
+      <w:pPr>
+        <w:numPr>
+          <w:ilvl w:val="0"/>
+          <w:numId w:val="2"/>
+        </w:numPr>
+        <w:spacing w:after="120" w:line="360" w:lineRule="auto"/>
+        <w:rPr>
+          <w:rFonts w:ascii="Arial" w:hAnsi="Arial" w:cs="Arial"/>
+        </w:rPr>
+      </w:pPr>
+      <w:r>
+        <w:rPr>
+          <w:rFonts w:ascii="Arial" w:hAnsi="Arial" w:cs="Arial"/>
+          <w:b/>
+          <w:bCs/>
+        </w:rPr>
+        <w:t>Beta Prototype:</w:t>
+      </w:r>
+      <w:r>
+        <w:rPr>
+          <w:rFonts w:ascii="Arial" w:hAnsi="Arial" w:cs="Arial"/>
+        </w:rPr>
+        <w:t xml:space="preserve"> The subsequent version of the Aerosense product after the alpha phase, which includes new features, improvements, and integrations based on</w:t>
+      </w:r>
+    </w:p>
+    <w:p>
+      <w:pPr>
+        <w:numPr>
+          <w:ilvl w:val="0"/>
+          <w:numId w:val="2"/>
+        </w:numPr>
+        <w:spacing w:after="120" w:line="360" w:lineRule="auto"/>
+        <w:rPr>
+          <w:rFonts w:ascii="Arial" w:hAnsi="Arial" w:cs="Arial"/>
+        </w:rPr>
+      </w:pPr>
+      <w:r>
+        <w:rPr>
+          <w:rFonts w:ascii="Arial" w:hAnsi="Arial" w:cs="Arial"/>
+          <w:b/>
+          <w:bCs/>
+        </w:rPr>
+        <w:t>User Feedback Integration:</w:t>
+      </w:r>
+      <w:r>
+        <w:rPr>
+          <w:rFonts w:ascii="Arial" w:hAnsi="Arial" w:cs="Arial"/>
+        </w:rPr>
+        <w:t xml:space="preserve"> The process of incorporating suggestions and critiques from users into the development of the Aerosense system to enhance its functionality and user experience.</w:t>
+      </w:r>
+    </w:p>
+    <w:p>
+      <w:pPr>
+        <w:numPr>
+          <w:ilvl w:val="0"/>
+          <w:numId w:val="2"/>
+        </w:numPr>
+        <w:spacing w:after="120" w:line="360" w:lineRule="auto"/>
+        <w:rPr>
+          <w:rFonts w:ascii="Arial" w:hAnsi="Arial" w:cs="Arial"/>
+        </w:rPr>
+      </w:pPr>
+      <w:r>
+        <w:rPr>
+          <w:rFonts w:ascii="Arial" w:hAnsi="Arial" w:cs="Arial"/>
+          <w:b/>
+          <w:bCs/>
+        </w:rPr>
+        <w:t>Enhanced User Interface:</w:t>
+      </w:r>
+      <w:r>
+        <w:rPr>
+          <w:rFonts w:ascii="Arial" w:hAnsi="Arial" w:cs="Arial"/>
+        </w:rPr>
+        <w:t xml:space="preserve"> Improvements made to the system's interface to make it more intuitive and user-friendly, often as a result of user feedback.</w:t>
+      </w:r>
+    </w:p>
+    <w:p>
+      <w:pPr>
+        <w:numPr>
+          <w:ilvl w:val="0"/>
+          <w:numId w:val="2"/>
+        </w:numPr>
+        <w:spacing w:after="120" w:line="360" w:lineRule="auto"/>
+      </w:pPr>
+      <w:r>
+        <w:rPr>
+          <w:rFonts w:ascii="Arial" w:hAnsi="Arial" w:cs="Arial"/>
+          <w:b/>
+          <w:bCs/>
+        </w:rPr>
+        <w:t>Firmware Updates:</w:t>
+      </w:r>
+      <w:r>
+        <w:rPr>
+          <w:rFonts w:ascii="Arial" w:hAnsi="Arial" w:cs="Arial"/>
+        </w:rPr>
+        <w:t xml:space="preserve"> Software updates for the embedded system within the Aerosense device, which can improve functionality or fix issues.</w:t>
+      </w:r>
+    </w:p>
+    <w:p>
+      <w:pPr>
+        <w:spacing w:line="360" w:lineRule="auto"/>
+      </w:pPr>
+    </w:p>
+    <w:p>
+      <w:pPr>
+        <w:spacing w:line="360" w:lineRule="auto"/>
+      </w:pPr>
+    </w:p>
+    <w:p>
+      <w:pPr>
+        <w:spacing w:line="360" w:lineRule="auto"/>
+      </w:pPr>
+    </w:p>
+    <w:p>
+      <w:pPr>
+        <w:pStyle w:val="Heading2"/>
+        <w:rPr>
+          <w:rFonts w:ascii="Arial" w:hAnsi="Arial" w:cs="Arial"/>
+          <w:b/>
+          <w:bCs/>
+          <w:color w:val="000000" w:themeColor="text1"/>
+        </w:rPr>
+      </w:pPr>
+      <w:bookmarkStart w:id="1" w:name="_Toc151936078"/>
+      <w:r>
+        <w:rPr>
+          <w:rFonts w:ascii="Arial" w:hAnsi="Arial" w:cs="Arial"/>
+          <w:b/>
+          <w:bCs/>
+          <w:color w:val="000000" w:themeColor="text1"/>
+        </w:rPr>
+        <w:t>LIST OF TABLES AND DIAGRAMS</w:t>
+      </w:r>
+      <w:bookmarkEnd w:id="1"/>
+      <w:r>
+        <w:rPr>
+          <w:rFonts w:ascii="Arial" w:hAnsi="Arial" w:cs="Arial"/>
+          <w:b/>
+          <w:bCs/>
+          <w:color w:val="000000" w:themeColor="text1"/>
+        </w:rPr>
+        <w:br/>
+      </w:r>
+    </w:p>
+    <w:p>
+      <w:pPr>
+        <w:pStyle w:val="Heading3"/>
+        <w:rPr>
+          <w:rFonts w:ascii="Arial" w:hAnsi="Arial" w:cs="Arial"/>
+          <w:b/>
+          <w:bCs/>
+          <w:color w:val="000000" w:themeColor="text1"/>
+          <w:lang w:val="en-GB"/>
+        </w:rPr>
+      </w:pPr>
+      <w:bookmarkStart w:id="2" w:name="_Toc151936079"/>
+      <w:r>
+        <w:rPr>
+          <w:rFonts w:ascii="Arial" w:hAnsi="Arial" w:cs="Arial"/>
+          <w:b/>
+          <w:bCs/>
+          <w:color w:val="000000" w:themeColor="text1"/>
+          <w:lang w:val="en-GB"/>
+        </w:rPr>
+        <w:t>List Of Tables</w:t>
+      </w:r>
+      <w:bookmarkEnd w:id="2"/>
+      <w:r>
+        <w:rPr>
+          <w:rFonts w:ascii="Arial" w:hAnsi="Arial" w:cs="Arial"/>
+          <w:b/>
+          <w:bCs/>
+          <w:color w:val="000000" w:themeColor="text1"/>
+          <w:lang w:val="en-GB"/>
+        </w:rPr>
+        <w:br/>
+      </w:r>
+    </w:p>
+    <w:p>
+      <w:pPr>
+        <w:spacing w:after="120" w:line="360" w:lineRule="auto"/>
+        <w:rPr>
+          <w:rFonts w:ascii="Arial" w:hAnsi="Arial" w:cs="Arial"/>
+          <w:lang w:val="en-GB"/>
+        </w:rPr>
+      </w:pPr>
+    </w:p>
+    <w:p>
+      <w:pPr>
+        <w:pStyle w:val="Heading3"/>
+        <w:rPr>
+          <w:rFonts w:ascii="Arial" w:hAnsi="Arial" w:cs="Arial"/>
+          <w:b/>
+          <w:bCs/>
+          <w:lang w:val="en-GB"/>
+        </w:rPr>
+      </w:pPr>
+      <w:bookmarkStart w:id="3" w:name="_Toc151936080"/>
+      <w:r>
+        <w:rPr>
+          <w:rFonts w:ascii="Arial" w:hAnsi="Arial" w:cs="Arial"/>
+          <w:b/>
+          <w:bCs/>
+          <w:color w:val="000000" w:themeColor="text1"/>
+          <w:lang w:val="en-GB"/>
+        </w:rPr>
+        <w:t>List Of Diagrams</w:t>
+      </w:r>
+      <w:bookmarkEnd w:id="3"/>
+      <w:r>
+        <w:rPr>
+          <w:rFonts w:ascii="Arial" w:hAnsi="Arial" w:cs="Arial"/>
+          <w:b/>
+          <w:bCs/>
+          <w:lang w:val="en-GB"/>
+        </w:rPr>
+        <w:br/>
+      </w:r>
+    </w:p>
+    <w:p>
+      <w:pPr>
+        <w:spacing w:line="360" w:lineRule="auto"/>
+        <w:rPr>
+          <w:rFonts w:ascii="Arial" w:hAnsi="Arial" w:cs="Arial"/>
+          <w:lang w:val="en-GB"/>
+        </w:rPr>
+      </w:pPr>
+      <w:r>
+        <w:rPr>
+          <w:rFonts w:ascii="Arial" w:hAnsi="Arial" w:cs="Arial"/>
+          <w:lang w:val="en-GB"/>
+        </w:rPr>
+        <w:t>Diagram 1: System Architecture Diagram of Aerosense Application…................................... 8</w:t>
+      </w:r>
+    </w:p>
+    <w:p>
+      <w:pPr>
+        <w:spacing w:line="360" w:lineRule="auto"/>
+        <w:rPr>
+          <w:rFonts w:ascii="Arial" w:hAnsi="Arial" w:cs="Arial"/>
+          <w:lang w:val="en-GB"/>
+        </w:rPr>
+      </w:pPr>
+      <w:r>
+        <w:rPr>
+          <w:rFonts w:ascii="Arial" w:hAnsi="Arial" w:cs="Arial"/>
+          <w:lang w:val="en-GB"/>
+        </w:rPr>
+        <w:t>Diagram 2: Updated Fritzing Diagram: Sensor Connections with Pi .....................................11</w:t>
+      </w:r>
+    </w:p>
+    <w:p>
+      <w:pPr>
+        <w:spacing w:line="360" w:lineRule="auto"/>
+      </w:pPr>
+    </w:p>
     <w:sectPr>
-      <w:headerReference w:type="default" r:id="rId7"/>
-      <w:footerReference w:type="default" r:id="rId8"/>
+      <w:headerReference w:type="default" r:id="rId8"/>
+      <w:footerReference w:type="default" r:id="rId9"/>
       <w:pgSz w:w="11906" w:h="16838"/>
       <w:pgMar w:top="1440" w:right="1440" w:bottom="1440" w:left="1440" w:header="708" w:footer="708" w:gutter="0"/>
       <w:cols w:space="708"/>
@@ -991,6 +5234,271 @@
     </w:r>
   </w:p>
 </w:hdr>
+</file>
+
+<file path=word/numbering.xml><?xml version="1.0" encoding="utf-8"?>
+<w:numbering xmlns:wpc="http://schemas.microsoft.com/office/word/2010/wordprocessingCanvas" xmlns:cx="http://schemas.microsoft.com/office/drawing/2014/chartex" xmlns:cx1="http://schemas.microsoft.com/office/drawing/2015/9/8/chartex" xmlns:cx2="http://schemas.microsoft.com/office/drawing/2015/10/21/chartex" xmlns:cx3="http://schemas.microsoft.com/office/drawing/2016/5/9/chartex" xmlns:cx4="http://schemas.microsoft.com/office/drawing/2016/5/10/chartex" xmlns:cx5="http://schemas.microsoft.com/office/drawing/2016/5/11/chartex" xmlns:cx6="http://schemas.microsoft.com/office/drawing/2016/5/12/chartex" xmlns:cx7="http://schemas.microsoft.com/office/drawing/2016/5/13/chartex" xmlns:cx8="http://schemas.microsoft.com/office/drawing/2016/5/14/chartex" xmlns:mc="http://schemas.openxmlformats.org/markup-compatibility/2006" xmlns:aink="http://schemas.microsoft.com/office/drawing/2016/ink" xmlns:am3d="http://schemas.microsoft.com/office/drawing/2017/model3d" xmlns:o="urn:schemas-microsoft-com:office:office" xmlns:oel="http://schemas.microsoft.com/office/2019/extlst" xmlns:r="http://schemas.openxmlformats.org/officeDocument/2006/relationships" xmlns:m="http://schemas.openxmlformats.org/officeDocument/2006/math" xmlns:v="urn:schemas-microsoft-com:vml" xmlns:wp14="http://schemas.microsoft.com/office/word/2010/wordprocessingDrawing" xmlns:wp="http://schemas.openxmlformats.org/drawingml/2006/wordprocessingDrawing" xmlns:w10="urn:schemas-microsoft-com:office:word" xmlns:w="http://schemas.openxmlformats.org/wordprocessingml/2006/main" xmlns:w14="http://schemas.microsoft.com/office/word/2010/wordml" xmlns:w15="http://schemas.microsoft.com/office/word/2012/wordml" xmlns:w16cex="http://schemas.microsoft.com/office/word/2018/wordml/cex" xmlns:w16cid="http://schemas.microsoft.com/office/word/2016/wordml/cid" xmlns:w16="http://schemas.microsoft.com/office/word/2018/wordml" xmlns:w16sdtdh="http://schemas.microsoft.com/office/word/2020/wordml/sdtdatahash" xmlns:w16se="http://schemas.microsoft.com/office/word/2015/wordml/symex" xmlns:wpg="http://schemas.microsoft.com/office/word/2010/wordprocessingGroup" xmlns:wpi="http://schemas.microsoft.com/office/word/2010/wordprocessingInk" xmlns:wne="http://schemas.microsoft.com/office/word/2006/wordml" xmlns:wps="http://schemas.microsoft.com/office/word/2010/wordprocessingShape" mc:Ignorable="w14 w15 w16se w16cid w16 w16cex w16sdtdh wp14">
+  <w:abstractNum w:abstractNumId="0" w15:restartNumberingAfterBreak="0">
+    <w:nsid w:val="3E20017A"/>
+    <w:multiLevelType w:val="hybridMultilevel"/>
+    <w:tmpl w:val="9530DD22"/>
+    <w:lvl w:ilvl="0" w:tplc="18090001">
+      <w:start w:val="1"/>
+      <w:numFmt w:val="bullet"/>
+      <w:lvlText w:val=""/>
+      <w:lvlJc w:val="left"/>
+      <w:pPr>
+        <w:ind w:left="720" w:hanging="360"/>
+      </w:pPr>
+      <w:rPr>
+        <w:rFonts w:ascii="Symbol" w:hAnsi="Symbol" w:hint="default"/>
+      </w:rPr>
+    </w:lvl>
+    <w:lvl w:ilvl="1" w:tplc="18090003" w:tentative="1">
+      <w:start w:val="1"/>
+      <w:numFmt w:val="bullet"/>
+      <w:lvlText w:val="o"/>
+      <w:lvlJc w:val="left"/>
+      <w:pPr>
+        <w:ind w:left="1440" w:hanging="360"/>
+      </w:pPr>
+      <w:rPr>
+        <w:rFonts w:ascii="Courier New" w:hAnsi="Courier New" w:cs="Courier New" w:hint="default"/>
+      </w:rPr>
+    </w:lvl>
+    <w:lvl w:ilvl="2" w:tplc="18090005" w:tentative="1">
+      <w:start w:val="1"/>
+      <w:numFmt w:val="bullet"/>
+      <w:lvlText w:val=""/>
+      <w:lvlJc w:val="left"/>
+      <w:pPr>
+        <w:ind w:left="2160" w:hanging="360"/>
+      </w:pPr>
+      <w:rPr>
+        <w:rFonts w:ascii="Wingdings" w:hAnsi="Wingdings" w:hint="default"/>
+      </w:rPr>
+    </w:lvl>
+    <w:lvl w:ilvl="3" w:tplc="18090001" w:tentative="1">
+      <w:start w:val="1"/>
+      <w:numFmt w:val="bullet"/>
+      <w:lvlText w:val=""/>
+      <w:lvlJc w:val="left"/>
+      <w:pPr>
+        <w:ind w:left="2880" w:hanging="360"/>
+      </w:pPr>
+      <w:rPr>
+        <w:rFonts w:ascii="Symbol" w:hAnsi="Symbol" w:hint="default"/>
+      </w:rPr>
+    </w:lvl>
+    <w:lvl w:ilvl="4" w:tplc="18090003" w:tentative="1">
+      <w:start w:val="1"/>
+      <w:numFmt w:val="bullet"/>
+      <w:lvlText w:val="o"/>
+      <w:lvlJc w:val="left"/>
+      <w:pPr>
+        <w:ind w:left="3600" w:hanging="360"/>
+      </w:pPr>
+      <w:rPr>
+        <w:rFonts w:ascii="Courier New" w:hAnsi="Courier New" w:cs="Courier New" w:hint="default"/>
+      </w:rPr>
+    </w:lvl>
+    <w:lvl w:ilvl="5" w:tplc="18090005" w:tentative="1">
+      <w:start w:val="1"/>
+      <w:numFmt w:val="bullet"/>
+      <w:lvlText w:val=""/>
+      <w:lvlJc w:val="left"/>
+      <w:pPr>
+        <w:ind w:left="4320" w:hanging="360"/>
+      </w:pPr>
+      <w:rPr>
+        <w:rFonts w:ascii="Wingdings" w:hAnsi="Wingdings" w:hint="default"/>
+      </w:rPr>
+    </w:lvl>
+    <w:lvl w:ilvl="6" w:tplc="18090001" w:tentative="1">
+      <w:start w:val="1"/>
+      <w:numFmt w:val="bullet"/>
+      <w:lvlText w:val=""/>
+      <w:lvlJc w:val="left"/>
+      <w:pPr>
+        <w:ind w:left="5040" w:hanging="360"/>
+      </w:pPr>
+      <w:rPr>
+        <w:rFonts w:ascii="Symbol" w:hAnsi="Symbol" w:hint="default"/>
+      </w:rPr>
+    </w:lvl>
+    <w:lvl w:ilvl="7" w:tplc="18090003" w:tentative="1">
+      <w:start w:val="1"/>
+      <w:numFmt w:val="bullet"/>
+      <w:lvlText w:val="o"/>
+      <w:lvlJc w:val="left"/>
+      <w:pPr>
+        <w:ind w:left="5760" w:hanging="360"/>
+      </w:pPr>
+      <w:rPr>
+        <w:rFonts w:ascii="Courier New" w:hAnsi="Courier New" w:cs="Courier New" w:hint="default"/>
+      </w:rPr>
+    </w:lvl>
+    <w:lvl w:ilvl="8" w:tplc="18090005" w:tentative="1">
+      <w:start w:val="1"/>
+      <w:numFmt w:val="bullet"/>
+      <w:lvlText w:val=""/>
+      <w:lvlJc w:val="left"/>
+      <w:pPr>
+        <w:ind w:left="6480" w:hanging="360"/>
+      </w:pPr>
+      <w:rPr>
+        <w:rFonts w:ascii="Wingdings" w:hAnsi="Wingdings" w:hint="default"/>
+      </w:rPr>
+    </w:lvl>
+  </w:abstractNum>
+  <w:abstractNum w:abstractNumId="1" w15:restartNumberingAfterBreak="0">
+    <w:nsid w:val="48466F74"/>
+    <w:multiLevelType w:val="multilevel"/>
+    <w:tmpl w:val="36FE2B86"/>
+    <w:lvl w:ilvl="0">
+      <w:start w:val="1"/>
+      <w:numFmt w:val="bullet"/>
+      <w:lvlText w:val=""/>
+      <w:lvlJc w:val="left"/>
+      <w:pPr>
+        <w:tabs>
+          <w:tab w:val="num" w:pos="720"/>
+        </w:tabs>
+        <w:ind w:left="720" w:hanging="360"/>
+      </w:pPr>
+      <w:rPr>
+        <w:rFonts w:ascii="Symbol" w:hAnsi="Symbol" w:hint="default"/>
+      </w:rPr>
+    </w:lvl>
+    <w:lvl w:ilvl="1" w:tentative="1">
+      <w:start w:val="1"/>
+      <w:numFmt w:val="decimal"/>
+      <w:lvlText w:val="%2."/>
+      <w:lvlJc w:val="left"/>
+      <w:pPr>
+        <w:tabs>
+          <w:tab w:val="num" w:pos="1440"/>
+        </w:tabs>
+        <w:ind w:left="1440" w:hanging="360"/>
+      </w:pPr>
+    </w:lvl>
+    <w:lvl w:ilvl="2" w:tentative="1">
+      <w:start w:val="1"/>
+      <w:numFmt w:val="decimal"/>
+      <w:lvlText w:val="%3."/>
+      <w:lvlJc w:val="left"/>
+      <w:pPr>
+        <w:tabs>
+          <w:tab w:val="num" w:pos="2160"/>
+        </w:tabs>
+        <w:ind w:left="2160" w:hanging="360"/>
+      </w:pPr>
+    </w:lvl>
+    <w:lvl w:ilvl="3" w:tentative="1">
+      <w:start w:val="1"/>
+      <w:numFmt w:val="decimal"/>
+      <w:lvlText w:val="%4."/>
+      <w:lvlJc w:val="left"/>
+      <w:pPr>
+        <w:tabs>
+          <w:tab w:val="num" w:pos="2880"/>
+        </w:tabs>
+        <w:ind w:left="2880" w:hanging="360"/>
+      </w:pPr>
+    </w:lvl>
+    <w:lvl w:ilvl="4" w:tentative="1">
+      <w:start w:val="1"/>
+      <w:numFmt w:val="decimal"/>
+      <w:lvlText w:val="%5."/>
+      <w:lvlJc w:val="left"/>
+      <w:pPr>
+        <w:tabs>
+          <w:tab w:val="num" w:pos="3600"/>
+        </w:tabs>
+        <w:ind w:left="3600" w:hanging="360"/>
+      </w:pPr>
+    </w:lvl>
+    <w:lvl w:ilvl="5" w:tentative="1">
+      <w:start w:val="1"/>
+      <w:numFmt w:val="decimal"/>
+      <w:lvlText w:val="%6."/>
+      <w:lvlJc w:val="left"/>
+      <w:pPr>
+        <w:tabs>
+          <w:tab w:val="num" w:pos="4320"/>
+        </w:tabs>
+        <w:ind w:left="4320" w:hanging="360"/>
+      </w:pPr>
+    </w:lvl>
+    <w:lvl w:ilvl="6" w:tentative="1">
+      <w:start w:val="1"/>
+      <w:numFmt w:val="decimal"/>
+      <w:lvlText w:val="%7."/>
+      <w:lvlJc w:val="left"/>
+      <w:pPr>
+        <w:tabs>
+          <w:tab w:val="num" w:pos="5040"/>
+        </w:tabs>
+        <w:ind w:left="5040" w:hanging="360"/>
+      </w:pPr>
+    </w:lvl>
+    <w:lvl w:ilvl="7" w:tentative="1">
+      <w:start w:val="1"/>
+      <w:numFmt w:val="decimal"/>
+      <w:lvlText w:val="%8."/>
+      <w:lvlJc w:val="left"/>
+      <w:pPr>
+        <w:tabs>
+          <w:tab w:val="num" w:pos="5760"/>
+        </w:tabs>
+        <w:ind w:left="5760" w:hanging="360"/>
+      </w:pPr>
+    </w:lvl>
+    <w:lvl w:ilvl="8" w:tentative="1">
+      <w:start w:val="1"/>
+      <w:numFmt w:val="decimal"/>
+      <w:lvlText w:val="%9."/>
+      <w:lvlJc w:val="left"/>
+      <w:pPr>
+        <w:tabs>
+          <w:tab w:val="num" w:pos="6480"/>
+        </w:tabs>
+        <w:ind w:left="6480" w:hanging="360"/>
+      </w:pPr>
+    </w:lvl>
+  </w:abstractNum>
+  <w:num w:numId="1" w16cid:durableId="988242122">
+    <w:abstractNumId w:val="0"/>
+  </w:num>
+  <w:num w:numId="2" w16cid:durableId="1601254720">
+    <w:abstractNumId w:val="1"/>
+    <w:lvlOverride w:ilvl="0"/>
+    <w:lvlOverride w:ilvl="1">
+      <w:startOverride w:val="1"/>
+    </w:lvlOverride>
+    <w:lvlOverride w:ilvl="2">
+      <w:startOverride w:val="1"/>
+    </w:lvlOverride>
+    <w:lvlOverride w:ilvl="3">
+      <w:startOverride w:val="1"/>
+    </w:lvlOverride>
+    <w:lvlOverride w:ilvl="4">
+      <w:startOverride w:val="1"/>
+    </w:lvlOverride>
+    <w:lvlOverride w:ilvl="5">
+      <w:startOverride w:val="1"/>
+    </w:lvlOverride>
+    <w:lvlOverride w:ilvl="6">
+      <w:startOverride w:val="1"/>
+    </w:lvlOverride>
+    <w:lvlOverride w:ilvl="7">
+      <w:startOverride w:val="1"/>
+    </w:lvlOverride>
+    <w:lvlOverride w:ilvl="8">
+      <w:startOverride w:val="1"/>
+    </w:lvlOverride>
+  </w:num>
+</w:numbering>
 </file>
 
 <file path=word/styles.xml><?xml version="1.0" encoding="utf-8"?>
@@ -1395,6 +5903,71 @@
     <w:qFormat/>
     <w:rsid w:val="00AB5F5C"/>
   </w:style>
+  <w:style w:type="paragraph" w:styleId="Heading1">
+    <w:name w:val="heading 1"/>
+    <w:basedOn w:val="Normal"/>
+    <w:next w:val="Normal"/>
+    <w:link w:val="Heading1Char"/>
+    <w:uiPriority w:val="9"/>
+    <w:qFormat/>
+    <w:rsid w:val="0043678C"/>
+    <w:pPr>
+      <w:keepNext/>
+      <w:keepLines/>
+      <w:spacing w:before="240" w:after="0"/>
+      <w:outlineLvl w:val="0"/>
+    </w:pPr>
+    <w:rPr>
+      <w:rFonts w:asciiTheme="majorHAnsi" w:eastAsiaTheme="majorEastAsia" w:hAnsiTheme="majorHAnsi" w:cstheme="majorBidi"/>
+      <w:color w:val="2F5496" w:themeColor="accent1" w:themeShade="BF"/>
+      <w:sz w:val="32"/>
+      <w:szCs w:val="32"/>
+    </w:rPr>
+  </w:style>
+  <w:style w:type="paragraph" w:styleId="Heading2">
+    <w:name w:val="heading 2"/>
+    <w:basedOn w:val="Normal"/>
+    <w:next w:val="Normal"/>
+    <w:link w:val="Heading2Char"/>
+    <w:uiPriority w:val="9"/>
+    <w:unhideWhenUsed/>
+    <w:qFormat/>
+    <w:rsid w:val="0043678C"/>
+    <w:pPr>
+      <w:keepNext/>
+      <w:keepLines/>
+      <w:spacing w:before="40" w:after="0"/>
+      <w:outlineLvl w:val="1"/>
+    </w:pPr>
+    <w:rPr>
+      <w:rFonts w:asciiTheme="majorHAnsi" w:eastAsiaTheme="majorEastAsia" w:hAnsiTheme="majorHAnsi" w:cstheme="majorBidi"/>
+      <w:color w:val="2F5496" w:themeColor="accent1" w:themeShade="BF"/>
+      <w:sz w:val="26"/>
+      <w:szCs w:val="26"/>
+    </w:rPr>
+  </w:style>
+  <w:style w:type="paragraph" w:styleId="Heading3">
+    <w:name w:val="heading 3"/>
+    <w:basedOn w:val="Normal"/>
+    <w:next w:val="Normal"/>
+    <w:link w:val="Heading3Char"/>
+    <w:uiPriority w:val="9"/>
+    <w:unhideWhenUsed/>
+    <w:qFormat/>
+    <w:rsid w:val="0043678C"/>
+    <w:pPr>
+      <w:keepNext/>
+      <w:keepLines/>
+      <w:spacing w:before="40" w:after="0"/>
+      <w:outlineLvl w:val="2"/>
+    </w:pPr>
+    <w:rPr>
+      <w:rFonts w:asciiTheme="majorHAnsi" w:eastAsiaTheme="majorEastAsia" w:hAnsiTheme="majorHAnsi" w:cstheme="majorBidi"/>
+      <w:color w:val="1F3763" w:themeColor="accent1" w:themeShade="7F"/>
+      <w:sz w:val="24"/>
+      <w:szCs w:val="24"/>
+    </w:rPr>
+  </w:style>
   <w:style w:type="character" w:default="1" w:styleId="DefaultParagraphFont">
     <w:name w:val="Default Paragraph Font"/>
     <w:uiPriority w:val="1"/>
@@ -1465,6 +6038,124 @@
     <w:link w:val="Footer"/>
     <w:uiPriority w:val="99"/>
     <w:rsid w:val="00651D78"/>
+  </w:style>
+  <w:style w:type="character" w:customStyle="1" w:styleId="Heading1Char">
+    <w:name w:val="Heading 1 Char"/>
+    <w:basedOn w:val="DefaultParagraphFont"/>
+    <w:link w:val="Heading1"/>
+    <w:uiPriority w:val="9"/>
+    <w:rsid w:val="0043678C"/>
+    <w:rPr>
+      <w:rFonts w:asciiTheme="majorHAnsi" w:eastAsiaTheme="majorEastAsia" w:hAnsiTheme="majorHAnsi" w:cstheme="majorBidi"/>
+      <w:color w:val="2F5496" w:themeColor="accent1" w:themeShade="BF"/>
+      <w:sz w:val="32"/>
+      <w:szCs w:val="32"/>
+    </w:rPr>
+  </w:style>
+  <w:style w:type="paragraph" w:styleId="TOCHeading">
+    <w:name w:val="TOC Heading"/>
+    <w:basedOn w:val="Heading1"/>
+    <w:next w:val="Normal"/>
+    <w:uiPriority w:val="39"/>
+    <w:unhideWhenUsed/>
+    <w:qFormat/>
+    <w:rsid w:val="0043678C"/>
+    <w:pPr>
+      <w:outlineLvl w:val="9"/>
+    </w:pPr>
+    <w:rPr>
+      <w:kern w:val="0"/>
+      <w:lang w:val="en-US"/>
+      <w14:ligatures w14:val="none"/>
+    </w:rPr>
+  </w:style>
+  <w:style w:type="paragraph" w:styleId="TOC2">
+    <w:name w:val="toc 2"/>
+    <w:basedOn w:val="Normal"/>
+    <w:next w:val="Normal"/>
+    <w:autoRedefine/>
+    <w:uiPriority w:val="39"/>
+    <w:unhideWhenUsed/>
+    <w:rsid w:val="0043678C"/>
+    <w:pPr>
+      <w:spacing w:after="100"/>
+      <w:ind w:left="220"/>
+    </w:pPr>
+  </w:style>
+  <w:style w:type="character" w:styleId="Hyperlink">
+    <w:name w:val="Hyperlink"/>
+    <w:basedOn w:val="DefaultParagraphFont"/>
+    <w:uiPriority w:val="99"/>
+    <w:unhideWhenUsed/>
+    <w:rsid w:val="0043678C"/>
+    <w:rPr>
+      <w:color w:val="0563C1" w:themeColor="hyperlink"/>
+      <w:u w:val="single"/>
+    </w:rPr>
+  </w:style>
+  <w:style w:type="paragraph" w:styleId="TOC3">
+    <w:name w:val="toc 3"/>
+    <w:basedOn w:val="Normal"/>
+    <w:next w:val="Normal"/>
+    <w:autoRedefine/>
+    <w:uiPriority w:val="39"/>
+    <w:unhideWhenUsed/>
+    <w:rsid w:val="0043678C"/>
+    <w:pPr>
+      <w:spacing w:after="100"/>
+      <w:ind w:left="440"/>
+    </w:pPr>
+    <w:rPr>
+      <w:rFonts w:eastAsiaTheme="minorEastAsia" w:cs="Times New Roman"/>
+      <w:kern w:val="0"/>
+      <w:lang w:val="en-US"/>
+      <w14:ligatures w14:val="none"/>
+    </w:rPr>
+  </w:style>
+  <w:style w:type="character" w:customStyle="1" w:styleId="Heading2Char">
+    <w:name w:val="Heading 2 Char"/>
+    <w:basedOn w:val="DefaultParagraphFont"/>
+    <w:link w:val="Heading2"/>
+    <w:uiPriority w:val="9"/>
+    <w:rsid w:val="0043678C"/>
+    <w:rPr>
+      <w:rFonts w:asciiTheme="majorHAnsi" w:eastAsiaTheme="majorEastAsia" w:hAnsiTheme="majorHAnsi" w:cstheme="majorBidi"/>
+      <w:color w:val="2F5496" w:themeColor="accent1" w:themeShade="BF"/>
+      <w:sz w:val="26"/>
+      <w:szCs w:val="26"/>
+    </w:rPr>
+  </w:style>
+  <w:style w:type="paragraph" w:styleId="ListParagraph">
+    <w:name w:val="List Paragraph"/>
+    <w:basedOn w:val="Normal"/>
+    <w:uiPriority w:val="34"/>
+    <w:qFormat/>
+    <w:rsid w:val="0043678C"/>
+    <w:pPr>
+      <w:spacing w:after="200" w:line="288" w:lineRule="auto"/>
+      <w:ind w:left="720"/>
+      <w:contextualSpacing/>
+    </w:pPr>
+    <w:rPr>
+      <w:rFonts w:eastAsiaTheme="minorEastAsia"/>
+      <w:kern w:val="0"/>
+      <w:sz w:val="21"/>
+      <w:szCs w:val="21"/>
+      <w14:ligatures w14:val="none"/>
+    </w:rPr>
+  </w:style>
+  <w:style w:type="character" w:customStyle="1" w:styleId="Heading3Char">
+    <w:name w:val="Heading 3 Char"/>
+    <w:basedOn w:val="DefaultParagraphFont"/>
+    <w:link w:val="Heading3"/>
+    <w:uiPriority w:val="9"/>
+    <w:rsid w:val="0043678C"/>
+    <w:rPr>
+      <w:rFonts w:asciiTheme="majorHAnsi" w:eastAsiaTheme="majorEastAsia" w:hAnsiTheme="majorHAnsi" w:cstheme="majorBidi"/>
+      <w:color w:val="1F3763" w:themeColor="accent1" w:themeShade="7F"/>
+      <w:sz w:val="24"/>
+      <w:szCs w:val="24"/>
+    </w:rPr>
   </w:style>
 </w:styles>
 </file>

</xml_diff>

<commit_message>
Updated System Architecture for Beta Release
Integrated PubNub Access Manager for enhanced channel security and L76K GPS module for precise location tracking
</commit_message>
<xml_diff>
--- a/Beta Release Documentation.docx
+++ b/Beta Release Documentation.docx
@@ -4022,21 +4022,7 @@
         <w:rPr>
           <w:rFonts w:ascii="Arial" w:hAnsi="Arial" w:cs="Arial"/>
         </w:rPr>
-        <w:t xml:space="preserve">: Unique identifiers used for secure access to </w:t>
-      </w:r>
-      <w:proofErr w:type="spellStart"/>
-      <w:r>
-        <w:rPr>
-          <w:rFonts w:ascii="Arial" w:hAnsi="Arial" w:cs="Arial"/>
-        </w:rPr>
-        <w:t>PubNub's</w:t>
-      </w:r>
-      <w:proofErr w:type="spellEnd"/>
-      <w:r>
-        <w:rPr>
-          <w:rFonts w:ascii="Arial" w:hAnsi="Arial" w:cs="Arial"/>
-        </w:rPr>
-        <w:t xml:space="preserve"> publish and subscribe channels, ensuring that only authorized devices and servers can communicate through the platform.</w:t>
+        <w:t>: Unique identifiers used for secure access to PubNub's publish and subscribe channels, ensuring that only authorized devices and servers can communicate through the platform.</w:t>
       </w:r>
     </w:p>
     <w:p>
@@ -4238,13 +4224,13 @@
           <w:b/>
           <w:bCs/>
         </w:rPr>
-        <w:t>GDPR (General Data Protection Regulation):</w:t>
-      </w:r>
-      <w:r>
-        <w:rPr>
-          <w:rFonts w:ascii="Arial" w:hAnsi="Arial" w:cs="Arial"/>
-        </w:rPr>
-        <w:t xml:space="preserve"> A regulation in EU law on data protection and privacy. In Aerosense, it's referenced to highlight the system's compliance with data privacy laws.</w:t>
+        <w:t>USB to UART Converter</w:t>
+      </w:r>
+      <w:r>
+        <w:rPr>
+          <w:rFonts w:ascii="Arial" w:hAnsi="Arial" w:cs="Arial"/>
+        </w:rPr>
+        <w:t>: A tool that lets the Raspberry Pi talk to the sensors using USB ports, which are very common on computers (TX &amp; RX).</w:t>
       </w:r>
     </w:p>
     <w:p>
@@ -4264,13 +4250,27 @@
           <w:b/>
           <w:bCs/>
         </w:rPr>
-        <w:t>Power Bank</w:t>
-      </w:r>
-      <w:r>
-        <w:rPr>
-          <w:rFonts w:ascii="Arial" w:hAnsi="Arial" w:cs="Arial"/>
-        </w:rPr>
-        <w:t>: A battery pack that provides electricity to the Raspberry Pi so it can work without being plugged into a wall.</w:t>
+        <w:t>Wiring</w:t>
+      </w:r>
+      <w:r>
+        <w:rPr>
+          <w:rFonts w:ascii="Arial" w:hAnsi="Arial" w:cs="Arial"/>
+        </w:rPr>
+        <w:t xml:space="preserve">: Cables that connect different parts of the electrical circuit in the diagram, each with a different </w:t>
+      </w:r>
+      <w:proofErr w:type="spellStart"/>
+      <w:r>
+        <w:rPr>
+          <w:rFonts w:ascii="Arial" w:hAnsi="Arial" w:cs="Arial"/>
+        </w:rPr>
+        <w:t>color</w:t>
+      </w:r>
+      <w:proofErr w:type="spellEnd"/>
+      <w:r>
+        <w:rPr>
+          <w:rFonts w:ascii="Arial" w:hAnsi="Arial" w:cs="Arial"/>
+        </w:rPr>
+        <w:t xml:space="preserve"> for easy identification.</w:t>
       </w:r>
     </w:p>
     <w:p>
@@ -4290,13 +4290,13 @@
           <w:b/>
           <w:bCs/>
         </w:rPr>
-        <w:t>Breadboard</w:t>
-      </w:r>
-      <w:r>
-        <w:rPr>
-          <w:rFonts w:ascii="Arial" w:hAnsi="Arial" w:cs="Arial"/>
-        </w:rPr>
-        <w:t>: A board for making an electrical circuit without soldering, useful for testing parts of a circuit.</w:t>
+        <w:t>Flask</w:t>
+      </w:r>
+      <w:r>
+        <w:rPr>
+          <w:rFonts w:ascii="Arial" w:hAnsi="Arial" w:cs="Arial"/>
+        </w:rPr>
+        <w:t>: A lightweight web application framework written in Python, used for creating the web server in the Aerosense project.</w:t>
       </w:r>
     </w:p>
     <w:p>
@@ -4316,14 +4316,13 @@
           <w:b/>
           <w:bCs/>
         </w:rPr>
-        <w:lastRenderedPageBreak/>
-        <w:t>Vibrating Motor Disc</w:t>
-      </w:r>
-      <w:r>
-        <w:rPr>
-          <w:rFonts w:ascii="Arial" w:hAnsi="Arial" w:cs="Arial"/>
-        </w:rPr>
-        <w:t>: A small disc that shakes to give a physical alert when the air quality changes.</w:t>
+        <w:t>Cron Job</w:t>
+      </w:r>
+      <w:r>
+        <w:rPr>
+          <w:rFonts w:ascii="Arial" w:hAnsi="Arial" w:cs="Arial"/>
+        </w:rPr>
+        <w:t>: A scheduled task in Unix-like operating systems. In Aerosense, it's used to periodically trigger data collection from the sensors.</w:t>
       </w:r>
     </w:p>
     <w:p>
@@ -4343,27 +4342,14 @@
           <w:b/>
           <w:bCs/>
         </w:rPr>
-        <w:t>LED Indicator</w:t>
-      </w:r>
-      <w:r>
-        <w:rPr>
-          <w:rFonts w:ascii="Arial" w:hAnsi="Arial" w:cs="Arial"/>
-        </w:rPr>
-        <w:t xml:space="preserve">: A light that changes </w:t>
-      </w:r>
-      <w:proofErr w:type="spellStart"/>
-      <w:r>
-        <w:rPr>
-          <w:rFonts w:ascii="Arial" w:hAnsi="Arial" w:cs="Arial"/>
-        </w:rPr>
-        <w:t>color</w:t>
-      </w:r>
-      <w:proofErr w:type="spellEnd"/>
-      <w:r>
-        <w:rPr>
-          <w:rFonts w:ascii="Arial" w:hAnsi="Arial" w:cs="Arial"/>
-        </w:rPr>
-        <w:t xml:space="preserve"> to show different air quality levels.</w:t>
+        <w:lastRenderedPageBreak/>
+        <w:t>Encryption</w:t>
+      </w:r>
+      <w:r>
+        <w:rPr>
+          <w:rFonts w:ascii="Arial" w:hAnsi="Arial" w:cs="Arial"/>
+        </w:rPr>
+        <w:t>: The process of converting information or data into a code to prevent unauthorized access. Used in Aerosense to secure data transmission.</w:t>
       </w:r>
     </w:p>
     <w:p>
@@ -4383,13 +4369,13 @@
           <w:b/>
           <w:bCs/>
         </w:rPr>
-        <w:t>Buzzer</w:t>
-      </w:r>
-      <w:r>
-        <w:rPr>
-          <w:rFonts w:ascii="Arial" w:hAnsi="Arial" w:cs="Arial"/>
-        </w:rPr>
-        <w:t>: A device that makes a beeping sound when the air quality reaches a level that could be concerning.</w:t>
+        <w:t>HTTPS (Hypertext Transfer Protocol Secure):</w:t>
+      </w:r>
+      <w:r>
+        <w:rPr>
+          <w:rFonts w:ascii="Arial" w:hAnsi="Arial" w:cs="Arial"/>
+        </w:rPr>
+        <w:t xml:space="preserve"> An extension of HTTP used for secure communication over a computer network. In Aerosense, it's used for secure communication between the client application and the server.</w:t>
       </w:r>
     </w:p>
     <w:p>
@@ -4409,13 +4395,13 @@
           <w:b/>
           <w:bCs/>
         </w:rPr>
-        <w:t>USB to UART Converter</w:t>
-      </w:r>
-      <w:r>
-        <w:rPr>
-          <w:rFonts w:ascii="Arial" w:hAnsi="Arial" w:cs="Arial"/>
-        </w:rPr>
-        <w:t>: A tool that lets the Raspberry Pi talk to the sensors using USB ports, which are very common on computers (TX &amp; RX).</w:t>
+        <w:t>Database Schema</w:t>
+      </w:r>
+      <w:r>
+        <w:rPr>
+          <w:rFonts w:ascii="Arial" w:hAnsi="Arial" w:cs="Arial"/>
+        </w:rPr>
+        <w:t>: The structure of a database system, described in a formal language. In Aerosense, it defines the structure of the MySQL database.</w:t>
       </w:r>
     </w:p>
     <w:p>
@@ -4435,27 +4421,13 @@
           <w:b/>
           <w:bCs/>
         </w:rPr>
-        <w:t>Wiring</w:t>
-      </w:r>
-      <w:r>
-        <w:rPr>
-          <w:rFonts w:ascii="Arial" w:hAnsi="Arial" w:cs="Arial"/>
-        </w:rPr>
-        <w:t xml:space="preserve">: Cables that connect different parts of the electrical circuit in the diagram, each with a different </w:t>
-      </w:r>
-      <w:proofErr w:type="spellStart"/>
-      <w:r>
-        <w:rPr>
-          <w:rFonts w:ascii="Arial" w:hAnsi="Arial" w:cs="Arial"/>
-        </w:rPr>
-        <w:t>color</w:t>
-      </w:r>
-      <w:proofErr w:type="spellEnd"/>
-      <w:r>
-        <w:rPr>
-          <w:rFonts w:ascii="Arial" w:hAnsi="Arial" w:cs="Arial"/>
-        </w:rPr>
-        <w:t xml:space="preserve"> for easy identification.</w:t>
+        <w:t>Real-time Data Transfer</w:t>
+      </w:r>
+      <w:r>
+        <w:rPr>
+          <w:rFonts w:ascii="Arial" w:hAnsi="Arial" w:cs="Arial"/>
+        </w:rPr>
+        <w:t>: The process of continuously transferring data as it's collected without delay. In Aerosense, this is facilitated by PubNub.</w:t>
       </w:r>
     </w:p>
     <w:p>
@@ -4475,13 +4447,13 @@
           <w:b/>
           <w:bCs/>
         </w:rPr>
-        <w:t>Flask</w:t>
-      </w:r>
-      <w:r>
-        <w:rPr>
-          <w:rFonts w:ascii="Arial" w:hAnsi="Arial" w:cs="Arial"/>
-        </w:rPr>
-        <w:t>: A lightweight web application framework written in Python, used for creating the web server in the Aerosense project.</w:t>
+        <w:t>API (Application Programming Interface):</w:t>
+      </w:r>
+      <w:r>
+        <w:rPr>
+          <w:rFonts w:ascii="Arial" w:hAnsi="Arial" w:cs="Arial"/>
+        </w:rPr>
+        <w:t xml:space="preserve"> A set of protocols for building and interacting with software applications. Aerosense uses APIs to enable communication between different components of the system.</w:t>
       </w:r>
     </w:p>
     <w:p>
@@ -4501,13 +4473,13 @@
           <w:b/>
           <w:bCs/>
         </w:rPr>
-        <w:t>Cron Job</w:t>
-      </w:r>
-      <w:r>
-        <w:rPr>
-          <w:rFonts w:ascii="Arial" w:hAnsi="Arial" w:cs="Arial"/>
-        </w:rPr>
-        <w:t>: A scheduled task in Unix-like operating systems. In Aerosense, it's used to periodically trigger data collection from the sensors.</w:t>
+        <w:t>Volatile Organic Compounds (VOCs):</w:t>
+      </w:r>
+      <w:r>
+        <w:rPr>
+          <w:rFonts w:ascii="Arial" w:hAnsi="Arial" w:cs="Arial"/>
+        </w:rPr>
+        <w:t xml:space="preserve"> Organic chemicals that have high vapor pressure at room temperature and can affect air quality. Measured by the BME680 sensor in Aerosense.</w:t>
       </w:r>
     </w:p>
     <w:p>
@@ -4527,13 +4499,13 @@
           <w:b/>
           <w:bCs/>
         </w:rPr>
-        <w:t>Encryption</w:t>
-      </w:r>
-      <w:r>
-        <w:rPr>
-          <w:rFonts w:ascii="Arial" w:hAnsi="Arial" w:cs="Arial"/>
-        </w:rPr>
-        <w:t>: The process of converting information or data into a code to prevent unauthorized access. Used in Aerosense to secure data transmission.</w:t>
+        <w:t>MySQL:</w:t>
+      </w:r>
+      <w:r>
+        <w:rPr>
+          <w:rFonts w:ascii="Arial" w:hAnsi="Arial" w:cs="Arial"/>
+        </w:rPr>
+        <w:t xml:space="preserve"> An open-source relational database management system. In Aerosense, it's used to store and manage data.</w:t>
       </w:r>
     </w:p>
     <w:p>
@@ -4553,13 +4525,13 @@
           <w:b/>
           <w:bCs/>
         </w:rPr>
-        <w:t>HTTPS (Hypertext Transfer Protocol Secure):</w:t>
-      </w:r>
-      <w:r>
-        <w:rPr>
-          <w:rFonts w:ascii="Arial" w:hAnsi="Arial" w:cs="Arial"/>
-        </w:rPr>
-        <w:t xml:space="preserve"> An extension of HTTP used for secure communication over a computer network. In Aerosense, it's used for secure communication between the client application and the server.</w:t>
+        <w:t>AWS EC2 (Amazon Web Services Elastic Compute Cloud</w:t>
+      </w:r>
+      <w:r>
+        <w:rPr>
+          <w:rFonts w:ascii="Arial" w:hAnsi="Arial" w:cs="Arial"/>
+        </w:rPr>
+        <w:t>): A web service that provides resizable compute capacity in the cloud, used to host the server for Aerosense.</w:t>
       </w:r>
     </w:p>
     <w:p>
@@ -4579,13 +4551,13 @@
           <w:b/>
           <w:bCs/>
         </w:rPr>
-        <w:t>Database Schema</w:t>
-      </w:r>
-      <w:r>
-        <w:rPr>
-          <w:rFonts w:ascii="Arial" w:hAnsi="Arial" w:cs="Arial"/>
-        </w:rPr>
-        <w:t>: The structure of a database system, described in a formal language. In Aerosense, it defines the structure of the MySQL database.</w:t>
+        <w:t>L76K GPS Module:</w:t>
+      </w:r>
+      <w:r>
+        <w:rPr>
+          <w:rFonts w:ascii="Arial" w:hAnsi="Arial" w:cs="Arial"/>
+        </w:rPr>
+        <w:t xml:space="preserve"> A new GPS sensor module implemented in the Aerosense system for enhanced geolocation capabilities.</w:t>
       </w:r>
     </w:p>
     <w:p>
@@ -4605,13 +4577,13 @@
           <w:b/>
           <w:bCs/>
         </w:rPr>
-        <w:t>Real-time Data Transfer</w:t>
-      </w:r>
-      <w:r>
-        <w:rPr>
-          <w:rFonts w:ascii="Arial" w:hAnsi="Arial" w:cs="Arial"/>
-        </w:rPr>
-        <w:t>: The process of continuously transferring data as it's collected without delay. In Aerosense, this is facilitated by PubNub.</w:t>
+        <w:t>PubNub Access Manager:</w:t>
+      </w:r>
+      <w:r>
+        <w:rPr>
+          <w:rFonts w:ascii="Arial" w:hAnsi="Arial" w:cs="Arial"/>
+        </w:rPr>
+        <w:t xml:space="preserve"> A security feature in PubNub that provides fine-grained access control to channels for improved security in real-time communication.</w:t>
       </w:r>
     </w:p>
     <w:p>
@@ -4631,13 +4603,13 @@
           <w:b/>
           <w:bCs/>
         </w:rPr>
-        <w:t>API (Application Programming Interface):</w:t>
-      </w:r>
-      <w:r>
-        <w:rPr>
-          <w:rFonts w:ascii="Arial" w:hAnsi="Arial" w:cs="Arial"/>
-        </w:rPr>
-        <w:t xml:space="preserve"> A set of protocols for building and interacting with software applications. Aerosense uses APIs to enable communication between different components of the system.</w:t>
+        <w:t>Beta Prototype:</w:t>
+      </w:r>
+      <w:r>
+        <w:rPr>
+          <w:rFonts w:ascii="Arial" w:hAnsi="Arial" w:cs="Arial"/>
+        </w:rPr>
+        <w:t xml:space="preserve"> The subsequent version of the Aerosense product after the alpha phase, which includes new features, improvements, and integrations based on</w:t>
       </w:r>
     </w:p>
     <w:p>
@@ -4657,13 +4629,13 @@
           <w:b/>
           <w:bCs/>
         </w:rPr>
-        <w:t>Volatile Organic Compounds (VOCs):</w:t>
-      </w:r>
-      <w:r>
-        <w:rPr>
-          <w:rFonts w:ascii="Arial" w:hAnsi="Arial" w:cs="Arial"/>
-        </w:rPr>
-        <w:t xml:space="preserve"> Organic chemicals that have high vapor pressure at room temperature and can affect air quality. Measured by the BME680 sensor in Aerosense.</w:t>
+        <w:t>User Feedback Integration:</w:t>
+      </w:r>
+      <w:r>
+        <w:rPr>
+          <w:rFonts w:ascii="Arial" w:hAnsi="Arial" w:cs="Arial"/>
+        </w:rPr>
+        <w:t xml:space="preserve"> The process of incorporating suggestions and critiques from users into the development of the Aerosense system to enhance its functionality and user experience.</w:t>
       </w:r>
     </w:p>
     <w:p>
@@ -4683,13 +4655,13 @@
           <w:b/>
           <w:bCs/>
         </w:rPr>
-        <w:t>MySQL:</w:t>
-      </w:r>
-      <w:r>
-        <w:rPr>
-          <w:rFonts w:ascii="Arial" w:hAnsi="Arial" w:cs="Arial"/>
-        </w:rPr>
-        <w:t xml:space="preserve"> An open-source relational database management system. In Aerosense, it's used to store and manage data.</w:t>
+        <w:t>Enhanced User Interface:</w:t>
+      </w:r>
+      <w:r>
+        <w:rPr>
+          <w:rFonts w:ascii="Arial" w:hAnsi="Arial" w:cs="Arial"/>
+        </w:rPr>
+        <w:t xml:space="preserve"> Improvements made to the system's interface to make it more intuitive and user-friendly, often as a result of user feedback.</w:t>
       </w:r>
     </w:p>
     <w:p>
@@ -4699,9 +4671,6 @@
           <w:numId w:val="2"/>
         </w:numPr>
         <w:spacing w:after="120" w:line="360" w:lineRule="auto"/>
-        <w:rPr>
-          <w:rFonts w:ascii="Arial" w:hAnsi="Arial" w:cs="Arial"/>
-        </w:rPr>
       </w:pPr>
       <w:r>
         <w:rPr>
@@ -4710,213 +4679,956 @@
           <w:bCs/>
         </w:rPr>
         <w:lastRenderedPageBreak/>
-        <w:t>AWS EC2 (Amazon Web Services Elastic Compute Cloud</w:t>
-      </w:r>
-      <w:r>
-        <w:rPr>
-          <w:rFonts w:ascii="Arial" w:hAnsi="Arial" w:cs="Arial"/>
-        </w:rPr>
-        <w:t>): A web service that provides resizable compute capacity in the cloud, used to host the server for Aerosense.</w:t>
+        <w:t>Firmware Updates:</w:t>
+      </w:r>
+      <w:r>
+        <w:rPr>
+          <w:rFonts w:ascii="Arial" w:hAnsi="Arial" w:cs="Arial"/>
+        </w:rPr>
+        <w:t xml:space="preserve"> Software updates for the embedded system within the Aerosense device, which can improve functionality or fix issues.</w:t>
+      </w:r>
+    </w:p>
+    <w:p>
+      <w:pPr>
+        <w:spacing w:line="360" w:lineRule="auto"/>
+      </w:pPr>
+    </w:p>
+    <w:p>
+      <w:pPr>
+        <w:spacing w:line="360" w:lineRule="auto"/>
+      </w:pPr>
+    </w:p>
+    <w:p>
+      <w:pPr>
+        <w:spacing w:line="360" w:lineRule="auto"/>
+      </w:pPr>
+    </w:p>
+    <w:p>
+      <w:pPr>
+        <w:pStyle w:val="Heading2"/>
+        <w:rPr>
+          <w:rFonts w:ascii="Arial" w:hAnsi="Arial" w:cs="Arial"/>
+          <w:b/>
+          <w:bCs/>
+          <w:color w:val="000000" w:themeColor="text1"/>
+        </w:rPr>
+      </w:pPr>
+      <w:bookmarkStart w:id="1" w:name="_Toc151936078"/>
+      <w:r>
+        <w:rPr>
+          <w:rFonts w:ascii="Arial" w:hAnsi="Arial" w:cs="Arial"/>
+          <w:b/>
+          <w:bCs/>
+          <w:color w:val="000000" w:themeColor="text1"/>
+        </w:rPr>
+        <w:t>LIST OF TABLES AND DIAGRAMS</w:t>
+      </w:r>
+      <w:bookmarkEnd w:id="1"/>
+      <w:r>
+        <w:rPr>
+          <w:rFonts w:ascii="Arial" w:hAnsi="Arial" w:cs="Arial"/>
+          <w:b/>
+          <w:bCs/>
+          <w:color w:val="000000" w:themeColor="text1"/>
+        </w:rPr>
+        <w:br/>
+      </w:r>
+    </w:p>
+    <w:p>
+      <w:pPr>
+        <w:pStyle w:val="Heading3"/>
+        <w:rPr>
+          <w:rFonts w:ascii="Arial" w:hAnsi="Arial" w:cs="Arial"/>
+          <w:b/>
+          <w:bCs/>
+          <w:color w:val="000000" w:themeColor="text1"/>
+          <w:lang w:val="en-GB"/>
+        </w:rPr>
+      </w:pPr>
+      <w:bookmarkStart w:id="2" w:name="_Toc151936079"/>
+      <w:r>
+        <w:rPr>
+          <w:rFonts w:ascii="Arial" w:hAnsi="Arial" w:cs="Arial"/>
+          <w:b/>
+          <w:bCs/>
+          <w:color w:val="000000" w:themeColor="text1"/>
+          <w:lang w:val="en-GB"/>
+        </w:rPr>
+        <w:t>List Of Tables</w:t>
+      </w:r>
+      <w:bookmarkEnd w:id="2"/>
+      <w:r>
+        <w:rPr>
+          <w:rFonts w:ascii="Arial" w:hAnsi="Arial" w:cs="Arial"/>
+          <w:b/>
+          <w:bCs/>
+          <w:color w:val="000000" w:themeColor="text1"/>
+          <w:lang w:val="en-GB"/>
+        </w:rPr>
+        <w:br/>
+      </w:r>
+    </w:p>
+    <w:p>
+      <w:pPr>
+        <w:spacing w:after="120" w:line="360" w:lineRule="auto"/>
+        <w:rPr>
+          <w:rFonts w:ascii="Arial" w:hAnsi="Arial" w:cs="Arial"/>
+          <w:lang w:val="en-GB"/>
+        </w:rPr>
+      </w:pPr>
+    </w:p>
+    <w:p>
+      <w:pPr>
+        <w:pStyle w:val="Heading3"/>
+        <w:rPr>
+          <w:rFonts w:ascii="Arial" w:hAnsi="Arial" w:cs="Arial"/>
+          <w:b/>
+          <w:bCs/>
+          <w:lang w:val="en-GB"/>
+        </w:rPr>
+      </w:pPr>
+      <w:bookmarkStart w:id="3" w:name="_Toc151936080"/>
+      <w:r>
+        <w:rPr>
+          <w:rFonts w:ascii="Arial" w:hAnsi="Arial" w:cs="Arial"/>
+          <w:b/>
+          <w:bCs/>
+          <w:color w:val="000000" w:themeColor="text1"/>
+          <w:lang w:val="en-GB"/>
+        </w:rPr>
+        <w:t>List Of Diagrams</w:t>
+      </w:r>
+      <w:bookmarkEnd w:id="3"/>
+      <w:r>
+        <w:rPr>
+          <w:rFonts w:ascii="Arial" w:hAnsi="Arial" w:cs="Arial"/>
+          <w:b/>
+          <w:bCs/>
+          <w:lang w:val="en-GB"/>
+        </w:rPr>
+        <w:br/>
+      </w:r>
+    </w:p>
+    <w:p>
+      <w:pPr>
+        <w:spacing w:line="360" w:lineRule="auto"/>
+        <w:rPr>
+          <w:rFonts w:ascii="Arial" w:hAnsi="Arial" w:cs="Arial"/>
+          <w:lang w:val="en-GB"/>
+        </w:rPr>
+      </w:pPr>
+      <w:r>
+        <w:rPr>
+          <w:rFonts w:ascii="Arial" w:hAnsi="Arial" w:cs="Arial"/>
+          <w:lang w:val="en-GB"/>
+        </w:rPr>
+        <w:t>Diagram 1: System Architecture Diagram of Aerosense Application</w:t>
+      </w:r>
+      <w:r>
+        <w:rPr>
+          <w:rFonts w:ascii="Arial" w:hAnsi="Arial" w:cs="Arial"/>
+          <w:lang w:val="en-GB"/>
+        </w:rPr>
+        <w:t xml:space="preserve"> </w:t>
+      </w:r>
+      <w:r>
+        <w:rPr>
+          <w:rFonts w:ascii="Arial" w:hAnsi="Arial" w:cs="Arial"/>
+        </w:rPr>
+        <w:t>(Revised for Beta Release)</w:t>
+      </w:r>
+      <w:r>
+        <w:rPr>
+          <w:rFonts w:ascii="Arial" w:hAnsi="Arial" w:cs="Arial"/>
+        </w:rPr>
+        <w:t xml:space="preserve"> …………………………………………………………………</w:t>
+      </w:r>
+      <w:r>
+        <w:rPr>
+          <w:rFonts w:ascii="Arial" w:hAnsi="Arial" w:cs="Arial"/>
+          <w:lang w:val="en-GB"/>
+        </w:rPr>
+        <w:t>…................................... 8</w:t>
+      </w:r>
+    </w:p>
+    <w:p>
+      <w:pPr>
+        <w:spacing w:line="360" w:lineRule="auto"/>
+        <w:rPr>
+          <w:rFonts w:ascii="Arial" w:hAnsi="Arial" w:cs="Arial"/>
+          <w:lang w:val="en-GB"/>
+        </w:rPr>
+      </w:pPr>
+      <w:r>
+        <w:rPr>
+          <w:rFonts w:ascii="Arial" w:hAnsi="Arial" w:cs="Arial"/>
+          <w:lang w:val="en-GB"/>
+        </w:rPr>
+        <w:t>Diagram 2: Updated Fritzing Diagram: Sensor Connections with Pi .....................................11</w:t>
+      </w:r>
+    </w:p>
+    <w:p>
+      <w:pPr>
+        <w:spacing w:line="360" w:lineRule="auto"/>
+      </w:pPr>
+    </w:p>
+    <w:p>
+      <w:pPr>
+        <w:spacing w:line="360" w:lineRule="auto"/>
+      </w:pPr>
+    </w:p>
+    <w:p>
+      <w:pPr>
+        <w:spacing w:line="360" w:lineRule="auto"/>
+      </w:pPr>
+    </w:p>
+    <w:p>
+      <w:pPr>
+        <w:spacing w:line="360" w:lineRule="auto"/>
+      </w:pPr>
+    </w:p>
+    <w:p>
+      <w:pPr>
+        <w:pStyle w:val="Heading2"/>
+        <w:rPr>
+          <w:rFonts w:ascii="Arial" w:hAnsi="Arial" w:cs="Arial"/>
+          <w:b/>
+          <w:bCs/>
+          <w:color w:val="auto"/>
+          <w:lang w:val="en-GB"/>
+        </w:rPr>
+      </w:pPr>
+      <w:bookmarkStart w:id="4" w:name="_Toc151936081"/>
+      <w:r>
+        <w:rPr>
+          <w:rFonts w:ascii="Arial" w:hAnsi="Arial" w:cs="Arial"/>
+          <w:b/>
+          <w:bCs/>
+          <w:color w:val="auto"/>
+          <w:lang w:val="en-GB"/>
+        </w:rPr>
+        <w:t>1.  INTRODUCTION</w:t>
+      </w:r>
+      <w:bookmarkEnd w:id="4"/>
+    </w:p>
+    <w:p>
+      <w:pPr>
+        <w:spacing w:line="360" w:lineRule="auto"/>
+        <w:rPr>
+          <w:lang w:val="en-GB"/>
+        </w:rPr>
+      </w:pPr>
+    </w:p>
+    <w:p>
+      <w:pPr>
+        <w:spacing w:line="360" w:lineRule="auto"/>
+      </w:pPr>
+      <w:r>
+        <w:rPr>
+          <w:rFonts w:ascii="Arial" w:hAnsi="Arial" w:cs="Arial"/>
+        </w:rPr>
+        <w:t>The Beta release of the Aerosense project marks a significant step forward from our initial Alpha prototype, show</w:t>
+      </w:r>
+      <w:r>
+        <w:rPr>
+          <w:rFonts w:ascii="Arial" w:hAnsi="Arial" w:cs="Arial"/>
+        </w:rPr>
+        <w:t xml:space="preserve">ing the improved parts </w:t>
+      </w:r>
+      <w:r>
+        <w:rPr>
+          <w:rFonts w:ascii="Arial" w:hAnsi="Arial" w:cs="Arial"/>
+        </w:rPr>
+        <w:t xml:space="preserve">in monitoring indoor air quality, </w:t>
+      </w:r>
+      <w:r>
+        <w:rPr>
+          <w:rFonts w:ascii="Arial" w:hAnsi="Arial" w:cs="Arial"/>
+        </w:rPr>
+        <w:t>important</w:t>
+      </w:r>
+      <w:r>
+        <w:rPr>
+          <w:rFonts w:ascii="Arial" w:hAnsi="Arial" w:cs="Arial"/>
+        </w:rPr>
+        <w:t xml:space="preserve"> for people with asthma. In this </w:t>
+      </w:r>
+      <w:r>
+        <w:rPr>
+          <w:rFonts w:ascii="Arial" w:hAnsi="Arial" w:cs="Arial"/>
+        </w:rPr>
+        <w:t>release</w:t>
+      </w:r>
+      <w:r>
+        <w:rPr>
+          <w:rFonts w:ascii="Arial" w:hAnsi="Arial" w:cs="Arial"/>
+        </w:rPr>
+        <w:t xml:space="preserve">, we've integrated new hardware components and made </w:t>
+      </w:r>
+      <w:r>
+        <w:rPr>
+          <w:rFonts w:ascii="Arial" w:hAnsi="Arial" w:cs="Arial"/>
+        </w:rPr>
+        <w:t>good</w:t>
+      </w:r>
+      <w:r>
+        <w:rPr>
+          <w:rFonts w:ascii="Arial" w:hAnsi="Arial" w:cs="Arial"/>
+        </w:rPr>
+        <w:t xml:space="preserve"> improvements</w:t>
+      </w:r>
+      <w:r>
+        <w:rPr>
+          <w:rFonts w:ascii="Arial" w:hAnsi="Arial" w:cs="Arial"/>
+        </w:rPr>
+        <w:t>, and for the universal design principles caters</w:t>
+      </w:r>
+      <w:r>
+        <w:rPr>
+          <w:rFonts w:ascii="Arial" w:hAnsi="Arial" w:cs="Arial"/>
+        </w:rPr>
+        <w:t xml:space="preserve"> to innovation and user-centric design. This document will </w:t>
+      </w:r>
+      <w:r>
+        <w:rPr>
+          <w:rFonts w:ascii="Arial" w:hAnsi="Arial" w:cs="Arial"/>
+        </w:rPr>
+        <w:t>go</w:t>
+      </w:r>
+      <w:r>
+        <w:rPr>
+          <w:rFonts w:ascii="Arial" w:hAnsi="Arial" w:cs="Arial"/>
+        </w:rPr>
+        <w:t xml:space="preserve"> through the advanced features and architectural enhancements, </w:t>
+      </w:r>
+      <w:r>
+        <w:rPr>
+          <w:rFonts w:ascii="Arial" w:hAnsi="Arial" w:cs="Arial"/>
+        </w:rPr>
+        <w:t>telling on</w:t>
+      </w:r>
+      <w:r>
+        <w:rPr>
+          <w:rFonts w:ascii="Arial" w:hAnsi="Arial" w:cs="Arial"/>
+        </w:rPr>
+        <w:t xml:space="preserve"> the integration of real-time data acquisition and user interaction. With a focus on accessibility and functionality</w:t>
+      </w:r>
+      <w:r>
+        <w:rPr>
+          <w:rFonts w:ascii="Arial" w:hAnsi="Arial" w:cs="Arial"/>
+        </w:rPr>
+        <w:t>.</w:t>
+      </w:r>
+    </w:p>
+    <w:p>
+      <w:pPr>
+        <w:spacing w:line="360" w:lineRule="auto"/>
+      </w:pPr>
+    </w:p>
+    <w:p>
+      <w:pPr>
+        <w:spacing w:line="360" w:lineRule="auto"/>
+      </w:pPr>
+    </w:p>
+    <w:p>
+      <w:pPr>
+        <w:spacing w:line="360" w:lineRule="auto"/>
+      </w:pPr>
+    </w:p>
+    <w:p>
+      <w:pPr>
+        <w:spacing w:line="360" w:lineRule="auto"/>
+      </w:pPr>
+    </w:p>
+    <w:p>
+      <w:pPr>
+        <w:pStyle w:val="Heading2"/>
+        <w:rPr>
+          <w:rFonts w:ascii="Arial" w:hAnsi="Arial" w:cs="Arial"/>
+          <w:b/>
+          <w:bCs/>
+          <w:color w:val="auto"/>
+          <w:lang w:val="en-GB"/>
+        </w:rPr>
+      </w:pPr>
+      <w:bookmarkStart w:id="5" w:name="_Toc151936082"/>
+      <w:r>
+        <w:rPr>
+          <w:rFonts w:ascii="Arial" w:hAnsi="Arial" w:cs="Arial"/>
+          <w:b/>
+          <w:bCs/>
+          <w:color w:val="auto"/>
+          <w:lang w:val="en-GB"/>
+        </w:rPr>
+        <w:t>2.  SYSTEM ARCHITECTURE</w:t>
+      </w:r>
+      <w:bookmarkEnd w:id="5"/>
+    </w:p>
+    <w:p>
+      <w:pPr>
+        <w:spacing w:line="360" w:lineRule="auto"/>
+        <w:rPr>
+          <w:lang w:val="en-GB"/>
+        </w:rPr>
+      </w:pPr>
+    </w:p>
+    <w:p>
+      <w:pPr>
+        <w:spacing w:line="360" w:lineRule="auto"/>
+        <w:rPr>
+          <w:rFonts w:ascii="Arial" w:hAnsi="Arial" w:cs="Arial"/>
+          <w:lang w:val="en-GB"/>
+        </w:rPr>
+      </w:pPr>
+      <w:r>
+        <w:rPr>
+          <w:rFonts w:ascii="Arial" w:hAnsi="Arial" w:cs="Arial"/>
+          <w:lang w:val="en-GB"/>
+        </w:rPr>
+        <w:drawing>
+          <wp:inline distT="0" distB="0" distL="0" distR="0" wp14:anchorId="562F2F26" wp14:editId="024785C9">
+            <wp:extent cx="5731510" cy="3673475"/>
+            <wp:effectExtent l="0" t="0" r="2540" b="3175"/>
+            <wp:docPr id="542370956" name="Picture 1" descr="A diagram of a cloud computing system&#10;&#10;Description automatically generated"/>
+            <wp:cNvGraphicFramePr>
+              <a:graphicFrameLocks xmlns:a="http://schemas.openxmlformats.org/drawingml/2006/main" noChangeAspect="1"/>
+            </wp:cNvGraphicFramePr>
+            <a:graphic xmlns:a="http://schemas.openxmlformats.org/drawingml/2006/main">
+              <a:graphicData uri="http://schemas.openxmlformats.org/drawingml/2006/picture">
+                <pic:pic xmlns:pic="http://schemas.openxmlformats.org/drawingml/2006/picture">
+                  <pic:nvPicPr>
+                    <pic:cNvPr id="542370956" name="Picture 1" descr="A diagram of a cloud computing system&#10;&#10;Description automatically generated"/>
+                    <pic:cNvPicPr/>
+                  </pic:nvPicPr>
+                  <pic:blipFill>
+                    <a:blip r:embed="rId8"/>
+                    <a:stretch>
+                      <a:fillRect/>
+                    </a:stretch>
+                  </pic:blipFill>
+                  <pic:spPr>
+                    <a:xfrm>
+                      <a:off x="0" y="0"/>
+                      <a:ext cx="5731510" cy="3673475"/>
+                    </a:xfrm>
+                    <a:prstGeom prst="rect">
+                      <a:avLst/>
+                    </a:prstGeom>
+                  </pic:spPr>
+                </pic:pic>
+              </a:graphicData>
+            </a:graphic>
+          </wp:inline>
+        </w:drawing>
+      </w:r>
+    </w:p>
+    <w:p>
+      <w:pPr>
+        <w:spacing w:line="360" w:lineRule="auto"/>
+        <w:rPr>
+          <w:rFonts w:ascii="Arial" w:hAnsi="Arial" w:cs="Arial"/>
+          <w:lang w:val="en-GB"/>
+        </w:rPr>
+      </w:pPr>
+      <w:r>
+        <w:rPr>
+          <w:rFonts w:ascii="Arial" w:hAnsi="Arial" w:cs="Arial"/>
+        </w:rPr>
+        <w:t>Diagram 1: System Architecture Diagram of Aerosense Application (Revised for Beta Release)</w:t>
+      </w:r>
+    </w:p>
+    <w:p>
+      <w:pPr>
+        <w:pStyle w:val="Heading3"/>
+        <w:rPr>
+          <w:rFonts w:ascii="Arial" w:hAnsi="Arial" w:cs="Arial"/>
+          <w:b/>
+          <w:bCs/>
+          <w:color w:val="auto"/>
+          <w:sz w:val="22"/>
+          <w:szCs w:val="22"/>
+        </w:rPr>
+      </w:pPr>
+      <w:bookmarkStart w:id="6" w:name="_Toc151936083"/>
+      <w:r>
+        <w:rPr>
+          <w:rFonts w:ascii="Arial" w:hAnsi="Arial" w:cs="Arial"/>
+          <w:b/>
+          <w:bCs/>
+          <w:color w:val="auto"/>
+          <w:sz w:val="22"/>
+          <w:szCs w:val="22"/>
+        </w:rPr>
+        <w:t>Overview</w:t>
+      </w:r>
+      <w:bookmarkEnd w:id="6"/>
+    </w:p>
+    <w:p/>
+    <w:p>
+      <w:pPr>
+        <w:spacing w:line="360" w:lineRule="auto"/>
+        <w:rPr>
+          <w:rFonts w:ascii="Arial" w:hAnsi="Arial" w:cs="Arial"/>
+        </w:rPr>
+      </w:pPr>
+      <w:r>
+        <w:rPr>
+          <w:rFonts w:ascii="Arial" w:hAnsi="Arial" w:cs="Arial"/>
+        </w:rPr>
+        <w:t xml:space="preserve">The Beta release of Aerosense maintains the foundational system architecture established in the Alpha release, with </w:t>
+      </w:r>
+      <w:r>
+        <w:rPr>
+          <w:rFonts w:ascii="Arial" w:hAnsi="Arial" w:cs="Arial"/>
+        </w:rPr>
+        <w:t xml:space="preserve">just little changes made </w:t>
+      </w:r>
+      <w:r>
+        <w:rPr>
+          <w:rFonts w:ascii="Arial" w:hAnsi="Arial" w:cs="Arial"/>
+        </w:rPr>
+        <w:t>to the PubNub communication protocol and GPS module integration for functionality and improved accuracy.</w:t>
+      </w:r>
+    </w:p>
+    <w:p>
+      <w:pPr>
+        <w:spacing w:line="360" w:lineRule="auto"/>
+        <w:rPr>
+          <w:rFonts w:ascii="Arial" w:hAnsi="Arial" w:cs="Arial"/>
+        </w:rPr>
+      </w:pPr>
+    </w:p>
+    <w:p>
+      <w:pPr>
+        <w:pStyle w:val="Heading3"/>
+        <w:rPr>
+          <w:rFonts w:ascii="Arial" w:hAnsi="Arial" w:cs="Arial"/>
+          <w:b/>
+          <w:bCs/>
+          <w:color w:val="auto"/>
+          <w:sz w:val="22"/>
+          <w:szCs w:val="22"/>
+        </w:rPr>
+      </w:pPr>
+      <w:bookmarkStart w:id="7" w:name="_Toc151936084"/>
+      <w:r>
+        <w:rPr>
+          <w:rFonts w:ascii="Arial" w:hAnsi="Arial" w:cs="Arial"/>
+          <w:b/>
+          <w:bCs/>
+          <w:color w:val="auto"/>
+          <w:sz w:val="22"/>
+          <w:szCs w:val="22"/>
+        </w:rPr>
+        <w:t>IoT Elements</w:t>
+      </w:r>
+      <w:bookmarkEnd w:id="7"/>
+    </w:p>
+    <w:p/>
+    <w:p>
+      <w:pPr>
+        <w:spacing w:line="360" w:lineRule="auto"/>
+        <w:rPr>
+          <w:rFonts w:ascii="Arial" w:hAnsi="Arial" w:cs="Arial"/>
+        </w:rPr>
+      </w:pPr>
+      <w:r>
+        <w:rPr>
+          <w:rFonts w:ascii="Arial" w:hAnsi="Arial" w:cs="Arial"/>
+        </w:rPr>
+        <w:t>The core of the Aerosense system is based around a Raspberry Pi, which acts as the central data collection unit. Attached to the Pi are three crucial sensors:</w:t>
       </w:r>
     </w:p>
     <w:p>
       <w:pPr>
         <w:numPr>
           <w:ilvl w:val="0"/>
-          <w:numId w:val="2"/>
+          <w:numId w:val="3"/>
         </w:numPr>
-        <w:spacing w:after="120" w:line="360" w:lineRule="auto"/>
-        <w:rPr>
-          <w:rFonts w:ascii="Arial" w:hAnsi="Arial" w:cs="Arial"/>
-        </w:rPr>
-      </w:pPr>
-      <w:r>
-        <w:rPr>
-          <w:rFonts w:ascii="Arial" w:hAnsi="Arial" w:cs="Arial"/>
-          <w:b/>
-          <w:bCs/>
-        </w:rPr>
-        <w:t>L76K GPS Module:</w:t>
-      </w:r>
-      <w:r>
-        <w:rPr>
-          <w:rFonts w:ascii="Arial" w:hAnsi="Arial" w:cs="Arial"/>
-        </w:rPr>
-        <w:t xml:space="preserve"> A new GPS sensor module implemented in the Aerosense system for enhanced geolocation capabilities.</w:t>
+        <w:spacing w:line="360" w:lineRule="auto"/>
+        <w:rPr>
+          <w:rFonts w:ascii="Arial" w:hAnsi="Arial" w:cs="Arial"/>
+        </w:rPr>
+      </w:pPr>
+      <w:r>
+        <w:rPr>
+          <w:rFonts w:ascii="Arial" w:hAnsi="Arial" w:cs="Arial"/>
+          <w:b/>
+          <w:bCs/>
+        </w:rPr>
+        <w:t>PMS7003 Particle Sensor</w:t>
+      </w:r>
+      <w:r>
+        <w:rPr>
+          <w:rFonts w:ascii="Arial" w:hAnsi="Arial" w:cs="Arial"/>
+        </w:rPr>
+        <w:t>: This sensor is responsible for measuring particulate matter in the air, providing data on air quality that is particularly relevant to asthma sufferers.</w:t>
       </w:r>
     </w:p>
     <w:p>
       <w:pPr>
         <w:numPr>
           <w:ilvl w:val="0"/>
-          <w:numId w:val="2"/>
+          <w:numId w:val="3"/>
         </w:numPr>
-        <w:spacing w:after="120" w:line="360" w:lineRule="auto"/>
-        <w:rPr>
-          <w:rFonts w:ascii="Arial" w:hAnsi="Arial" w:cs="Arial"/>
-        </w:rPr>
-      </w:pPr>
-      <w:r>
-        <w:rPr>
-          <w:rFonts w:ascii="Arial" w:hAnsi="Arial" w:cs="Arial"/>
-          <w:b/>
-          <w:bCs/>
-        </w:rPr>
-        <w:t>PubNub Access Manager:</w:t>
-      </w:r>
-      <w:r>
-        <w:rPr>
-          <w:rFonts w:ascii="Arial" w:hAnsi="Arial" w:cs="Arial"/>
-        </w:rPr>
-        <w:t xml:space="preserve"> A security feature in PubNub that provides fine-grained access control to channels for improved security in real-time communication.</w:t>
+        <w:spacing w:line="360" w:lineRule="auto"/>
+        <w:rPr>
+          <w:rFonts w:ascii="Arial" w:hAnsi="Arial" w:cs="Arial"/>
+        </w:rPr>
+      </w:pPr>
+      <w:r>
+        <w:rPr>
+          <w:rFonts w:ascii="Arial" w:hAnsi="Arial" w:cs="Arial"/>
+          <w:b/>
+          <w:bCs/>
+        </w:rPr>
+        <w:lastRenderedPageBreak/>
+        <w:t>BME680 Environmental Sensor</w:t>
+      </w:r>
+      <w:r>
+        <w:rPr>
+          <w:rFonts w:ascii="Arial" w:hAnsi="Arial" w:cs="Arial"/>
+        </w:rPr>
+        <w:t>: Offers a broader range of environmental readings including temperature, humidity, and volatile organic compounds (VOCs).</w:t>
       </w:r>
     </w:p>
     <w:p>
       <w:pPr>
         <w:numPr>
           <w:ilvl w:val="0"/>
-          <w:numId w:val="2"/>
+          <w:numId w:val="3"/>
         </w:numPr>
-        <w:spacing w:after="120" w:line="360" w:lineRule="auto"/>
-        <w:rPr>
-          <w:rFonts w:ascii="Arial" w:hAnsi="Arial" w:cs="Arial"/>
-        </w:rPr>
-      </w:pPr>
-      <w:r>
-        <w:rPr>
-          <w:rFonts w:ascii="Arial" w:hAnsi="Arial" w:cs="Arial"/>
-          <w:b/>
-          <w:bCs/>
-        </w:rPr>
-        <w:t>Beta Prototype:</w:t>
-      </w:r>
-      <w:r>
-        <w:rPr>
-          <w:rFonts w:ascii="Arial" w:hAnsi="Arial" w:cs="Arial"/>
-        </w:rPr>
-        <w:t xml:space="preserve"> The subsequent version of the Aerosense product after the alpha phase, which includes new features, improvements, and integrations based on</w:t>
+        <w:spacing w:line="360" w:lineRule="auto"/>
+        <w:rPr>
+          <w:rFonts w:ascii="Arial" w:hAnsi="Arial" w:cs="Arial"/>
+        </w:rPr>
+      </w:pPr>
+      <w:r>
+        <w:rPr>
+          <w:rFonts w:ascii="Arial" w:hAnsi="Arial" w:cs="Arial"/>
+          <w:b/>
+          <w:bCs/>
+        </w:rPr>
+        <w:t>L76K GPS Module</w:t>
+      </w:r>
+      <w:r>
+        <w:rPr>
+          <w:rFonts w:ascii="Arial" w:hAnsi="Arial" w:cs="Arial"/>
+        </w:rPr>
+        <w:t>: Used to provide location data, enabling tagged air quality readings, which is essential for mapping and analysing environmental conditions in different areas.</w:t>
+      </w:r>
+    </w:p>
+    <w:p>
+      <w:pPr>
+        <w:pStyle w:val="Heading3"/>
+        <w:rPr>
+          <w:rFonts w:ascii="Arial" w:hAnsi="Arial" w:cs="Arial"/>
+          <w:b/>
+          <w:bCs/>
+          <w:color w:val="auto"/>
+          <w:sz w:val="22"/>
+          <w:szCs w:val="22"/>
+        </w:rPr>
+      </w:pPr>
+      <w:bookmarkStart w:id="8" w:name="_Toc151936085"/>
+      <w:r>
+        <w:rPr>
+          <w:rFonts w:ascii="Arial" w:hAnsi="Arial" w:cs="Arial"/>
+          <w:b/>
+          <w:bCs/>
+          <w:color w:val="auto"/>
+          <w:sz w:val="22"/>
+          <w:szCs w:val="22"/>
+        </w:rPr>
+        <w:t>Data Communication via PubNub</w:t>
+      </w:r>
+      <w:bookmarkEnd w:id="8"/>
+    </w:p>
+    <w:p/>
+    <w:p>
+      <w:pPr>
+        <w:spacing w:line="360" w:lineRule="auto"/>
+        <w:rPr>
+          <w:rFonts w:ascii="Arial" w:hAnsi="Arial" w:cs="Arial"/>
+        </w:rPr>
+      </w:pPr>
+      <w:r>
+        <w:rPr>
+          <w:rFonts w:ascii="Arial" w:hAnsi="Arial" w:cs="Arial"/>
+        </w:rPr>
+        <w:t>Data from these sensors is transmitted using PubNub, a real-time communication platform. The Raspberry Pi publishes the sensor data to a dedicated PubNub channel, which is then subscribed to by the cloud server. This setup ensures the delivery of data from the sensors to the server for processing.</w:t>
+      </w:r>
+      <w:r>
+        <w:rPr>
+          <w:rFonts w:ascii="Arial" w:hAnsi="Arial" w:cs="Arial"/>
+        </w:rPr>
+        <w:t xml:space="preserve"> </w:t>
+      </w:r>
+      <w:r>
+        <w:rPr>
+          <w:rFonts w:ascii="Arial" w:hAnsi="Arial" w:cs="Arial"/>
+        </w:rPr>
+        <w:t xml:space="preserve">We have advanced our data communication setup by implementing PubNub's Access Manager. This </w:t>
+      </w:r>
+      <w:r>
+        <w:rPr>
+          <w:rFonts w:ascii="Arial" w:hAnsi="Arial" w:cs="Arial"/>
+        </w:rPr>
+        <w:t xml:space="preserve">makes the </w:t>
+      </w:r>
+      <w:r>
+        <w:rPr>
+          <w:rFonts w:ascii="Arial" w:hAnsi="Arial" w:cs="Arial"/>
+        </w:rPr>
+        <w:t>security protocols</w:t>
+      </w:r>
+      <w:r>
+        <w:rPr>
+          <w:rFonts w:ascii="Arial" w:hAnsi="Arial" w:cs="Arial"/>
+        </w:rPr>
+        <w:t xml:space="preserve"> better</w:t>
+      </w:r>
+      <w:r>
+        <w:rPr>
+          <w:rFonts w:ascii="Arial" w:hAnsi="Arial" w:cs="Arial"/>
+        </w:rPr>
+        <w:t>, ensuring</w:t>
+      </w:r>
+      <w:r>
+        <w:rPr>
+          <w:rFonts w:ascii="Arial" w:hAnsi="Arial" w:cs="Arial"/>
+        </w:rPr>
+        <w:t xml:space="preserve"> admin </w:t>
+      </w:r>
+      <w:r>
+        <w:rPr>
+          <w:rFonts w:ascii="Arial" w:hAnsi="Arial" w:cs="Arial"/>
+        </w:rPr>
+        <w:t>control over data streams:</w:t>
+      </w:r>
+    </w:p>
+    <w:p>
+      <w:pPr>
+        <w:spacing w:line="360" w:lineRule="auto"/>
+        <w:rPr>
+          <w:rFonts w:ascii="Arial" w:hAnsi="Arial" w:cs="Arial"/>
+        </w:rPr>
+      </w:pPr>
+      <w:r>
+        <w:rPr>
+          <w:rFonts w:ascii="Arial" w:hAnsi="Arial" w:cs="Arial"/>
+        </w:rPr>
+        <w:t>To secure this communication:</w:t>
       </w:r>
     </w:p>
     <w:p>
       <w:pPr>
         <w:numPr>
           <w:ilvl w:val="0"/>
-          <w:numId w:val="2"/>
+          <w:numId w:val="4"/>
         </w:numPr>
-        <w:spacing w:after="120" w:line="360" w:lineRule="auto"/>
-        <w:rPr>
-          <w:rFonts w:ascii="Arial" w:hAnsi="Arial" w:cs="Arial"/>
-        </w:rPr>
-      </w:pPr>
-      <w:r>
-        <w:rPr>
-          <w:rFonts w:ascii="Arial" w:hAnsi="Arial" w:cs="Arial"/>
-          <w:b/>
-          <w:bCs/>
-        </w:rPr>
-        <w:t>User Feedback Integration:</w:t>
-      </w:r>
-      <w:r>
-        <w:rPr>
-          <w:rFonts w:ascii="Arial" w:hAnsi="Arial" w:cs="Arial"/>
-        </w:rPr>
-        <w:t xml:space="preserve"> The process of incorporating suggestions and critiques from users into the development of the Aerosense system to enhance its functionality and user experience.</w:t>
+        <w:spacing w:line="360" w:lineRule="auto"/>
+        <w:rPr>
+          <w:rFonts w:ascii="Arial" w:hAnsi="Arial" w:cs="Arial"/>
+        </w:rPr>
+      </w:pPr>
+      <w:r>
+        <w:rPr>
+          <w:rFonts w:ascii="Arial" w:hAnsi="Arial" w:cs="Arial"/>
+          <w:b/>
+          <w:bCs/>
+        </w:rPr>
+        <w:t xml:space="preserve">PubNub Access Manager: </w:t>
+      </w:r>
+      <w:r>
+        <w:rPr>
+          <w:rFonts w:ascii="Arial" w:hAnsi="Arial" w:cs="Arial"/>
+        </w:rPr>
+        <w:t>Replacing simple access keys, the Access Manager introduces a permission layer, safeguarding channel communication.</w:t>
       </w:r>
     </w:p>
     <w:p>
       <w:pPr>
         <w:numPr>
           <w:ilvl w:val="0"/>
-          <w:numId w:val="2"/>
+          <w:numId w:val="4"/>
         </w:numPr>
-        <w:spacing w:after="120" w:line="360" w:lineRule="auto"/>
-        <w:rPr>
-          <w:rFonts w:ascii="Arial" w:hAnsi="Arial" w:cs="Arial"/>
-        </w:rPr>
-      </w:pPr>
-      <w:r>
-        <w:rPr>
-          <w:rFonts w:ascii="Arial" w:hAnsi="Arial" w:cs="Arial"/>
-          <w:b/>
-          <w:bCs/>
-        </w:rPr>
-        <w:t>Enhanced User Interface:</w:t>
-      </w:r>
-      <w:r>
-        <w:rPr>
-          <w:rFonts w:ascii="Arial" w:hAnsi="Arial" w:cs="Arial"/>
-        </w:rPr>
-        <w:t xml:space="preserve"> Improvements made to the system's interface to make it more intuitive and user-friendly, often as a result of user feedback.</w:t>
+        <w:spacing w:line="360" w:lineRule="auto"/>
+        <w:rPr>
+          <w:rFonts w:ascii="Arial" w:hAnsi="Arial" w:cs="Arial"/>
+        </w:rPr>
+      </w:pPr>
+      <w:r>
+        <w:rPr>
+          <w:rFonts w:ascii="Arial" w:hAnsi="Arial" w:cs="Arial"/>
+          <w:b/>
+          <w:bCs/>
+        </w:rPr>
+        <w:t>Bidirectional Communication</w:t>
+      </w:r>
+      <w:r>
+        <w:rPr>
+          <w:rFonts w:ascii="Arial" w:hAnsi="Arial" w:cs="Arial"/>
+        </w:rPr>
+        <w:t>: Certain scenarios allow for two-way communication between the cloud server and the Raspberry Pi, facilitating real-time updates and commands.</w:t>
+      </w:r>
+    </w:p>
+    <w:p>
+      <w:pPr>
+        <w:pStyle w:val="Heading3"/>
+        <w:rPr>
+          <w:rFonts w:ascii="Arial" w:hAnsi="Arial" w:cs="Arial"/>
+          <w:b/>
+          <w:bCs/>
+          <w:color w:val="auto"/>
+          <w:sz w:val="22"/>
+          <w:szCs w:val="22"/>
+        </w:rPr>
+      </w:pPr>
+      <w:bookmarkStart w:id="9" w:name="_Toc151936086"/>
+      <w:r>
+        <w:rPr>
+          <w:rFonts w:ascii="Arial" w:hAnsi="Arial" w:cs="Arial"/>
+          <w:b/>
+          <w:bCs/>
+          <w:color w:val="auto"/>
+          <w:sz w:val="22"/>
+          <w:szCs w:val="22"/>
+        </w:rPr>
+        <w:t>Cloud Server and Database</w:t>
+      </w:r>
+      <w:bookmarkEnd w:id="9"/>
+    </w:p>
+    <w:p/>
+    <w:p>
+      <w:pPr>
+        <w:spacing w:line="360" w:lineRule="auto"/>
+        <w:rPr>
+          <w:rFonts w:ascii="Arial" w:hAnsi="Arial" w:cs="Arial"/>
+        </w:rPr>
+      </w:pPr>
+      <w:r>
+        <w:rPr>
+          <w:rFonts w:ascii="Arial" w:hAnsi="Arial" w:cs="Arial"/>
+        </w:rPr>
+        <w:t>The server hosted on AWS Cloud forms the backbone of data processing and storage. It subscribes to the PubNub channel to receive sensor data, processes this data according to predefined processing algorithms that will be made by us, and stores it in a secure database. The database maintains records of air quality readings, user profiles, and other relevant data.</w:t>
+      </w:r>
+    </w:p>
+    <w:p>
+      <w:pPr>
+        <w:spacing w:line="360" w:lineRule="auto"/>
+        <w:rPr>
+          <w:rFonts w:ascii="Arial" w:hAnsi="Arial" w:cs="Arial"/>
+        </w:rPr>
+      </w:pPr>
+      <w:r>
+        <w:rPr>
+          <w:rFonts w:ascii="Arial" w:hAnsi="Arial" w:cs="Arial"/>
+        </w:rPr>
+        <w:t>For securing data:</w:t>
       </w:r>
     </w:p>
     <w:p>
       <w:pPr>
         <w:numPr>
           <w:ilvl w:val="0"/>
-          <w:numId w:val="2"/>
+          <w:numId w:val="5"/>
         </w:numPr>
-        <w:spacing w:after="120" w:line="360" w:lineRule="auto"/>
-      </w:pPr>
-      <w:r>
-        <w:rPr>
-          <w:rFonts w:ascii="Arial" w:hAnsi="Arial" w:cs="Arial"/>
-          <w:b/>
-          <w:bCs/>
-        </w:rPr>
-        <w:t>Firmware Updates:</w:t>
-      </w:r>
-      <w:r>
-        <w:rPr>
-          <w:rFonts w:ascii="Arial" w:hAnsi="Arial" w:cs="Arial"/>
-        </w:rPr>
-        <w:t xml:space="preserve"> Software updates for the embedded system within the Aerosense device, which can improve functionality or fix issues.</w:t>
-      </w:r>
-    </w:p>
-    <w:p>
-      <w:pPr>
         <w:spacing w:line="360" w:lineRule="auto"/>
-      </w:pPr>
-    </w:p>
-    <w:p>
-      <w:pPr>
+        <w:rPr>
+          <w:rFonts w:ascii="Arial" w:hAnsi="Arial" w:cs="Arial"/>
+        </w:rPr>
+      </w:pPr>
+      <w:r>
+        <w:rPr>
+          <w:rFonts w:ascii="Arial" w:hAnsi="Arial" w:cs="Arial"/>
+          <w:b/>
+          <w:bCs/>
+        </w:rPr>
+        <w:t>At Rest</w:t>
+      </w:r>
+      <w:r>
+        <w:rPr>
+          <w:rFonts w:ascii="Arial" w:hAnsi="Arial" w:cs="Arial"/>
+        </w:rPr>
+        <w:t>: The database employs encryption mechanisms like AES-256 to secure data at rest.</w:t>
+      </w:r>
+    </w:p>
+    <w:p>
+      <w:pPr>
+        <w:numPr>
+          <w:ilvl w:val="0"/>
+          <w:numId w:val="5"/>
+        </w:numPr>
         <w:spacing w:line="360" w:lineRule="auto"/>
-      </w:pPr>
-    </w:p>
+        <w:rPr>
+          <w:rFonts w:ascii="Arial" w:hAnsi="Arial" w:cs="Arial"/>
+        </w:rPr>
+      </w:pPr>
+      <w:r>
+        <w:rPr>
+          <w:rFonts w:ascii="Arial" w:hAnsi="Arial" w:cs="Arial"/>
+          <w:b/>
+          <w:bCs/>
+        </w:rPr>
+        <w:t>In Transit</w:t>
+      </w:r>
+      <w:r>
+        <w:rPr>
+          <w:rFonts w:ascii="Arial" w:hAnsi="Arial" w:cs="Arial"/>
+        </w:rPr>
+        <w:t>: Data transferred between the IoT devices, server, and the mobile application is encrypted using TLS protocols by PubNub, ensuring secure data transmission.</w:t>
+      </w:r>
+    </w:p>
+    <w:p>
+      <w:pPr>
+        <w:pStyle w:val="Heading3"/>
+        <w:rPr>
+          <w:rFonts w:ascii="Arial" w:hAnsi="Arial" w:cs="Arial"/>
+          <w:b/>
+          <w:bCs/>
+          <w:color w:val="auto"/>
+          <w:sz w:val="22"/>
+          <w:szCs w:val="22"/>
+        </w:rPr>
+      </w:pPr>
+      <w:bookmarkStart w:id="10" w:name="_Toc151936087"/>
+      <w:r>
+        <w:rPr>
+          <w:rFonts w:ascii="Arial" w:hAnsi="Arial" w:cs="Arial"/>
+          <w:b/>
+          <w:bCs/>
+          <w:color w:val="auto"/>
+          <w:sz w:val="22"/>
+          <w:szCs w:val="22"/>
+        </w:rPr>
+        <w:lastRenderedPageBreak/>
+        <w:t>Firebase Authentication</w:t>
+      </w:r>
+      <w:bookmarkEnd w:id="10"/>
+    </w:p>
+    <w:p/>
     <w:p>
       <w:pPr>
         <w:spacing w:line="360" w:lineRule="auto"/>
-      </w:pPr>
-    </w:p>
-    <w:p>
-      <w:pPr>
-        <w:pStyle w:val="Heading2"/>
-        <w:rPr>
-          <w:rFonts w:ascii="Arial" w:hAnsi="Arial" w:cs="Arial"/>
-          <w:b/>
-          <w:bCs/>
-          <w:color w:val="000000" w:themeColor="text1"/>
-        </w:rPr>
-      </w:pPr>
-      <w:bookmarkStart w:id="1" w:name="_Toc151936078"/>
-      <w:r>
-        <w:rPr>
-          <w:rFonts w:ascii="Arial" w:hAnsi="Arial" w:cs="Arial"/>
-          <w:b/>
-          <w:bCs/>
-          <w:color w:val="000000" w:themeColor="text1"/>
-        </w:rPr>
-        <w:t>LIST OF TABLES AND DIAGRAMS</w:t>
-      </w:r>
-      <w:bookmarkEnd w:id="1"/>
-      <w:r>
-        <w:rPr>
-          <w:rFonts w:ascii="Arial" w:hAnsi="Arial" w:cs="Arial"/>
-          <w:b/>
-          <w:bCs/>
-          <w:color w:val="000000" w:themeColor="text1"/>
-        </w:rPr>
-        <w:br/>
-      </w:r>
+        <w:rPr>
+          <w:rFonts w:ascii="Arial" w:hAnsi="Arial" w:cs="Arial"/>
+        </w:rPr>
+      </w:pPr>
+      <w:r>
+        <w:rPr>
+          <w:rFonts w:ascii="Arial" w:hAnsi="Arial" w:cs="Arial"/>
+        </w:rPr>
+        <w:t>User authentication is managed by Firebase, which integrates Google OAuth for a secure and convenient login process. Firebase provides authentication tokens that are used to verify user identity and secure access to the mobile application and personal data.</w:t>
+      </w:r>
+    </w:p>
+    <w:p>
+      <w:pPr>
+        <w:spacing w:line="360" w:lineRule="auto"/>
+        <w:rPr>
+          <w:rFonts w:ascii="Arial" w:hAnsi="Arial" w:cs="Arial"/>
+        </w:rPr>
+      </w:pPr>
     </w:p>
     <w:p>
       <w:pPr>
@@ -4925,41 +5637,39 @@
           <w:rFonts w:ascii="Arial" w:hAnsi="Arial" w:cs="Arial"/>
           <w:b/>
           <w:bCs/>
-          <w:color w:val="000000" w:themeColor="text1"/>
-          <w:lang w:val="en-GB"/>
-        </w:rPr>
-      </w:pPr>
-      <w:bookmarkStart w:id="2" w:name="_Toc151936079"/>
-      <w:r>
-        <w:rPr>
-          <w:rFonts w:ascii="Arial" w:hAnsi="Arial" w:cs="Arial"/>
-          <w:b/>
-          <w:bCs/>
-          <w:color w:val="000000" w:themeColor="text1"/>
-          <w:lang w:val="en-GB"/>
-        </w:rPr>
-        <w:t>List Of Tables</w:t>
-      </w:r>
-      <w:bookmarkEnd w:id="2"/>
-      <w:r>
-        <w:rPr>
-          <w:rFonts w:ascii="Arial" w:hAnsi="Arial" w:cs="Arial"/>
-          <w:b/>
-          <w:bCs/>
-          <w:color w:val="000000" w:themeColor="text1"/>
-          <w:lang w:val="en-GB"/>
-        </w:rPr>
-        <w:br/>
-      </w:r>
-    </w:p>
-    <w:p>
-      <w:pPr>
-        <w:spacing w:after="120" w:line="360" w:lineRule="auto"/>
-        <w:rPr>
-          <w:rFonts w:ascii="Arial" w:hAnsi="Arial" w:cs="Arial"/>
-          <w:lang w:val="en-GB"/>
-        </w:rPr>
-      </w:pPr>
+          <w:color w:val="auto"/>
+          <w:sz w:val="22"/>
+          <w:szCs w:val="22"/>
+        </w:rPr>
+      </w:pPr>
+      <w:bookmarkStart w:id="11" w:name="_Toc151936088"/>
+      <w:r>
+        <w:rPr>
+          <w:rFonts w:ascii="Arial" w:hAnsi="Arial" w:cs="Arial"/>
+          <w:b/>
+          <w:bCs/>
+          <w:color w:val="auto"/>
+          <w:sz w:val="22"/>
+          <w:szCs w:val="22"/>
+        </w:rPr>
+        <w:t>Mobile Application</w:t>
+      </w:r>
+      <w:bookmarkEnd w:id="11"/>
+    </w:p>
+    <w:p/>
+    <w:p>
+      <w:pPr>
+        <w:spacing w:line="360" w:lineRule="auto"/>
+        <w:rPr>
+          <w:rFonts w:ascii="Arial" w:hAnsi="Arial" w:cs="Arial"/>
+        </w:rPr>
+      </w:pPr>
+      <w:r>
+        <w:rPr>
+          <w:rFonts w:ascii="Arial" w:hAnsi="Arial" w:cs="Arial"/>
+        </w:rPr>
+        <w:t>The client-side of the Aerosense system is a mobile application that serves as the user interface. It allows users to view real-time air quality data, receive alerts, and manage their profiles. The app fetches data from the cloud server, user interactions with the app are also sent back to the server for processing and response.</w:t>
+      </w:r>
     </w:p>
     <w:p>
       <w:pPr>
@@ -4968,61 +5678,79 @@
           <w:rFonts w:ascii="Arial" w:hAnsi="Arial" w:cs="Arial"/>
           <w:b/>
           <w:bCs/>
-          <w:lang w:val="en-GB"/>
-        </w:rPr>
-      </w:pPr>
-      <w:bookmarkStart w:id="3" w:name="_Toc151936080"/>
-      <w:r>
-        <w:rPr>
-          <w:rFonts w:ascii="Arial" w:hAnsi="Arial" w:cs="Arial"/>
-          <w:b/>
-          <w:bCs/>
-          <w:color w:val="000000" w:themeColor="text1"/>
-          <w:lang w:val="en-GB"/>
-        </w:rPr>
-        <w:t>List Of Diagrams</w:t>
-      </w:r>
-      <w:bookmarkEnd w:id="3"/>
-      <w:r>
-        <w:rPr>
-          <w:rFonts w:ascii="Arial" w:hAnsi="Arial" w:cs="Arial"/>
-          <w:b/>
-          <w:bCs/>
-          <w:lang w:val="en-GB"/>
-        </w:rPr>
-        <w:br/>
-      </w:r>
-    </w:p>
+          <w:color w:val="auto"/>
+          <w:sz w:val="22"/>
+          <w:szCs w:val="22"/>
+        </w:rPr>
+      </w:pPr>
+      <w:bookmarkStart w:id="12" w:name="_Toc151936089"/>
+      <w:r>
+        <w:rPr>
+          <w:rFonts w:ascii="Arial" w:hAnsi="Arial" w:cs="Arial"/>
+          <w:b/>
+          <w:bCs/>
+          <w:color w:val="auto"/>
+          <w:sz w:val="22"/>
+          <w:szCs w:val="22"/>
+        </w:rPr>
+        <w:t>Community Data Sharing</w:t>
+      </w:r>
+      <w:bookmarkEnd w:id="12"/>
+    </w:p>
+    <w:p/>
     <w:p>
       <w:pPr>
         <w:spacing w:line="360" w:lineRule="auto"/>
         <w:rPr>
           <w:rFonts w:ascii="Arial" w:hAnsi="Arial" w:cs="Arial"/>
-          <w:lang w:val="en-GB"/>
-        </w:rPr>
-      </w:pPr>
-      <w:r>
-        <w:rPr>
-          <w:rFonts w:ascii="Arial" w:hAnsi="Arial" w:cs="Arial"/>
-          <w:lang w:val="en-GB"/>
-        </w:rPr>
-        <w:t>Diagram 1: System Architecture Diagram of Aerosense Application…................................... 8</w:t>
-      </w:r>
-    </w:p>
+        </w:rPr>
+      </w:pPr>
+      <w:r>
+        <w:rPr>
+          <w:rFonts w:ascii="Arial" w:hAnsi="Arial" w:cs="Arial"/>
+        </w:rPr>
+        <w:t>One of the innovative features of Aerosense is its community data sharing aspect. Users can choose to share anonymized environmental data, contributing to a broader understanding of air quality trends. This data is coupled by the server and can be accessed for public awareness purposes.</w:t>
+      </w:r>
+    </w:p>
+    <w:p>
+      <w:pPr>
+        <w:pStyle w:val="Heading3"/>
+        <w:rPr>
+          <w:rFonts w:ascii="Arial" w:hAnsi="Arial" w:cs="Arial"/>
+          <w:b/>
+          <w:bCs/>
+          <w:color w:val="auto"/>
+          <w:sz w:val="22"/>
+          <w:szCs w:val="22"/>
+        </w:rPr>
+      </w:pPr>
+      <w:bookmarkStart w:id="13" w:name="_Toc151936090"/>
+      <w:r>
+        <w:rPr>
+          <w:rFonts w:ascii="Arial" w:hAnsi="Arial" w:cs="Arial"/>
+          <w:b/>
+          <w:bCs/>
+          <w:color w:val="auto"/>
+          <w:sz w:val="22"/>
+          <w:szCs w:val="22"/>
+        </w:rPr>
+        <w:t>Conclusion</w:t>
+      </w:r>
+      <w:bookmarkEnd w:id="13"/>
+    </w:p>
+    <w:p/>
     <w:p>
       <w:pPr>
         <w:spacing w:line="360" w:lineRule="auto"/>
         <w:rPr>
           <w:rFonts w:ascii="Arial" w:hAnsi="Arial" w:cs="Arial"/>
-          <w:lang w:val="en-GB"/>
-        </w:rPr>
-      </w:pPr>
-      <w:r>
-        <w:rPr>
-          <w:rFonts w:ascii="Arial" w:hAnsi="Arial" w:cs="Arial"/>
-          <w:lang w:val="en-GB"/>
-        </w:rPr>
-        <w:t>Diagram 2: Updated Fritzing Diagram: Sensor Connections with Pi .....................................11</w:t>
+        </w:rPr>
+      </w:pPr>
+      <w:r>
+        <w:rPr>
+          <w:rFonts w:ascii="Arial" w:hAnsi="Arial" w:cs="Arial"/>
+        </w:rPr>
+        <w:t>The Aerosense system architecture has been designed to ensure a flow of data from the sensors to the end-user. Security protocols are in place at every step to protect sensitive information, especially considering the health-related nature of the data (GDPR).</w:t>
       </w:r>
     </w:p>
     <w:p>
@@ -5031,8 +5759,8 @@
       </w:pPr>
     </w:p>
     <w:sectPr>
-      <w:headerReference w:type="default" r:id="rId8"/>
-      <w:footerReference w:type="default" r:id="rId9"/>
+      <w:headerReference w:type="default" r:id="rId9"/>
+      <w:footerReference w:type="default" r:id="rId10"/>
       <w:pgSz w:w="11906" w:h="16838"/>
       <w:pgMar w:top="1440" w:right="1440" w:bottom="1440" w:left="1440" w:header="708" w:footer="708" w:gutter="0"/>
       <w:cols w:space="708"/>
@@ -5239,6 +5967,268 @@
 <file path=word/numbering.xml><?xml version="1.0" encoding="utf-8"?>
 <w:numbering xmlns:wpc="http://schemas.microsoft.com/office/word/2010/wordprocessingCanvas" xmlns:cx="http://schemas.microsoft.com/office/drawing/2014/chartex" xmlns:cx1="http://schemas.microsoft.com/office/drawing/2015/9/8/chartex" xmlns:cx2="http://schemas.microsoft.com/office/drawing/2015/10/21/chartex" xmlns:cx3="http://schemas.microsoft.com/office/drawing/2016/5/9/chartex" xmlns:cx4="http://schemas.microsoft.com/office/drawing/2016/5/10/chartex" xmlns:cx5="http://schemas.microsoft.com/office/drawing/2016/5/11/chartex" xmlns:cx6="http://schemas.microsoft.com/office/drawing/2016/5/12/chartex" xmlns:cx7="http://schemas.microsoft.com/office/drawing/2016/5/13/chartex" xmlns:cx8="http://schemas.microsoft.com/office/drawing/2016/5/14/chartex" xmlns:mc="http://schemas.openxmlformats.org/markup-compatibility/2006" xmlns:aink="http://schemas.microsoft.com/office/drawing/2016/ink" xmlns:am3d="http://schemas.microsoft.com/office/drawing/2017/model3d" xmlns:o="urn:schemas-microsoft-com:office:office" xmlns:oel="http://schemas.microsoft.com/office/2019/extlst" xmlns:r="http://schemas.openxmlformats.org/officeDocument/2006/relationships" xmlns:m="http://schemas.openxmlformats.org/officeDocument/2006/math" xmlns:v="urn:schemas-microsoft-com:vml" xmlns:wp14="http://schemas.microsoft.com/office/word/2010/wordprocessingDrawing" xmlns:wp="http://schemas.openxmlformats.org/drawingml/2006/wordprocessingDrawing" xmlns:w10="urn:schemas-microsoft-com:office:word" xmlns:w="http://schemas.openxmlformats.org/wordprocessingml/2006/main" xmlns:w14="http://schemas.microsoft.com/office/word/2010/wordml" xmlns:w15="http://schemas.microsoft.com/office/word/2012/wordml" xmlns:w16cex="http://schemas.microsoft.com/office/word/2018/wordml/cex" xmlns:w16cid="http://schemas.microsoft.com/office/word/2016/wordml/cid" xmlns:w16="http://schemas.microsoft.com/office/word/2018/wordml" xmlns:w16sdtdh="http://schemas.microsoft.com/office/word/2020/wordml/sdtdatahash" xmlns:w16se="http://schemas.microsoft.com/office/word/2015/wordml/symex" xmlns:wpg="http://schemas.microsoft.com/office/word/2010/wordprocessingGroup" xmlns:wpi="http://schemas.microsoft.com/office/word/2010/wordprocessingInk" xmlns:wne="http://schemas.microsoft.com/office/word/2006/wordml" xmlns:wps="http://schemas.microsoft.com/office/word/2010/wordprocessingShape" mc:Ignorable="w14 w15 w16se w16cid w16 w16cex w16sdtdh wp14">
   <w:abstractNum w:abstractNumId="0" w15:restartNumberingAfterBreak="0">
+    <w:nsid w:val="0758759C"/>
+    <w:multiLevelType w:val="multilevel"/>
+    <w:tmpl w:val="6728DAC0"/>
+    <w:lvl w:ilvl="0">
+      <w:start w:val="1"/>
+      <w:numFmt w:val="bullet"/>
+      <w:lvlText w:val=""/>
+      <w:lvlJc w:val="left"/>
+      <w:pPr>
+        <w:tabs>
+          <w:tab w:val="num" w:pos="720"/>
+        </w:tabs>
+        <w:ind w:left="720" w:hanging="360"/>
+      </w:pPr>
+      <w:rPr>
+        <w:rFonts w:ascii="Symbol" w:hAnsi="Symbol" w:hint="default"/>
+        <w:sz w:val="20"/>
+      </w:rPr>
+    </w:lvl>
+    <w:lvl w:ilvl="1" w:tentative="1">
+      <w:start w:val="1"/>
+      <w:numFmt w:val="bullet"/>
+      <w:lvlText w:val=""/>
+      <w:lvlJc w:val="left"/>
+      <w:pPr>
+        <w:tabs>
+          <w:tab w:val="num" w:pos="1440"/>
+        </w:tabs>
+        <w:ind w:left="1440" w:hanging="360"/>
+      </w:pPr>
+      <w:rPr>
+        <w:rFonts w:ascii="Symbol" w:hAnsi="Symbol" w:hint="default"/>
+        <w:sz w:val="20"/>
+      </w:rPr>
+    </w:lvl>
+    <w:lvl w:ilvl="2" w:tentative="1">
+      <w:start w:val="1"/>
+      <w:numFmt w:val="bullet"/>
+      <w:lvlText w:val=""/>
+      <w:lvlJc w:val="left"/>
+      <w:pPr>
+        <w:tabs>
+          <w:tab w:val="num" w:pos="2160"/>
+        </w:tabs>
+        <w:ind w:left="2160" w:hanging="360"/>
+      </w:pPr>
+      <w:rPr>
+        <w:rFonts w:ascii="Symbol" w:hAnsi="Symbol" w:hint="default"/>
+        <w:sz w:val="20"/>
+      </w:rPr>
+    </w:lvl>
+    <w:lvl w:ilvl="3" w:tentative="1">
+      <w:start w:val="1"/>
+      <w:numFmt w:val="bullet"/>
+      <w:lvlText w:val=""/>
+      <w:lvlJc w:val="left"/>
+      <w:pPr>
+        <w:tabs>
+          <w:tab w:val="num" w:pos="2880"/>
+        </w:tabs>
+        <w:ind w:left="2880" w:hanging="360"/>
+      </w:pPr>
+      <w:rPr>
+        <w:rFonts w:ascii="Symbol" w:hAnsi="Symbol" w:hint="default"/>
+        <w:sz w:val="20"/>
+      </w:rPr>
+    </w:lvl>
+    <w:lvl w:ilvl="4" w:tentative="1">
+      <w:start w:val="1"/>
+      <w:numFmt w:val="bullet"/>
+      <w:lvlText w:val=""/>
+      <w:lvlJc w:val="left"/>
+      <w:pPr>
+        <w:tabs>
+          <w:tab w:val="num" w:pos="3600"/>
+        </w:tabs>
+        <w:ind w:left="3600" w:hanging="360"/>
+      </w:pPr>
+      <w:rPr>
+        <w:rFonts w:ascii="Symbol" w:hAnsi="Symbol" w:hint="default"/>
+        <w:sz w:val="20"/>
+      </w:rPr>
+    </w:lvl>
+    <w:lvl w:ilvl="5" w:tentative="1">
+      <w:start w:val="1"/>
+      <w:numFmt w:val="bullet"/>
+      <w:lvlText w:val=""/>
+      <w:lvlJc w:val="left"/>
+      <w:pPr>
+        <w:tabs>
+          <w:tab w:val="num" w:pos="4320"/>
+        </w:tabs>
+        <w:ind w:left="4320" w:hanging="360"/>
+      </w:pPr>
+      <w:rPr>
+        <w:rFonts w:ascii="Symbol" w:hAnsi="Symbol" w:hint="default"/>
+        <w:sz w:val="20"/>
+      </w:rPr>
+    </w:lvl>
+    <w:lvl w:ilvl="6" w:tentative="1">
+      <w:start w:val="1"/>
+      <w:numFmt w:val="bullet"/>
+      <w:lvlText w:val=""/>
+      <w:lvlJc w:val="left"/>
+      <w:pPr>
+        <w:tabs>
+          <w:tab w:val="num" w:pos="5040"/>
+        </w:tabs>
+        <w:ind w:left="5040" w:hanging="360"/>
+      </w:pPr>
+      <w:rPr>
+        <w:rFonts w:ascii="Symbol" w:hAnsi="Symbol" w:hint="default"/>
+        <w:sz w:val="20"/>
+      </w:rPr>
+    </w:lvl>
+    <w:lvl w:ilvl="7" w:tentative="1">
+      <w:start w:val="1"/>
+      <w:numFmt w:val="bullet"/>
+      <w:lvlText w:val=""/>
+      <w:lvlJc w:val="left"/>
+      <w:pPr>
+        <w:tabs>
+          <w:tab w:val="num" w:pos="5760"/>
+        </w:tabs>
+        <w:ind w:left="5760" w:hanging="360"/>
+      </w:pPr>
+      <w:rPr>
+        <w:rFonts w:ascii="Symbol" w:hAnsi="Symbol" w:hint="default"/>
+        <w:sz w:val="20"/>
+      </w:rPr>
+    </w:lvl>
+    <w:lvl w:ilvl="8" w:tentative="1">
+      <w:start w:val="1"/>
+      <w:numFmt w:val="bullet"/>
+      <w:lvlText w:val=""/>
+      <w:lvlJc w:val="left"/>
+      <w:pPr>
+        <w:tabs>
+          <w:tab w:val="num" w:pos="6480"/>
+        </w:tabs>
+        <w:ind w:left="6480" w:hanging="360"/>
+      </w:pPr>
+      <w:rPr>
+        <w:rFonts w:ascii="Symbol" w:hAnsi="Symbol" w:hint="default"/>
+        <w:sz w:val="20"/>
+      </w:rPr>
+    </w:lvl>
+  </w:abstractNum>
+  <w:abstractNum w:abstractNumId="1" w15:restartNumberingAfterBreak="0">
+    <w:nsid w:val="21C537A3"/>
+    <w:multiLevelType w:val="multilevel"/>
+    <w:tmpl w:val="599076E2"/>
+    <w:lvl w:ilvl="0">
+      <w:start w:val="1"/>
+      <w:numFmt w:val="decimal"/>
+      <w:lvlText w:val="%1."/>
+      <w:lvlJc w:val="left"/>
+      <w:pPr>
+        <w:tabs>
+          <w:tab w:val="num" w:pos="720"/>
+        </w:tabs>
+        <w:ind w:left="720" w:hanging="360"/>
+      </w:pPr>
+    </w:lvl>
+    <w:lvl w:ilvl="1" w:tentative="1">
+      <w:start w:val="1"/>
+      <w:numFmt w:val="decimal"/>
+      <w:lvlText w:val="%2."/>
+      <w:lvlJc w:val="left"/>
+      <w:pPr>
+        <w:tabs>
+          <w:tab w:val="num" w:pos="1440"/>
+        </w:tabs>
+        <w:ind w:left="1440" w:hanging="360"/>
+      </w:pPr>
+    </w:lvl>
+    <w:lvl w:ilvl="2" w:tentative="1">
+      <w:start w:val="1"/>
+      <w:numFmt w:val="decimal"/>
+      <w:lvlText w:val="%3."/>
+      <w:lvlJc w:val="left"/>
+      <w:pPr>
+        <w:tabs>
+          <w:tab w:val="num" w:pos="2160"/>
+        </w:tabs>
+        <w:ind w:left="2160" w:hanging="360"/>
+      </w:pPr>
+    </w:lvl>
+    <w:lvl w:ilvl="3" w:tentative="1">
+      <w:start w:val="1"/>
+      <w:numFmt w:val="decimal"/>
+      <w:lvlText w:val="%4."/>
+      <w:lvlJc w:val="left"/>
+      <w:pPr>
+        <w:tabs>
+          <w:tab w:val="num" w:pos="2880"/>
+        </w:tabs>
+        <w:ind w:left="2880" w:hanging="360"/>
+      </w:pPr>
+    </w:lvl>
+    <w:lvl w:ilvl="4" w:tentative="1">
+      <w:start w:val="1"/>
+      <w:numFmt w:val="decimal"/>
+      <w:lvlText w:val="%5."/>
+      <w:lvlJc w:val="left"/>
+      <w:pPr>
+        <w:tabs>
+          <w:tab w:val="num" w:pos="3600"/>
+        </w:tabs>
+        <w:ind w:left="3600" w:hanging="360"/>
+      </w:pPr>
+    </w:lvl>
+    <w:lvl w:ilvl="5" w:tentative="1">
+      <w:start w:val="1"/>
+      <w:numFmt w:val="decimal"/>
+      <w:lvlText w:val="%6."/>
+      <w:lvlJc w:val="left"/>
+      <w:pPr>
+        <w:tabs>
+          <w:tab w:val="num" w:pos="4320"/>
+        </w:tabs>
+        <w:ind w:left="4320" w:hanging="360"/>
+      </w:pPr>
+    </w:lvl>
+    <w:lvl w:ilvl="6" w:tentative="1">
+      <w:start w:val="1"/>
+      <w:numFmt w:val="decimal"/>
+      <w:lvlText w:val="%7."/>
+      <w:lvlJc w:val="left"/>
+      <w:pPr>
+        <w:tabs>
+          <w:tab w:val="num" w:pos="5040"/>
+        </w:tabs>
+        <w:ind w:left="5040" w:hanging="360"/>
+      </w:pPr>
+    </w:lvl>
+    <w:lvl w:ilvl="7" w:tentative="1">
+      <w:start w:val="1"/>
+      <w:numFmt w:val="decimal"/>
+      <w:lvlText w:val="%8."/>
+      <w:lvlJc w:val="left"/>
+      <w:pPr>
+        <w:tabs>
+          <w:tab w:val="num" w:pos="5760"/>
+        </w:tabs>
+        <w:ind w:left="5760" w:hanging="360"/>
+      </w:pPr>
+    </w:lvl>
+    <w:lvl w:ilvl="8" w:tentative="1">
+      <w:start w:val="1"/>
+      <w:numFmt w:val="decimal"/>
+      <w:lvlText w:val="%9."/>
+      <w:lvlJc w:val="left"/>
+      <w:pPr>
+        <w:tabs>
+          <w:tab w:val="num" w:pos="6480"/>
+        </w:tabs>
+        <w:ind w:left="6480" w:hanging="360"/>
+      </w:pPr>
+    </w:lvl>
+  </w:abstractNum>
+  <w:abstractNum w:abstractNumId="2" w15:restartNumberingAfterBreak="0">
     <w:nsid w:val="3E20017A"/>
     <w:multiLevelType w:val="hybridMultilevel"/>
     <w:tmpl w:val="9530DD22"/>
@@ -5351,7 +6341,7 @@
       </w:rPr>
     </w:lvl>
   </w:abstractNum>
-  <w:abstractNum w:abstractNumId="1" w15:restartNumberingAfterBreak="0">
+  <w:abstractNum w:abstractNumId="3" w15:restartNumberingAfterBreak="0">
     <w:nsid w:val="48466F74"/>
     <w:multiLevelType w:val="multilevel"/>
     <w:tmpl w:val="36FE2B86"/>
@@ -5467,11 +6457,160 @@
       </w:pPr>
     </w:lvl>
   </w:abstractNum>
+  <w:abstractNum w:abstractNumId="4" w15:restartNumberingAfterBreak="0">
+    <w:nsid w:val="4CA81F20"/>
+    <w:multiLevelType w:val="multilevel"/>
+    <w:tmpl w:val="A0E03054"/>
+    <w:lvl w:ilvl="0">
+      <w:start w:val="1"/>
+      <w:numFmt w:val="bullet"/>
+      <w:lvlText w:val=""/>
+      <w:lvlJc w:val="left"/>
+      <w:pPr>
+        <w:tabs>
+          <w:tab w:val="num" w:pos="720"/>
+        </w:tabs>
+        <w:ind w:left="720" w:hanging="360"/>
+      </w:pPr>
+      <w:rPr>
+        <w:rFonts w:ascii="Symbol" w:hAnsi="Symbol" w:hint="default"/>
+        <w:sz w:val="20"/>
+      </w:rPr>
+    </w:lvl>
+    <w:lvl w:ilvl="1" w:tentative="1">
+      <w:start w:val="1"/>
+      <w:numFmt w:val="bullet"/>
+      <w:lvlText w:val=""/>
+      <w:lvlJc w:val="left"/>
+      <w:pPr>
+        <w:tabs>
+          <w:tab w:val="num" w:pos="1440"/>
+        </w:tabs>
+        <w:ind w:left="1440" w:hanging="360"/>
+      </w:pPr>
+      <w:rPr>
+        <w:rFonts w:ascii="Symbol" w:hAnsi="Symbol" w:hint="default"/>
+        <w:sz w:val="20"/>
+      </w:rPr>
+    </w:lvl>
+    <w:lvl w:ilvl="2" w:tentative="1">
+      <w:start w:val="1"/>
+      <w:numFmt w:val="bullet"/>
+      <w:lvlText w:val=""/>
+      <w:lvlJc w:val="left"/>
+      <w:pPr>
+        <w:tabs>
+          <w:tab w:val="num" w:pos="2160"/>
+        </w:tabs>
+        <w:ind w:left="2160" w:hanging="360"/>
+      </w:pPr>
+      <w:rPr>
+        <w:rFonts w:ascii="Symbol" w:hAnsi="Symbol" w:hint="default"/>
+        <w:sz w:val="20"/>
+      </w:rPr>
+    </w:lvl>
+    <w:lvl w:ilvl="3" w:tentative="1">
+      <w:start w:val="1"/>
+      <w:numFmt w:val="bullet"/>
+      <w:lvlText w:val=""/>
+      <w:lvlJc w:val="left"/>
+      <w:pPr>
+        <w:tabs>
+          <w:tab w:val="num" w:pos="2880"/>
+        </w:tabs>
+        <w:ind w:left="2880" w:hanging="360"/>
+      </w:pPr>
+      <w:rPr>
+        <w:rFonts w:ascii="Symbol" w:hAnsi="Symbol" w:hint="default"/>
+        <w:sz w:val="20"/>
+      </w:rPr>
+    </w:lvl>
+    <w:lvl w:ilvl="4" w:tentative="1">
+      <w:start w:val="1"/>
+      <w:numFmt w:val="bullet"/>
+      <w:lvlText w:val=""/>
+      <w:lvlJc w:val="left"/>
+      <w:pPr>
+        <w:tabs>
+          <w:tab w:val="num" w:pos="3600"/>
+        </w:tabs>
+        <w:ind w:left="3600" w:hanging="360"/>
+      </w:pPr>
+      <w:rPr>
+        <w:rFonts w:ascii="Symbol" w:hAnsi="Symbol" w:hint="default"/>
+        <w:sz w:val="20"/>
+      </w:rPr>
+    </w:lvl>
+    <w:lvl w:ilvl="5" w:tentative="1">
+      <w:start w:val="1"/>
+      <w:numFmt w:val="bullet"/>
+      <w:lvlText w:val=""/>
+      <w:lvlJc w:val="left"/>
+      <w:pPr>
+        <w:tabs>
+          <w:tab w:val="num" w:pos="4320"/>
+        </w:tabs>
+        <w:ind w:left="4320" w:hanging="360"/>
+      </w:pPr>
+      <w:rPr>
+        <w:rFonts w:ascii="Symbol" w:hAnsi="Symbol" w:hint="default"/>
+        <w:sz w:val="20"/>
+      </w:rPr>
+    </w:lvl>
+    <w:lvl w:ilvl="6" w:tentative="1">
+      <w:start w:val="1"/>
+      <w:numFmt w:val="bullet"/>
+      <w:lvlText w:val=""/>
+      <w:lvlJc w:val="left"/>
+      <w:pPr>
+        <w:tabs>
+          <w:tab w:val="num" w:pos="5040"/>
+        </w:tabs>
+        <w:ind w:left="5040" w:hanging="360"/>
+      </w:pPr>
+      <w:rPr>
+        <w:rFonts w:ascii="Symbol" w:hAnsi="Symbol" w:hint="default"/>
+        <w:sz w:val="20"/>
+      </w:rPr>
+    </w:lvl>
+    <w:lvl w:ilvl="7" w:tentative="1">
+      <w:start w:val="1"/>
+      <w:numFmt w:val="bullet"/>
+      <w:lvlText w:val=""/>
+      <w:lvlJc w:val="left"/>
+      <w:pPr>
+        <w:tabs>
+          <w:tab w:val="num" w:pos="5760"/>
+        </w:tabs>
+        <w:ind w:left="5760" w:hanging="360"/>
+      </w:pPr>
+      <w:rPr>
+        <w:rFonts w:ascii="Symbol" w:hAnsi="Symbol" w:hint="default"/>
+        <w:sz w:val="20"/>
+      </w:rPr>
+    </w:lvl>
+    <w:lvl w:ilvl="8" w:tentative="1">
+      <w:start w:val="1"/>
+      <w:numFmt w:val="bullet"/>
+      <w:lvlText w:val=""/>
+      <w:lvlJc w:val="left"/>
+      <w:pPr>
+        <w:tabs>
+          <w:tab w:val="num" w:pos="6480"/>
+        </w:tabs>
+        <w:ind w:left="6480" w:hanging="360"/>
+      </w:pPr>
+      <w:rPr>
+        <w:rFonts w:ascii="Symbol" w:hAnsi="Symbol" w:hint="default"/>
+        <w:sz w:val="20"/>
+      </w:rPr>
+    </w:lvl>
+  </w:abstractNum>
   <w:num w:numId="1" w16cid:durableId="988242122">
-    <w:abstractNumId w:val="0"/>
+    <w:abstractNumId w:val="2"/>
   </w:num>
   <w:num w:numId="2" w16cid:durableId="1601254720">
-    <w:abstractNumId w:val="1"/>
+    <w:abstractNumId w:val="3"/>
     <w:lvlOverride w:ilvl="0"/>
     <w:lvlOverride w:ilvl="1">
       <w:startOverride w:val="1"/>
@@ -5497,6 +6636,42 @@
     <w:lvlOverride w:ilvl="8">
       <w:startOverride w:val="1"/>
     </w:lvlOverride>
+  </w:num>
+  <w:num w:numId="3" w16cid:durableId="495609974">
+    <w:abstractNumId w:val="1"/>
+    <w:lvlOverride w:ilvl="0">
+      <w:startOverride w:val="1"/>
+    </w:lvlOverride>
+    <w:lvlOverride w:ilvl="1">
+      <w:startOverride w:val="1"/>
+    </w:lvlOverride>
+    <w:lvlOverride w:ilvl="2">
+      <w:startOverride w:val="1"/>
+    </w:lvlOverride>
+    <w:lvlOverride w:ilvl="3">
+      <w:startOverride w:val="1"/>
+    </w:lvlOverride>
+    <w:lvlOverride w:ilvl="4">
+      <w:startOverride w:val="1"/>
+    </w:lvlOverride>
+    <w:lvlOverride w:ilvl="5">
+      <w:startOverride w:val="1"/>
+    </w:lvlOverride>
+    <w:lvlOverride w:ilvl="6">
+      <w:startOverride w:val="1"/>
+    </w:lvlOverride>
+    <w:lvlOverride w:ilvl="7">
+      <w:startOverride w:val="1"/>
+    </w:lvlOverride>
+    <w:lvlOverride w:ilvl="8">
+      <w:startOverride w:val="1"/>
+    </w:lvlOverride>
+  </w:num>
+  <w:num w:numId="4" w16cid:durableId="961034985">
+    <w:abstractNumId w:val="4"/>
+  </w:num>
+  <w:num w:numId="5" w16cid:durableId="1431007675">
+    <w:abstractNumId w:val="0"/>
   </w:num>
 </w:numbering>
 </file>
@@ -5971,7 +7146,6 @@
   <w:style w:type="character" w:default="1" w:styleId="DefaultParagraphFont">
     <w:name w:val="Default Paragraph Font"/>
     <w:uiPriority w:val="1"/>
-    <w:semiHidden/>
     <w:unhideWhenUsed/>
   </w:style>
   <w:style w:type="table" w:default="1" w:styleId="TableNormal">

</xml_diff>

<commit_message>
Enhanced Beta Prototype Integration
</commit_message>
<xml_diff>
--- a/Beta Release Documentation.docx
+++ b/Beta Release Documentation.docx
@@ -4256,21 +4256,7 @@
         <w:rPr>
           <w:rFonts w:ascii="Arial" w:hAnsi="Arial" w:cs="Arial"/>
         </w:rPr>
-        <w:t xml:space="preserve">: Cables that connect different parts of the electrical circuit in the diagram, each with a different </w:t>
-      </w:r>
-      <w:proofErr w:type="spellStart"/>
-      <w:r>
-        <w:rPr>
-          <w:rFonts w:ascii="Arial" w:hAnsi="Arial" w:cs="Arial"/>
-        </w:rPr>
-        <w:t>color</w:t>
-      </w:r>
-      <w:proofErr w:type="spellEnd"/>
-      <w:r>
-        <w:rPr>
-          <w:rFonts w:ascii="Arial" w:hAnsi="Arial" w:cs="Arial"/>
-        </w:rPr>
-        <w:t xml:space="preserve"> for easy identification.</w:t>
+        <w:t>: Cables that connect different parts of the electrical circuit in the diagram, each with a different color for easy identification.</w:t>
       </w:r>
     </w:p>
     <w:p>
@@ -5083,6 +5069,7 @@
       <w:r>
         <w:rPr>
           <w:rFonts w:ascii="Arial" w:hAnsi="Arial" w:cs="Arial"/>
+          <w:noProof/>
           <w:lang w:val="en-GB"/>
         </w:rPr>
         <w:drawing>
@@ -5758,9 +5745,1517 @@
         <w:spacing w:line="360" w:lineRule="auto"/>
       </w:pPr>
     </w:p>
+    <w:p>
+      <w:pPr>
+        <w:spacing w:line="360" w:lineRule="auto"/>
+      </w:pPr>
+    </w:p>
+    <w:p>
+      <w:pPr>
+        <w:spacing w:line="360" w:lineRule="auto"/>
+      </w:pPr>
+    </w:p>
+    <w:p>
+      <w:pPr>
+        <w:pStyle w:val="Heading2"/>
+        <w:rPr>
+          <w:rFonts w:ascii="Arial" w:hAnsi="Arial" w:cs="Arial"/>
+          <w:b/>
+          <w:bCs/>
+          <w:color w:val="auto"/>
+        </w:rPr>
+      </w:pPr>
+      <w:bookmarkStart w:id="14" w:name="_Toc151936092"/>
+      <w:r>
+        <w:rPr>
+          <w:rFonts w:ascii="Arial" w:hAnsi="Arial" w:cs="Arial"/>
+          <w:b/>
+          <w:bCs/>
+          <w:color w:val="auto"/>
+        </w:rPr>
+        <w:t xml:space="preserve">3. </w:t>
+      </w:r>
+      <w:r>
+        <w:rPr>
+          <w:rFonts w:ascii="Arial" w:hAnsi="Arial" w:cs="Arial"/>
+          <w:b/>
+          <w:bCs/>
+          <w:color w:val="auto"/>
+        </w:rPr>
+        <w:t>Beta</w:t>
+      </w:r>
+      <w:r>
+        <w:rPr>
+          <w:rFonts w:ascii="Arial" w:hAnsi="Arial" w:cs="Arial"/>
+          <w:b/>
+          <w:bCs/>
+          <w:color w:val="auto"/>
+        </w:rPr>
+        <w:t xml:space="preserve"> Prototype Documentation</w:t>
+      </w:r>
+      <w:bookmarkEnd w:id="14"/>
+    </w:p>
+    <w:p>
+      <w:pPr>
+        <w:spacing w:line="360" w:lineRule="auto"/>
+      </w:pPr>
+    </w:p>
+    <w:p>
+      <w:pPr>
+        <w:spacing w:line="360" w:lineRule="auto"/>
+      </w:pPr>
+    </w:p>
+    <w:p>
+      <w:pPr>
+        <w:pStyle w:val="Heading3"/>
+        <w:rPr>
+          <w:rFonts w:ascii="Arial" w:hAnsi="Arial" w:cs="Arial"/>
+          <w:b/>
+          <w:bCs/>
+          <w:color w:val="auto"/>
+          <w:sz w:val="22"/>
+          <w:szCs w:val="22"/>
+        </w:rPr>
+      </w:pPr>
+      <w:bookmarkStart w:id="15" w:name="_Toc151936094"/>
+      <w:r>
+        <w:rPr>
+          <w:rFonts w:ascii="Arial" w:hAnsi="Arial" w:cs="Arial"/>
+          <w:b/>
+          <w:bCs/>
+          <w:color w:val="auto"/>
+          <w:sz w:val="22"/>
+          <w:szCs w:val="22"/>
+        </w:rPr>
+        <w:t>Hardware</w:t>
+      </w:r>
+      <w:bookmarkEnd w:id="15"/>
+    </w:p>
+    <w:p/>
+    <w:p>
+      <w:pPr>
+        <w:spacing w:line="360" w:lineRule="auto"/>
+        <w:rPr>
+          <w:rFonts w:ascii="Arial" w:hAnsi="Arial" w:cs="Arial"/>
+        </w:rPr>
+      </w:pPr>
+      <w:r>
+        <w:rPr>
+          <w:rFonts w:ascii="Arial" w:hAnsi="Arial" w:cs="Arial"/>
+        </w:rPr>
+        <w:t>In the Beta release of Aerosense, we</w:t>
+      </w:r>
+      <w:r>
+        <w:rPr>
+          <w:rFonts w:ascii="Arial" w:hAnsi="Arial" w:cs="Arial"/>
+        </w:rPr>
+        <w:t xml:space="preserve"> were to perfect </w:t>
+      </w:r>
+      <w:r>
+        <w:rPr>
+          <w:rFonts w:ascii="Arial" w:hAnsi="Arial" w:cs="Arial"/>
+        </w:rPr>
+        <w:t xml:space="preserve"> our hardware components, crucial for air quality monitoring. Our PMS7003 sensor is now fully integrated, </w:t>
+      </w:r>
+      <w:r>
+        <w:rPr>
+          <w:rFonts w:ascii="Arial" w:hAnsi="Arial" w:cs="Arial"/>
+        </w:rPr>
+        <w:t>with the</w:t>
+      </w:r>
+      <w:r>
+        <w:rPr>
+          <w:rFonts w:ascii="Arial" w:hAnsi="Arial" w:cs="Arial"/>
+        </w:rPr>
+        <w:t xml:space="preserve"> additional USB-</w:t>
+      </w:r>
+      <w:r>
+        <w:rPr>
+          <w:rFonts w:ascii="Arial" w:hAnsi="Arial" w:cs="Arial"/>
+        </w:rPr>
+        <w:lastRenderedPageBreak/>
+        <w:t xml:space="preserve">to-UART converter, enhancing its capabilities to accurately measure particulate matter sizes PM1, PM2.5, and PM10. These particles are </w:t>
+      </w:r>
+      <w:r>
+        <w:rPr>
+          <w:rFonts w:ascii="Arial" w:hAnsi="Arial" w:cs="Arial"/>
+        </w:rPr>
+        <w:t>very important when looking at particles that affect</w:t>
+      </w:r>
+      <w:r>
+        <w:rPr>
+          <w:rFonts w:ascii="Arial" w:hAnsi="Arial" w:cs="Arial"/>
+        </w:rPr>
+        <w:t xml:space="preserve"> asthma sufferers and can now be tracked with greater precision.</w:t>
+      </w:r>
+    </w:p>
+    <w:p>
+      <w:pPr>
+        <w:spacing w:line="360" w:lineRule="auto"/>
+        <w:rPr>
+          <w:rFonts w:ascii="Arial" w:hAnsi="Arial" w:cs="Arial"/>
+        </w:rPr>
+      </w:pPr>
+      <w:r>
+        <w:rPr>
+          <w:rFonts w:ascii="Arial" w:hAnsi="Arial" w:cs="Arial"/>
+        </w:rPr>
+        <w:t>We've also introduced the L76K GPS Module, that ensures our device knows its exact location at all times.</w:t>
+      </w:r>
+      <w:r>
+        <w:rPr>
+          <w:rFonts w:ascii="Arial" w:hAnsi="Arial" w:cs="Arial"/>
+        </w:rPr>
+        <w:t xml:space="preserve"> </w:t>
+      </w:r>
+      <w:r>
+        <w:rPr>
+          <w:rFonts w:ascii="Arial" w:hAnsi="Arial" w:cs="Arial"/>
+        </w:rPr>
+        <w:t>The Raspberry Pi is programmed to periodically read sensor data, preparing it for transfer to our web server.</w:t>
+      </w:r>
+    </w:p>
+    <w:p>
+      <w:pPr>
+        <w:spacing w:line="360" w:lineRule="auto"/>
+        <w:rPr>
+          <w:rFonts w:ascii="Arial" w:hAnsi="Arial" w:cs="Arial"/>
+        </w:rPr>
+      </w:pPr>
+    </w:p>
+    <w:p>
+      <w:pPr>
+        <w:pStyle w:val="Heading3"/>
+        <w:rPr>
+          <w:rFonts w:ascii="Arial" w:hAnsi="Arial" w:cs="Arial"/>
+          <w:b/>
+          <w:bCs/>
+          <w:color w:val="auto"/>
+          <w:sz w:val="22"/>
+          <w:szCs w:val="22"/>
+        </w:rPr>
+      </w:pPr>
+      <w:r>
+        <w:rPr>
+          <w:rFonts w:ascii="Arial" w:hAnsi="Arial" w:cs="Arial"/>
+          <w:b/>
+          <w:bCs/>
+          <w:color w:val="auto"/>
+          <w:sz w:val="22"/>
+          <w:szCs w:val="22"/>
+        </w:rPr>
+        <w:t>WebServer</w:t>
+      </w:r>
+    </w:p>
+    <w:p/>
+    <w:p>
+      <w:pPr>
+        <w:spacing w:line="360" w:lineRule="auto"/>
+        <w:rPr>
+          <w:rFonts w:ascii="Arial" w:hAnsi="Arial" w:cs="Arial"/>
+        </w:rPr>
+      </w:pPr>
+      <w:r>
+        <w:rPr>
+          <w:rFonts w:ascii="Arial" w:hAnsi="Arial" w:cs="Arial"/>
+        </w:rPr>
+        <w:t xml:space="preserve">The backbone of our Beta Prototype is a robust web server developed using the Flask framework. This server is a </w:t>
+      </w:r>
+      <w:r>
+        <w:rPr>
+          <w:rFonts w:ascii="Arial" w:hAnsi="Arial" w:cs="Arial"/>
+        </w:rPr>
+        <w:t>link</w:t>
+      </w:r>
+      <w:r>
+        <w:rPr>
+          <w:rFonts w:ascii="Arial" w:hAnsi="Arial" w:cs="Arial"/>
+        </w:rPr>
+        <w:t xml:space="preserve"> between our IoT hardware and the client application, facilitating seamless interactions.</w:t>
+      </w:r>
+    </w:p>
+    <w:p>
+      <w:pPr>
+        <w:spacing w:line="360" w:lineRule="auto"/>
+        <w:rPr>
+          <w:rFonts w:ascii="Arial" w:hAnsi="Arial" w:cs="Arial"/>
+        </w:rPr>
+      </w:pPr>
+      <w:r>
+        <w:rPr>
+          <w:rFonts w:ascii="Arial" w:hAnsi="Arial" w:cs="Arial"/>
+        </w:rPr>
+        <w:t>Webserver</w:t>
+      </w:r>
+    </w:p>
+    <w:p>
+      <w:pPr>
+        <w:spacing w:line="360" w:lineRule="auto"/>
+        <w:rPr>
+          <w:rFonts w:ascii="Arial" w:hAnsi="Arial" w:cs="Arial"/>
+        </w:rPr>
+      </w:pPr>
+      <w:r>
+        <w:rPr>
+          <w:rFonts w:ascii="Arial" w:hAnsi="Arial" w:cs="Arial"/>
+        </w:rPr>
+        <w:t>The Flask Web Server Hosted on the AWS EC2 Instance does the following</w:t>
+      </w:r>
+      <w:r>
+        <w:rPr>
+          <w:rFonts w:ascii="Arial" w:hAnsi="Arial" w:cs="Arial"/>
+        </w:rPr>
+        <w:t>:</w:t>
+      </w:r>
+    </w:p>
+    <w:p>
+      <w:pPr>
+        <w:pStyle w:val="ListParagraph"/>
+        <w:numPr>
+          <w:ilvl w:val="0"/>
+          <w:numId w:val="1"/>
+        </w:numPr>
+        <w:spacing w:line="360" w:lineRule="auto"/>
+        <w:rPr>
+          <w:rFonts w:ascii="Arial" w:hAnsi="Arial" w:cs="Arial"/>
+        </w:rPr>
+      </w:pPr>
+      <w:r>
+        <w:rPr>
+          <w:rFonts w:ascii="Arial" w:hAnsi="Arial" w:cs="Arial"/>
+        </w:rPr>
+        <w:t>It securely receives encrypted sensor data from our IoT devices.</w:t>
+      </w:r>
+    </w:p>
+    <w:p>
+      <w:pPr>
+        <w:pStyle w:val="ListParagraph"/>
+        <w:numPr>
+          <w:ilvl w:val="0"/>
+          <w:numId w:val="1"/>
+        </w:numPr>
+        <w:spacing w:line="360" w:lineRule="auto"/>
+        <w:rPr>
+          <w:rFonts w:ascii="Arial" w:hAnsi="Arial" w:cs="Arial"/>
+        </w:rPr>
+      </w:pPr>
+      <w:r>
+        <w:rPr>
+          <w:rFonts w:ascii="Arial" w:hAnsi="Arial" w:cs="Arial"/>
+        </w:rPr>
+        <w:t>Decrypts the information for validation and storage.</w:t>
+      </w:r>
+    </w:p>
+    <w:p>
+      <w:pPr>
+        <w:pStyle w:val="ListParagraph"/>
+        <w:numPr>
+          <w:ilvl w:val="0"/>
+          <w:numId w:val="1"/>
+        </w:numPr>
+        <w:spacing w:line="360" w:lineRule="auto"/>
+        <w:rPr>
+          <w:rFonts w:ascii="Arial" w:hAnsi="Arial" w:cs="Arial"/>
+        </w:rPr>
+      </w:pPr>
+      <w:r>
+        <w:rPr>
+          <w:rFonts w:ascii="Arial" w:hAnsi="Arial" w:cs="Arial"/>
+        </w:rPr>
+        <w:t>Efficiently serves this data to our user interface on-demand.</w:t>
+      </w:r>
+    </w:p>
+    <w:p>
+      <w:pPr>
+        <w:pStyle w:val="ListParagraph"/>
+        <w:numPr>
+          <w:ilvl w:val="0"/>
+          <w:numId w:val="1"/>
+        </w:numPr>
+        <w:spacing w:line="360" w:lineRule="auto"/>
+        <w:rPr>
+          <w:rFonts w:ascii="Arial" w:hAnsi="Arial" w:cs="Arial"/>
+        </w:rPr>
+      </w:pPr>
+      <w:r>
+        <w:rPr>
+          <w:rFonts w:ascii="Arial" w:hAnsi="Arial" w:cs="Arial"/>
+        </w:rPr>
+        <w:t>Seamlessly manages user authentication and sessions.</w:t>
+      </w:r>
+    </w:p>
+    <w:p>
+      <w:pPr>
+        <w:spacing w:line="360" w:lineRule="auto"/>
+        <w:rPr>
+          <w:rFonts w:ascii="Arial" w:hAnsi="Arial" w:cs="Arial"/>
+        </w:rPr>
+      </w:pPr>
+      <w:r>
+        <w:rPr>
+          <w:rFonts w:ascii="Arial" w:hAnsi="Arial" w:cs="Arial"/>
+        </w:rPr>
+        <w:t>Hosted Solution</w:t>
+      </w:r>
+    </w:p>
+    <w:p>
+      <w:pPr>
+        <w:spacing w:line="360" w:lineRule="auto"/>
+        <w:rPr>
+          <w:rFonts w:ascii="Arial" w:hAnsi="Arial" w:cs="Arial"/>
+        </w:rPr>
+      </w:pPr>
+      <w:r>
+        <w:rPr>
+          <w:rFonts w:ascii="Arial" w:hAnsi="Arial" w:cs="Arial"/>
+        </w:rPr>
+        <w:t>The server on Amazon Web Services (AWS), offering a reliable and scalable cloud environment</w:t>
+      </w:r>
+      <w:r>
+        <w:rPr>
+          <w:rFonts w:ascii="Arial" w:hAnsi="Arial" w:cs="Arial"/>
+        </w:rPr>
+        <w:t xml:space="preserve"> on ‘</w:t>
+      </w:r>
+      <w:r>
+        <w:rPr>
+          <w:rFonts w:ascii="Arial" w:hAnsi="Arial" w:cs="Arial"/>
+        </w:rPr>
+        <w:t>https://www.aerosense.life/</w:t>
+      </w:r>
+      <w:r>
+        <w:rPr>
+          <w:rFonts w:ascii="Arial" w:hAnsi="Arial" w:cs="Arial"/>
+        </w:rPr>
+        <w:t>’</w:t>
+      </w:r>
+    </w:p>
+    <w:p>
+      <w:pPr>
+        <w:spacing w:line="360" w:lineRule="auto"/>
+        <w:rPr>
+          <w:rFonts w:ascii="Arial" w:hAnsi="Arial" w:cs="Arial"/>
+        </w:rPr>
+      </w:pPr>
+    </w:p>
+    <w:p>
+      <w:pPr>
+        <w:pStyle w:val="Heading3"/>
+        <w:rPr>
+          <w:rFonts w:ascii="Arial" w:hAnsi="Arial" w:cs="Arial"/>
+          <w:b/>
+          <w:bCs/>
+          <w:color w:val="auto"/>
+          <w:sz w:val="22"/>
+          <w:szCs w:val="22"/>
+        </w:rPr>
+      </w:pPr>
+      <w:r>
+        <w:rPr>
+          <w:rFonts w:ascii="Arial" w:hAnsi="Arial" w:cs="Arial"/>
+          <w:b/>
+          <w:bCs/>
+          <w:color w:val="auto"/>
+          <w:sz w:val="22"/>
+          <w:szCs w:val="22"/>
+        </w:rPr>
+        <w:t>UI</w:t>
+      </w:r>
+    </w:p>
+    <w:p/>
+    <w:p>
+      <w:pPr>
+        <w:pStyle w:val="Heading3"/>
+        <w:rPr>
+          <w:rFonts w:ascii="Arial" w:hAnsi="Arial" w:cs="Arial"/>
+          <w:b/>
+          <w:bCs/>
+          <w:color w:val="auto"/>
+          <w:sz w:val="22"/>
+          <w:szCs w:val="22"/>
+        </w:rPr>
+      </w:pPr>
+      <w:r>
+        <w:rPr>
+          <w:rFonts w:ascii="Arial" w:hAnsi="Arial" w:cs="Arial"/>
+          <w:b/>
+          <w:bCs/>
+          <w:color w:val="auto"/>
+          <w:sz w:val="22"/>
+          <w:szCs w:val="22"/>
+        </w:rPr>
+        <w:t>Security</w:t>
+      </w:r>
+    </w:p>
+    <w:p/>
+    <w:p>
+      <w:pPr>
+        <w:spacing w:line="360" w:lineRule="auto"/>
+        <w:rPr>
+          <w:rFonts w:ascii="Arial" w:hAnsi="Arial" w:cs="Arial"/>
+        </w:rPr>
+      </w:pPr>
+      <w:r>
+        <w:rPr>
+          <w:rFonts w:ascii="Arial" w:hAnsi="Arial" w:cs="Arial"/>
+        </w:rPr>
+        <w:t xml:space="preserve">For the Beta release, we've </w:t>
+      </w:r>
+      <w:r>
+        <w:rPr>
+          <w:rFonts w:ascii="Arial" w:hAnsi="Arial" w:cs="Arial"/>
+        </w:rPr>
+        <w:t>strengthened</w:t>
+      </w:r>
+      <w:r>
+        <w:rPr>
+          <w:rFonts w:ascii="Arial" w:hAnsi="Arial" w:cs="Arial"/>
+        </w:rPr>
+        <w:t xml:space="preserve"> our security measures to safeguard the Aerosense ecosystem comprehensively.</w:t>
+      </w:r>
+    </w:p>
+    <w:p>
+      <w:pPr>
+        <w:spacing w:line="360" w:lineRule="auto"/>
+        <w:rPr>
+          <w:rFonts w:ascii="Arial" w:hAnsi="Arial" w:cs="Arial"/>
+        </w:rPr>
+      </w:pPr>
+      <w:r>
+        <w:rPr>
+          <w:rFonts w:ascii="Arial" w:hAnsi="Arial" w:cs="Arial"/>
+        </w:rPr>
+        <w:t>Enhanced Security Protocols</w:t>
+      </w:r>
+    </w:p>
+    <w:p>
+      <w:pPr>
+        <w:spacing w:line="360" w:lineRule="auto"/>
+        <w:rPr>
+          <w:rFonts w:ascii="Arial" w:hAnsi="Arial" w:cs="Arial"/>
+        </w:rPr>
+      </w:pPr>
+      <w:r>
+        <w:rPr>
+          <w:rFonts w:ascii="Arial" w:hAnsi="Arial" w:cs="Arial"/>
+        </w:rPr>
+        <w:t>We've implemented several additional security features:</w:t>
+      </w:r>
+    </w:p>
+    <w:p>
+      <w:pPr>
+        <w:spacing w:line="360" w:lineRule="auto"/>
+        <w:rPr>
+          <w:rFonts w:ascii="Arial" w:hAnsi="Arial" w:cs="Arial"/>
+        </w:rPr>
+      </w:pPr>
+    </w:p>
+    <w:p>
+      <w:pPr>
+        <w:pStyle w:val="ListParagraph"/>
+        <w:numPr>
+          <w:ilvl w:val="0"/>
+          <w:numId w:val="6"/>
+        </w:numPr>
+        <w:spacing w:line="360" w:lineRule="auto"/>
+        <w:rPr>
+          <w:rFonts w:ascii="Arial" w:hAnsi="Arial" w:cs="Arial"/>
+        </w:rPr>
+      </w:pPr>
+      <w:r>
+        <w:rPr>
+          <w:rFonts w:ascii="Arial" w:hAnsi="Arial" w:cs="Arial"/>
+        </w:rPr>
+        <w:lastRenderedPageBreak/>
+        <w:t>Adoption of the PubNub Access Manager to tightly control device-server communication.</w:t>
+      </w:r>
+    </w:p>
+    <w:p>
+      <w:pPr>
+        <w:pStyle w:val="ListParagraph"/>
+        <w:numPr>
+          <w:ilvl w:val="0"/>
+          <w:numId w:val="6"/>
+        </w:numPr>
+        <w:spacing w:line="360" w:lineRule="auto"/>
+        <w:rPr>
+          <w:rFonts w:ascii="Arial" w:hAnsi="Arial" w:cs="Arial"/>
+        </w:rPr>
+      </w:pPr>
+      <w:r>
+        <w:rPr>
+          <w:rFonts w:ascii="Arial" w:hAnsi="Arial" w:cs="Arial"/>
+        </w:rPr>
+        <w:t>Scheduled software updates for the IoT device firmware through cron jobs, ensuring our system is resilient against vulnerabilities.</w:t>
+      </w:r>
+    </w:p>
+    <w:p>
+      <w:pPr>
+        <w:pStyle w:val="ListParagraph"/>
+        <w:numPr>
+          <w:ilvl w:val="0"/>
+          <w:numId w:val="6"/>
+        </w:numPr>
+        <w:spacing w:line="360" w:lineRule="auto"/>
+        <w:rPr>
+          <w:rFonts w:ascii="Arial" w:hAnsi="Arial" w:cs="Arial"/>
+        </w:rPr>
+      </w:pPr>
+      <w:r>
+        <w:rPr>
+          <w:rFonts w:ascii="Arial" w:hAnsi="Arial" w:cs="Arial"/>
+        </w:rPr>
+        <w:t xml:space="preserve">Strengthened encryption during data transmission, </w:t>
+      </w:r>
+      <w:r>
+        <w:rPr>
+          <w:rFonts w:ascii="Arial" w:hAnsi="Arial" w:cs="Arial"/>
+        </w:rPr>
+        <w:t xml:space="preserve">done </w:t>
+      </w:r>
+      <w:r>
+        <w:rPr>
+          <w:rFonts w:ascii="Arial" w:hAnsi="Arial" w:cs="Arial"/>
+        </w:rPr>
+        <w:t>by the PubNub Access Manager, to maintain the confidentiality and integrity of sensitive data</w:t>
+      </w:r>
+      <w:r>
+        <w:rPr>
+          <w:rFonts w:ascii="Arial" w:hAnsi="Arial" w:cs="Arial"/>
+        </w:rPr>
+        <w:t>.</w:t>
+      </w:r>
+    </w:p>
+    <w:p>
+      <w:pPr>
+        <w:pStyle w:val="ListParagraph"/>
+        <w:numPr>
+          <w:ilvl w:val="0"/>
+          <w:numId w:val="6"/>
+        </w:numPr>
+        <w:spacing w:line="360" w:lineRule="auto"/>
+        <w:rPr>
+          <w:rFonts w:ascii="Arial" w:hAnsi="Arial" w:cs="Arial"/>
+        </w:rPr>
+      </w:pPr>
+      <w:r>
+        <w:rPr>
+          <w:rFonts w:ascii="Arial" w:hAnsi="Arial" w:cs="Arial"/>
+        </w:rPr>
+        <w:t>A secure authentication process using Firebase, which incorporates the OAuth 2.0 framework for more reliable and secure user validation.</w:t>
+      </w:r>
+    </w:p>
+    <w:p>
+      <w:pPr>
+        <w:pStyle w:val="ListParagraph"/>
+        <w:numPr>
+          <w:ilvl w:val="0"/>
+          <w:numId w:val="6"/>
+        </w:numPr>
+        <w:spacing w:line="360" w:lineRule="auto"/>
+        <w:rPr>
+          <w:rFonts w:ascii="Arial" w:hAnsi="Arial" w:cs="Arial"/>
+        </w:rPr>
+      </w:pPr>
+      <w:r>
+        <w:rPr>
+          <w:rFonts w:ascii="Arial" w:hAnsi="Arial" w:cs="Arial"/>
+        </w:rPr>
+        <w:t>Enforced HTTPS protocols across all communication channels to guarantee the integrity and confidentiality of data in transit.</w:t>
+      </w:r>
+    </w:p>
+    <w:p>
+      <w:pPr>
+        <w:spacing w:line="360" w:lineRule="auto"/>
+        <w:rPr>
+          <w:rFonts w:ascii="Arial" w:hAnsi="Arial" w:cs="Arial"/>
+        </w:rPr>
+      </w:pPr>
+    </w:p>
+    <w:p>
+      <w:pPr>
+        <w:pStyle w:val="Heading3"/>
+        <w:rPr>
+          <w:rFonts w:ascii="Arial" w:hAnsi="Arial" w:cs="Arial"/>
+          <w:b/>
+          <w:bCs/>
+          <w:color w:val="auto"/>
+          <w:sz w:val="22"/>
+          <w:szCs w:val="22"/>
+        </w:rPr>
+      </w:pPr>
+      <w:r>
+        <w:rPr>
+          <w:rFonts w:ascii="Arial" w:hAnsi="Arial" w:cs="Arial"/>
+          <w:b/>
+          <w:bCs/>
+          <w:color w:val="auto"/>
+          <w:sz w:val="22"/>
+          <w:szCs w:val="22"/>
+        </w:rPr>
+        <w:t>Database</w:t>
+      </w:r>
+    </w:p>
+    <w:p/>
+    <w:p>
+      <w:r>
+        <w:drawing>
+          <wp:inline distT="0" distB="0" distL="0" distR="0" wp14:anchorId="12352B68" wp14:editId="65C4B753">
+            <wp:extent cx="5731510" cy="3790315"/>
+            <wp:effectExtent l="0" t="0" r="2540" b="635"/>
+            <wp:docPr id="945939804" name="Picture 1" descr="A diagram of a computer program&#10;&#10;Description automatically generated with medium confidence"/>
+            <wp:cNvGraphicFramePr>
+              <a:graphicFrameLocks xmlns:a="http://schemas.openxmlformats.org/drawingml/2006/main" noChangeAspect="1"/>
+            </wp:cNvGraphicFramePr>
+            <a:graphic xmlns:a="http://schemas.openxmlformats.org/drawingml/2006/main">
+              <a:graphicData uri="http://schemas.openxmlformats.org/drawingml/2006/picture">
+                <pic:pic xmlns:pic="http://schemas.openxmlformats.org/drawingml/2006/picture">
+                  <pic:nvPicPr>
+                    <pic:cNvPr id="945939804" name="Picture 1" descr="A diagram of a computer program&#10;&#10;Description automatically generated with medium confidence"/>
+                    <pic:cNvPicPr/>
+                  </pic:nvPicPr>
+                  <pic:blipFill>
+                    <a:blip r:embed="rId9"/>
+                    <a:stretch>
+                      <a:fillRect/>
+                    </a:stretch>
+                  </pic:blipFill>
+                  <pic:spPr>
+                    <a:xfrm>
+                      <a:off x="0" y="0"/>
+                      <a:ext cx="5731510" cy="3790315"/>
+                    </a:xfrm>
+                    <a:prstGeom prst="rect">
+                      <a:avLst/>
+                    </a:prstGeom>
+                  </pic:spPr>
+                </pic:pic>
+              </a:graphicData>
+            </a:graphic>
+          </wp:inline>
+        </w:drawing>
+      </w:r>
+    </w:p>
+    <w:p>
+      <w:pPr>
+        <w:spacing w:line="360" w:lineRule="auto"/>
+        <w:rPr>
+          <w:rFonts w:ascii="Arial" w:hAnsi="Arial" w:cs="Arial"/>
+        </w:rPr>
+      </w:pPr>
+    </w:p>
+    <w:p>
+      <w:pPr>
+        <w:shd w:val="clear" w:color="auto" w:fill="FFFFFF"/>
+        <w:spacing w:line="285" w:lineRule="atLeast"/>
+        <w:rPr>
+          <w:rFonts w:ascii="Consolas" w:eastAsia="Times New Roman" w:hAnsi="Consolas" w:cs="Times New Roman"/>
+          <w:color w:val="000000"/>
+          <w:kern w:val="0"/>
+          <w:sz w:val="21"/>
+          <w:szCs w:val="21"/>
+          <w:lang w:eastAsia="en-IE"/>
+          <w14:ligatures w14:val="none"/>
+        </w:rPr>
+      </w:pPr>
+      <w:r>
+        <w:rPr>
+          <w:rFonts w:ascii="Arial" w:hAnsi="Arial" w:cs="Arial"/>
+        </w:rPr>
+        <w:t xml:space="preserve">The database schema for the Beta release has been </w:t>
+      </w:r>
+      <w:r>
+        <w:rPr>
+          <w:rFonts w:ascii="Arial" w:hAnsi="Arial" w:cs="Arial"/>
+        </w:rPr>
+        <w:t>re</w:t>
+      </w:r>
+      <w:r>
+        <w:rPr>
+          <w:rFonts w:ascii="Arial" w:hAnsi="Arial" w:cs="Arial"/>
+        </w:rPr>
+        <w:t xml:space="preserve">designed to </w:t>
+      </w:r>
+      <w:r>
+        <w:rPr>
+          <w:rFonts w:ascii="Arial" w:hAnsi="Arial" w:cs="Arial"/>
+        </w:rPr>
+        <w:t>create space</w:t>
+      </w:r>
+      <w:r>
+        <w:rPr>
+          <w:rFonts w:ascii="Arial" w:hAnsi="Arial" w:cs="Arial"/>
+        </w:rPr>
+        <w:t xml:space="preserve"> to the storage needs of our enhanced feature set. We've introduced read_token and write_token fields in the User and Hub tables to integrate with the PubNub Access Manager, securing our data channels effectively. Relationships between tables are optimized for query efficiency with the implementation of indexes, enhancing the responsiveness of our system.</w:t>
+      </w:r>
+      <w:r>
+        <w:rPr>
+          <w:rFonts w:ascii="Arial" w:hAnsi="Arial" w:cs="Arial"/>
+        </w:rPr>
+        <w:br/>
+      </w:r>
+      <w:r>
+        <w:rPr>
+          <w:rFonts w:ascii="Arial" w:hAnsi="Arial" w:cs="Arial"/>
+        </w:rPr>
+        <w:br/>
+      </w:r>
+      <w:r>
+        <w:rPr>
+          <w:rFonts w:ascii="Consolas" w:eastAsia="Times New Roman" w:hAnsi="Consolas" w:cs="Times New Roman"/>
+          <w:color w:val="0000FF"/>
+          <w:kern w:val="0"/>
+          <w:sz w:val="21"/>
+          <w:szCs w:val="21"/>
+          <w:lang w:eastAsia="en-IE"/>
+          <w14:ligatures w14:val="none"/>
+        </w:rPr>
+        <w:t>CREATE</w:t>
+      </w:r>
+      <w:r>
+        <w:rPr>
+          <w:rFonts w:ascii="Consolas" w:eastAsia="Times New Roman" w:hAnsi="Consolas" w:cs="Times New Roman"/>
+          <w:color w:val="000000"/>
+          <w:kern w:val="0"/>
+          <w:sz w:val="21"/>
+          <w:szCs w:val="21"/>
+          <w:lang w:eastAsia="en-IE"/>
+          <w14:ligatures w14:val="none"/>
+        </w:rPr>
+        <w:t xml:space="preserve"> </w:t>
+      </w:r>
+      <w:r>
+        <w:rPr>
+          <w:rFonts w:ascii="Consolas" w:eastAsia="Times New Roman" w:hAnsi="Consolas" w:cs="Times New Roman"/>
+          <w:color w:val="0000FF"/>
+          <w:kern w:val="0"/>
+          <w:sz w:val="21"/>
+          <w:szCs w:val="21"/>
+          <w:lang w:eastAsia="en-IE"/>
+          <w14:ligatures w14:val="none"/>
+        </w:rPr>
+        <w:t>INDEX</w:t>
+      </w:r>
+      <w:r>
+        <w:rPr>
+          <w:rFonts w:ascii="Consolas" w:eastAsia="Times New Roman" w:hAnsi="Consolas" w:cs="Times New Roman"/>
+          <w:color w:val="000000"/>
+          <w:kern w:val="0"/>
+          <w:sz w:val="21"/>
+          <w:szCs w:val="21"/>
+          <w:lang w:eastAsia="en-IE"/>
+          <w14:ligatures w14:val="none"/>
+        </w:rPr>
+        <w:t xml:space="preserve"> idx_user_email </w:t>
+      </w:r>
+      <w:r>
+        <w:rPr>
+          <w:rFonts w:ascii="Consolas" w:eastAsia="Times New Roman" w:hAnsi="Consolas" w:cs="Times New Roman"/>
+          <w:color w:val="0000FF"/>
+          <w:kern w:val="0"/>
+          <w:sz w:val="21"/>
+          <w:szCs w:val="21"/>
+          <w:lang w:eastAsia="en-IE"/>
+          <w14:ligatures w14:val="none"/>
+        </w:rPr>
+        <w:t>ON</w:t>
+      </w:r>
+      <w:r>
+        <w:rPr>
+          <w:rFonts w:ascii="Consolas" w:eastAsia="Times New Roman" w:hAnsi="Consolas" w:cs="Times New Roman"/>
+          <w:color w:val="000000"/>
+          <w:kern w:val="0"/>
+          <w:sz w:val="21"/>
+          <w:szCs w:val="21"/>
+          <w:lang w:eastAsia="en-IE"/>
+          <w14:ligatures w14:val="none"/>
+        </w:rPr>
+        <w:t xml:space="preserve"> User(email);</w:t>
+      </w:r>
+    </w:p>
+    <w:p>
+      <w:pPr>
+        <w:shd w:val="clear" w:color="auto" w:fill="FFFFFF"/>
+        <w:spacing w:after="0" w:line="285" w:lineRule="atLeast"/>
+        <w:rPr>
+          <w:rFonts w:ascii="Consolas" w:eastAsia="Times New Roman" w:hAnsi="Consolas" w:cs="Times New Roman"/>
+          <w:color w:val="000000"/>
+          <w:kern w:val="0"/>
+          <w:sz w:val="21"/>
+          <w:szCs w:val="21"/>
+          <w:lang w:eastAsia="en-IE"/>
+          <w14:ligatures w14:val="none"/>
+        </w:rPr>
+      </w:pPr>
+      <w:r>
+        <w:rPr>
+          <w:rFonts w:ascii="Consolas" w:eastAsia="Times New Roman" w:hAnsi="Consolas" w:cs="Times New Roman"/>
+          <w:color w:val="0000FF"/>
+          <w:kern w:val="0"/>
+          <w:sz w:val="21"/>
+          <w:szCs w:val="21"/>
+          <w:lang w:eastAsia="en-IE"/>
+          <w14:ligatures w14:val="none"/>
+        </w:rPr>
+        <w:t>CREATE</w:t>
+      </w:r>
+      <w:r>
+        <w:rPr>
+          <w:rFonts w:ascii="Consolas" w:eastAsia="Times New Roman" w:hAnsi="Consolas" w:cs="Times New Roman"/>
+          <w:color w:val="000000"/>
+          <w:kern w:val="0"/>
+          <w:sz w:val="21"/>
+          <w:szCs w:val="21"/>
+          <w:lang w:eastAsia="en-IE"/>
+          <w14:ligatures w14:val="none"/>
+        </w:rPr>
+        <w:t xml:space="preserve"> </w:t>
+      </w:r>
+      <w:r>
+        <w:rPr>
+          <w:rFonts w:ascii="Consolas" w:eastAsia="Times New Roman" w:hAnsi="Consolas" w:cs="Times New Roman"/>
+          <w:color w:val="0000FF"/>
+          <w:kern w:val="0"/>
+          <w:sz w:val="21"/>
+          <w:szCs w:val="21"/>
+          <w:lang w:eastAsia="en-IE"/>
+          <w14:ligatures w14:val="none"/>
+        </w:rPr>
+        <w:t>INDEX</w:t>
+      </w:r>
+      <w:r>
+        <w:rPr>
+          <w:rFonts w:ascii="Consolas" w:eastAsia="Times New Roman" w:hAnsi="Consolas" w:cs="Times New Roman"/>
+          <w:color w:val="000000"/>
+          <w:kern w:val="0"/>
+          <w:sz w:val="21"/>
+          <w:szCs w:val="21"/>
+          <w:lang w:eastAsia="en-IE"/>
+          <w14:ligatures w14:val="none"/>
+        </w:rPr>
+        <w:t xml:space="preserve"> idx_hub_user </w:t>
+      </w:r>
+      <w:r>
+        <w:rPr>
+          <w:rFonts w:ascii="Consolas" w:eastAsia="Times New Roman" w:hAnsi="Consolas" w:cs="Times New Roman"/>
+          <w:color w:val="0000FF"/>
+          <w:kern w:val="0"/>
+          <w:sz w:val="21"/>
+          <w:szCs w:val="21"/>
+          <w:lang w:eastAsia="en-IE"/>
+          <w14:ligatures w14:val="none"/>
+        </w:rPr>
+        <w:t>ON</w:t>
+      </w:r>
+      <w:r>
+        <w:rPr>
+          <w:rFonts w:ascii="Consolas" w:eastAsia="Times New Roman" w:hAnsi="Consolas" w:cs="Times New Roman"/>
+          <w:color w:val="000000"/>
+          <w:kern w:val="0"/>
+          <w:sz w:val="21"/>
+          <w:szCs w:val="21"/>
+          <w:lang w:eastAsia="en-IE"/>
+          <w14:ligatures w14:val="none"/>
+        </w:rPr>
+        <w:t xml:space="preserve"> Hub(userID);</w:t>
+      </w:r>
+    </w:p>
+    <w:p>
+      <w:pPr>
+        <w:shd w:val="clear" w:color="auto" w:fill="FFFFFF"/>
+        <w:spacing w:after="0" w:line="285" w:lineRule="atLeast"/>
+        <w:rPr>
+          <w:rFonts w:ascii="Consolas" w:eastAsia="Times New Roman" w:hAnsi="Consolas" w:cs="Times New Roman"/>
+          <w:color w:val="000000"/>
+          <w:kern w:val="0"/>
+          <w:sz w:val="21"/>
+          <w:szCs w:val="21"/>
+          <w:lang w:eastAsia="en-IE"/>
+          <w14:ligatures w14:val="none"/>
+        </w:rPr>
+      </w:pPr>
+      <w:r>
+        <w:rPr>
+          <w:rFonts w:ascii="Consolas" w:eastAsia="Times New Roman" w:hAnsi="Consolas" w:cs="Times New Roman"/>
+          <w:color w:val="0000FF"/>
+          <w:kern w:val="0"/>
+          <w:sz w:val="21"/>
+          <w:szCs w:val="21"/>
+          <w:lang w:eastAsia="en-IE"/>
+          <w14:ligatures w14:val="none"/>
+        </w:rPr>
+        <w:lastRenderedPageBreak/>
+        <w:t>CREATE</w:t>
+      </w:r>
+      <w:r>
+        <w:rPr>
+          <w:rFonts w:ascii="Consolas" w:eastAsia="Times New Roman" w:hAnsi="Consolas" w:cs="Times New Roman"/>
+          <w:color w:val="000000"/>
+          <w:kern w:val="0"/>
+          <w:sz w:val="21"/>
+          <w:szCs w:val="21"/>
+          <w:lang w:eastAsia="en-IE"/>
+          <w14:ligatures w14:val="none"/>
+        </w:rPr>
+        <w:t xml:space="preserve"> </w:t>
+      </w:r>
+      <w:r>
+        <w:rPr>
+          <w:rFonts w:ascii="Consolas" w:eastAsia="Times New Roman" w:hAnsi="Consolas" w:cs="Times New Roman"/>
+          <w:color w:val="0000FF"/>
+          <w:kern w:val="0"/>
+          <w:sz w:val="21"/>
+          <w:szCs w:val="21"/>
+          <w:lang w:eastAsia="en-IE"/>
+          <w14:ligatures w14:val="none"/>
+        </w:rPr>
+        <w:t>INDEX</w:t>
+      </w:r>
+      <w:r>
+        <w:rPr>
+          <w:rFonts w:ascii="Consolas" w:eastAsia="Times New Roman" w:hAnsi="Consolas" w:cs="Times New Roman"/>
+          <w:color w:val="000000"/>
+          <w:kern w:val="0"/>
+          <w:sz w:val="21"/>
+          <w:szCs w:val="21"/>
+          <w:lang w:eastAsia="en-IE"/>
+          <w14:ligatures w14:val="none"/>
+        </w:rPr>
+        <w:t xml:space="preserve"> idx_location_hub </w:t>
+      </w:r>
+      <w:r>
+        <w:rPr>
+          <w:rFonts w:ascii="Consolas" w:eastAsia="Times New Roman" w:hAnsi="Consolas" w:cs="Times New Roman"/>
+          <w:color w:val="0000FF"/>
+          <w:kern w:val="0"/>
+          <w:sz w:val="21"/>
+          <w:szCs w:val="21"/>
+          <w:lang w:eastAsia="en-IE"/>
+          <w14:ligatures w14:val="none"/>
+        </w:rPr>
+        <w:t>ON</w:t>
+      </w:r>
+      <w:r>
+        <w:rPr>
+          <w:rFonts w:ascii="Consolas" w:eastAsia="Times New Roman" w:hAnsi="Consolas" w:cs="Times New Roman"/>
+          <w:color w:val="000000"/>
+          <w:kern w:val="0"/>
+          <w:sz w:val="21"/>
+          <w:szCs w:val="21"/>
+          <w:lang w:eastAsia="en-IE"/>
+          <w14:ligatures w14:val="none"/>
+        </w:rPr>
+        <w:t xml:space="preserve"> Location(hubID);</w:t>
+      </w:r>
+    </w:p>
+    <w:p>
+      <w:pPr>
+        <w:shd w:val="clear" w:color="auto" w:fill="FFFFFF"/>
+        <w:spacing w:after="0" w:line="285" w:lineRule="atLeast"/>
+        <w:rPr>
+          <w:rFonts w:ascii="Consolas" w:eastAsia="Times New Roman" w:hAnsi="Consolas" w:cs="Times New Roman"/>
+          <w:color w:val="000000"/>
+          <w:kern w:val="0"/>
+          <w:sz w:val="21"/>
+          <w:szCs w:val="21"/>
+          <w:lang w:eastAsia="en-IE"/>
+          <w14:ligatures w14:val="none"/>
+        </w:rPr>
+      </w:pPr>
+      <w:r>
+        <w:rPr>
+          <w:rFonts w:ascii="Consolas" w:eastAsia="Times New Roman" w:hAnsi="Consolas" w:cs="Times New Roman"/>
+          <w:color w:val="0000FF"/>
+          <w:kern w:val="0"/>
+          <w:sz w:val="21"/>
+          <w:szCs w:val="21"/>
+          <w:lang w:eastAsia="en-IE"/>
+          <w14:ligatures w14:val="none"/>
+        </w:rPr>
+        <w:t>CREATE</w:t>
+      </w:r>
+      <w:r>
+        <w:rPr>
+          <w:rFonts w:ascii="Consolas" w:eastAsia="Times New Roman" w:hAnsi="Consolas" w:cs="Times New Roman"/>
+          <w:color w:val="000000"/>
+          <w:kern w:val="0"/>
+          <w:sz w:val="21"/>
+          <w:szCs w:val="21"/>
+          <w:lang w:eastAsia="en-IE"/>
+          <w14:ligatures w14:val="none"/>
+        </w:rPr>
+        <w:t xml:space="preserve"> </w:t>
+      </w:r>
+      <w:r>
+        <w:rPr>
+          <w:rFonts w:ascii="Consolas" w:eastAsia="Times New Roman" w:hAnsi="Consolas" w:cs="Times New Roman"/>
+          <w:color w:val="0000FF"/>
+          <w:kern w:val="0"/>
+          <w:sz w:val="21"/>
+          <w:szCs w:val="21"/>
+          <w:lang w:eastAsia="en-IE"/>
+          <w14:ligatures w14:val="none"/>
+        </w:rPr>
+        <w:t>INDEX</w:t>
+      </w:r>
+      <w:r>
+        <w:rPr>
+          <w:rFonts w:ascii="Consolas" w:eastAsia="Times New Roman" w:hAnsi="Consolas" w:cs="Times New Roman"/>
+          <w:color w:val="000000"/>
+          <w:kern w:val="0"/>
+          <w:sz w:val="21"/>
+          <w:szCs w:val="21"/>
+          <w:lang w:eastAsia="en-IE"/>
+          <w14:ligatures w14:val="none"/>
+        </w:rPr>
+        <w:t xml:space="preserve"> idx_measurement_hub </w:t>
+      </w:r>
+      <w:r>
+        <w:rPr>
+          <w:rFonts w:ascii="Consolas" w:eastAsia="Times New Roman" w:hAnsi="Consolas" w:cs="Times New Roman"/>
+          <w:color w:val="0000FF"/>
+          <w:kern w:val="0"/>
+          <w:sz w:val="21"/>
+          <w:szCs w:val="21"/>
+          <w:lang w:eastAsia="en-IE"/>
+          <w14:ligatures w14:val="none"/>
+        </w:rPr>
+        <w:t>ON</w:t>
+      </w:r>
+      <w:r>
+        <w:rPr>
+          <w:rFonts w:ascii="Consolas" w:eastAsia="Times New Roman" w:hAnsi="Consolas" w:cs="Times New Roman"/>
+          <w:color w:val="000000"/>
+          <w:kern w:val="0"/>
+          <w:sz w:val="21"/>
+          <w:szCs w:val="21"/>
+          <w:lang w:eastAsia="en-IE"/>
+          <w14:ligatures w14:val="none"/>
+        </w:rPr>
+        <w:t xml:space="preserve"> AirQualityMeasurement(hubID);</w:t>
+      </w:r>
+    </w:p>
+    <w:p>
+      <w:pPr>
+        <w:shd w:val="clear" w:color="auto" w:fill="FFFFFF"/>
+        <w:spacing w:after="0" w:line="285" w:lineRule="atLeast"/>
+        <w:rPr>
+          <w:rFonts w:ascii="Consolas" w:eastAsia="Times New Roman" w:hAnsi="Consolas" w:cs="Times New Roman"/>
+          <w:color w:val="000000"/>
+          <w:kern w:val="0"/>
+          <w:sz w:val="21"/>
+          <w:szCs w:val="21"/>
+          <w:lang w:eastAsia="en-IE"/>
+          <w14:ligatures w14:val="none"/>
+        </w:rPr>
+      </w:pPr>
+      <w:r>
+        <w:rPr>
+          <w:rFonts w:ascii="Consolas" w:eastAsia="Times New Roman" w:hAnsi="Consolas" w:cs="Times New Roman"/>
+          <w:color w:val="0000FF"/>
+          <w:kern w:val="0"/>
+          <w:sz w:val="21"/>
+          <w:szCs w:val="21"/>
+          <w:lang w:eastAsia="en-IE"/>
+          <w14:ligatures w14:val="none"/>
+        </w:rPr>
+        <w:t>CREATE</w:t>
+      </w:r>
+      <w:r>
+        <w:rPr>
+          <w:rFonts w:ascii="Consolas" w:eastAsia="Times New Roman" w:hAnsi="Consolas" w:cs="Times New Roman"/>
+          <w:color w:val="000000"/>
+          <w:kern w:val="0"/>
+          <w:sz w:val="21"/>
+          <w:szCs w:val="21"/>
+          <w:lang w:eastAsia="en-IE"/>
+          <w14:ligatures w14:val="none"/>
+        </w:rPr>
+        <w:t xml:space="preserve"> </w:t>
+      </w:r>
+      <w:r>
+        <w:rPr>
+          <w:rFonts w:ascii="Consolas" w:eastAsia="Times New Roman" w:hAnsi="Consolas" w:cs="Times New Roman"/>
+          <w:color w:val="0000FF"/>
+          <w:kern w:val="0"/>
+          <w:sz w:val="21"/>
+          <w:szCs w:val="21"/>
+          <w:lang w:eastAsia="en-IE"/>
+          <w14:ligatures w14:val="none"/>
+        </w:rPr>
+        <w:t>INDEX</w:t>
+      </w:r>
+      <w:r>
+        <w:rPr>
+          <w:rFonts w:ascii="Consolas" w:eastAsia="Times New Roman" w:hAnsi="Consolas" w:cs="Times New Roman"/>
+          <w:color w:val="000000"/>
+          <w:kern w:val="0"/>
+          <w:sz w:val="21"/>
+          <w:szCs w:val="21"/>
+          <w:lang w:eastAsia="en-IE"/>
+          <w14:ligatures w14:val="none"/>
+        </w:rPr>
+        <w:t xml:space="preserve"> idx_notification_user </w:t>
+      </w:r>
+      <w:r>
+        <w:rPr>
+          <w:rFonts w:ascii="Consolas" w:eastAsia="Times New Roman" w:hAnsi="Consolas" w:cs="Times New Roman"/>
+          <w:color w:val="0000FF"/>
+          <w:kern w:val="0"/>
+          <w:sz w:val="21"/>
+          <w:szCs w:val="21"/>
+          <w:lang w:eastAsia="en-IE"/>
+          <w14:ligatures w14:val="none"/>
+        </w:rPr>
+        <w:t>ON</w:t>
+      </w:r>
+      <w:r>
+        <w:rPr>
+          <w:rFonts w:ascii="Consolas" w:eastAsia="Times New Roman" w:hAnsi="Consolas" w:cs="Times New Roman"/>
+          <w:color w:val="000000"/>
+          <w:kern w:val="0"/>
+          <w:sz w:val="21"/>
+          <w:szCs w:val="21"/>
+          <w:lang w:eastAsia="en-IE"/>
+          <w14:ligatures w14:val="none"/>
+        </w:rPr>
+        <w:t xml:space="preserve"> Notification(userID);</w:t>
+      </w:r>
+    </w:p>
+    <w:p>
+      <w:pPr>
+        <w:shd w:val="clear" w:color="auto" w:fill="FFFFFF"/>
+        <w:spacing w:after="0" w:line="285" w:lineRule="atLeast"/>
+        <w:rPr>
+          <w:rFonts w:ascii="Consolas" w:eastAsia="Times New Roman" w:hAnsi="Consolas" w:cs="Times New Roman"/>
+          <w:color w:val="000000"/>
+          <w:kern w:val="0"/>
+          <w:sz w:val="21"/>
+          <w:szCs w:val="21"/>
+          <w:lang w:eastAsia="en-IE"/>
+          <w14:ligatures w14:val="none"/>
+        </w:rPr>
+      </w:pPr>
+      <w:r>
+        <w:rPr>
+          <w:rFonts w:ascii="Consolas" w:eastAsia="Times New Roman" w:hAnsi="Consolas" w:cs="Times New Roman"/>
+          <w:color w:val="0000FF"/>
+          <w:kern w:val="0"/>
+          <w:sz w:val="21"/>
+          <w:szCs w:val="21"/>
+          <w:lang w:eastAsia="en-IE"/>
+          <w14:ligatures w14:val="none"/>
+        </w:rPr>
+        <w:t>CREATE</w:t>
+      </w:r>
+      <w:r>
+        <w:rPr>
+          <w:rFonts w:ascii="Consolas" w:eastAsia="Times New Roman" w:hAnsi="Consolas" w:cs="Times New Roman"/>
+          <w:color w:val="000000"/>
+          <w:kern w:val="0"/>
+          <w:sz w:val="21"/>
+          <w:szCs w:val="21"/>
+          <w:lang w:eastAsia="en-IE"/>
+          <w14:ligatures w14:val="none"/>
+        </w:rPr>
+        <w:t xml:space="preserve"> </w:t>
+      </w:r>
+      <w:r>
+        <w:rPr>
+          <w:rFonts w:ascii="Consolas" w:eastAsia="Times New Roman" w:hAnsi="Consolas" w:cs="Times New Roman"/>
+          <w:color w:val="0000FF"/>
+          <w:kern w:val="0"/>
+          <w:sz w:val="21"/>
+          <w:szCs w:val="21"/>
+          <w:lang w:eastAsia="en-IE"/>
+          <w14:ligatures w14:val="none"/>
+        </w:rPr>
+        <w:t>INDEX</w:t>
+      </w:r>
+      <w:r>
+        <w:rPr>
+          <w:rFonts w:ascii="Consolas" w:eastAsia="Times New Roman" w:hAnsi="Consolas" w:cs="Times New Roman"/>
+          <w:color w:val="000000"/>
+          <w:kern w:val="0"/>
+          <w:sz w:val="21"/>
+          <w:szCs w:val="21"/>
+          <w:lang w:eastAsia="en-IE"/>
+          <w14:ligatures w14:val="none"/>
+        </w:rPr>
+        <w:t xml:space="preserve"> idx_asthma_user </w:t>
+      </w:r>
+      <w:r>
+        <w:rPr>
+          <w:rFonts w:ascii="Consolas" w:eastAsia="Times New Roman" w:hAnsi="Consolas" w:cs="Times New Roman"/>
+          <w:color w:val="0000FF"/>
+          <w:kern w:val="0"/>
+          <w:sz w:val="21"/>
+          <w:szCs w:val="21"/>
+          <w:lang w:eastAsia="en-IE"/>
+          <w14:ligatures w14:val="none"/>
+        </w:rPr>
+        <w:t>ON</w:t>
+      </w:r>
+      <w:r>
+        <w:rPr>
+          <w:rFonts w:ascii="Consolas" w:eastAsia="Times New Roman" w:hAnsi="Consolas" w:cs="Times New Roman"/>
+          <w:color w:val="000000"/>
+          <w:kern w:val="0"/>
+          <w:sz w:val="21"/>
+          <w:szCs w:val="21"/>
+          <w:lang w:eastAsia="en-IE"/>
+          <w14:ligatures w14:val="none"/>
+        </w:rPr>
+        <w:t xml:space="preserve"> AsthmaProfile(userID);</w:t>
+      </w:r>
+    </w:p>
+    <w:p>
+      <w:pPr>
+        <w:shd w:val="clear" w:color="auto" w:fill="FFFFFF"/>
+        <w:spacing w:after="0" w:line="285" w:lineRule="atLeast"/>
+        <w:rPr>
+          <w:rFonts w:ascii="Consolas" w:eastAsia="Times New Roman" w:hAnsi="Consolas" w:cs="Times New Roman"/>
+          <w:color w:val="000000"/>
+          <w:kern w:val="0"/>
+          <w:sz w:val="21"/>
+          <w:szCs w:val="21"/>
+          <w:lang w:eastAsia="en-IE"/>
+          <w14:ligatures w14:val="none"/>
+        </w:rPr>
+      </w:pPr>
+      <w:r>
+        <w:rPr>
+          <w:rFonts w:ascii="Consolas" w:eastAsia="Times New Roman" w:hAnsi="Consolas" w:cs="Times New Roman"/>
+          <w:color w:val="0000FF"/>
+          <w:kern w:val="0"/>
+          <w:sz w:val="21"/>
+          <w:szCs w:val="21"/>
+          <w:lang w:eastAsia="en-IE"/>
+          <w14:ligatures w14:val="none"/>
+        </w:rPr>
+        <w:t>CREATE</w:t>
+      </w:r>
+      <w:r>
+        <w:rPr>
+          <w:rFonts w:ascii="Consolas" w:eastAsia="Times New Roman" w:hAnsi="Consolas" w:cs="Times New Roman"/>
+          <w:color w:val="000000"/>
+          <w:kern w:val="0"/>
+          <w:sz w:val="21"/>
+          <w:szCs w:val="21"/>
+          <w:lang w:eastAsia="en-IE"/>
+          <w14:ligatures w14:val="none"/>
+        </w:rPr>
+        <w:t xml:space="preserve"> </w:t>
+      </w:r>
+      <w:r>
+        <w:rPr>
+          <w:rFonts w:ascii="Consolas" w:eastAsia="Times New Roman" w:hAnsi="Consolas" w:cs="Times New Roman"/>
+          <w:color w:val="0000FF"/>
+          <w:kern w:val="0"/>
+          <w:sz w:val="21"/>
+          <w:szCs w:val="21"/>
+          <w:lang w:eastAsia="en-IE"/>
+          <w14:ligatures w14:val="none"/>
+        </w:rPr>
+        <w:t>INDEX</w:t>
+      </w:r>
+      <w:r>
+        <w:rPr>
+          <w:rFonts w:ascii="Consolas" w:eastAsia="Times New Roman" w:hAnsi="Consolas" w:cs="Times New Roman"/>
+          <w:color w:val="000000"/>
+          <w:kern w:val="0"/>
+          <w:sz w:val="21"/>
+          <w:szCs w:val="21"/>
+          <w:lang w:eastAsia="en-IE"/>
+          <w14:ligatures w14:val="none"/>
+        </w:rPr>
+        <w:t xml:space="preserve"> idx_setting_user </w:t>
+      </w:r>
+      <w:r>
+        <w:rPr>
+          <w:rFonts w:ascii="Consolas" w:eastAsia="Times New Roman" w:hAnsi="Consolas" w:cs="Times New Roman"/>
+          <w:color w:val="0000FF"/>
+          <w:kern w:val="0"/>
+          <w:sz w:val="21"/>
+          <w:szCs w:val="21"/>
+          <w:lang w:eastAsia="en-IE"/>
+          <w14:ligatures w14:val="none"/>
+        </w:rPr>
+        <w:t>ON</w:t>
+      </w:r>
+      <w:r>
+        <w:rPr>
+          <w:rFonts w:ascii="Consolas" w:eastAsia="Times New Roman" w:hAnsi="Consolas" w:cs="Times New Roman"/>
+          <w:color w:val="000000"/>
+          <w:kern w:val="0"/>
+          <w:sz w:val="21"/>
+          <w:szCs w:val="21"/>
+          <w:lang w:eastAsia="en-IE"/>
+          <w14:ligatures w14:val="none"/>
+        </w:rPr>
+        <w:t xml:space="preserve"> UserSetting(userID);</w:t>
+      </w:r>
+      <w:r>
+        <w:rPr>
+          <w:rFonts w:ascii="Consolas" w:eastAsia="Times New Roman" w:hAnsi="Consolas" w:cs="Times New Roman"/>
+          <w:color w:val="000000"/>
+          <w:kern w:val="0"/>
+          <w:sz w:val="21"/>
+          <w:szCs w:val="21"/>
+          <w:lang w:eastAsia="en-IE"/>
+          <w14:ligatures w14:val="none"/>
+        </w:rPr>
+        <w:br/>
+      </w:r>
+      <w:r>
+        <w:rPr>
+          <w:rFonts w:ascii="Consolas" w:eastAsia="Times New Roman" w:hAnsi="Consolas" w:cs="Times New Roman"/>
+          <w:color w:val="000000"/>
+          <w:kern w:val="0"/>
+          <w:sz w:val="21"/>
+          <w:szCs w:val="21"/>
+          <w:lang w:eastAsia="en-IE"/>
+          <w14:ligatures w14:val="none"/>
+        </w:rPr>
+        <w:br/>
+      </w:r>
+      <w:r>
+        <w:rPr>
+          <w:rFonts w:ascii="Consolas" w:eastAsia="Times New Roman" w:hAnsi="Consolas" w:cs="Times New Roman"/>
+          <w:color w:val="000000"/>
+          <w:kern w:val="0"/>
+          <w:sz w:val="21"/>
+          <w:szCs w:val="21"/>
+          <w:lang w:eastAsia="en-IE"/>
+          <w14:ligatures w14:val="none"/>
+        </w:rPr>
+        <w:br/>
+      </w:r>
+    </w:p>
+    <w:p>
+      <w:pPr>
+        <w:pStyle w:val="Heading3"/>
+        <w:rPr>
+          <w:rFonts w:ascii="Arial" w:hAnsi="Arial" w:cs="Arial"/>
+          <w:b/>
+          <w:bCs/>
+          <w:color w:val="auto"/>
+          <w:sz w:val="22"/>
+          <w:szCs w:val="22"/>
+        </w:rPr>
+      </w:pPr>
+      <w:r>
+        <w:rPr>
+          <w:rFonts w:ascii="Arial" w:hAnsi="Arial" w:cs="Arial"/>
+          <w:b/>
+          <w:bCs/>
+          <w:color w:val="auto"/>
+          <w:sz w:val="22"/>
+          <w:szCs w:val="22"/>
+        </w:rPr>
+        <w:t>Data Processing</w:t>
+      </w:r>
+    </w:p>
+    <w:p>
+      <w:pPr>
+        <w:shd w:val="clear" w:color="auto" w:fill="FFFFFF"/>
+        <w:spacing w:after="0" w:line="285" w:lineRule="atLeast"/>
+        <w:rPr>
+          <w:rFonts w:ascii="Consolas" w:eastAsia="Times New Roman" w:hAnsi="Consolas" w:cs="Times New Roman"/>
+          <w:color w:val="000000"/>
+          <w:kern w:val="0"/>
+          <w:sz w:val="21"/>
+          <w:szCs w:val="21"/>
+          <w:lang w:eastAsia="en-IE"/>
+          <w14:ligatures w14:val="none"/>
+        </w:rPr>
+      </w:pPr>
+    </w:p>
+    <w:p>
+      <w:pPr>
+        <w:spacing w:line="360" w:lineRule="auto"/>
+        <w:rPr>
+          <w:rFonts w:ascii="Arial" w:hAnsi="Arial" w:cs="Arial"/>
+        </w:rPr>
+      </w:pPr>
+      <w:r>
+        <w:rPr>
+          <w:rFonts w:ascii="Arial" w:hAnsi="Arial" w:cs="Arial"/>
+        </w:rPr>
+        <w:t xml:space="preserve">The data processing algorithms have been </w:t>
+      </w:r>
+      <w:r>
+        <w:rPr>
+          <w:rFonts w:ascii="Arial" w:hAnsi="Arial" w:cs="Arial"/>
+        </w:rPr>
+        <w:t>chnaged</w:t>
+      </w:r>
+      <w:r>
+        <w:rPr>
+          <w:rFonts w:ascii="Arial" w:hAnsi="Arial" w:cs="Arial"/>
+        </w:rPr>
+        <w:t xml:space="preserve"> to offer more precise air quality metrics. We calculate an overall air quality score based on key environmental parameters</w:t>
+      </w:r>
+      <w:r>
+        <w:rPr>
+          <w:rFonts w:ascii="Arial" w:hAnsi="Arial" w:cs="Arial"/>
+        </w:rPr>
+        <w:t xml:space="preserve"> from the Irish Environmental Protection Agency</w:t>
+      </w:r>
+      <w:r>
+        <w:rPr>
+          <w:rFonts w:ascii="Arial" w:hAnsi="Arial" w:cs="Arial"/>
+        </w:rPr>
+        <w:t xml:space="preserve">, </w:t>
+      </w:r>
+      <w:r>
+        <w:rPr>
+          <w:rFonts w:ascii="Arial" w:hAnsi="Arial" w:cs="Arial"/>
+        </w:rPr>
+        <w:t>using</w:t>
+      </w:r>
+      <w:r>
+        <w:rPr>
+          <w:rFonts w:ascii="Arial" w:hAnsi="Arial" w:cs="Arial"/>
+        </w:rPr>
+        <w:t xml:space="preserve"> weighted averages to ensure a measure of air quality. Our backend efficiently handles weekly data aggregation, providing users with a comprehensive view of air quality trends.</w:t>
+      </w:r>
+    </w:p>
+    <w:p>
+      <w:pPr>
+        <w:pStyle w:val="ListParagraph"/>
+        <w:spacing w:line="360" w:lineRule="auto"/>
+        <w:rPr>
+          <w:rFonts w:ascii="Arial" w:hAnsi="Arial" w:cs="Arial"/>
+        </w:rPr>
+      </w:pPr>
+    </w:p>
+    <w:p>
+      <w:pPr>
+        <w:spacing w:line="360" w:lineRule="auto"/>
+        <w:rPr>
+          <w:rFonts w:ascii="Arial" w:hAnsi="Arial" w:cs="Arial"/>
+        </w:rPr>
+      </w:pPr>
+    </w:p>
+    <w:p>
+      <w:pPr>
+        <w:spacing w:line="360" w:lineRule="auto"/>
+      </w:pPr>
+    </w:p>
+    <w:p>
+      <w:pPr>
+        <w:spacing w:line="360" w:lineRule="auto"/>
+      </w:pPr>
+    </w:p>
+    <w:p>
+      <w:pPr>
+        <w:spacing w:line="360" w:lineRule="auto"/>
+      </w:pPr>
+    </w:p>
     <w:sectPr>
-      <w:headerReference w:type="default" r:id="rId9"/>
-      <w:footerReference w:type="default" r:id="rId10"/>
+      <w:headerReference w:type="default" r:id="rId10"/>
+      <w:footerReference w:type="default" r:id="rId11"/>
       <w:pgSz w:w="11906" w:h="16838"/>
       <w:pgMar w:top="1440" w:right="1440" w:bottom="1440" w:left="1440" w:header="708" w:footer="708" w:gutter="0"/>
       <w:cols w:space="708"/>
@@ -6231,7 +7726,7 @@
   <w:abstractNum w:abstractNumId="2" w15:restartNumberingAfterBreak="0">
     <w:nsid w:val="3E20017A"/>
     <w:multiLevelType w:val="hybridMultilevel"/>
-    <w:tmpl w:val="9530DD22"/>
+    <w:tmpl w:val="71B6D1BC"/>
     <w:lvl w:ilvl="0" w:tplc="18090001">
       <w:start w:val="1"/>
       <w:numFmt w:val="bullet"/>
@@ -6342,6 +7837,119 @@
     </w:lvl>
   </w:abstractNum>
   <w:abstractNum w:abstractNumId="3" w15:restartNumberingAfterBreak="0">
+    <w:nsid w:val="470376F1"/>
+    <w:multiLevelType w:val="hybridMultilevel"/>
+    <w:tmpl w:val="93C47428"/>
+    <w:lvl w:ilvl="0" w:tplc="18090001">
+      <w:start w:val="1"/>
+      <w:numFmt w:val="bullet"/>
+      <w:lvlText w:val=""/>
+      <w:lvlJc w:val="left"/>
+      <w:pPr>
+        <w:ind w:left="720" w:hanging="360"/>
+      </w:pPr>
+      <w:rPr>
+        <w:rFonts w:ascii="Symbol" w:hAnsi="Symbol" w:hint="default"/>
+      </w:rPr>
+    </w:lvl>
+    <w:lvl w:ilvl="1" w:tplc="18090003" w:tentative="1">
+      <w:start w:val="1"/>
+      <w:numFmt w:val="bullet"/>
+      <w:lvlText w:val="o"/>
+      <w:lvlJc w:val="left"/>
+      <w:pPr>
+        <w:ind w:left="1440" w:hanging="360"/>
+      </w:pPr>
+      <w:rPr>
+        <w:rFonts w:ascii="Courier New" w:hAnsi="Courier New" w:cs="Courier New" w:hint="default"/>
+      </w:rPr>
+    </w:lvl>
+    <w:lvl w:ilvl="2" w:tplc="18090005" w:tentative="1">
+      <w:start w:val="1"/>
+      <w:numFmt w:val="bullet"/>
+      <w:lvlText w:val=""/>
+      <w:lvlJc w:val="left"/>
+      <w:pPr>
+        <w:ind w:left="2160" w:hanging="360"/>
+      </w:pPr>
+      <w:rPr>
+        <w:rFonts w:ascii="Wingdings" w:hAnsi="Wingdings" w:hint="default"/>
+      </w:rPr>
+    </w:lvl>
+    <w:lvl w:ilvl="3" w:tplc="18090001" w:tentative="1">
+      <w:start w:val="1"/>
+      <w:numFmt w:val="bullet"/>
+      <w:lvlText w:val=""/>
+      <w:lvlJc w:val="left"/>
+      <w:pPr>
+        <w:ind w:left="2880" w:hanging="360"/>
+      </w:pPr>
+      <w:rPr>
+        <w:rFonts w:ascii="Symbol" w:hAnsi="Symbol" w:hint="default"/>
+      </w:rPr>
+    </w:lvl>
+    <w:lvl w:ilvl="4" w:tplc="18090003" w:tentative="1">
+      <w:start w:val="1"/>
+      <w:numFmt w:val="bullet"/>
+      <w:lvlText w:val="o"/>
+      <w:lvlJc w:val="left"/>
+      <w:pPr>
+        <w:ind w:left="3600" w:hanging="360"/>
+      </w:pPr>
+      <w:rPr>
+        <w:rFonts w:ascii="Courier New" w:hAnsi="Courier New" w:cs="Courier New" w:hint="default"/>
+      </w:rPr>
+    </w:lvl>
+    <w:lvl w:ilvl="5" w:tplc="18090005" w:tentative="1">
+      <w:start w:val="1"/>
+      <w:numFmt w:val="bullet"/>
+      <w:lvlText w:val=""/>
+      <w:lvlJc w:val="left"/>
+      <w:pPr>
+        <w:ind w:left="4320" w:hanging="360"/>
+      </w:pPr>
+      <w:rPr>
+        <w:rFonts w:ascii="Wingdings" w:hAnsi="Wingdings" w:hint="default"/>
+      </w:rPr>
+    </w:lvl>
+    <w:lvl w:ilvl="6" w:tplc="18090001" w:tentative="1">
+      <w:start w:val="1"/>
+      <w:numFmt w:val="bullet"/>
+      <w:lvlText w:val=""/>
+      <w:lvlJc w:val="left"/>
+      <w:pPr>
+        <w:ind w:left="5040" w:hanging="360"/>
+      </w:pPr>
+      <w:rPr>
+        <w:rFonts w:ascii="Symbol" w:hAnsi="Symbol" w:hint="default"/>
+      </w:rPr>
+    </w:lvl>
+    <w:lvl w:ilvl="7" w:tplc="18090003" w:tentative="1">
+      <w:start w:val="1"/>
+      <w:numFmt w:val="bullet"/>
+      <w:lvlText w:val="o"/>
+      <w:lvlJc w:val="left"/>
+      <w:pPr>
+        <w:ind w:left="5760" w:hanging="360"/>
+      </w:pPr>
+      <w:rPr>
+        <w:rFonts w:ascii="Courier New" w:hAnsi="Courier New" w:cs="Courier New" w:hint="default"/>
+      </w:rPr>
+    </w:lvl>
+    <w:lvl w:ilvl="8" w:tplc="18090005" w:tentative="1">
+      <w:start w:val="1"/>
+      <w:numFmt w:val="bullet"/>
+      <w:lvlText w:val=""/>
+      <w:lvlJc w:val="left"/>
+      <w:pPr>
+        <w:ind w:left="6480" w:hanging="360"/>
+      </w:pPr>
+      <w:rPr>
+        <w:rFonts w:ascii="Wingdings" w:hAnsi="Wingdings" w:hint="default"/>
+      </w:rPr>
+    </w:lvl>
+  </w:abstractNum>
+  <w:abstractNum w:abstractNumId="4" w15:restartNumberingAfterBreak="0">
     <w:nsid w:val="48466F74"/>
     <w:multiLevelType w:val="multilevel"/>
     <w:tmpl w:val="36FE2B86"/>
@@ -6457,7 +8065,7 @@
       </w:pPr>
     </w:lvl>
   </w:abstractNum>
-  <w:abstractNum w:abstractNumId="4" w15:restartNumberingAfterBreak="0">
+  <w:abstractNum w:abstractNumId="5" w15:restartNumberingAfterBreak="0">
     <w:nsid w:val="4CA81F20"/>
     <w:multiLevelType w:val="multilevel"/>
     <w:tmpl w:val="A0E03054"/>
@@ -6610,7 +8218,7 @@
     <w:abstractNumId w:val="2"/>
   </w:num>
   <w:num w:numId="2" w16cid:durableId="1601254720">
-    <w:abstractNumId w:val="3"/>
+    <w:abstractNumId w:val="4"/>
     <w:lvlOverride w:ilvl="0"/>
     <w:lvlOverride w:ilvl="1">
       <w:startOverride w:val="1"/>
@@ -6668,10 +8276,13 @@
     </w:lvlOverride>
   </w:num>
   <w:num w:numId="4" w16cid:durableId="961034985">
-    <w:abstractNumId w:val="4"/>
+    <w:abstractNumId w:val="5"/>
   </w:num>
   <w:num w:numId="5" w16cid:durableId="1431007675">
     <w:abstractNumId w:val="0"/>
+  </w:num>
+  <w:num w:numId="6" w16cid:durableId="1783452408">
+    <w:abstractNumId w:val="3"/>
   </w:num>
 </w:numbering>
 </file>
@@ -7143,9 +8754,33 @@
       <w:szCs w:val="24"/>
     </w:rPr>
   </w:style>
+  <w:style w:type="paragraph" w:styleId="Heading4">
+    <w:name w:val="heading 4"/>
+    <w:basedOn w:val="Normal"/>
+    <w:next w:val="Normal"/>
+    <w:link w:val="Heading4Char"/>
+    <w:uiPriority w:val="9"/>
+    <w:semiHidden/>
+    <w:unhideWhenUsed/>
+    <w:qFormat/>
+    <w:rsid w:val="00B5218C"/>
+    <w:pPr>
+      <w:keepNext/>
+      <w:keepLines/>
+      <w:spacing w:before="40" w:after="0"/>
+      <w:outlineLvl w:val="3"/>
+    </w:pPr>
+    <w:rPr>
+      <w:rFonts w:asciiTheme="majorHAnsi" w:eastAsiaTheme="majorEastAsia" w:hAnsiTheme="majorHAnsi" w:cstheme="majorBidi"/>
+      <w:i/>
+      <w:iCs/>
+      <w:color w:val="2F5496" w:themeColor="accent1" w:themeShade="BF"/>
+    </w:rPr>
+  </w:style>
   <w:style w:type="character" w:default="1" w:styleId="DefaultParagraphFont">
     <w:name w:val="Default Paragraph Font"/>
     <w:uiPriority w:val="1"/>
+    <w:semiHidden/>
     <w:unhideWhenUsed/>
   </w:style>
   <w:style w:type="table" w:default="1" w:styleId="TableNormal">
@@ -7329,6 +8964,20 @@
       <w:color w:val="1F3763" w:themeColor="accent1" w:themeShade="7F"/>
       <w:sz w:val="24"/>
       <w:szCs w:val="24"/>
+    </w:rPr>
+  </w:style>
+  <w:style w:type="character" w:customStyle="1" w:styleId="Heading4Char">
+    <w:name w:val="Heading 4 Char"/>
+    <w:basedOn w:val="DefaultParagraphFont"/>
+    <w:link w:val="Heading4"/>
+    <w:uiPriority w:val="9"/>
+    <w:semiHidden/>
+    <w:rsid w:val="00B5218C"/>
+    <w:rPr>
+      <w:rFonts w:asciiTheme="majorHAnsi" w:eastAsiaTheme="majorEastAsia" w:hAnsiTheme="majorHAnsi" w:cstheme="majorBidi"/>
+      <w:i/>
+      <w:iCs/>
+      <w:color w:val="2F5496" w:themeColor="accent1" w:themeShade="BF"/>
     </w:rPr>
   </w:style>
 </w:styles>

</xml_diff>

<commit_message>
Update Beta Prototype section in documentation
</commit_message>
<xml_diff>
--- a/Beta Release Documentation.docx
+++ b/Beta Release Documentation.docx
@@ -460,7 +460,23 @@
           <w:rFonts w:ascii="Arial" w:hAnsi="Arial" w:cs="Arial"/>
           <w:lang w:val="en-GB"/>
         </w:rPr>
-        <w:t xml:space="preserve">The Beta release of the Aerosense </w:t>
+        <w:t xml:space="preserve">The Beta release of the </w:t>
+      </w:r>
+      <w:proofErr w:type="spellStart"/>
+      <w:r>
+        <w:rPr>
+          <w:rFonts w:ascii="Arial" w:hAnsi="Arial" w:cs="Arial"/>
+          <w:lang w:val="en-GB"/>
+        </w:rPr>
+        <w:t>Aerosense</w:t>
+      </w:r>
+      <w:proofErr w:type="spellEnd"/>
+      <w:r>
+        <w:rPr>
+          <w:rFonts w:ascii="Arial" w:hAnsi="Arial" w:cs="Arial"/>
+          <w:lang w:val="en-GB"/>
+        </w:rPr>
+        <w:t xml:space="preserve"> </w:t>
       </w:r>
       <w:r>
         <w:rPr>
@@ -581,7 +597,23 @@
           <w:rFonts w:ascii="Arial" w:hAnsi="Arial" w:cs="Arial"/>
           <w:lang w:val="en-GB"/>
         </w:rPr>
-        <w:t xml:space="preserve"> in this phase is the transition to the PubNub Access Manager, </w:t>
+        <w:t xml:space="preserve"> in this phase is the transition to the </w:t>
+      </w:r>
+      <w:proofErr w:type="spellStart"/>
+      <w:r>
+        <w:rPr>
+          <w:rFonts w:ascii="Arial" w:hAnsi="Arial" w:cs="Arial"/>
+          <w:lang w:val="en-GB"/>
+        </w:rPr>
+        <w:t>PubNub</w:t>
+      </w:r>
+      <w:proofErr w:type="spellEnd"/>
+      <w:r>
+        <w:rPr>
+          <w:rFonts w:ascii="Arial" w:hAnsi="Arial" w:cs="Arial"/>
+          <w:lang w:val="en-GB"/>
+        </w:rPr>
+        <w:t xml:space="preserve"> Access Manager, </w:t>
       </w:r>
       <w:r>
         <w:rPr>
@@ -653,7 +685,23 @@
           <w:rFonts w:ascii="Arial" w:hAnsi="Arial" w:cs="Arial"/>
           <w:lang w:val="en-GB"/>
         </w:rPr>
-        <w:t>s the core attributes of Aerosense. It demonstrate</w:t>
+        <w:t xml:space="preserve">s the core attributes of </w:t>
+      </w:r>
+      <w:proofErr w:type="spellStart"/>
+      <w:r>
+        <w:rPr>
+          <w:rFonts w:ascii="Arial" w:hAnsi="Arial" w:cs="Arial"/>
+          <w:lang w:val="en-GB"/>
+        </w:rPr>
+        <w:t>Aerosense</w:t>
+      </w:r>
+      <w:proofErr w:type="spellEnd"/>
+      <w:r>
+        <w:rPr>
+          <w:rFonts w:ascii="Arial" w:hAnsi="Arial" w:cs="Arial"/>
+          <w:lang w:val="en-GB"/>
+        </w:rPr>
+        <w:t>. It demonstrate</w:t>
       </w:r>
       <w:r>
         <w:rPr>
@@ -725,14 +773,30 @@
           <w:rFonts w:ascii="Arial" w:hAnsi="Arial" w:cs="Arial"/>
           <w:lang w:val="en-GB"/>
         </w:rPr>
-        <w:t xml:space="preserve">more about </w:t>
-      </w:r>
-      <w:r>
-        <w:rPr>
-          <w:rFonts w:ascii="Arial" w:hAnsi="Arial" w:cs="Arial"/>
-          <w:lang w:val="en-GB"/>
-        </w:rPr>
-        <w:t xml:space="preserve"> the final product, </w:t>
+        <w:t xml:space="preserve">more </w:t>
+      </w:r>
+      <w:proofErr w:type="gramStart"/>
+      <w:r>
+        <w:rPr>
+          <w:rFonts w:ascii="Arial" w:hAnsi="Arial" w:cs="Arial"/>
+          <w:lang w:val="en-GB"/>
+        </w:rPr>
+        <w:t xml:space="preserve">about </w:t>
+      </w:r>
+      <w:r>
+        <w:rPr>
+          <w:rFonts w:ascii="Arial" w:hAnsi="Arial" w:cs="Arial"/>
+          <w:lang w:val="en-GB"/>
+        </w:rPr>
+        <w:t xml:space="preserve"> the</w:t>
+      </w:r>
+      <w:proofErr w:type="gramEnd"/>
+      <w:r>
+        <w:rPr>
+          <w:rFonts w:ascii="Arial" w:hAnsi="Arial" w:cs="Arial"/>
+          <w:lang w:val="en-GB"/>
+        </w:rPr>
+        <w:t xml:space="preserve"> final product, </w:t>
       </w:r>
       <w:r>
         <w:rPr>
@@ -762,6 +826,7 @@
         </w:rPr>
         <w:t xml:space="preserve"> to our ongoing </w:t>
       </w:r>
+      <w:proofErr w:type="gramStart"/>
       <w:r>
         <w:rPr>
           <w:rFonts w:ascii="Arial" w:hAnsi="Arial" w:cs="Arial"/>
@@ -774,7 +839,15 @@
           <w:rFonts w:ascii="Arial" w:hAnsi="Arial" w:cs="Arial"/>
           <w:lang w:val="en-GB"/>
         </w:rPr>
-        <w:t xml:space="preserve"> to enhancing indoor air quality management, especially for individuals </w:t>
+        <w:t xml:space="preserve"> to</w:t>
+      </w:r>
+      <w:proofErr w:type="gramEnd"/>
+      <w:r>
+        <w:rPr>
+          <w:rFonts w:ascii="Arial" w:hAnsi="Arial" w:cs="Arial"/>
+          <w:lang w:val="en-GB"/>
+        </w:rPr>
+        <w:t xml:space="preserve"> enhancing indoor air quality management, especially for individuals </w:t>
       </w:r>
       <w:r>
         <w:rPr>
@@ -3697,6 +3770,7 @@
           <w:rFonts w:ascii="Arial" w:hAnsi="Arial" w:cs="Arial"/>
         </w:rPr>
       </w:pPr>
+      <w:proofErr w:type="spellStart"/>
       <w:r>
         <w:rPr>
           <w:rFonts w:ascii="Arial" w:hAnsi="Arial" w:cs="Arial"/>
@@ -3705,6 +3779,7 @@
         </w:rPr>
         <w:t>Aerosense</w:t>
       </w:r>
+      <w:proofErr w:type="spellEnd"/>
       <w:r>
         <w:rPr>
           <w:rFonts w:ascii="Arial" w:hAnsi="Arial" w:cs="Arial"/>
@@ -3749,6 +3824,7 @@
           <w:rFonts w:ascii="Arial" w:hAnsi="Arial" w:cs="Arial"/>
         </w:rPr>
       </w:pPr>
+      <w:proofErr w:type="spellStart"/>
       <w:r>
         <w:rPr>
           <w:rFonts w:ascii="Arial" w:hAnsi="Arial" w:cs="Arial"/>
@@ -3757,11 +3833,26 @@
         </w:rPr>
         <w:t>PubNub</w:t>
       </w:r>
-      <w:r>
-        <w:rPr>
-          <w:rFonts w:ascii="Arial" w:hAnsi="Arial" w:cs="Arial"/>
-        </w:rPr>
-        <w:t>: A cloud-based service that provides real-time data streaming and messaging solutions, used in Aerosense for real-time communication between the device and the server.</w:t>
+      <w:proofErr w:type="spellEnd"/>
+      <w:r>
+        <w:rPr>
+          <w:rFonts w:ascii="Arial" w:hAnsi="Arial" w:cs="Arial"/>
+        </w:rPr>
+        <w:t xml:space="preserve">: A cloud-based service that provides real-time data streaming and messaging solutions, used in </w:t>
+      </w:r>
+      <w:proofErr w:type="spellStart"/>
+      <w:r>
+        <w:rPr>
+          <w:rFonts w:ascii="Arial" w:hAnsi="Arial" w:cs="Arial"/>
+        </w:rPr>
+        <w:t>Aerosense</w:t>
+      </w:r>
+      <w:proofErr w:type="spellEnd"/>
+      <w:r>
+        <w:rPr>
+          <w:rFonts w:ascii="Arial" w:hAnsi="Arial" w:cs="Arial"/>
+        </w:rPr>
+        <w:t xml:space="preserve"> for real-time communication between the device and the server.</w:t>
       </w:r>
     </w:p>
     <w:p>
@@ -3787,7 +3878,21 @@
         <w:rPr>
           <w:rFonts w:ascii="Arial" w:hAnsi="Arial" w:cs="Arial"/>
         </w:rPr>
-        <w:t>: A comprehensive and widely adopted cloud platform that offers various services such as computing power, database storage, and content delivery. In Aerosense, it's used for data processing and storage.</w:t>
+        <w:t xml:space="preserve">: A comprehensive and widely adopted cloud platform that offers various services such as computing power, database storage, and content delivery. In </w:t>
+      </w:r>
+      <w:proofErr w:type="spellStart"/>
+      <w:r>
+        <w:rPr>
+          <w:rFonts w:ascii="Arial" w:hAnsi="Arial" w:cs="Arial"/>
+        </w:rPr>
+        <w:t>Aerosense</w:t>
+      </w:r>
+      <w:proofErr w:type="spellEnd"/>
+      <w:r>
+        <w:rPr>
+          <w:rFonts w:ascii="Arial" w:hAnsi="Arial" w:cs="Arial"/>
+        </w:rPr>
+        <w:t>, it's used for data processing and storage.</w:t>
       </w:r>
     </w:p>
     <w:p>
@@ -3865,7 +3970,21 @@
         <w:rPr>
           <w:rFonts w:ascii="Arial" w:hAnsi="Arial" w:cs="Arial"/>
         </w:rPr>
-        <w:t>: The process and experience of a person engaging with the Aerosense system, particularly through its mobile application.</w:t>
+        <w:t xml:space="preserve">: The process and experience of a person engaging with the </w:t>
+      </w:r>
+      <w:proofErr w:type="spellStart"/>
+      <w:r>
+        <w:rPr>
+          <w:rFonts w:ascii="Arial" w:hAnsi="Arial" w:cs="Arial"/>
+        </w:rPr>
+        <w:t>Aerosense</w:t>
+      </w:r>
+      <w:proofErr w:type="spellEnd"/>
+      <w:r>
+        <w:rPr>
+          <w:rFonts w:ascii="Arial" w:hAnsi="Arial" w:cs="Arial"/>
+        </w:rPr>
+        <w:t xml:space="preserve"> system, particularly through its mobile application.</w:t>
       </w:r>
     </w:p>
     <w:p>
@@ -3891,7 +4010,21 @@
         <w:rPr>
           <w:rFonts w:ascii="Arial" w:hAnsi="Arial" w:cs="Arial"/>
         </w:rPr>
-        <w:t>: The process of collecting data from various sensors (like those measuring air quality) used in the Aerosense system.</w:t>
+        <w:t xml:space="preserve">: The process of collecting data from various sensors (like those measuring air quality) used in the </w:t>
+      </w:r>
+      <w:proofErr w:type="spellStart"/>
+      <w:r>
+        <w:rPr>
+          <w:rFonts w:ascii="Arial" w:hAnsi="Arial" w:cs="Arial"/>
+        </w:rPr>
+        <w:t>Aerosense</w:t>
+      </w:r>
+      <w:proofErr w:type="spellEnd"/>
+      <w:r>
+        <w:rPr>
+          <w:rFonts w:ascii="Arial" w:hAnsi="Arial" w:cs="Arial"/>
+        </w:rPr>
+        <w:t xml:space="preserve"> system.</w:t>
       </w:r>
     </w:p>
     <w:p>
@@ -3917,7 +4050,21 @@
         <w:rPr>
           <w:rFonts w:ascii="Arial" w:hAnsi="Arial" w:cs="Arial"/>
         </w:rPr>
-        <w:t>: A small, affordable computer used for various programming and electronics projects. In Aerosense, it serves as the central unit for collecting sensor data.</w:t>
+        <w:t xml:space="preserve">: A small, affordable computer used for various programming and electronics projects. In </w:t>
+      </w:r>
+      <w:proofErr w:type="spellStart"/>
+      <w:r>
+        <w:rPr>
+          <w:rFonts w:ascii="Arial" w:hAnsi="Arial" w:cs="Arial"/>
+        </w:rPr>
+        <w:t>Aerosense</w:t>
+      </w:r>
+      <w:proofErr w:type="spellEnd"/>
+      <w:r>
+        <w:rPr>
+          <w:rFonts w:ascii="Arial" w:hAnsi="Arial" w:cs="Arial"/>
+        </w:rPr>
+        <w:t>, it serves as the central unit for collecting sensor data.</w:t>
       </w:r>
     </w:p>
     <w:p>
@@ -3996,7 +4143,21 @@
         <w:rPr>
           <w:rFonts w:ascii="Arial" w:hAnsi="Arial" w:cs="Arial"/>
         </w:rPr>
-        <w:t>: A sensor used for determining geographical location, enabling the Aerosense system to tag air quality readings with specific locations.</w:t>
+        <w:t xml:space="preserve">: A sensor used for determining geographical location, enabling the </w:t>
+      </w:r>
+      <w:proofErr w:type="spellStart"/>
+      <w:r>
+        <w:rPr>
+          <w:rFonts w:ascii="Arial" w:hAnsi="Arial" w:cs="Arial"/>
+        </w:rPr>
+        <w:t>Aerosense</w:t>
+      </w:r>
+      <w:proofErr w:type="spellEnd"/>
+      <w:r>
+        <w:rPr>
+          <w:rFonts w:ascii="Arial" w:hAnsi="Arial" w:cs="Arial"/>
+        </w:rPr>
+        <w:t xml:space="preserve"> system to tag air quality readings with specific locations.</w:t>
       </w:r>
     </w:p>
     <w:p>
@@ -4010,19 +4171,43 @@
           <w:rFonts w:ascii="Arial" w:hAnsi="Arial" w:cs="Arial"/>
         </w:rPr>
       </w:pPr>
-      <w:r>
-        <w:rPr>
-          <w:rFonts w:ascii="Arial" w:hAnsi="Arial" w:cs="Arial"/>
-          <w:b/>
-          <w:bCs/>
-        </w:rPr>
-        <w:t>PubNub Access Keys</w:t>
-      </w:r>
-      <w:r>
-        <w:rPr>
-          <w:rFonts w:ascii="Arial" w:hAnsi="Arial" w:cs="Arial"/>
-        </w:rPr>
-        <w:t>: Unique identifiers used for secure access to PubNub's publish and subscribe channels, ensuring that only authorized devices and servers can communicate through the platform.</w:t>
+      <w:proofErr w:type="spellStart"/>
+      <w:r>
+        <w:rPr>
+          <w:rFonts w:ascii="Arial" w:hAnsi="Arial" w:cs="Arial"/>
+          <w:b/>
+          <w:bCs/>
+        </w:rPr>
+        <w:t>PubNub</w:t>
+      </w:r>
+      <w:proofErr w:type="spellEnd"/>
+      <w:r>
+        <w:rPr>
+          <w:rFonts w:ascii="Arial" w:hAnsi="Arial" w:cs="Arial"/>
+          <w:b/>
+          <w:bCs/>
+        </w:rPr>
+        <w:t xml:space="preserve"> Access Keys</w:t>
+      </w:r>
+      <w:r>
+        <w:rPr>
+          <w:rFonts w:ascii="Arial" w:hAnsi="Arial" w:cs="Arial"/>
+        </w:rPr>
+        <w:t xml:space="preserve">: Unique identifiers used for secure access to </w:t>
+      </w:r>
+      <w:proofErr w:type="spellStart"/>
+      <w:r>
+        <w:rPr>
+          <w:rFonts w:ascii="Arial" w:hAnsi="Arial" w:cs="Arial"/>
+        </w:rPr>
+        <w:t>PubNub's</w:t>
+      </w:r>
+      <w:proofErr w:type="spellEnd"/>
+      <w:r>
+        <w:rPr>
+          <w:rFonts w:ascii="Arial" w:hAnsi="Arial" w:cs="Arial"/>
+        </w:rPr>
+        <w:t xml:space="preserve"> publish and subscribe channels, ensuring that only authorized devices and servers can communicate through the platform.</w:t>
       </w:r>
     </w:p>
     <w:p>
@@ -4048,7 +4233,21 @@
         <w:rPr>
           <w:rFonts w:ascii="Arial" w:hAnsi="Arial" w:cs="Arial"/>
         </w:rPr>
-        <w:t>: Amazon Web Services Cloud, a cloud computing platform that hosts the server for the Aerosense system. It's responsible for data processing and storage.</w:t>
+        <w:t xml:space="preserve">: Amazon Web Services Cloud, a cloud computing platform that hosts the server for the </w:t>
+      </w:r>
+      <w:proofErr w:type="spellStart"/>
+      <w:r>
+        <w:rPr>
+          <w:rFonts w:ascii="Arial" w:hAnsi="Arial" w:cs="Arial"/>
+        </w:rPr>
+        <w:t>Aerosense</w:t>
+      </w:r>
+      <w:proofErr w:type="spellEnd"/>
+      <w:r>
+        <w:rPr>
+          <w:rFonts w:ascii="Arial" w:hAnsi="Arial" w:cs="Arial"/>
+        </w:rPr>
+        <w:t xml:space="preserve"> system. It's responsible for data processing and storage.</w:t>
       </w:r>
     </w:p>
     <w:p>
@@ -4074,7 +4273,21 @@
         <w:rPr>
           <w:rFonts w:ascii="Arial" w:hAnsi="Arial" w:cs="Arial"/>
         </w:rPr>
-        <w:t>: A method of encrypting data to protect it from unauthorized access. It's used in Aerosense to secure data at rest in the database.</w:t>
+        <w:t xml:space="preserve">: A method of encrypting data to protect it from unauthorized access. It's used in </w:t>
+      </w:r>
+      <w:proofErr w:type="spellStart"/>
+      <w:r>
+        <w:rPr>
+          <w:rFonts w:ascii="Arial" w:hAnsi="Arial" w:cs="Arial"/>
+        </w:rPr>
+        <w:t>Aerosense</w:t>
+      </w:r>
+      <w:proofErr w:type="spellEnd"/>
+      <w:r>
+        <w:rPr>
+          <w:rFonts w:ascii="Arial" w:hAnsi="Arial" w:cs="Arial"/>
+        </w:rPr>
+        <w:t xml:space="preserve"> to secure data at rest in the database.</w:t>
       </w:r>
     </w:p>
     <w:p>
@@ -4100,7 +4313,21 @@
         <w:rPr>
           <w:rFonts w:ascii="Arial" w:hAnsi="Arial" w:cs="Arial"/>
         </w:rPr>
-        <w:t>: Transport Layer Security protocol, a method for encrypting data during transmission to prevent interception by unauthorized parties. Used in Aerosense for secure data transfer.</w:t>
+        <w:t xml:space="preserve">: Transport Layer Security protocol, a method for encrypting data during transmission to prevent interception by unauthorized parties. Used in </w:t>
+      </w:r>
+      <w:proofErr w:type="spellStart"/>
+      <w:r>
+        <w:rPr>
+          <w:rFonts w:ascii="Arial" w:hAnsi="Arial" w:cs="Arial"/>
+        </w:rPr>
+        <w:t>Aerosense</w:t>
+      </w:r>
+      <w:proofErr w:type="spellEnd"/>
+      <w:r>
+        <w:rPr>
+          <w:rFonts w:ascii="Arial" w:hAnsi="Arial" w:cs="Arial"/>
+        </w:rPr>
+        <w:t xml:space="preserve"> for secure data transfer.</w:t>
       </w:r>
     </w:p>
     <w:p>
@@ -4126,7 +4353,21 @@
         <w:rPr>
           <w:rFonts w:ascii="Arial" w:hAnsi="Arial" w:cs="Arial"/>
         </w:rPr>
-        <w:t>: A Google service that provides user authentication for applications. In Aerosense, it manages user login processes and secures access to user data.</w:t>
+        <w:t xml:space="preserve">: A Google service that provides user authentication for applications. In </w:t>
+      </w:r>
+      <w:proofErr w:type="spellStart"/>
+      <w:r>
+        <w:rPr>
+          <w:rFonts w:ascii="Arial" w:hAnsi="Arial" w:cs="Arial"/>
+        </w:rPr>
+        <w:t>Aerosense</w:t>
+      </w:r>
+      <w:proofErr w:type="spellEnd"/>
+      <w:r>
+        <w:rPr>
+          <w:rFonts w:ascii="Arial" w:hAnsi="Arial" w:cs="Arial"/>
+        </w:rPr>
+        <w:t>, it manages user login processes and secures access to user data.</w:t>
       </w:r>
     </w:p>
     <w:p>
@@ -4178,7 +4419,21 @@
         <w:rPr>
           <w:rFonts w:ascii="Arial" w:hAnsi="Arial" w:cs="Arial"/>
         </w:rPr>
-        <w:t>: The user interface of the Aerosense system, available on smartphones. It displays air quality data and allows users to interact with the system.</w:t>
+        <w:t xml:space="preserve">: The user interface of the </w:t>
+      </w:r>
+      <w:proofErr w:type="spellStart"/>
+      <w:r>
+        <w:rPr>
+          <w:rFonts w:ascii="Arial" w:hAnsi="Arial" w:cs="Arial"/>
+        </w:rPr>
+        <w:t>Aerosense</w:t>
+      </w:r>
+      <w:proofErr w:type="spellEnd"/>
+      <w:r>
+        <w:rPr>
+          <w:rFonts w:ascii="Arial" w:hAnsi="Arial" w:cs="Arial"/>
+        </w:rPr>
+        <w:t xml:space="preserve"> system, available on smartphones. It displays air quality data and allows users to interact with the system.</w:t>
       </w:r>
     </w:p>
     <w:p>
@@ -4204,7 +4459,21 @@
         <w:rPr>
           <w:rFonts w:ascii="Arial" w:hAnsi="Arial" w:cs="Arial"/>
         </w:rPr>
-        <w:t>: A feature in Aerosense where users can share anonymized environmental data to contribute to broader air quality studies.</w:t>
+        <w:t xml:space="preserve">: A feature in </w:t>
+      </w:r>
+      <w:proofErr w:type="spellStart"/>
+      <w:r>
+        <w:rPr>
+          <w:rFonts w:ascii="Arial" w:hAnsi="Arial" w:cs="Arial"/>
+        </w:rPr>
+        <w:t>Aerosense</w:t>
+      </w:r>
+      <w:proofErr w:type="spellEnd"/>
+      <w:r>
+        <w:rPr>
+          <w:rFonts w:ascii="Arial" w:hAnsi="Arial" w:cs="Arial"/>
+        </w:rPr>
+        <w:t xml:space="preserve"> where users can share anonymized environmental data to contribute to broader air quality studies.</w:t>
       </w:r>
     </w:p>
     <w:p>
@@ -4256,7 +4525,21 @@
         <w:rPr>
           <w:rFonts w:ascii="Arial" w:hAnsi="Arial" w:cs="Arial"/>
         </w:rPr>
-        <w:t>: Cables that connect different parts of the electrical circuit in the diagram, each with a different color for easy identification.</w:t>
+        <w:t xml:space="preserve">: Cables that connect different parts of the electrical circuit in the diagram, each with a different </w:t>
+      </w:r>
+      <w:proofErr w:type="spellStart"/>
+      <w:r>
+        <w:rPr>
+          <w:rFonts w:ascii="Arial" w:hAnsi="Arial" w:cs="Arial"/>
+        </w:rPr>
+        <w:t>color</w:t>
+      </w:r>
+      <w:proofErr w:type="spellEnd"/>
+      <w:r>
+        <w:rPr>
+          <w:rFonts w:ascii="Arial" w:hAnsi="Arial" w:cs="Arial"/>
+        </w:rPr>
+        <w:t xml:space="preserve"> for easy identification.</w:t>
       </w:r>
     </w:p>
     <w:p>
@@ -4282,7 +4565,21 @@
         <w:rPr>
           <w:rFonts w:ascii="Arial" w:hAnsi="Arial" w:cs="Arial"/>
         </w:rPr>
-        <w:t>: A lightweight web application framework written in Python, used for creating the web server in the Aerosense project.</w:t>
+        <w:t xml:space="preserve">: A lightweight web application framework written in Python, used for creating the web server in the </w:t>
+      </w:r>
+      <w:proofErr w:type="spellStart"/>
+      <w:r>
+        <w:rPr>
+          <w:rFonts w:ascii="Arial" w:hAnsi="Arial" w:cs="Arial"/>
+        </w:rPr>
+        <w:t>Aerosense</w:t>
+      </w:r>
+      <w:proofErr w:type="spellEnd"/>
+      <w:r>
+        <w:rPr>
+          <w:rFonts w:ascii="Arial" w:hAnsi="Arial" w:cs="Arial"/>
+        </w:rPr>
+        <w:t xml:space="preserve"> project.</w:t>
       </w:r>
     </w:p>
     <w:p>
@@ -4308,7 +4605,21 @@
         <w:rPr>
           <w:rFonts w:ascii="Arial" w:hAnsi="Arial" w:cs="Arial"/>
         </w:rPr>
-        <w:t>: A scheduled task in Unix-like operating systems. In Aerosense, it's used to periodically trigger data collection from the sensors.</w:t>
+        <w:t xml:space="preserve">: A scheduled task in Unix-like operating systems. In </w:t>
+      </w:r>
+      <w:proofErr w:type="spellStart"/>
+      <w:r>
+        <w:rPr>
+          <w:rFonts w:ascii="Arial" w:hAnsi="Arial" w:cs="Arial"/>
+        </w:rPr>
+        <w:t>Aerosense</w:t>
+      </w:r>
+      <w:proofErr w:type="spellEnd"/>
+      <w:r>
+        <w:rPr>
+          <w:rFonts w:ascii="Arial" w:hAnsi="Arial" w:cs="Arial"/>
+        </w:rPr>
+        <w:t>, it's used to periodically trigger data collection from the sensors.</w:t>
       </w:r>
     </w:p>
     <w:p>
@@ -4335,7 +4646,21 @@
         <w:rPr>
           <w:rFonts w:ascii="Arial" w:hAnsi="Arial" w:cs="Arial"/>
         </w:rPr>
-        <w:t>: The process of converting information or data into a code to prevent unauthorized access. Used in Aerosense to secure data transmission.</w:t>
+        <w:t xml:space="preserve">: The process of converting information or data into a code to prevent unauthorized access. Used in </w:t>
+      </w:r>
+      <w:proofErr w:type="spellStart"/>
+      <w:r>
+        <w:rPr>
+          <w:rFonts w:ascii="Arial" w:hAnsi="Arial" w:cs="Arial"/>
+        </w:rPr>
+        <w:t>Aerosense</w:t>
+      </w:r>
+      <w:proofErr w:type="spellEnd"/>
+      <w:r>
+        <w:rPr>
+          <w:rFonts w:ascii="Arial" w:hAnsi="Arial" w:cs="Arial"/>
+        </w:rPr>
+        <w:t xml:space="preserve"> to secure data transmission.</w:t>
       </w:r>
     </w:p>
     <w:p>
@@ -4361,7 +4686,21 @@
         <w:rPr>
           <w:rFonts w:ascii="Arial" w:hAnsi="Arial" w:cs="Arial"/>
         </w:rPr>
-        <w:t xml:space="preserve"> An extension of HTTP used for secure communication over a computer network. In Aerosense, it's used for secure communication between the client application and the server.</w:t>
+        <w:t xml:space="preserve"> An extension of HTTP used for secure communication over a computer network. In </w:t>
+      </w:r>
+      <w:proofErr w:type="spellStart"/>
+      <w:r>
+        <w:rPr>
+          <w:rFonts w:ascii="Arial" w:hAnsi="Arial" w:cs="Arial"/>
+        </w:rPr>
+        <w:t>Aerosense</w:t>
+      </w:r>
+      <w:proofErr w:type="spellEnd"/>
+      <w:r>
+        <w:rPr>
+          <w:rFonts w:ascii="Arial" w:hAnsi="Arial" w:cs="Arial"/>
+        </w:rPr>
+        <w:t>, it's used for secure communication between the client application and the server.</w:t>
       </w:r>
     </w:p>
     <w:p>
@@ -4387,7 +4726,21 @@
         <w:rPr>
           <w:rFonts w:ascii="Arial" w:hAnsi="Arial" w:cs="Arial"/>
         </w:rPr>
-        <w:t>: The structure of a database system, described in a formal language. In Aerosense, it defines the structure of the MySQL database.</w:t>
+        <w:t xml:space="preserve">: The structure of a database system, described in a formal language. In </w:t>
+      </w:r>
+      <w:proofErr w:type="spellStart"/>
+      <w:r>
+        <w:rPr>
+          <w:rFonts w:ascii="Arial" w:hAnsi="Arial" w:cs="Arial"/>
+        </w:rPr>
+        <w:t>Aerosense</w:t>
+      </w:r>
+      <w:proofErr w:type="spellEnd"/>
+      <w:r>
+        <w:rPr>
+          <w:rFonts w:ascii="Arial" w:hAnsi="Arial" w:cs="Arial"/>
+        </w:rPr>
+        <w:t>, it defines the structure of the MySQL database.</w:t>
       </w:r>
     </w:p>
     <w:p>
@@ -4413,7 +4766,35 @@
         <w:rPr>
           <w:rFonts w:ascii="Arial" w:hAnsi="Arial" w:cs="Arial"/>
         </w:rPr>
-        <w:t>: The process of continuously transferring data as it's collected without delay. In Aerosense, this is facilitated by PubNub.</w:t>
+        <w:t xml:space="preserve">: The process of continuously transferring data as it's collected without delay. In </w:t>
+      </w:r>
+      <w:proofErr w:type="spellStart"/>
+      <w:r>
+        <w:rPr>
+          <w:rFonts w:ascii="Arial" w:hAnsi="Arial" w:cs="Arial"/>
+        </w:rPr>
+        <w:t>Aerosense</w:t>
+      </w:r>
+      <w:proofErr w:type="spellEnd"/>
+      <w:r>
+        <w:rPr>
+          <w:rFonts w:ascii="Arial" w:hAnsi="Arial" w:cs="Arial"/>
+        </w:rPr>
+        <w:t xml:space="preserve">, this is facilitated by </w:t>
+      </w:r>
+      <w:proofErr w:type="spellStart"/>
+      <w:r>
+        <w:rPr>
+          <w:rFonts w:ascii="Arial" w:hAnsi="Arial" w:cs="Arial"/>
+        </w:rPr>
+        <w:t>PubNub</w:t>
+      </w:r>
+      <w:proofErr w:type="spellEnd"/>
+      <w:r>
+        <w:rPr>
+          <w:rFonts w:ascii="Arial" w:hAnsi="Arial" w:cs="Arial"/>
+        </w:rPr>
+        <w:t>.</w:t>
       </w:r>
     </w:p>
     <w:p>
@@ -4439,7 +4820,21 @@
         <w:rPr>
           <w:rFonts w:ascii="Arial" w:hAnsi="Arial" w:cs="Arial"/>
         </w:rPr>
-        <w:t xml:space="preserve"> A set of protocols for building and interacting with software applications. Aerosense uses APIs to enable communication between different components of the system.</w:t>
+        <w:t xml:space="preserve"> A set of protocols for building and interacting with software applications. </w:t>
+      </w:r>
+      <w:proofErr w:type="spellStart"/>
+      <w:r>
+        <w:rPr>
+          <w:rFonts w:ascii="Arial" w:hAnsi="Arial" w:cs="Arial"/>
+        </w:rPr>
+        <w:t>Aerosense</w:t>
+      </w:r>
+      <w:proofErr w:type="spellEnd"/>
+      <w:r>
+        <w:rPr>
+          <w:rFonts w:ascii="Arial" w:hAnsi="Arial" w:cs="Arial"/>
+        </w:rPr>
+        <w:t xml:space="preserve"> uses APIs to enable communication between different components of the system.</w:t>
       </w:r>
     </w:p>
     <w:p>
@@ -4465,7 +4860,21 @@
         <w:rPr>
           <w:rFonts w:ascii="Arial" w:hAnsi="Arial" w:cs="Arial"/>
         </w:rPr>
-        <w:t xml:space="preserve"> Organic chemicals that have high vapor pressure at room temperature and can affect air quality. Measured by the BME680 sensor in Aerosense.</w:t>
+        <w:t xml:space="preserve"> Organic chemicals that have high vapor pressure at room temperature and can affect air quality. Measured by the BME680 sensor in </w:t>
+      </w:r>
+      <w:proofErr w:type="spellStart"/>
+      <w:r>
+        <w:rPr>
+          <w:rFonts w:ascii="Arial" w:hAnsi="Arial" w:cs="Arial"/>
+        </w:rPr>
+        <w:t>Aerosense</w:t>
+      </w:r>
+      <w:proofErr w:type="spellEnd"/>
+      <w:r>
+        <w:rPr>
+          <w:rFonts w:ascii="Arial" w:hAnsi="Arial" w:cs="Arial"/>
+        </w:rPr>
+        <w:t>.</w:t>
       </w:r>
     </w:p>
     <w:p>
@@ -4491,7 +4900,21 @@
         <w:rPr>
           <w:rFonts w:ascii="Arial" w:hAnsi="Arial" w:cs="Arial"/>
         </w:rPr>
-        <w:t xml:space="preserve"> An open-source relational database management system. In Aerosense, it's used to store and manage data.</w:t>
+        <w:t xml:space="preserve"> An open-source relational database management system. In </w:t>
+      </w:r>
+      <w:proofErr w:type="spellStart"/>
+      <w:r>
+        <w:rPr>
+          <w:rFonts w:ascii="Arial" w:hAnsi="Arial" w:cs="Arial"/>
+        </w:rPr>
+        <w:t>Aerosense</w:t>
+      </w:r>
+      <w:proofErr w:type="spellEnd"/>
+      <w:r>
+        <w:rPr>
+          <w:rFonts w:ascii="Arial" w:hAnsi="Arial" w:cs="Arial"/>
+        </w:rPr>
+        <w:t>, it's used to store and manage data.</w:t>
       </w:r>
     </w:p>
     <w:p>
@@ -4517,7 +4940,21 @@
         <w:rPr>
           <w:rFonts w:ascii="Arial" w:hAnsi="Arial" w:cs="Arial"/>
         </w:rPr>
-        <w:t>): A web service that provides resizable compute capacity in the cloud, used to host the server for Aerosense.</w:t>
+        <w:t xml:space="preserve">): A web service that provides resizable compute capacity in the cloud, used to host the server for </w:t>
+      </w:r>
+      <w:proofErr w:type="spellStart"/>
+      <w:r>
+        <w:rPr>
+          <w:rFonts w:ascii="Arial" w:hAnsi="Arial" w:cs="Arial"/>
+        </w:rPr>
+        <w:t>Aerosense</w:t>
+      </w:r>
+      <w:proofErr w:type="spellEnd"/>
+      <w:r>
+        <w:rPr>
+          <w:rFonts w:ascii="Arial" w:hAnsi="Arial" w:cs="Arial"/>
+        </w:rPr>
+        <w:t>.</w:t>
       </w:r>
     </w:p>
     <w:p>
@@ -4543,7 +4980,21 @@
         <w:rPr>
           <w:rFonts w:ascii="Arial" w:hAnsi="Arial" w:cs="Arial"/>
         </w:rPr>
-        <w:t xml:space="preserve"> A new GPS sensor module implemented in the Aerosense system for enhanced geolocation capabilities.</w:t>
+        <w:t xml:space="preserve"> A new GPS sensor module implemented in the </w:t>
+      </w:r>
+      <w:proofErr w:type="spellStart"/>
+      <w:r>
+        <w:rPr>
+          <w:rFonts w:ascii="Arial" w:hAnsi="Arial" w:cs="Arial"/>
+        </w:rPr>
+        <w:t>Aerosense</w:t>
+      </w:r>
+      <w:proofErr w:type="spellEnd"/>
+      <w:r>
+        <w:rPr>
+          <w:rFonts w:ascii="Arial" w:hAnsi="Arial" w:cs="Arial"/>
+        </w:rPr>
+        <w:t xml:space="preserve"> system for enhanced geolocation capabilities.</w:t>
       </w:r>
     </w:p>
     <w:p>
@@ -4557,19 +5008,43 @@
           <w:rFonts w:ascii="Arial" w:hAnsi="Arial" w:cs="Arial"/>
         </w:rPr>
       </w:pPr>
-      <w:r>
-        <w:rPr>
-          <w:rFonts w:ascii="Arial" w:hAnsi="Arial" w:cs="Arial"/>
-          <w:b/>
-          <w:bCs/>
-        </w:rPr>
-        <w:t>PubNub Access Manager:</w:t>
-      </w:r>
-      <w:r>
-        <w:rPr>
-          <w:rFonts w:ascii="Arial" w:hAnsi="Arial" w:cs="Arial"/>
-        </w:rPr>
-        <w:t xml:space="preserve"> A security feature in PubNub that provides fine-grained access control to channels for improved security in real-time communication.</w:t>
+      <w:proofErr w:type="spellStart"/>
+      <w:r>
+        <w:rPr>
+          <w:rFonts w:ascii="Arial" w:hAnsi="Arial" w:cs="Arial"/>
+          <w:b/>
+          <w:bCs/>
+        </w:rPr>
+        <w:t>PubNub</w:t>
+      </w:r>
+      <w:proofErr w:type="spellEnd"/>
+      <w:r>
+        <w:rPr>
+          <w:rFonts w:ascii="Arial" w:hAnsi="Arial" w:cs="Arial"/>
+          <w:b/>
+          <w:bCs/>
+        </w:rPr>
+        <w:t xml:space="preserve"> Access Manager:</w:t>
+      </w:r>
+      <w:r>
+        <w:rPr>
+          <w:rFonts w:ascii="Arial" w:hAnsi="Arial" w:cs="Arial"/>
+        </w:rPr>
+        <w:t xml:space="preserve"> A security feature in </w:t>
+      </w:r>
+      <w:proofErr w:type="spellStart"/>
+      <w:r>
+        <w:rPr>
+          <w:rFonts w:ascii="Arial" w:hAnsi="Arial" w:cs="Arial"/>
+        </w:rPr>
+        <w:t>PubNub</w:t>
+      </w:r>
+      <w:proofErr w:type="spellEnd"/>
+      <w:r>
+        <w:rPr>
+          <w:rFonts w:ascii="Arial" w:hAnsi="Arial" w:cs="Arial"/>
+        </w:rPr>
+        <w:t xml:space="preserve"> that provides fine-grained access control to channels for improved security in real-time communication.</w:t>
       </w:r>
     </w:p>
     <w:p>
@@ -4595,7 +5070,21 @@
         <w:rPr>
           <w:rFonts w:ascii="Arial" w:hAnsi="Arial" w:cs="Arial"/>
         </w:rPr>
-        <w:t xml:space="preserve"> The subsequent version of the Aerosense product after the alpha phase, which includes new features, improvements, and integrations based on</w:t>
+        <w:t xml:space="preserve"> The subsequent version of the </w:t>
+      </w:r>
+      <w:proofErr w:type="spellStart"/>
+      <w:r>
+        <w:rPr>
+          <w:rFonts w:ascii="Arial" w:hAnsi="Arial" w:cs="Arial"/>
+        </w:rPr>
+        <w:t>Aerosense</w:t>
+      </w:r>
+      <w:proofErr w:type="spellEnd"/>
+      <w:r>
+        <w:rPr>
+          <w:rFonts w:ascii="Arial" w:hAnsi="Arial" w:cs="Arial"/>
+        </w:rPr>
+        <w:t xml:space="preserve"> product after the alpha phase, which includes new features, improvements, and integrations based on</w:t>
       </w:r>
     </w:p>
     <w:p>
@@ -4621,7 +5110,21 @@
         <w:rPr>
           <w:rFonts w:ascii="Arial" w:hAnsi="Arial" w:cs="Arial"/>
         </w:rPr>
-        <w:t xml:space="preserve"> The process of incorporating suggestions and critiques from users into the development of the Aerosense system to enhance its functionality and user experience.</w:t>
+        <w:t xml:space="preserve"> The process of incorporating suggestions and critiques from users into the development of the </w:t>
+      </w:r>
+      <w:proofErr w:type="spellStart"/>
+      <w:r>
+        <w:rPr>
+          <w:rFonts w:ascii="Arial" w:hAnsi="Arial" w:cs="Arial"/>
+        </w:rPr>
+        <w:t>Aerosense</w:t>
+      </w:r>
+      <w:proofErr w:type="spellEnd"/>
+      <w:r>
+        <w:rPr>
+          <w:rFonts w:ascii="Arial" w:hAnsi="Arial" w:cs="Arial"/>
+        </w:rPr>
+        <w:t xml:space="preserve"> system to enhance its functionality and user experience.</w:t>
       </w:r>
     </w:p>
     <w:p>
@@ -4647,7 +5150,21 @@
         <w:rPr>
           <w:rFonts w:ascii="Arial" w:hAnsi="Arial" w:cs="Arial"/>
         </w:rPr>
-        <w:t xml:space="preserve"> Improvements made to the system's interface to make it more intuitive and user-friendly, often as a result of user feedback.</w:t>
+        <w:t xml:space="preserve"> Improvements made to the system's interface to make it more intuitive and user-friendly, often </w:t>
+      </w:r>
+      <w:proofErr w:type="gramStart"/>
+      <w:r>
+        <w:rPr>
+          <w:rFonts w:ascii="Arial" w:hAnsi="Arial" w:cs="Arial"/>
+        </w:rPr>
+        <w:t>as a result of</w:t>
+      </w:r>
+      <w:proofErr w:type="gramEnd"/>
+      <w:r>
+        <w:rPr>
+          <w:rFonts w:ascii="Arial" w:hAnsi="Arial" w:cs="Arial"/>
+        </w:rPr>
+        <w:t xml:space="preserve"> user feedback.</w:t>
       </w:r>
     </w:p>
     <w:p>
@@ -4671,7 +5188,21 @@
         <w:rPr>
           <w:rFonts w:ascii="Arial" w:hAnsi="Arial" w:cs="Arial"/>
         </w:rPr>
-        <w:t xml:space="preserve"> Software updates for the embedded system within the Aerosense device, which can improve functionality or fix issues.</w:t>
+        <w:t xml:space="preserve"> Software updates for the embedded system within the </w:t>
+      </w:r>
+      <w:proofErr w:type="spellStart"/>
+      <w:r>
+        <w:rPr>
+          <w:rFonts w:ascii="Arial" w:hAnsi="Arial" w:cs="Arial"/>
+        </w:rPr>
+        <w:t>Aerosense</w:t>
+      </w:r>
+      <w:proofErr w:type="spellEnd"/>
+      <w:r>
+        <w:rPr>
+          <w:rFonts w:ascii="Arial" w:hAnsi="Arial" w:cs="Arial"/>
+        </w:rPr>
+        <w:t xml:space="preserve"> device, which can improve functionality or fix issues.</w:t>
       </w:r>
     </w:p>
     <w:p>
@@ -4808,7 +5339,23 @@
           <w:rFonts w:ascii="Arial" w:hAnsi="Arial" w:cs="Arial"/>
           <w:lang w:val="en-GB"/>
         </w:rPr>
-        <w:t>Diagram 1: System Architecture Diagram of Aerosense Application</w:t>
+        <w:t xml:space="preserve">Diagram 1: System Architecture Diagram of </w:t>
+      </w:r>
+      <w:proofErr w:type="spellStart"/>
+      <w:r>
+        <w:rPr>
+          <w:rFonts w:ascii="Arial" w:hAnsi="Arial" w:cs="Arial"/>
+          <w:lang w:val="en-GB"/>
+        </w:rPr>
+        <w:t>Aerosense</w:t>
+      </w:r>
+      <w:proofErr w:type="spellEnd"/>
+      <w:r>
+        <w:rPr>
+          <w:rFonts w:ascii="Arial" w:hAnsi="Arial" w:cs="Arial"/>
+          <w:lang w:val="en-GB"/>
+        </w:rPr>
+        <w:t xml:space="preserve"> Application</w:t>
       </w:r>
       <w:r>
         <w:rPr>
@@ -4913,7 +5460,21 @@
         <w:rPr>
           <w:rFonts w:ascii="Arial" w:hAnsi="Arial" w:cs="Arial"/>
         </w:rPr>
-        <w:t>The Beta release of the Aerosense project marks a significant step forward from our initial Alpha prototype, show</w:t>
+        <w:t xml:space="preserve">The Beta release of the </w:t>
+      </w:r>
+      <w:proofErr w:type="spellStart"/>
+      <w:r>
+        <w:rPr>
+          <w:rFonts w:ascii="Arial" w:hAnsi="Arial" w:cs="Arial"/>
+        </w:rPr>
+        <w:t>Aerosense</w:t>
+      </w:r>
+      <w:proofErr w:type="spellEnd"/>
+      <w:r>
+        <w:rPr>
+          <w:rFonts w:ascii="Arial" w:hAnsi="Arial" w:cs="Arial"/>
+        </w:rPr>
+        <w:t xml:space="preserve"> project marks a significant step forward from our initial Alpha prototype, show</w:t>
       </w:r>
       <w:r>
         <w:rPr>
@@ -5121,7 +5682,21 @@
         <w:rPr>
           <w:rFonts w:ascii="Arial" w:hAnsi="Arial" w:cs="Arial"/>
         </w:rPr>
-        <w:t>Diagram 1: System Architecture Diagram of Aerosense Application (Revised for Beta Release)</w:t>
+        <w:t xml:space="preserve">Diagram 1: System Architecture Diagram of </w:t>
+      </w:r>
+      <w:proofErr w:type="spellStart"/>
+      <w:r>
+        <w:rPr>
+          <w:rFonts w:ascii="Arial" w:hAnsi="Arial" w:cs="Arial"/>
+        </w:rPr>
+        <w:t>Aerosense</w:t>
+      </w:r>
+      <w:proofErr w:type="spellEnd"/>
+      <w:r>
+        <w:rPr>
+          <w:rFonts w:ascii="Arial" w:hAnsi="Arial" w:cs="Arial"/>
+        </w:rPr>
+        <w:t xml:space="preserve"> Application (Revised for Beta Release)</w:t>
       </w:r>
     </w:p>
     <w:p>
@@ -5162,7 +5737,21 @@
         <w:rPr>
           <w:rFonts w:ascii="Arial" w:hAnsi="Arial" w:cs="Arial"/>
         </w:rPr>
-        <w:t xml:space="preserve">The Beta release of Aerosense maintains the foundational system architecture established in the Alpha release, with </w:t>
+        <w:t xml:space="preserve">The Beta release of </w:t>
+      </w:r>
+      <w:proofErr w:type="spellStart"/>
+      <w:r>
+        <w:rPr>
+          <w:rFonts w:ascii="Arial" w:hAnsi="Arial" w:cs="Arial"/>
+        </w:rPr>
+        <w:t>Aerosense</w:t>
+      </w:r>
+      <w:proofErr w:type="spellEnd"/>
+      <w:r>
+        <w:rPr>
+          <w:rFonts w:ascii="Arial" w:hAnsi="Arial" w:cs="Arial"/>
+        </w:rPr>
+        <w:t xml:space="preserve"> maintains the foundational system architecture established in the Alpha release, with </w:t>
       </w:r>
       <w:r>
         <w:rPr>
@@ -5174,7 +5763,21 @@
         <w:rPr>
           <w:rFonts w:ascii="Arial" w:hAnsi="Arial" w:cs="Arial"/>
         </w:rPr>
-        <w:t>to the PubNub communication protocol and GPS module integration for functionality and improved accuracy.</w:t>
+        <w:t xml:space="preserve">to the </w:t>
+      </w:r>
+      <w:proofErr w:type="spellStart"/>
+      <w:r>
+        <w:rPr>
+          <w:rFonts w:ascii="Arial" w:hAnsi="Arial" w:cs="Arial"/>
+        </w:rPr>
+        <w:t>PubNub</w:t>
+      </w:r>
+      <w:proofErr w:type="spellEnd"/>
+      <w:r>
+        <w:rPr>
+          <w:rFonts w:ascii="Arial" w:hAnsi="Arial" w:cs="Arial"/>
+        </w:rPr>
+        <w:t xml:space="preserve"> communication protocol and GPS module integration for functionality and improved accuracy.</w:t>
       </w:r>
     </w:p>
     <w:p>
@@ -5223,7 +5826,21 @@
         <w:rPr>
           <w:rFonts w:ascii="Arial" w:hAnsi="Arial" w:cs="Arial"/>
         </w:rPr>
-        <w:t>The core of the Aerosense system is based around a Raspberry Pi, which acts as the central data collection unit. Attached to the Pi are three crucial sensors:</w:t>
+        <w:t xml:space="preserve">The core of the </w:t>
+      </w:r>
+      <w:proofErr w:type="spellStart"/>
+      <w:r>
+        <w:rPr>
+          <w:rFonts w:ascii="Arial" w:hAnsi="Arial" w:cs="Arial"/>
+        </w:rPr>
+        <w:t>Aerosense</w:t>
+      </w:r>
+      <w:proofErr w:type="spellEnd"/>
+      <w:r>
+        <w:rPr>
+          <w:rFonts w:ascii="Arial" w:hAnsi="Arial" w:cs="Arial"/>
+        </w:rPr>
+        <w:t xml:space="preserve"> system is based around a Raspberry Pi, which acts as the central data collection unit. Attached to the Pi are three crucial sensors:</w:t>
       </w:r>
     </w:p>
     <w:p>
@@ -5327,9 +5944,22 @@
           <w:sz w:val="22"/>
           <w:szCs w:val="22"/>
         </w:rPr>
-        <w:t>Data Communication via PubNub</w:t>
+        <w:t xml:space="preserve">Data Communication via </w:t>
+      </w:r>
+      <w:proofErr w:type="spellStart"/>
+      <w:r>
+        <w:rPr>
+          <w:rFonts w:ascii="Arial" w:hAnsi="Arial" w:cs="Arial"/>
+          <w:b/>
+          <w:bCs/>
+          <w:color w:val="auto"/>
+          <w:sz w:val="22"/>
+          <w:szCs w:val="22"/>
+        </w:rPr>
+        <w:t>PubNub</w:t>
       </w:r>
       <w:bookmarkEnd w:id="8"/>
+      <w:proofErr w:type="spellEnd"/>
     </w:p>
     <w:p/>
     <w:p>
@@ -5343,7 +5973,35 @@
         <w:rPr>
           <w:rFonts w:ascii="Arial" w:hAnsi="Arial" w:cs="Arial"/>
         </w:rPr>
-        <w:t>Data from these sensors is transmitted using PubNub, a real-time communication platform. The Raspberry Pi publishes the sensor data to a dedicated PubNub channel, which is then subscribed to by the cloud server. This setup ensures the delivery of data from the sensors to the server for processing.</w:t>
+        <w:t xml:space="preserve">Data from these sensors is transmitted using </w:t>
+      </w:r>
+      <w:proofErr w:type="spellStart"/>
+      <w:r>
+        <w:rPr>
+          <w:rFonts w:ascii="Arial" w:hAnsi="Arial" w:cs="Arial"/>
+        </w:rPr>
+        <w:t>PubNub</w:t>
+      </w:r>
+      <w:proofErr w:type="spellEnd"/>
+      <w:r>
+        <w:rPr>
+          <w:rFonts w:ascii="Arial" w:hAnsi="Arial" w:cs="Arial"/>
+        </w:rPr>
+        <w:t xml:space="preserve">, a real-time communication platform. The Raspberry Pi publishes the sensor data to a dedicated </w:t>
+      </w:r>
+      <w:proofErr w:type="spellStart"/>
+      <w:r>
+        <w:rPr>
+          <w:rFonts w:ascii="Arial" w:hAnsi="Arial" w:cs="Arial"/>
+        </w:rPr>
+        <w:t>PubNub</w:t>
+      </w:r>
+      <w:proofErr w:type="spellEnd"/>
+      <w:r>
+        <w:rPr>
+          <w:rFonts w:ascii="Arial" w:hAnsi="Arial" w:cs="Arial"/>
+        </w:rPr>
+        <w:t xml:space="preserve"> channel, which is then subscribed to by the cloud server. This setup ensures the delivery of data from the sensors to the server for processing.</w:t>
       </w:r>
       <w:r>
         <w:rPr>
@@ -5355,7 +6013,21 @@
         <w:rPr>
           <w:rFonts w:ascii="Arial" w:hAnsi="Arial" w:cs="Arial"/>
         </w:rPr>
-        <w:t xml:space="preserve">We have advanced our data communication setup by implementing PubNub's Access Manager. This </w:t>
+        <w:t xml:space="preserve">We have advanced our data communication setup by implementing </w:t>
+      </w:r>
+      <w:proofErr w:type="spellStart"/>
+      <w:r>
+        <w:rPr>
+          <w:rFonts w:ascii="Arial" w:hAnsi="Arial" w:cs="Arial"/>
+        </w:rPr>
+        <w:t>PubNub's</w:t>
+      </w:r>
+      <w:proofErr w:type="spellEnd"/>
+      <w:r>
+        <w:rPr>
+          <w:rFonts w:ascii="Arial" w:hAnsi="Arial" w:cs="Arial"/>
+        </w:rPr>
+        <w:t xml:space="preserve"> Access Manager. This </w:t>
       </w:r>
       <w:r>
         <w:rPr>
@@ -5419,13 +6091,23 @@
           <w:rFonts w:ascii="Arial" w:hAnsi="Arial" w:cs="Arial"/>
         </w:rPr>
       </w:pPr>
-      <w:r>
-        <w:rPr>
-          <w:rFonts w:ascii="Arial" w:hAnsi="Arial" w:cs="Arial"/>
-          <w:b/>
-          <w:bCs/>
-        </w:rPr>
-        <w:t xml:space="preserve">PubNub Access Manager: </w:t>
+      <w:proofErr w:type="spellStart"/>
+      <w:r>
+        <w:rPr>
+          <w:rFonts w:ascii="Arial" w:hAnsi="Arial" w:cs="Arial"/>
+          <w:b/>
+          <w:bCs/>
+        </w:rPr>
+        <w:t>PubNub</w:t>
+      </w:r>
+      <w:proofErr w:type="spellEnd"/>
+      <w:r>
+        <w:rPr>
+          <w:rFonts w:ascii="Arial" w:hAnsi="Arial" w:cs="Arial"/>
+          <w:b/>
+          <w:bCs/>
+        </w:rPr>
+        <w:t xml:space="preserve"> Access Manager: </w:t>
       </w:r>
       <w:r>
         <w:rPr>
@@ -5498,7 +6180,21 @@
         <w:rPr>
           <w:rFonts w:ascii="Arial" w:hAnsi="Arial" w:cs="Arial"/>
         </w:rPr>
-        <w:t>The server hosted on AWS Cloud forms the backbone of data processing and storage. It subscribes to the PubNub channel to receive sensor data, processes this data according to predefined processing algorithms that will be made by us, and stores it in a secure database. The database maintains records of air quality readings, user profiles, and other relevant data.</w:t>
+        <w:t xml:space="preserve">The server hosted on AWS Cloud forms the backbone of data processing and storage. It subscribes to the </w:t>
+      </w:r>
+      <w:proofErr w:type="spellStart"/>
+      <w:r>
+        <w:rPr>
+          <w:rFonts w:ascii="Arial" w:hAnsi="Arial" w:cs="Arial"/>
+        </w:rPr>
+        <w:t>PubNub</w:t>
+      </w:r>
+      <w:proofErr w:type="spellEnd"/>
+      <w:r>
+        <w:rPr>
+          <w:rFonts w:ascii="Arial" w:hAnsi="Arial" w:cs="Arial"/>
+        </w:rPr>
+        <w:t xml:space="preserve"> channel to receive sensor data, processes this data according to predefined processing algorithms that will be made by us, and stores it in a secure database. The database maintains records of air quality readings, user profiles, and other relevant data.</w:t>
       </w:r>
     </w:p>
     <w:p>
@@ -5564,7 +6260,21 @@
         <w:rPr>
           <w:rFonts w:ascii="Arial" w:hAnsi="Arial" w:cs="Arial"/>
         </w:rPr>
-        <w:t>: Data transferred between the IoT devices, server, and the mobile application is encrypted using TLS protocols by PubNub, ensuring secure data transmission.</w:t>
+        <w:t xml:space="preserve">: Data transferred between the IoT devices, server, and the mobile application is encrypted using TLS protocols by </w:t>
+      </w:r>
+      <w:proofErr w:type="spellStart"/>
+      <w:r>
+        <w:rPr>
+          <w:rFonts w:ascii="Arial" w:hAnsi="Arial" w:cs="Arial"/>
+        </w:rPr>
+        <w:t>PubNub</w:t>
+      </w:r>
+      <w:proofErr w:type="spellEnd"/>
+      <w:r>
+        <w:rPr>
+          <w:rFonts w:ascii="Arial" w:hAnsi="Arial" w:cs="Arial"/>
+        </w:rPr>
+        <w:t>, ensuring secure data transmission.</w:t>
       </w:r>
     </w:p>
     <w:p>
@@ -5655,7 +6365,21 @@
         <w:rPr>
           <w:rFonts w:ascii="Arial" w:hAnsi="Arial" w:cs="Arial"/>
         </w:rPr>
-        <w:t>The client-side of the Aerosense system is a mobile application that serves as the user interface. It allows users to view real-time air quality data, receive alerts, and manage their profiles. The app fetches data from the cloud server, user interactions with the app are also sent back to the server for processing and response.</w:t>
+        <w:t xml:space="preserve">The client-side of the </w:t>
+      </w:r>
+      <w:proofErr w:type="spellStart"/>
+      <w:r>
+        <w:rPr>
+          <w:rFonts w:ascii="Arial" w:hAnsi="Arial" w:cs="Arial"/>
+        </w:rPr>
+        <w:t>Aerosense</w:t>
+      </w:r>
+      <w:proofErr w:type="spellEnd"/>
+      <w:r>
+        <w:rPr>
+          <w:rFonts w:ascii="Arial" w:hAnsi="Arial" w:cs="Arial"/>
+        </w:rPr>
+        <w:t xml:space="preserve"> system is a mobile application that serves as the user interface. It allows users to view real-time air quality data, receive alerts, and manage their profiles. The app fetches data from the cloud server, user interactions with the app are also sent back to the server for processing and response.</w:t>
       </w:r>
     </w:p>
     <w:p>
@@ -5696,7 +6420,21 @@
         <w:rPr>
           <w:rFonts w:ascii="Arial" w:hAnsi="Arial" w:cs="Arial"/>
         </w:rPr>
-        <w:t>One of the innovative features of Aerosense is its community data sharing aspect. Users can choose to share anonymized environmental data, contributing to a broader understanding of air quality trends. This data is coupled by the server and can be accessed for public awareness purposes.</w:t>
+        <w:t xml:space="preserve">One of the innovative features of </w:t>
+      </w:r>
+      <w:proofErr w:type="spellStart"/>
+      <w:r>
+        <w:rPr>
+          <w:rFonts w:ascii="Arial" w:hAnsi="Arial" w:cs="Arial"/>
+        </w:rPr>
+        <w:t>Aerosense</w:t>
+      </w:r>
+      <w:proofErr w:type="spellEnd"/>
+      <w:r>
+        <w:rPr>
+          <w:rFonts w:ascii="Arial" w:hAnsi="Arial" w:cs="Arial"/>
+        </w:rPr>
+        <w:t xml:space="preserve"> is its community data sharing aspect. Users can choose to share anonymized environmental data, contributing to a broader understanding of air quality trends. This data is coupled by the server and can be accessed for public awareness purposes.</w:t>
       </w:r>
     </w:p>
     <w:p>
@@ -5737,7 +6475,21 @@
         <w:rPr>
           <w:rFonts w:ascii="Arial" w:hAnsi="Arial" w:cs="Arial"/>
         </w:rPr>
-        <w:t>The Aerosense system architecture has been designed to ensure a flow of data from the sensors to the end-user. Security protocols are in place at every step to protect sensitive information, especially considering the health-related nature of the data (GDPR).</w:t>
+        <w:t xml:space="preserve">The </w:t>
+      </w:r>
+      <w:proofErr w:type="spellStart"/>
+      <w:r>
+        <w:rPr>
+          <w:rFonts w:ascii="Arial" w:hAnsi="Arial" w:cs="Arial"/>
+        </w:rPr>
+        <w:t>Aerosense</w:t>
+      </w:r>
+      <w:proofErr w:type="spellEnd"/>
+      <w:r>
+        <w:rPr>
+          <w:rFonts w:ascii="Arial" w:hAnsi="Arial" w:cs="Arial"/>
+        </w:rPr>
+        <w:t xml:space="preserve"> system architecture has been designed to ensure a flow of data from the sensors to the end-user. Security protocols are in place at every step to protect sensitive information, especially considering the health-related nature of the data (GDPR).</w:t>
       </w:r>
     </w:p>
     <w:p>
@@ -5773,25 +6525,7 @@
           <w:bCs/>
           <w:color w:val="auto"/>
         </w:rPr>
-        <w:t xml:space="preserve">3. </w:t>
-      </w:r>
-      <w:r>
-        <w:rPr>
-          <w:rFonts w:ascii="Arial" w:hAnsi="Arial" w:cs="Arial"/>
-          <w:b/>
-          <w:bCs/>
-          <w:color w:val="auto"/>
-        </w:rPr>
-        <w:t>Beta</w:t>
-      </w:r>
-      <w:r>
-        <w:rPr>
-          <w:rFonts w:ascii="Arial" w:hAnsi="Arial" w:cs="Arial"/>
-          <w:b/>
-          <w:bCs/>
-          <w:color w:val="auto"/>
-        </w:rPr>
-        <w:t xml:space="preserve"> Prototype Documentation</w:t>
+        <w:t>3. Beta Prototype Documentation</w:t>
       </w:r>
       <w:bookmarkEnd w:id="14"/>
     </w:p>
@@ -5843,19 +6577,47 @@
         <w:rPr>
           <w:rFonts w:ascii="Arial" w:hAnsi="Arial" w:cs="Arial"/>
         </w:rPr>
-        <w:t>In the Beta release of Aerosense, we</w:t>
-      </w:r>
-      <w:r>
-        <w:rPr>
-          <w:rFonts w:ascii="Arial" w:hAnsi="Arial" w:cs="Arial"/>
-        </w:rPr>
-        <w:t xml:space="preserve"> were to perfect </w:t>
-      </w:r>
-      <w:r>
-        <w:rPr>
-          <w:rFonts w:ascii="Arial" w:hAnsi="Arial" w:cs="Arial"/>
-        </w:rPr>
-        <w:t xml:space="preserve"> our hardware components, crucial for air quality monitoring. Our PMS7003 sensor is now fully integrated, </w:t>
+        <w:t xml:space="preserve">In the Beta release of </w:t>
+      </w:r>
+      <w:proofErr w:type="spellStart"/>
+      <w:r>
+        <w:rPr>
+          <w:rFonts w:ascii="Arial" w:hAnsi="Arial" w:cs="Arial"/>
+        </w:rPr>
+        <w:t>Aerosense</w:t>
+      </w:r>
+      <w:proofErr w:type="spellEnd"/>
+      <w:r>
+        <w:rPr>
+          <w:rFonts w:ascii="Arial" w:hAnsi="Arial" w:cs="Arial"/>
+        </w:rPr>
+        <w:t>, we</w:t>
+      </w:r>
+      <w:r>
+        <w:rPr>
+          <w:rFonts w:ascii="Arial" w:hAnsi="Arial" w:cs="Arial"/>
+        </w:rPr>
+        <w:t xml:space="preserve"> were to </w:t>
+      </w:r>
+      <w:proofErr w:type="gramStart"/>
+      <w:r>
+        <w:rPr>
+          <w:rFonts w:ascii="Arial" w:hAnsi="Arial" w:cs="Arial"/>
+        </w:rPr>
+        <w:t xml:space="preserve">perfect </w:t>
+      </w:r>
+      <w:r>
+        <w:rPr>
+          <w:rFonts w:ascii="Arial" w:hAnsi="Arial" w:cs="Arial"/>
+        </w:rPr>
+        <w:t xml:space="preserve"> our</w:t>
+      </w:r>
+      <w:proofErr w:type="gramEnd"/>
+      <w:r>
+        <w:rPr>
+          <w:rFonts w:ascii="Arial" w:hAnsi="Arial" w:cs="Arial"/>
+        </w:rPr>
+        <w:t xml:space="preserve"> hardware components, crucial for air quality monitoring. Our PMS7003 sensor is now fully integrated, </w:t>
       </w:r>
       <w:r>
         <w:rPr>
@@ -5900,19 +6662,27 @@
         <w:rPr>
           <w:rFonts w:ascii="Arial" w:hAnsi="Arial" w:cs="Arial"/>
         </w:rPr>
-        <w:t>We've also introduced the L76K GPS Module, that ensures our device knows its exact location at all times.</w:t>
-      </w:r>
-      <w:r>
-        <w:rPr>
-          <w:rFonts w:ascii="Arial" w:hAnsi="Arial" w:cs="Arial"/>
-        </w:rPr>
-        <w:t xml:space="preserve"> </w:t>
-      </w:r>
-      <w:r>
-        <w:rPr>
-          <w:rFonts w:ascii="Arial" w:hAnsi="Arial" w:cs="Arial"/>
-        </w:rPr>
-        <w:t>The Raspberry Pi is programmed to periodically read sensor data, preparing it for transfer to our web server.</w:t>
+        <w:t xml:space="preserve">We've also introduced the L76K GPS Module, that ensures our device </w:t>
+      </w:r>
+      <w:proofErr w:type="gramStart"/>
+      <w:r>
+        <w:rPr>
+          <w:rFonts w:ascii="Arial" w:hAnsi="Arial" w:cs="Arial"/>
+        </w:rPr>
+        <w:t>knows its exact location at all times</w:t>
+      </w:r>
+      <w:proofErr w:type="gramEnd"/>
+      <w:r>
+        <w:rPr>
+          <w:rFonts w:ascii="Arial" w:hAnsi="Arial" w:cs="Arial"/>
+        </w:rPr>
+        <w:t>.</w:t>
+      </w:r>
+      <w:r>
+        <w:rPr>
+          <w:rFonts w:ascii="Arial" w:hAnsi="Arial" w:cs="Arial"/>
+        </w:rPr>
+        <w:t xml:space="preserve"> The Raspberry Pi is programmed to periodically read sensor data, preparing it for transfer to our web server.</w:t>
       </w:r>
     </w:p>
     <w:p>
@@ -5935,6 +6705,7 @@
           <w:szCs w:val="22"/>
         </w:rPr>
       </w:pPr>
+      <w:proofErr w:type="spellStart"/>
       <w:r>
         <w:rPr>
           <w:rFonts w:ascii="Arial" w:hAnsi="Arial" w:cs="Arial"/>
@@ -5946,6 +6717,7 @@
         </w:rPr>
         <w:t>WebServer</w:t>
       </w:r>
+      <w:proofErr w:type="spellEnd"/>
     </w:p>
     <w:p/>
     <w:p>
@@ -6162,6 +6934,701 @@
         <w:t>UI</w:t>
       </w:r>
     </w:p>
+    <w:p>
+      <w:pPr>
+        <w:rPr>
+          <w:rFonts w:ascii="Arial" w:hAnsi="Arial" w:cs="Arial"/>
+        </w:rPr>
+      </w:pPr>
+    </w:p>
+    <w:p>
+      <w:pPr>
+        <w:rPr>
+          <w:rFonts w:ascii="Arial" w:hAnsi="Arial" w:cs="Arial"/>
+        </w:rPr>
+      </w:pPr>
+      <w:r>
+        <w:rPr>
+          <w:rFonts w:ascii="Arial" w:hAnsi="Arial" w:cs="Arial"/>
+        </w:rPr>
+        <w:t xml:space="preserve">There have been a lot of new aspects added to the UI since last time as well as some changes implemented which were suggested by users from the user tests. One of the main parts of the </w:t>
+      </w:r>
+      <w:proofErr w:type="spellStart"/>
+      <w:r>
+        <w:rPr>
+          <w:rFonts w:ascii="Arial" w:hAnsi="Arial" w:cs="Arial"/>
+        </w:rPr>
+        <w:t>ui</w:t>
+      </w:r>
+      <w:proofErr w:type="spellEnd"/>
+      <w:r>
+        <w:rPr>
+          <w:rFonts w:ascii="Arial" w:hAnsi="Arial" w:cs="Arial"/>
+        </w:rPr>
+        <w:t xml:space="preserve"> that has been updated is the capability to display and update all real data from the database. With the successful implementation of all 3 sensors for this CA, we have made sure that all data from these is being displayed on the front-end. We have also ensured that all other relevant data from the database is being shown in the </w:t>
+      </w:r>
+      <w:r>
+        <w:rPr>
+          <w:rFonts w:ascii="Arial" w:hAnsi="Arial" w:cs="Arial"/>
+        </w:rPr>
+        <w:t>UI</w:t>
+      </w:r>
+      <w:r>
+        <w:rPr>
+          <w:rFonts w:ascii="Arial" w:hAnsi="Arial" w:cs="Arial"/>
+        </w:rPr>
+        <w:t xml:space="preserve"> such as asthma profile data and the users’ settings. Essentially, </w:t>
+      </w:r>
+      <w:proofErr w:type="gramStart"/>
+      <w:r>
+        <w:rPr>
+          <w:rFonts w:ascii="Arial" w:hAnsi="Arial" w:cs="Arial"/>
+        </w:rPr>
+        <w:t>all of</w:t>
+      </w:r>
+      <w:proofErr w:type="gramEnd"/>
+      <w:r>
+        <w:rPr>
+          <w:rFonts w:ascii="Arial" w:hAnsi="Arial" w:cs="Arial"/>
+        </w:rPr>
+        <w:t xml:space="preserve"> the hardcoded values that were present in the alpha prototype have been removed and replaced with actual values from the database. In terms of additions to the UI, new pages have been added including the history page, the educational page, and the notifications page. </w:t>
+      </w:r>
+    </w:p>
+    <w:p/>
+    <w:p>
+      <w:pPr>
+        <w:jc w:val="center"/>
+        <w:rPr>
+          <w:b/>
+          <w:bCs/>
+          <w:sz w:val="24"/>
+          <w:szCs w:val="24"/>
+        </w:rPr>
+      </w:pPr>
+      <w:r>
+        <w:rPr>
+          <w:b/>
+          <w:bCs/>
+          <w:sz w:val="24"/>
+          <w:szCs w:val="24"/>
+        </w:rPr>
+        <w:lastRenderedPageBreak/>
+        <w:t>New Pages</w:t>
+      </w:r>
+    </w:p>
+    <w:p>
+      <w:r>
+        <w:t xml:space="preserve">    </w:t>
+      </w:r>
+      <w:r>
+        <w:rPr>
+          <w:noProof/>
+        </w:rPr>
+        <w:drawing>
+          <wp:inline distT="0" distB="0" distL="0" distR="0" wp14:anchorId="1E68603D" wp14:editId="2540B803">
+            <wp:extent cx="1701800" cy="3525175"/>
+            <wp:effectExtent l="0" t="0" r="0" b="0"/>
+            <wp:docPr id="1664331803" name="Picture 1" descr="A graph showing the average air quality&#10;&#10;Description automatically generated"/>
+            <wp:cNvGraphicFramePr>
+              <a:graphicFrameLocks xmlns:a="http://schemas.openxmlformats.org/drawingml/2006/main" noChangeAspect="1"/>
+            </wp:cNvGraphicFramePr>
+            <a:graphic xmlns:a="http://schemas.openxmlformats.org/drawingml/2006/main">
+              <a:graphicData uri="http://schemas.openxmlformats.org/drawingml/2006/picture">
+                <pic:pic xmlns:pic="http://schemas.openxmlformats.org/drawingml/2006/picture">
+                  <pic:nvPicPr>
+                    <pic:cNvPr id="1664331803" name="Picture 1" descr="A graph showing the average air quality&#10;&#10;Description automatically generated"/>
+                    <pic:cNvPicPr>
+                      <a:picLocks noChangeAspect="1" noChangeArrowheads="1"/>
+                    </pic:cNvPicPr>
+                  </pic:nvPicPr>
+                  <pic:blipFill>
+                    <a:blip r:embed="rId9" cstate="print">
+                      <a:extLst>
+                        <a:ext uri="{28A0092B-C50C-407E-A947-70E740481C1C}">
+                          <a14:useLocalDpi xmlns:a14="http://schemas.microsoft.com/office/drawing/2010/main" val="0"/>
+                        </a:ext>
+                      </a:extLst>
+                    </a:blip>
+                    <a:srcRect/>
+                    <a:stretch>
+                      <a:fillRect/>
+                    </a:stretch>
+                  </pic:blipFill>
+                  <pic:spPr bwMode="auto">
+                    <a:xfrm>
+                      <a:off x="0" y="0"/>
+                      <a:ext cx="1701800" cy="3525175"/>
+                    </a:xfrm>
+                    <a:prstGeom prst="rect">
+                      <a:avLst/>
+                    </a:prstGeom>
+                    <a:noFill/>
+                    <a:ln>
+                      <a:noFill/>
+                    </a:ln>
+                  </pic:spPr>
+                </pic:pic>
+              </a:graphicData>
+            </a:graphic>
+          </wp:inline>
+        </w:drawing>
+      </w:r>
+      <w:r>
+        <w:t xml:space="preserve">         </w:t>
+      </w:r>
+      <w:r>
+        <w:rPr>
+          <w:noProof/>
+        </w:rPr>
+        <w:drawing>
+          <wp:inline distT="0" distB="0" distL="0" distR="0" wp14:anchorId="3EE0193E" wp14:editId="3635244F">
+            <wp:extent cx="1684866" cy="3476165"/>
+            <wp:effectExtent l="0" t="0" r="0" b="0"/>
+            <wp:docPr id="613104400" name="Picture 3" descr="A screenshot of a cell phone&#10;&#10;Description automatically generated"/>
+            <wp:cNvGraphicFramePr>
+              <a:graphicFrameLocks xmlns:a="http://schemas.openxmlformats.org/drawingml/2006/main" noChangeAspect="1"/>
+            </wp:cNvGraphicFramePr>
+            <a:graphic xmlns:a="http://schemas.openxmlformats.org/drawingml/2006/main">
+              <a:graphicData uri="http://schemas.openxmlformats.org/drawingml/2006/picture">
+                <pic:pic xmlns:pic="http://schemas.openxmlformats.org/drawingml/2006/picture">
+                  <pic:nvPicPr>
+                    <pic:cNvPr id="613104400" name="Picture 3" descr="A screenshot of a cell phone&#10;&#10;Description automatically generated"/>
+                    <pic:cNvPicPr>
+                      <a:picLocks noChangeAspect="1" noChangeArrowheads="1"/>
+                    </pic:cNvPicPr>
+                  </pic:nvPicPr>
+                  <pic:blipFill>
+                    <a:blip r:embed="rId10" cstate="print">
+                      <a:extLst>
+                        <a:ext uri="{28A0092B-C50C-407E-A947-70E740481C1C}">
+                          <a14:useLocalDpi xmlns:a14="http://schemas.microsoft.com/office/drawing/2010/main" val="0"/>
+                        </a:ext>
+                      </a:extLst>
+                    </a:blip>
+                    <a:srcRect/>
+                    <a:stretch>
+                      <a:fillRect/>
+                    </a:stretch>
+                  </pic:blipFill>
+                  <pic:spPr bwMode="auto">
+                    <a:xfrm>
+                      <a:off x="0" y="0"/>
+                      <a:ext cx="1806515" cy="3727148"/>
+                    </a:xfrm>
+                    <a:prstGeom prst="rect">
+                      <a:avLst/>
+                    </a:prstGeom>
+                    <a:noFill/>
+                    <a:ln>
+                      <a:noFill/>
+                    </a:ln>
+                  </pic:spPr>
+                </pic:pic>
+              </a:graphicData>
+            </a:graphic>
+          </wp:inline>
+        </w:drawing>
+      </w:r>
+      <w:r>
+        <w:t xml:space="preserve">         </w:t>
+      </w:r>
+      <w:r>
+        <w:rPr>
+          <w:noProof/>
+        </w:rPr>
+        <w:drawing>
+          <wp:inline distT="0" distB="0" distL="0" distR="0" wp14:anchorId="2FBEBACD" wp14:editId="4311049E">
+            <wp:extent cx="1645459" cy="3411644"/>
+            <wp:effectExtent l="0" t="0" r="0" b="0"/>
+            <wp:docPr id="311132421" name="Picture 4" descr="A screenshot of a phone&#10;&#10;Description automatically generated"/>
+            <wp:cNvGraphicFramePr>
+              <a:graphicFrameLocks xmlns:a="http://schemas.openxmlformats.org/drawingml/2006/main" noChangeAspect="1"/>
+            </wp:cNvGraphicFramePr>
+            <a:graphic xmlns:a="http://schemas.openxmlformats.org/drawingml/2006/main">
+              <a:graphicData uri="http://schemas.openxmlformats.org/drawingml/2006/picture">
+                <pic:pic xmlns:pic="http://schemas.openxmlformats.org/drawingml/2006/picture">
+                  <pic:nvPicPr>
+                    <pic:cNvPr id="311132421" name="Picture 4" descr="A screenshot of a phone&#10;&#10;Description automatically generated"/>
+                    <pic:cNvPicPr>
+                      <a:picLocks noChangeAspect="1" noChangeArrowheads="1"/>
+                    </pic:cNvPicPr>
+                  </pic:nvPicPr>
+                  <pic:blipFill>
+                    <a:blip r:embed="rId11" cstate="print">
+                      <a:extLst>
+                        <a:ext uri="{28A0092B-C50C-407E-A947-70E740481C1C}">
+                          <a14:useLocalDpi xmlns:a14="http://schemas.microsoft.com/office/drawing/2010/main" val="0"/>
+                        </a:ext>
+                      </a:extLst>
+                    </a:blip>
+                    <a:srcRect/>
+                    <a:stretch>
+                      <a:fillRect/>
+                    </a:stretch>
+                  </pic:blipFill>
+                  <pic:spPr bwMode="auto">
+                    <a:xfrm>
+                      <a:off x="0" y="0"/>
+                      <a:ext cx="1674310" cy="3471463"/>
+                    </a:xfrm>
+                    <a:prstGeom prst="rect">
+                      <a:avLst/>
+                    </a:prstGeom>
+                    <a:noFill/>
+                    <a:ln>
+                      <a:noFill/>
+                    </a:ln>
+                  </pic:spPr>
+                </pic:pic>
+              </a:graphicData>
+            </a:graphic>
+          </wp:inline>
+        </w:drawing>
+      </w:r>
+    </w:p>
+    <w:p/>
+    <w:p>
+      <w:pPr>
+        <w:rPr>
+          <w:b/>
+          <w:bCs/>
+        </w:rPr>
+      </w:pPr>
+      <w:r>
+        <w:rPr>
+          <w:b/>
+          <w:bCs/>
+        </w:rPr>
+        <w:t>History Page:</w:t>
+      </w:r>
+    </w:p>
+    <w:p>
+      <w:r>
+        <w:t xml:space="preserve">The history page provides the user with insights into their weekly air quality measurements and how bad or good they are each day via a graph and some averages of the measurements. The graph is automatically generated from the readings coming in from the backend from each day. Originally this page only showed air quality statistics for the current week but after user testing, it was suggested that there should be a way for the user to view previous </w:t>
+      </w:r>
+      <w:proofErr w:type="gramStart"/>
+      <w:r>
+        <w:t>weeks</w:t>
+      </w:r>
+      <w:proofErr w:type="gramEnd"/>
+      <w:r>
+        <w:t xml:space="preserve"> so we added a drop down option for choosing the statistics you want to see (this week or last week).</w:t>
+      </w:r>
+    </w:p>
+    <w:p>
+      <w:r>
+        <w:rPr>
+          <w:b/>
+          <w:bCs/>
+        </w:rPr>
+        <w:t>Educational Page</w:t>
+      </w:r>
+      <w:r>
+        <w:rPr>
+          <w:b/>
+          <w:bCs/>
+        </w:rPr>
+        <w:t>:</w:t>
+      </w:r>
+      <w:r>
+        <w:rPr>
+          <w:b/>
+          <w:bCs/>
+        </w:rPr>
+        <w:br/>
+      </w:r>
+      <w:r>
+        <w:t xml:space="preserve">This page was made </w:t>
+      </w:r>
+      <w:proofErr w:type="gramStart"/>
+      <w:r>
+        <w:t>as a result of</w:t>
+      </w:r>
+      <w:proofErr w:type="gramEnd"/>
+      <w:r>
+        <w:t xml:space="preserve"> the feedback gathered during user testing. A few of the people who participated in the user testing mentioned that we should add some way of adding more meaning to the measurements or making them easier to understand/interpret so it was decided that this page would be created. The educational page simply provides the user with in-depth information about the meaning of each air quality measurement if they are interested in learning more about them.</w:t>
+      </w:r>
+    </w:p>
+    <w:p>
+      <w:pPr>
+        <w:rPr>
+          <w:b/>
+          <w:bCs/>
+        </w:rPr>
+      </w:pPr>
+      <w:r>
+        <w:rPr>
+          <w:b/>
+          <w:bCs/>
+        </w:rPr>
+        <w:t>Notifications Page:</w:t>
+      </w:r>
+    </w:p>
+    <w:p>
+      <w:r>
+        <w:t xml:space="preserve">The notifications page reads </w:t>
+      </w:r>
+      <w:proofErr w:type="gramStart"/>
+      <w:r>
+        <w:t>all of</w:t>
+      </w:r>
+      <w:proofErr w:type="gramEnd"/>
+      <w:r>
+        <w:t xml:space="preserve"> the notification data from the database and displays all of them to the user. Each notification includes the time it was created as well as the title and description of the notification which can be reviewed by the user. This page will be handy for the user in case they miss a mobile notification or want to read more about the recommendations being provided by the notification. </w:t>
+      </w:r>
+    </w:p>
+    <w:p>
+      <w:pPr>
+        <w:jc w:val="center"/>
+        <w:rPr>
+          <w:b/>
+          <w:bCs/>
+          <w:sz w:val="24"/>
+          <w:szCs w:val="24"/>
+        </w:rPr>
+      </w:pPr>
+      <w:r>
+        <w:rPr>
+          <w:b/>
+          <w:bCs/>
+          <w:sz w:val="24"/>
+          <w:szCs w:val="24"/>
+        </w:rPr>
+        <w:t>All user testing feedback</w:t>
+      </w:r>
+    </w:p>
+    <w:p>
+      <w:pPr>
+        <w:rPr>
+          <w:b/>
+          <w:bCs/>
+          <w:sz w:val="24"/>
+          <w:szCs w:val="24"/>
+          <w:u w:val="single"/>
+        </w:rPr>
+      </w:pPr>
+      <w:r>
+        <w:rPr>
+          <w:b/>
+          <w:bCs/>
+          <w:sz w:val="24"/>
+          <w:szCs w:val="24"/>
+          <w:u w:val="single"/>
+        </w:rPr>
+        <w:lastRenderedPageBreak/>
+        <w:t>Session 1:</w:t>
+      </w:r>
+    </w:p>
+    <w:p>
+      <w:r>
+        <w:rPr>
+          <w:b/>
+          <w:bCs/>
+        </w:rPr>
+        <w:t>Age:</w:t>
+      </w:r>
+      <w:r>
+        <w:t xml:space="preserve"> 21</w:t>
+      </w:r>
+    </w:p>
+    <w:p>
+      <w:r>
+        <w:rPr>
+          <w:b/>
+          <w:bCs/>
+        </w:rPr>
+        <w:t>Personal e</w:t>
+      </w:r>
+      <w:r>
+        <w:rPr>
+          <w:b/>
+          <w:bCs/>
+        </w:rPr>
+        <w:t>xperience with Asthma:</w:t>
+      </w:r>
+      <w:r>
+        <w:t xml:space="preserve"> None</w:t>
+      </w:r>
+    </w:p>
+    <w:p>
+      <w:pPr>
+        <w:rPr>
+          <w:b/>
+          <w:bCs/>
+        </w:rPr>
+      </w:pPr>
+      <w:r>
+        <w:rPr>
+          <w:b/>
+          <w:bCs/>
+        </w:rPr>
+        <w:t>Feedback:</w:t>
+      </w:r>
+    </w:p>
+    <w:p>
+      <w:pPr>
+        <w:pStyle w:val="ListParagraph"/>
+        <w:numPr>
+          <w:ilvl w:val="0"/>
+          <w:numId w:val="7"/>
+        </w:numPr>
+        <w:spacing w:after="160" w:line="259" w:lineRule="auto"/>
+        <w:rPr>
+          <w:b/>
+          <w:bCs/>
+        </w:rPr>
+      </w:pPr>
+      <w:r>
+        <w:t>The login and register pages are simple and clear.</w:t>
+      </w:r>
+    </w:p>
+    <w:p>
+      <w:pPr>
+        <w:pStyle w:val="ListParagraph"/>
+        <w:numPr>
+          <w:ilvl w:val="0"/>
+          <w:numId w:val="7"/>
+        </w:numPr>
+        <w:spacing w:after="160" w:line="259" w:lineRule="auto"/>
+      </w:pPr>
+      <w:r>
+        <w:t>Could be clearer for the user if we showed the actual parameters for the overall air quality percentage somewhere in the app (e.g. 60% - 100% = good, 40 – 50% = Medium etc.)</w:t>
+      </w:r>
+    </w:p>
+    <w:p>
+      <w:pPr>
+        <w:pStyle w:val="ListParagraph"/>
+        <w:numPr>
+          <w:ilvl w:val="0"/>
+          <w:numId w:val="7"/>
+        </w:numPr>
+        <w:spacing w:after="160" w:line="259" w:lineRule="auto"/>
+      </w:pPr>
+      <w:r>
+        <w:t>Provide baselines/averages for each measurement so the user can know how much worse or better the measurement is compared to how it should be.</w:t>
+      </w:r>
+    </w:p>
+    <w:p>
+      <w:pPr>
+        <w:pStyle w:val="ListParagraph"/>
+        <w:numPr>
+          <w:ilvl w:val="0"/>
+          <w:numId w:val="7"/>
+        </w:numPr>
+        <w:spacing w:after="160" w:line="259" w:lineRule="auto"/>
+      </w:pPr>
+      <w:r>
+        <w:t>The extra measurements in the “View More” section of the home page have no comparisons/ways to tell if they are good or bad.</w:t>
+      </w:r>
+    </w:p>
+    <w:p>
+      <w:pPr>
+        <w:pStyle w:val="ListParagraph"/>
+        <w:numPr>
+          <w:ilvl w:val="0"/>
+          <w:numId w:val="7"/>
+        </w:numPr>
+        <w:spacing w:after="160" w:line="259" w:lineRule="auto"/>
+      </w:pPr>
+      <w:r>
+        <w:t>Add a screen where you can see all notifications received about air quality so that you can look back on recommendations given by them.</w:t>
+      </w:r>
+    </w:p>
+    <w:p>
+      <w:pPr>
+        <w:pStyle w:val="ListParagraph"/>
+        <w:numPr>
+          <w:ilvl w:val="0"/>
+          <w:numId w:val="7"/>
+        </w:numPr>
+        <w:spacing w:after="160" w:line="259" w:lineRule="auto"/>
+      </w:pPr>
+      <w:r>
+        <w:t>Find a way to show the time for each bad air quality area being marked on the map on the locations page so that the user of the app can know how long ago it was detected as it may be cleared a few hours after that.</w:t>
+      </w:r>
+    </w:p>
+    <w:p>
+      <w:pPr>
+        <w:rPr>
+          <w:b/>
+          <w:bCs/>
+          <w:u w:val="single"/>
+        </w:rPr>
+      </w:pPr>
+      <w:r>
+        <w:rPr>
+          <w:b/>
+          <w:bCs/>
+          <w:u w:val="single"/>
+        </w:rPr>
+        <w:t>Session 2:</w:t>
+      </w:r>
+    </w:p>
+    <w:p>
+      <w:r>
+        <w:rPr>
+          <w:b/>
+          <w:bCs/>
+        </w:rPr>
+        <w:t>Age</w:t>
+      </w:r>
+      <w:r>
+        <w:rPr>
+          <w:b/>
+          <w:bCs/>
+        </w:rPr>
+        <w:t xml:space="preserve">: </w:t>
+      </w:r>
+      <w:r>
+        <w:t>23</w:t>
+      </w:r>
+    </w:p>
+    <w:p>
+      <w:r>
+        <w:rPr>
+          <w:b/>
+          <w:bCs/>
+        </w:rPr>
+        <w:t>Personal experience with asthma:</w:t>
+      </w:r>
+      <w:r>
+        <w:t xml:space="preserve"> Father has asthma, so they have a decent amount of experience with it.</w:t>
+      </w:r>
+    </w:p>
+    <w:p>
+      <w:pPr>
+        <w:rPr>
+          <w:b/>
+          <w:bCs/>
+        </w:rPr>
+      </w:pPr>
+      <w:r>
+        <w:rPr>
+          <w:b/>
+          <w:bCs/>
+        </w:rPr>
+        <w:t>Feedback:</w:t>
+      </w:r>
+    </w:p>
+    <w:p>
+      <w:pPr>
+        <w:pStyle w:val="ListParagraph"/>
+        <w:numPr>
+          <w:ilvl w:val="0"/>
+          <w:numId w:val="8"/>
+        </w:numPr>
+        <w:spacing w:after="160" w:line="259" w:lineRule="auto"/>
+        <w:rPr>
+          <w:b/>
+          <w:bCs/>
+        </w:rPr>
+      </w:pPr>
+      <w:r>
+        <w:t>The name and logo suit the app well and the logo looks nice.</w:t>
+      </w:r>
+    </w:p>
+    <w:p>
+      <w:pPr>
+        <w:pStyle w:val="ListParagraph"/>
+        <w:numPr>
+          <w:ilvl w:val="0"/>
+          <w:numId w:val="8"/>
+        </w:numPr>
+        <w:spacing w:after="160" w:line="259" w:lineRule="auto"/>
+        <w:rPr>
+          <w:b/>
+          <w:bCs/>
+        </w:rPr>
+      </w:pPr>
+      <w:r>
+        <w:t>The colours on the home page are a good way of showing air quality.</w:t>
+      </w:r>
+    </w:p>
+    <w:p>
+      <w:pPr>
+        <w:pStyle w:val="ListParagraph"/>
+        <w:numPr>
+          <w:ilvl w:val="0"/>
+          <w:numId w:val="8"/>
+        </w:numPr>
+        <w:spacing w:after="160" w:line="259" w:lineRule="auto"/>
+        <w:rPr>
+          <w:b/>
+          <w:bCs/>
+        </w:rPr>
+      </w:pPr>
+      <w:r>
+        <w:t>The home page is laid out in a nice and clear way.</w:t>
+      </w:r>
+    </w:p>
+    <w:p>
+      <w:pPr>
+        <w:pStyle w:val="ListParagraph"/>
+        <w:numPr>
+          <w:ilvl w:val="0"/>
+          <w:numId w:val="8"/>
+        </w:numPr>
+        <w:spacing w:after="160" w:line="259" w:lineRule="auto"/>
+        <w:rPr>
+          <w:b/>
+          <w:bCs/>
+        </w:rPr>
+      </w:pPr>
+      <w:r>
+        <w:t>We should add some sort of status signifier for numbers at the bottom of the home page to signify whether they are good or bad.</w:t>
+      </w:r>
+    </w:p>
+    <w:p>
+      <w:pPr>
+        <w:pStyle w:val="ListParagraph"/>
+        <w:numPr>
+          <w:ilvl w:val="0"/>
+          <w:numId w:val="8"/>
+        </w:numPr>
+        <w:spacing w:after="160" w:line="259" w:lineRule="auto"/>
+        <w:rPr>
+          <w:b/>
+          <w:bCs/>
+        </w:rPr>
+      </w:pPr>
+      <w:r>
+        <w:t>For the user asthma page, we should add in a wider variety of options for main trigger or allow the user to enter one themselves since there are a lot more things that can trigger asthma other than what we have there. For example, their dad’s asthma can often grow worse when he is around pets, and we don’t have an option there for that.</w:t>
+      </w:r>
+    </w:p>
+    <w:p>
+      <w:pPr>
+        <w:pStyle w:val="ListParagraph"/>
+        <w:numPr>
+          <w:ilvl w:val="0"/>
+          <w:numId w:val="8"/>
+        </w:numPr>
+        <w:spacing w:after="160" w:line="259" w:lineRule="auto"/>
+        <w:rPr>
+          <w:b/>
+          <w:bCs/>
+        </w:rPr>
+      </w:pPr>
+      <w:r>
+        <w:t>Would be nice if we added an option to the history page to view previous weeks data so that the person can look back on it.</w:t>
+      </w:r>
+    </w:p>
+    <w:p>
+      <w:pPr>
+        <w:pStyle w:val="ListParagraph"/>
+        <w:numPr>
+          <w:ilvl w:val="0"/>
+          <w:numId w:val="8"/>
+        </w:numPr>
+        <w:spacing w:after="160" w:line="259" w:lineRule="auto"/>
+        <w:rPr>
+          <w:b/>
+          <w:bCs/>
+        </w:rPr>
+      </w:pPr>
+      <w:r>
+        <w:t>Educational page is very useful and informative.</w:t>
+      </w:r>
+    </w:p>
     <w:p/>
     <w:p>
       <w:pPr>
@@ -6211,7 +7678,21 @@
         <w:rPr>
           <w:rFonts w:ascii="Arial" w:hAnsi="Arial" w:cs="Arial"/>
         </w:rPr>
-        <w:t xml:space="preserve"> our security measures to safeguard the Aerosense ecosystem comprehensively.</w:t>
+        <w:t xml:space="preserve"> our security measures to safeguard the </w:t>
+      </w:r>
+      <w:proofErr w:type="spellStart"/>
+      <w:r>
+        <w:rPr>
+          <w:rFonts w:ascii="Arial" w:hAnsi="Arial" w:cs="Arial"/>
+        </w:rPr>
+        <w:t>Aerosense</w:t>
+      </w:r>
+      <w:proofErr w:type="spellEnd"/>
+      <w:r>
+        <w:rPr>
+          <w:rFonts w:ascii="Arial" w:hAnsi="Arial" w:cs="Arial"/>
+        </w:rPr>
+        <w:t xml:space="preserve"> ecosystem comprehensively.</w:t>
       </w:r>
     </w:p>
     <w:p>
@@ -6266,8 +7747,21 @@
         <w:rPr>
           <w:rFonts w:ascii="Arial" w:hAnsi="Arial" w:cs="Arial"/>
         </w:rPr>
-        <w:lastRenderedPageBreak/>
-        <w:t>Adoption of the PubNub Access Manager to tightly control device-server communication.</w:t>
+        <w:t xml:space="preserve">Adoption of the </w:t>
+      </w:r>
+      <w:proofErr w:type="spellStart"/>
+      <w:r>
+        <w:rPr>
+          <w:rFonts w:ascii="Arial" w:hAnsi="Arial" w:cs="Arial"/>
+        </w:rPr>
+        <w:t>PubNub</w:t>
+      </w:r>
+      <w:proofErr w:type="spellEnd"/>
+      <w:r>
+        <w:rPr>
+          <w:rFonts w:ascii="Arial" w:hAnsi="Arial" w:cs="Arial"/>
+        </w:rPr>
+        <w:t xml:space="preserve"> Access Manager to tightly control device-server communication.</w:t>
       </w:r>
     </w:p>
     <w:p>
@@ -6286,7 +7780,21 @@
         <w:rPr>
           <w:rFonts w:ascii="Arial" w:hAnsi="Arial" w:cs="Arial"/>
         </w:rPr>
-        <w:t>Scheduled software updates for the IoT device firmware through cron jobs, ensuring our system is resilient against vulnerabilities.</w:t>
+        <w:t xml:space="preserve">Scheduled software updates for the IoT device firmware through </w:t>
+      </w:r>
+      <w:proofErr w:type="spellStart"/>
+      <w:r>
+        <w:rPr>
+          <w:rFonts w:ascii="Arial" w:hAnsi="Arial" w:cs="Arial"/>
+        </w:rPr>
+        <w:t>cron</w:t>
+      </w:r>
+      <w:proofErr w:type="spellEnd"/>
+      <w:r>
+        <w:rPr>
+          <w:rFonts w:ascii="Arial" w:hAnsi="Arial" w:cs="Arial"/>
+        </w:rPr>
+        <w:t xml:space="preserve"> jobs, ensuring our system is resilient against vulnerabilities.</w:t>
       </w:r>
     </w:p>
     <w:p>
@@ -6317,7 +7825,21 @@
         <w:rPr>
           <w:rFonts w:ascii="Arial" w:hAnsi="Arial" w:cs="Arial"/>
         </w:rPr>
-        <w:t>by the PubNub Access Manager, to maintain the confidentiality and integrity of sensitive data</w:t>
+        <w:t xml:space="preserve">by the </w:t>
+      </w:r>
+      <w:proofErr w:type="spellStart"/>
+      <w:r>
+        <w:rPr>
+          <w:rFonts w:ascii="Arial" w:hAnsi="Arial" w:cs="Arial"/>
+        </w:rPr>
+        <w:t>PubNub</w:t>
+      </w:r>
+      <w:proofErr w:type="spellEnd"/>
+      <w:r>
+        <w:rPr>
+          <w:rFonts w:ascii="Arial" w:hAnsi="Arial" w:cs="Arial"/>
+        </w:rPr>
+        <w:t xml:space="preserve"> Access Manager, to maintain the confidentiality and integrity of sensitive data</w:t>
       </w:r>
       <w:r>
         <w:rPr>
@@ -6399,6 +7921,9 @@
     <w:p/>
     <w:p>
       <w:r>
+        <w:rPr>
+          <w:noProof/>
+        </w:rPr>
         <w:drawing>
           <wp:inline distT="0" distB="0" distL="0" distR="0" wp14:anchorId="12352B68" wp14:editId="65C4B753">
             <wp:extent cx="5731510" cy="3790315"/>
@@ -6415,7 +7940,7 @@
                     <pic:cNvPicPr/>
                   </pic:nvPicPr>
                   <pic:blipFill>
-                    <a:blip r:embed="rId9"/>
+                    <a:blip r:embed="rId12"/>
                     <a:stretch>
                       <a:fillRect/>
                     </a:stretch>
@@ -6486,7 +8011,49 @@
         <w:rPr>
           <w:rFonts w:ascii="Arial" w:hAnsi="Arial" w:cs="Arial"/>
         </w:rPr>
-        <w:t xml:space="preserve"> to the storage needs of our enhanced feature set. We've introduced read_token and write_token fields in the User and Hub tables to integrate with the PubNub Access Manager, securing our data channels effectively. Relationships between tables are optimized for query efficiency with the implementation of indexes, enhancing the responsiveness of our system.</w:t>
+        <w:t xml:space="preserve"> to the storage needs of our enhanced feature set. We've introduced </w:t>
+      </w:r>
+      <w:proofErr w:type="spellStart"/>
+      <w:r>
+        <w:rPr>
+          <w:rFonts w:ascii="Arial" w:hAnsi="Arial" w:cs="Arial"/>
+        </w:rPr>
+        <w:t>read_token</w:t>
+      </w:r>
+      <w:proofErr w:type="spellEnd"/>
+      <w:r>
+        <w:rPr>
+          <w:rFonts w:ascii="Arial" w:hAnsi="Arial" w:cs="Arial"/>
+        </w:rPr>
+        <w:t xml:space="preserve"> and </w:t>
+      </w:r>
+      <w:proofErr w:type="spellStart"/>
+      <w:r>
+        <w:rPr>
+          <w:rFonts w:ascii="Arial" w:hAnsi="Arial" w:cs="Arial"/>
+        </w:rPr>
+        <w:t>write_token</w:t>
+      </w:r>
+      <w:proofErr w:type="spellEnd"/>
+      <w:r>
+        <w:rPr>
+          <w:rFonts w:ascii="Arial" w:hAnsi="Arial" w:cs="Arial"/>
+        </w:rPr>
+        <w:t xml:space="preserve"> fields in the User and Hub tables to integrate with the </w:t>
+      </w:r>
+      <w:proofErr w:type="spellStart"/>
+      <w:r>
+        <w:rPr>
+          <w:rFonts w:ascii="Arial" w:hAnsi="Arial" w:cs="Arial"/>
+        </w:rPr>
+        <w:t>PubNub</w:t>
+      </w:r>
+      <w:proofErr w:type="spellEnd"/>
+      <w:r>
+        <w:rPr>
+          <w:rFonts w:ascii="Arial" w:hAnsi="Arial" w:cs="Arial"/>
+        </w:rPr>
+        <w:t xml:space="preserve"> Access Manager, securing our data channels effectively. Relationships between tables are optimized for query efficiency with the implementation of indexes, enhancing the responsiveness of our system.</w:t>
       </w:r>
       <w:r>
         <w:rPr>
@@ -6498,6 +8065,7 @@
         <w:rPr>
           <w:rFonts w:ascii="Arial" w:hAnsi="Arial" w:cs="Arial"/>
         </w:rPr>
+        <w:lastRenderedPageBreak/>
         <w:br/>
       </w:r>
       <w:r>
@@ -6546,7 +8114,33 @@
           <w:lang w:eastAsia="en-IE"/>
           <w14:ligatures w14:val="none"/>
         </w:rPr>
-        <w:t xml:space="preserve"> idx_user_email </w:t>
+        <w:t xml:space="preserve"> </w:t>
+      </w:r>
+      <w:proofErr w:type="spellStart"/>
+      <w:r>
+        <w:rPr>
+          <w:rFonts w:ascii="Consolas" w:eastAsia="Times New Roman" w:hAnsi="Consolas" w:cs="Times New Roman"/>
+          <w:color w:val="000000"/>
+          <w:kern w:val="0"/>
+          <w:sz w:val="21"/>
+          <w:szCs w:val="21"/>
+          <w:lang w:eastAsia="en-IE"/>
+          <w14:ligatures w14:val="none"/>
+        </w:rPr>
+        <w:t>idx_user_email</w:t>
+      </w:r>
+      <w:proofErr w:type="spellEnd"/>
+      <w:r>
+        <w:rPr>
+          <w:rFonts w:ascii="Consolas" w:eastAsia="Times New Roman" w:hAnsi="Consolas" w:cs="Times New Roman"/>
+          <w:color w:val="000000"/>
+          <w:kern w:val="0"/>
+          <w:sz w:val="21"/>
+          <w:szCs w:val="21"/>
+          <w:lang w:eastAsia="en-IE"/>
+          <w14:ligatures w14:val="none"/>
+        </w:rPr>
+        <w:t xml:space="preserve"> </w:t>
       </w:r>
       <w:r>
         <w:rPr>
@@ -6570,13 +8164,10 @@
           <w:lang w:eastAsia="en-IE"/>
           <w14:ligatures w14:val="none"/>
         </w:rPr>
-        <w:t xml:space="preserve"> User(email);</w:t>
-      </w:r>
-    </w:p>
-    <w:p>
-      <w:pPr>
-        <w:shd w:val="clear" w:color="auto" w:fill="FFFFFF"/>
-        <w:spacing w:after="0" w:line="285" w:lineRule="atLeast"/>
+        <w:t xml:space="preserve"> User(email</w:t>
+      </w:r>
+      <w:proofErr w:type="gramStart"/>
+      <w:r>
         <w:rPr>
           <w:rFonts w:ascii="Consolas" w:eastAsia="Times New Roman" w:hAnsi="Consolas" w:cs="Times New Roman"/>
           <w:color w:val="000000"/>
@@ -6586,6 +8177,23 @@
           <w:lang w:eastAsia="en-IE"/>
           <w14:ligatures w14:val="none"/>
         </w:rPr>
+        <w:t>);</w:t>
+      </w:r>
+      <w:proofErr w:type="gramEnd"/>
+    </w:p>
+    <w:p>
+      <w:pPr>
+        <w:shd w:val="clear" w:color="auto" w:fill="FFFFFF"/>
+        <w:spacing w:after="0" w:line="285" w:lineRule="atLeast"/>
+        <w:rPr>
+          <w:rFonts w:ascii="Consolas" w:eastAsia="Times New Roman" w:hAnsi="Consolas" w:cs="Times New Roman"/>
+          <w:color w:val="000000"/>
+          <w:kern w:val="0"/>
+          <w:sz w:val="21"/>
+          <w:szCs w:val="21"/>
+          <w:lang w:eastAsia="en-IE"/>
+          <w14:ligatures w14:val="none"/>
+        </w:rPr>
       </w:pPr>
       <w:r>
         <w:rPr>
@@ -6633,7 +8241,33 @@
           <w:lang w:eastAsia="en-IE"/>
           <w14:ligatures w14:val="none"/>
         </w:rPr>
-        <w:t xml:space="preserve"> idx_hub_user </w:t>
+        <w:t xml:space="preserve"> </w:t>
+      </w:r>
+      <w:proofErr w:type="spellStart"/>
+      <w:r>
+        <w:rPr>
+          <w:rFonts w:ascii="Consolas" w:eastAsia="Times New Roman" w:hAnsi="Consolas" w:cs="Times New Roman"/>
+          <w:color w:val="000000"/>
+          <w:kern w:val="0"/>
+          <w:sz w:val="21"/>
+          <w:szCs w:val="21"/>
+          <w:lang w:eastAsia="en-IE"/>
+          <w14:ligatures w14:val="none"/>
+        </w:rPr>
+        <w:t>idx_hub_user</w:t>
+      </w:r>
+      <w:proofErr w:type="spellEnd"/>
+      <w:r>
+        <w:rPr>
+          <w:rFonts w:ascii="Consolas" w:eastAsia="Times New Roman" w:hAnsi="Consolas" w:cs="Times New Roman"/>
+          <w:color w:val="000000"/>
+          <w:kern w:val="0"/>
+          <w:sz w:val="21"/>
+          <w:szCs w:val="21"/>
+          <w:lang w:eastAsia="en-IE"/>
+          <w14:ligatures w14:val="none"/>
+        </w:rPr>
+        <w:t xml:space="preserve"> </w:t>
       </w:r>
       <w:r>
         <w:rPr>
@@ -6657,13 +8291,10 @@
           <w:lang w:eastAsia="en-IE"/>
           <w14:ligatures w14:val="none"/>
         </w:rPr>
-        <w:t xml:space="preserve"> Hub(userID);</w:t>
-      </w:r>
-    </w:p>
-    <w:p>
-      <w:pPr>
-        <w:shd w:val="clear" w:color="auto" w:fill="FFFFFF"/>
-        <w:spacing w:after="0" w:line="285" w:lineRule="atLeast"/>
+        <w:t xml:space="preserve"> Hub(</w:t>
+      </w:r>
+      <w:proofErr w:type="spellStart"/>
+      <w:r>
         <w:rPr>
           <w:rFonts w:ascii="Consolas" w:eastAsia="Times New Roman" w:hAnsi="Consolas" w:cs="Times New Roman"/>
           <w:color w:val="000000"/>
@@ -6673,6 +8304,37 @@
           <w:lang w:eastAsia="en-IE"/>
           <w14:ligatures w14:val="none"/>
         </w:rPr>
+        <w:t>userID</w:t>
+      </w:r>
+      <w:proofErr w:type="spellEnd"/>
+      <w:proofErr w:type="gramStart"/>
+      <w:r>
+        <w:rPr>
+          <w:rFonts w:ascii="Consolas" w:eastAsia="Times New Roman" w:hAnsi="Consolas" w:cs="Times New Roman"/>
+          <w:color w:val="000000"/>
+          <w:kern w:val="0"/>
+          <w:sz w:val="21"/>
+          <w:szCs w:val="21"/>
+          <w:lang w:eastAsia="en-IE"/>
+          <w14:ligatures w14:val="none"/>
+        </w:rPr>
+        <w:t>);</w:t>
+      </w:r>
+      <w:proofErr w:type="gramEnd"/>
+    </w:p>
+    <w:p>
+      <w:pPr>
+        <w:shd w:val="clear" w:color="auto" w:fill="FFFFFF"/>
+        <w:spacing w:after="0" w:line="285" w:lineRule="atLeast"/>
+        <w:rPr>
+          <w:rFonts w:ascii="Consolas" w:eastAsia="Times New Roman" w:hAnsi="Consolas" w:cs="Times New Roman"/>
+          <w:color w:val="000000"/>
+          <w:kern w:val="0"/>
+          <w:sz w:val="21"/>
+          <w:szCs w:val="21"/>
+          <w:lang w:eastAsia="en-IE"/>
+          <w14:ligatures w14:val="none"/>
+        </w:rPr>
       </w:pPr>
       <w:r>
         <w:rPr>
@@ -6684,7 +8346,6 @@
           <w:lang w:eastAsia="en-IE"/>
           <w14:ligatures w14:val="none"/>
         </w:rPr>
-        <w:lastRenderedPageBreak/>
         <w:t>CREATE</w:t>
       </w:r>
       <w:r>
@@ -6721,7 +8382,33 @@
           <w:lang w:eastAsia="en-IE"/>
           <w14:ligatures w14:val="none"/>
         </w:rPr>
-        <w:t xml:space="preserve"> idx_location_hub </w:t>
+        <w:t xml:space="preserve"> </w:t>
+      </w:r>
+      <w:proofErr w:type="spellStart"/>
+      <w:r>
+        <w:rPr>
+          <w:rFonts w:ascii="Consolas" w:eastAsia="Times New Roman" w:hAnsi="Consolas" w:cs="Times New Roman"/>
+          <w:color w:val="000000"/>
+          <w:kern w:val="0"/>
+          <w:sz w:val="21"/>
+          <w:szCs w:val="21"/>
+          <w:lang w:eastAsia="en-IE"/>
+          <w14:ligatures w14:val="none"/>
+        </w:rPr>
+        <w:t>idx_location_hub</w:t>
+      </w:r>
+      <w:proofErr w:type="spellEnd"/>
+      <w:r>
+        <w:rPr>
+          <w:rFonts w:ascii="Consolas" w:eastAsia="Times New Roman" w:hAnsi="Consolas" w:cs="Times New Roman"/>
+          <w:color w:val="000000"/>
+          <w:kern w:val="0"/>
+          <w:sz w:val="21"/>
+          <w:szCs w:val="21"/>
+          <w:lang w:eastAsia="en-IE"/>
+          <w14:ligatures w14:val="none"/>
+        </w:rPr>
+        <w:t xml:space="preserve"> </w:t>
       </w:r>
       <w:r>
         <w:rPr>
@@ -6745,13 +8432,10 @@
           <w:lang w:eastAsia="en-IE"/>
           <w14:ligatures w14:val="none"/>
         </w:rPr>
-        <w:t xml:space="preserve"> Location(hubID);</w:t>
-      </w:r>
-    </w:p>
-    <w:p>
-      <w:pPr>
-        <w:shd w:val="clear" w:color="auto" w:fill="FFFFFF"/>
-        <w:spacing w:after="0" w:line="285" w:lineRule="atLeast"/>
+        <w:t xml:space="preserve"> Location(</w:t>
+      </w:r>
+      <w:proofErr w:type="spellStart"/>
+      <w:r>
         <w:rPr>
           <w:rFonts w:ascii="Consolas" w:eastAsia="Times New Roman" w:hAnsi="Consolas" w:cs="Times New Roman"/>
           <w:color w:val="000000"/>
@@ -6761,6 +8445,37 @@
           <w:lang w:eastAsia="en-IE"/>
           <w14:ligatures w14:val="none"/>
         </w:rPr>
+        <w:t>hubID</w:t>
+      </w:r>
+      <w:proofErr w:type="spellEnd"/>
+      <w:proofErr w:type="gramStart"/>
+      <w:r>
+        <w:rPr>
+          <w:rFonts w:ascii="Consolas" w:eastAsia="Times New Roman" w:hAnsi="Consolas" w:cs="Times New Roman"/>
+          <w:color w:val="000000"/>
+          <w:kern w:val="0"/>
+          <w:sz w:val="21"/>
+          <w:szCs w:val="21"/>
+          <w:lang w:eastAsia="en-IE"/>
+          <w14:ligatures w14:val="none"/>
+        </w:rPr>
+        <w:t>);</w:t>
+      </w:r>
+      <w:proofErr w:type="gramEnd"/>
+    </w:p>
+    <w:p>
+      <w:pPr>
+        <w:shd w:val="clear" w:color="auto" w:fill="FFFFFF"/>
+        <w:spacing w:after="0" w:line="285" w:lineRule="atLeast"/>
+        <w:rPr>
+          <w:rFonts w:ascii="Consolas" w:eastAsia="Times New Roman" w:hAnsi="Consolas" w:cs="Times New Roman"/>
+          <w:color w:val="000000"/>
+          <w:kern w:val="0"/>
+          <w:sz w:val="21"/>
+          <w:szCs w:val="21"/>
+          <w:lang w:eastAsia="en-IE"/>
+          <w14:ligatures w14:val="none"/>
+        </w:rPr>
       </w:pPr>
       <w:r>
         <w:rPr>
@@ -6808,7 +8523,33 @@
           <w:lang w:eastAsia="en-IE"/>
           <w14:ligatures w14:val="none"/>
         </w:rPr>
-        <w:t xml:space="preserve"> idx_measurement_hub </w:t>
+        <w:t xml:space="preserve"> </w:t>
+      </w:r>
+      <w:proofErr w:type="spellStart"/>
+      <w:r>
+        <w:rPr>
+          <w:rFonts w:ascii="Consolas" w:eastAsia="Times New Roman" w:hAnsi="Consolas" w:cs="Times New Roman"/>
+          <w:color w:val="000000"/>
+          <w:kern w:val="0"/>
+          <w:sz w:val="21"/>
+          <w:szCs w:val="21"/>
+          <w:lang w:eastAsia="en-IE"/>
+          <w14:ligatures w14:val="none"/>
+        </w:rPr>
+        <w:t>idx_measurement_hub</w:t>
+      </w:r>
+      <w:proofErr w:type="spellEnd"/>
+      <w:r>
+        <w:rPr>
+          <w:rFonts w:ascii="Consolas" w:eastAsia="Times New Roman" w:hAnsi="Consolas" w:cs="Times New Roman"/>
+          <w:color w:val="000000"/>
+          <w:kern w:val="0"/>
+          <w:sz w:val="21"/>
+          <w:szCs w:val="21"/>
+          <w:lang w:eastAsia="en-IE"/>
+          <w14:ligatures w14:val="none"/>
+        </w:rPr>
+        <w:t xml:space="preserve"> </w:t>
       </w:r>
       <w:r>
         <w:rPr>
@@ -6832,13 +8573,10 @@
           <w:lang w:eastAsia="en-IE"/>
           <w14:ligatures w14:val="none"/>
         </w:rPr>
-        <w:t xml:space="preserve"> AirQualityMeasurement(hubID);</w:t>
-      </w:r>
-    </w:p>
-    <w:p>
-      <w:pPr>
-        <w:shd w:val="clear" w:color="auto" w:fill="FFFFFF"/>
-        <w:spacing w:after="0" w:line="285" w:lineRule="atLeast"/>
+        <w:t xml:space="preserve"> </w:t>
+      </w:r>
+      <w:proofErr w:type="spellStart"/>
+      <w:r>
         <w:rPr>
           <w:rFonts w:ascii="Consolas" w:eastAsia="Times New Roman" w:hAnsi="Consolas" w:cs="Times New Roman"/>
           <w:color w:val="000000"/>
@@ -6848,6 +8586,63 @@
           <w:lang w:eastAsia="en-IE"/>
           <w14:ligatures w14:val="none"/>
         </w:rPr>
+        <w:t>AirQualityMeasurement</w:t>
+      </w:r>
+      <w:proofErr w:type="spellEnd"/>
+      <w:r>
+        <w:rPr>
+          <w:rFonts w:ascii="Consolas" w:eastAsia="Times New Roman" w:hAnsi="Consolas" w:cs="Times New Roman"/>
+          <w:color w:val="000000"/>
+          <w:kern w:val="0"/>
+          <w:sz w:val="21"/>
+          <w:szCs w:val="21"/>
+          <w:lang w:eastAsia="en-IE"/>
+          <w14:ligatures w14:val="none"/>
+        </w:rPr>
+        <w:t>(</w:t>
+      </w:r>
+      <w:proofErr w:type="spellStart"/>
+      <w:r>
+        <w:rPr>
+          <w:rFonts w:ascii="Consolas" w:eastAsia="Times New Roman" w:hAnsi="Consolas" w:cs="Times New Roman"/>
+          <w:color w:val="000000"/>
+          <w:kern w:val="0"/>
+          <w:sz w:val="21"/>
+          <w:szCs w:val="21"/>
+          <w:lang w:eastAsia="en-IE"/>
+          <w14:ligatures w14:val="none"/>
+        </w:rPr>
+        <w:t>hubID</w:t>
+      </w:r>
+      <w:proofErr w:type="spellEnd"/>
+      <w:proofErr w:type="gramStart"/>
+      <w:r>
+        <w:rPr>
+          <w:rFonts w:ascii="Consolas" w:eastAsia="Times New Roman" w:hAnsi="Consolas" w:cs="Times New Roman"/>
+          <w:color w:val="000000"/>
+          <w:kern w:val="0"/>
+          <w:sz w:val="21"/>
+          <w:szCs w:val="21"/>
+          <w:lang w:eastAsia="en-IE"/>
+          <w14:ligatures w14:val="none"/>
+        </w:rPr>
+        <w:t>);</w:t>
+      </w:r>
+      <w:proofErr w:type="gramEnd"/>
+    </w:p>
+    <w:p>
+      <w:pPr>
+        <w:shd w:val="clear" w:color="auto" w:fill="FFFFFF"/>
+        <w:spacing w:after="0" w:line="285" w:lineRule="atLeast"/>
+        <w:rPr>
+          <w:rFonts w:ascii="Consolas" w:eastAsia="Times New Roman" w:hAnsi="Consolas" w:cs="Times New Roman"/>
+          <w:color w:val="000000"/>
+          <w:kern w:val="0"/>
+          <w:sz w:val="21"/>
+          <w:szCs w:val="21"/>
+          <w:lang w:eastAsia="en-IE"/>
+          <w14:ligatures w14:val="none"/>
+        </w:rPr>
       </w:pPr>
       <w:r>
         <w:rPr>
@@ -6895,7 +8690,33 @@
           <w:lang w:eastAsia="en-IE"/>
           <w14:ligatures w14:val="none"/>
         </w:rPr>
-        <w:t xml:space="preserve"> idx_notification_user </w:t>
+        <w:t xml:space="preserve"> </w:t>
+      </w:r>
+      <w:proofErr w:type="spellStart"/>
+      <w:r>
+        <w:rPr>
+          <w:rFonts w:ascii="Consolas" w:eastAsia="Times New Roman" w:hAnsi="Consolas" w:cs="Times New Roman"/>
+          <w:color w:val="000000"/>
+          <w:kern w:val="0"/>
+          <w:sz w:val="21"/>
+          <w:szCs w:val="21"/>
+          <w:lang w:eastAsia="en-IE"/>
+          <w14:ligatures w14:val="none"/>
+        </w:rPr>
+        <w:t>idx_notification_user</w:t>
+      </w:r>
+      <w:proofErr w:type="spellEnd"/>
+      <w:r>
+        <w:rPr>
+          <w:rFonts w:ascii="Consolas" w:eastAsia="Times New Roman" w:hAnsi="Consolas" w:cs="Times New Roman"/>
+          <w:color w:val="000000"/>
+          <w:kern w:val="0"/>
+          <w:sz w:val="21"/>
+          <w:szCs w:val="21"/>
+          <w:lang w:eastAsia="en-IE"/>
+          <w14:ligatures w14:val="none"/>
+        </w:rPr>
+        <w:t xml:space="preserve"> </w:t>
       </w:r>
       <w:r>
         <w:rPr>
@@ -6919,13 +8740,10 @@
           <w:lang w:eastAsia="en-IE"/>
           <w14:ligatures w14:val="none"/>
         </w:rPr>
-        <w:t xml:space="preserve"> Notification(userID);</w:t>
-      </w:r>
-    </w:p>
-    <w:p>
-      <w:pPr>
-        <w:shd w:val="clear" w:color="auto" w:fill="FFFFFF"/>
-        <w:spacing w:after="0" w:line="285" w:lineRule="atLeast"/>
+        <w:t xml:space="preserve"> Notification(</w:t>
+      </w:r>
+      <w:proofErr w:type="spellStart"/>
+      <w:r>
         <w:rPr>
           <w:rFonts w:ascii="Consolas" w:eastAsia="Times New Roman" w:hAnsi="Consolas" w:cs="Times New Roman"/>
           <w:color w:val="000000"/>
@@ -6935,6 +8753,37 @@
           <w:lang w:eastAsia="en-IE"/>
           <w14:ligatures w14:val="none"/>
         </w:rPr>
+        <w:t>userID</w:t>
+      </w:r>
+      <w:proofErr w:type="spellEnd"/>
+      <w:proofErr w:type="gramStart"/>
+      <w:r>
+        <w:rPr>
+          <w:rFonts w:ascii="Consolas" w:eastAsia="Times New Roman" w:hAnsi="Consolas" w:cs="Times New Roman"/>
+          <w:color w:val="000000"/>
+          <w:kern w:val="0"/>
+          <w:sz w:val="21"/>
+          <w:szCs w:val="21"/>
+          <w:lang w:eastAsia="en-IE"/>
+          <w14:ligatures w14:val="none"/>
+        </w:rPr>
+        <w:t>);</w:t>
+      </w:r>
+      <w:proofErr w:type="gramEnd"/>
+    </w:p>
+    <w:p>
+      <w:pPr>
+        <w:shd w:val="clear" w:color="auto" w:fill="FFFFFF"/>
+        <w:spacing w:after="0" w:line="285" w:lineRule="atLeast"/>
+        <w:rPr>
+          <w:rFonts w:ascii="Consolas" w:eastAsia="Times New Roman" w:hAnsi="Consolas" w:cs="Times New Roman"/>
+          <w:color w:val="000000"/>
+          <w:kern w:val="0"/>
+          <w:sz w:val="21"/>
+          <w:szCs w:val="21"/>
+          <w:lang w:eastAsia="en-IE"/>
+          <w14:ligatures w14:val="none"/>
+        </w:rPr>
       </w:pPr>
       <w:r>
         <w:rPr>
@@ -6982,7 +8831,33 @@
           <w:lang w:eastAsia="en-IE"/>
           <w14:ligatures w14:val="none"/>
         </w:rPr>
-        <w:t xml:space="preserve"> idx_asthma_user </w:t>
+        <w:t xml:space="preserve"> </w:t>
+      </w:r>
+      <w:proofErr w:type="spellStart"/>
+      <w:r>
+        <w:rPr>
+          <w:rFonts w:ascii="Consolas" w:eastAsia="Times New Roman" w:hAnsi="Consolas" w:cs="Times New Roman"/>
+          <w:color w:val="000000"/>
+          <w:kern w:val="0"/>
+          <w:sz w:val="21"/>
+          <w:szCs w:val="21"/>
+          <w:lang w:eastAsia="en-IE"/>
+          <w14:ligatures w14:val="none"/>
+        </w:rPr>
+        <w:t>idx_asthma_user</w:t>
+      </w:r>
+      <w:proofErr w:type="spellEnd"/>
+      <w:r>
+        <w:rPr>
+          <w:rFonts w:ascii="Consolas" w:eastAsia="Times New Roman" w:hAnsi="Consolas" w:cs="Times New Roman"/>
+          <w:color w:val="000000"/>
+          <w:kern w:val="0"/>
+          <w:sz w:val="21"/>
+          <w:szCs w:val="21"/>
+          <w:lang w:eastAsia="en-IE"/>
+          <w14:ligatures w14:val="none"/>
+        </w:rPr>
+        <w:t xml:space="preserve"> </w:t>
       </w:r>
       <w:r>
         <w:rPr>
@@ -7006,13 +8881,10 @@
           <w:lang w:eastAsia="en-IE"/>
           <w14:ligatures w14:val="none"/>
         </w:rPr>
-        <w:t xml:space="preserve"> AsthmaProfile(userID);</w:t>
-      </w:r>
-    </w:p>
-    <w:p>
-      <w:pPr>
-        <w:shd w:val="clear" w:color="auto" w:fill="FFFFFF"/>
-        <w:spacing w:after="0" w:line="285" w:lineRule="atLeast"/>
+        <w:t xml:space="preserve"> </w:t>
+      </w:r>
+      <w:proofErr w:type="spellStart"/>
+      <w:r>
         <w:rPr>
           <w:rFonts w:ascii="Consolas" w:eastAsia="Times New Roman" w:hAnsi="Consolas" w:cs="Times New Roman"/>
           <w:color w:val="000000"/>
@@ -7022,6 +8894,63 @@
           <w:lang w:eastAsia="en-IE"/>
           <w14:ligatures w14:val="none"/>
         </w:rPr>
+        <w:t>AsthmaProfile</w:t>
+      </w:r>
+      <w:proofErr w:type="spellEnd"/>
+      <w:r>
+        <w:rPr>
+          <w:rFonts w:ascii="Consolas" w:eastAsia="Times New Roman" w:hAnsi="Consolas" w:cs="Times New Roman"/>
+          <w:color w:val="000000"/>
+          <w:kern w:val="0"/>
+          <w:sz w:val="21"/>
+          <w:szCs w:val="21"/>
+          <w:lang w:eastAsia="en-IE"/>
+          <w14:ligatures w14:val="none"/>
+        </w:rPr>
+        <w:t>(</w:t>
+      </w:r>
+      <w:proofErr w:type="spellStart"/>
+      <w:r>
+        <w:rPr>
+          <w:rFonts w:ascii="Consolas" w:eastAsia="Times New Roman" w:hAnsi="Consolas" w:cs="Times New Roman"/>
+          <w:color w:val="000000"/>
+          <w:kern w:val="0"/>
+          <w:sz w:val="21"/>
+          <w:szCs w:val="21"/>
+          <w:lang w:eastAsia="en-IE"/>
+          <w14:ligatures w14:val="none"/>
+        </w:rPr>
+        <w:t>userID</w:t>
+      </w:r>
+      <w:proofErr w:type="spellEnd"/>
+      <w:proofErr w:type="gramStart"/>
+      <w:r>
+        <w:rPr>
+          <w:rFonts w:ascii="Consolas" w:eastAsia="Times New Roman" w:hAnsi="Consolas" w:cs="Times New Roman"/>
+          <w:color w:val="000000"/>
+          <w:kern w:val="0"/>
+          <w:sz w:val="21"/>
+          <w:szCs w:val="21"/>
+          <w:lang w:eastAsia="en-IE"/>
+          <w14:ligatures w14:val="none"/>
+        </w:rPr>
+        <w:t>);</w:t>
+      </w:r>
+      <w:proofErr w:type="gramEnd"/>
+    </w:p>
+    <w:p>
+      <w:pPr>
+        <w:shd w:val="clear" w:color="auto" w:fill="FFFFFF"/>
+        <w:spacing w:after="0" w:line="285" w:lineRule="atLeast"/>
+        <w:rPr>
+          <w:rFonts w:ascii="Consolas" w:eastAsia="Times New Roman" w:hAnsi="Consolas" w:cs="Times New Roman"/>
+          <w:color w:val="000000"/>
+          <w:kern w:val="0"/>
+          <w:sz w:val="21"/>
+          <w:szCs w:val="21"/>
+          <w:lang w:eastAsia="en-IE"/>
+          <w14:ligatures w14:val="none"/>
+        </w:rPr>
       </w:pPr>
       <w:r>
         <w:rPr>
@@ -7069,7 +8998,33 @@
           <w:lang w:eastAsia="en-IE"/>
           <w14:ligatures w14:val="none"/>
         </w:rPr>
-        <w:t xml:space="preserve"> idx_setting_user </w:t>
+        <w:t xml:space="preserve"> </w:t>
+      </w:r>
+      <w:proofErr w:type="spellStart"/>
+      <w:r>
+        <w:rPr>
+          <w:rFonts w:ascii="Consolas" w:eastAsia="Times New Roman" w:hAnsi="Consolas" w:cs="Times New Roman"/>
+          <w:color w:val="000000"/>
+          <w:kern w:val="0"/>
+          <w:sz w:val="21"/>
+          <w:szCs w:val="21"/>
+          <w:lang w:eastAsia="en-IE"/>
+          <w14:ligatures w14:val="none"/>
+        </w:rPr>
+        <w:t>idx_setting_user</w:t>
+      </w:r>
+      <w:proofErr w:type="spellEnd"/>
+      <w:r>
+        <w:rPr>
+          <w:rFonts w:ascii="Consolas" w:eastAsia="Times New Roman" w:hAnsi="Consolas" w:cs="Times New Roman"/>
+          <w:color w:val="000000"/>
+          <w:kern w:val="0"/>
+          <w:sz w:val="21"/>
+          <w:szCs w:val="21"/>
+          <w:lang w:eastAsia="en-IE"/>
+          <w14:ligatures w14:val="none"/>
+        </w:rPr>
+        <w:t xml:space="preserve"> </w:t>
       </w:r>
       <w:r>
         <w:rPr>
@@ -7093,8 +9048,9 @@
           <w:lang w:eastAsia="en-IE"/>
           <w14:ligatures w14:val="none"/>
         </w:rPr>
-        <w:t xml:space="preserve"> UserSetting(userID);</w:t>
-      </w:r>
+        <w:t xml:space="preserve"> </w:t>
+      </w:r>
+      <w:proofErr w:type="spellStart"/>
       <w:r>
         <w:rPr>
           <w:rFonts w:ascii="Consolas" w:eastAsia="Times New Roman" w:hAnsi="Consolas" w:cs="Times New Roman"/>
@@ -7105,8 +9061,9 @@
           <w:lang w:eastAsia="en-IE"/>
           <w14:ligatures w14:val="none"/>
         </w:rPr>
-        <w:br/>
-      </w:r>
+        <w:t>UserSetting</w:t>
+      </w:r>
+      <w:proofErr w:type="spellEnd"/>
       <w:r>
         <w:rPr>
           <w:rFonts w:ascii="Consolas" w:eastAsia="Times New Roman" w:hAnsi="Consolas" w:cs="Times New Roman"/>
@@ -7117,8 +9074,9 @@
           <w:lang w:eastAsia="en-IE"/>
           <w14:ligatures w14:val="none"/>
         </w:rPr>
-        <w:br/>
-      </w:r>
+        <w:t>(</w:t>
+      </w:r>
+      <w:proofErr w:type="spellStart"/>
       <w:r>
         <w:rPr>
           <w:rFonts w:ascii="Consolas" w:eastAsia="Times New Roman" w:hAnsi="Consolas" w:cs="Times New Roman"/>
@@ -7129,37 +9087,10 @@
           <w:lang w:eastAsia="en-IE"/>
           <w14:ligatures w14:val="none"/>
         </w:rPr>
-        <w:br/>
-      </w:r>
-    </w:p>
-    <w:p>
-      <w:pPr>
-        <w:pStyle w:val="Heading3"/>
-        <w:rPr>
-          <w:rFonts w:ascii="Arial" w:hAnsi="Arial" w:cs="Arial"/>
-          <w:b/>
-          <w:bCs/>
-          <w:color w:val="auto"/>
-          <w:sz w:val="22"/>
-          <w:szCs w:val="22"/>
-        </w:rPr>
-      </w:pPr>
-      <w:r>
-        <w:rPr>
-          <w:rFonts w:ascii="Arial" w:hAnsi="Arial" w:cs="Arial"/>
-          <w:b/>
-          <w:bCs/>
-          <w:color w:val="auto"/>
-          <w:sz w:val="22"/>
-          <w:szCs w:val="22"/>
-        </w:rPr>
-        <w:t>Data Processing</w:t>
-      </w:r>
-    </w:p>
-    <w:p>
-      <w:pPr>
-        <w:shd w:val="clear" w:color="auto" w:fill="FFFFFF"/>
-        <w:spacing w:after="0" w:line="285" w:lineRule="atLeast"/>
+        <w:t>userID</w:t>
+      </w:r>
+      <w:proofErr w:type="spellEnd"/>
+      <w:r>
         <w:rPr>
           <w:rFonts w:ascii="Consolas" w:eastAsia="Times New Roman" w:hAnsi="Consolas" w:cs="Times New Roman"/>
           <w:color w:val="000000"/>
@@ -7169,6 +9100,82 @@
           <w:lang w:eastAsia="en-IE"/>
           <w14:ligatures w14:val="none"/>
         </w:rPr>
+        <w:t>);</w:t>
+      </w:r>
+      <w:r>
+        <w:rPr>
+          <w:rFonts w:ascii="Consolas" w:eastAsia="Times New Roman" w:hAnsi="Consolas" w:cs="Times New Roman"/>
+          <w:color w:val="000000"/>
+          <w:kern w:val="0"/>
+          <w:sz w:val="21"/>
+          <w:szCs w:val="21"/>
+          <w:lang w:eastAsia="en-IE"/>
+          <w14:ligatures w14:val="none"/>
+        </w:rPr>
+        <w:br/>
+      </w:r>
+      <w:r>
+        <w:rPr>
+          <w:rFonts w:ascii="Consolas" w:eastAsia="Times New Roman" w:hAnsi="Consolas" w:cs="Times New Roman"/>
+          <w:color w:val="000000"/>
+          <w:kern w:val="0"/>
+          <w:sz w:val="21"/>
+          <w:szCs w:val="21"/>
+          <w:lang w:eastAsia="en-IE"/>
+          <w14:ligatures w14:val="none"/>
+        </w:rPr>
+        <w:br/>
+      </w:r>
+      <w:r>
+        <w:rPr>
+          <w:rFonts w:ascii="Consolas" w:eastAsia="Times New Roman" w:hAnsi="Consolas" w:cs="Times New Roman"/>
+          <w:color w:val="000000"/>
+          <w:kern w:val="0"/>
+          <w:sz w:val="21"/>
+          <w:szCs w:val="21"/>
+          <w:lang w:eastAsia="en-IE"/>
+          <w14:ligatures w14:val="none"/>
+        </w:rPr>
+        <w:br/>
+      </w:r>
+    </w:p>
+    <w:p>
+      <w:pPr>
+        <w:pStyle w:val="Heading3"/>
+        <w:rPr>
+          <w:rFonts w:ascii="Arial" w:hAnsi="Arial" w:cs="Arial"/>
+          <w:b/>
+          <w:bCs/>
+          <w:color w:val="auto"/>
+          <w:sz w:val="22"/>
+          <w:szCs w:val="22"/>
+        </w:rPr>
+      </w:pPr>
+      <w:r>
+        <w:rPr>
+          <w:rFonts w:ascii="Arial" w:hAnsi="Arial" w:cs="Arial"/>
+          <w:b/>
+          <w:bCs/>
+          <w:color w:val="auto"/>
+          <w:sz w:val="22"/>
+          <w:szCs w:val="22"/>
+        </w:rPr>
+        <w:t>Data Processing</w:t>
+      </w:r>
+    </w:p>
+    <w:p>
+      <w:pPr>
+        <w:shd w:val="clear" w:color="auto" w:fill="FFFFFF"/>
+        <w:spacing w:after="0" w:line="285" w:lineRule="atLeast"/>
+        <w:rPr>
+          <w:rFonts w:ascii="Consolas" w:eastAsia="Times New Roman" w:hAnsi="Consolas" w:cs="Times New Roman"/>
+          <w:color w:val="000000"/>
+          <w:kern w:val="0"/>
+          <w:sz w:val="21"/>
+          <w:szCs w:val="21"/>
+          <w:lang w:eastAsia="en-IE"/>
+          <w14:ligatures w14:val="none"/>
+        </w:rPr>
       </w:pPr>
     </w:p>
     <w:p>
@@ -7184,12 +9191,14 @@
         </w:rPr>
         <w:t xml:space="preserve">The data processing algorithms have been </w:t>
       </w:r>
+      <w:proofErr w:type="spellStart"/>
       <w:r>
         <w:rPr>
           <w:rFonts w:ascii="Arial" w:hAnsi="Arial" w:cs="Arial"/>
         </w:rPr>
         <w:t>chnaged</w:t>
       </w:r>
+      <w:proofErr w:type="spellEnd"/>
       <w:r>
         <w:rPr>
           <w:rFonts w:ascii="Arial" w:hAnsi="Arial" w:cs="Arial"/>
@@ -7254,8 +9263,8 @@
       </w:pPr>
     </w:p>
     <w:sectPr>
-      <w:headerReference w:type="default" r:id="rId10"/>
-      <w:footerReference w:type="default" r:id="rId11"/>
+      <w:headerReference w:type="default" r:id="rId13"/>
+      <w:footerReference w:type="default" r:id="rId14"/>
       <w:pgSz w:w="11906" w:h="16838"/>
       <w:pgMar w:top="1440" w:right="1440" w:bottom="1440" w:left="1440" w:header="708" w:footer="708" w:gutter="0"/>
       <w:cols w:space="708"/>
@@ -7724,9 +9733,9 @@
     </w:lvl>
   </w:abstractNum>
   <w:abstractNum w:abstractNumId="2" w15:restartNumberingAfterBreak="0">
-    <w:nsid w:val="3E20017A"/>
+    <w:nsid w:val="250434BC"/>
     <w:multiLevelType w:val="hybridMultilevel"/>
-    <w:tmpl w:val="71B6D1BC"/>
+    <w:tmpl w:val="66040DA8"/>
     <w:lvl w:ilvl="0" w:tplc="18090001">
       <w:start w:val="1"/>
       <w:numFmt w:val="bullet"/>
@@ -7837,9 +9846,9 @@
     </w:lvl>
   </w:abstractNum>
   <w:abstractNum w:abstractNumId="3" w15:restartNumberingAfterBreak="0">
-    <w:nsid w:val="470376F1"/>
+    <w:nsid w:val="3E20017A"/>
     <w:multiLevelType w:val="hybridMultilevel"/>
-    <w:tmpl w:val="93C47428"/>
+    <w:tmpl w:val="71B6D1BC"/>
     <w:lvl w:ilvl="0" w:tplc="18090001">
       <w:start w:val="1"/>
       <w:numFmt w:val="bullet"/>
@@ -7950,6 +9959,232 @@
     </w:lvl>
   </w:abstractNum>
   <w:abstractNum w:abstractNumId="4" w15:restartNumberingAfterBreak="0">
+    <w:nsid w:val="447033F3"/>
+    <w:multiLevelType w:val="hybridMultilevel"/>
+    <w:tmpl w:val="3DB495D4"/>
+    <w:lvl w:ilvl="0" w:tplc="18090001">
+      <w:start w:val="1"/>
+      <w:numFmt w:val="bullet"/>
+      <w:lvlText w:val=""/>
+      <w:lvlJc w:val="left"/>
+      <w:pPr>
+        <w:ind w:left="720" w:hanging="360"/>
+      </w:pPr>
+      <w:rPr>
+        <w:rFonts w:ascii="Symbol" w:hAnsi="Symbol" w:hint="default"/>
+      </w:rPr>
+    </w:lvl>
+    <w:lvl w:ilvl="1" w:tplc="18090003" w:tentative="1">
+      <w:start w:val="1"/>
+      <w:numFmt w:val="bullet"/>
+      <w:lvlText w:val="o"/>
+      <w:lvlJc w:val="left"/>
+      <w:pPr>
+        <w:ind w:left="1440" w:hanging="360"/>
+      </w:pPr>
+      <w:rPr>
+        <w:rFonts w:ascii="Courier New" w:hAnsi="Courier New" w:cs="Courier New" w:hint="default"/>
+      </w:rPr>
+    </w:lvl>
+    <w:lvl w:ilvl="2" w:tplc="18090005" w:tentative="1">
+      <w:start w:val="1"/>
+      <w:numFmt w:val="bullet"/>
+      <w:lvlText w:val=""/>
+      <w:lvlJc w:val="left"/>
+      <w:pPr>
+        <w:ind w:left="2160" w:hanging="360"/>
+      </w:pPr>
+      <w:rPr>
+        <w:rFonts w:ascii="Wingdings" w:hAnsi="Wingdings" w:hint="default"/>
+      </w:rPr>
+    </w:lvl>
+    <w:lvl w:ilvl="3" w:tplc="18090001" w:tentative="1">
+      <w:start w:val="1"/>
+      <w:numFmt w:val="bullet"/>
+      <w:lvlText w:val=""/>
+      <w:lvlJc w:val="left"/>
+      <w:pPr>
+        <w:ind w:left="2880" w:hanging="360"/>
+      </w:pPr>
+      <w:rPr>
+        <w:rFonts w:ascii="Symbol" w:hAnsi="Symbol" w:hint="default"/>
+      </w:rPr>
+    </w:lvl>
+    <w:lvl w:ilvl="4" w:tplc="18090003" w:tentative="1">
+      <w:start w:val="1"/>
+      <w:numFmt w:val="bullet"/>
+      <w:lvlText w:val="o"/>
+      <w:lvlJc w:val="left"/>
+      <w:pPr>
+        <w:ind w:left="3600" w:hanging="360"/>
+      </w:pPr>
+      <w:rPr>
+        <w:rFonts w:ascii="Courier New" w:hAnsi="Courier New" w:cs="Courier New" w:hint="default"/>
+      </w:rPr>
+    </w:lvl>
+    <w:lvl w:ilvl="5" w:tplc="18090005" w:tentative="1">
+      <w:start w:val="1"/>
+      <w:numFmt w:val="bullet"/>
+      <w:lvlText w:val=""/>
+      <w:lvlJc w:val="left"/>
+      <w:pPr>
+        <w:ind w:left="4320" w:hanging="360"/>
+      </w:pPr>
+      <w:rPr>
+        <w:rFonts w:ascii="Wingdings" w:hAnsi="Wingdings" w:hint="default"/>
+      </w:rPr>
+    </w:lvl>
+    <w:lvl w:ilvl="6" w:tplc="18090001" w:tentative="1">
+      <w:start w:val="1"/>
+      <w:numFmt w:val="bullet"/>
+      <w:lvlText w:val=""/>
+      <w:lvlJc w:val="left"/>
+      <w:pPr>
+        <w:ind w:left="5040" w:hanging="360"/>
+      </w:pPr>
+      <w:rPr>
+        <w:rFonts w:ascii="Symbol" w:hAnsi="Symbol" w:hint="default"/>
+      </w:rPr>
+    </w:lvl>
+    <w:lvl w:ilvl="7" w:tplc="18090003" w:tentative="1">
+      <w:start w:val="1"/>
+      <w:numFmt w:val="bullet"/>
+      <w:lvlText w:val="o"/>
+      <w:lvlJc w:val="left"/>
+      <w:pPr>
+        <w:ind w:left="5760" w:hanging="360"/>
+      </w:pPr>
+      <w:rPr>
+        <w:rFonts w:ascii="Courier New" w:hAnsi="Courier New" w:cs="Courier New" w:hint="default"/>
+      </w:rPr>
+    </w:lvl>
+    <w:lvl w:ilvl="8" w:tplc="18090005" w:tentative="1">
+      <w:start w:val="1"/>
+      <w:numFmt w:val="bullet"/>
+      <w:lvlText w:val=""/>
+      <w:lvlJc w:val="left"/>
+      <w:pPr>
+        <w:ind w:left="6480" w:hanging="360"/>
+      </w:pPr>
+      <w:rPr>
+        <w:rFonts w:ascii="Wingdings" w:hAnsi="Wingdings" w:hint="default"/>
+      </w:rPr>
+    </w:lvl>
+  </w:abstractNum>
+  <w:abstractNum w:abstractNumId="5" w15:restartNumberingAfterBreak="0">
+    <w:nsid w:val="470376F1"/>
+    <w:multiLevelType w:val="hybridMultilevel"/>
+    <w:tmpl w:val="93C47428"/>
+    <w:lvl w:ilvl="0" w:tplc="18090001">
+      <w:start w:val="1"/>
+      <w:numFmt w:val="bullet"/>
+      <w:lvlText w:val=""/>
+      <w:lvlJc w:val="left"/>
+      <w:pPr>
+        <w:ind w:left="720" w:hanging="360"/>
+      </w:pPr>
+      <w:rPr>
+        <w:rFonts w:ascii="Symbol" w:hAnsi="Symbol" w:hint="default"/>
+      </w:rPr>
+    </w:lvl>
+    <w:lvl w:ilvl="1" w:tplc="18090003" w:tentative="1">
+      <w:start w:val="1"/>
+      <w:numFmt w:val="bullet"/>
+      <w:lvlText w:val="o"/>
+      <w:lvlJc w:val="left"/>
+      <w:pPr>
+        <w:ind w:left="1440" w:hanging="360"/>
+      </w:pPr>
+      <w:rPr>
+        <w:rFonts w:ascii="Courier New" w:hAnsi="Courier New" w:cs="Courier New" w:hint="default"/>
+      </w:rPr>
+    </w:lvl>
+    <w:lvl w:ilvl="2" w:tplc="18090005" w:tentative="1">
+      <w:start w:val="1"/>
+      <w:numFmt w:val="bullet"/>
+      <w:lvlText w:val=""/>
+      <w:lvlJc w:val="left"/>
+      <w:pPr>
+        <w:ind w:left="2160" w:hanging="360"/>
+      </w:pPr>
+      <w:rPr>
+        <w:rFonts w:ascii="Wingdings" w:hAnsi="Wingdings" w:hint="default"/>
+      </w:rPr>
+    </w:lvl>
+    <w:lvl w:ilvl="3" w:tplc="18090001" w:tentative="1">
+      <w:start w:val="1"/>
+      <w:numFmt w:val="bullet"/>
+      <w:lvlText w:val=""/>
+      <w:lvlJc w:val="left"/>
+      <w:pPr>
+        <w:ind w:left="2880" w:hanging="360"/>
+      </w:pPr>
+      <w:rPr>
+        <w:rFonts w:ascii="Symbol" w:hAnsi="Symbol" w:hint="default"/>
+      </w:rPr>
+    </w:lvl>
+    <w:lvl w:ilvl="4" w:tplc="18090003" w:tentative="1">
+      <w:start w:val="1"/>
+      <w:numFmt w:val="bullet"/>
+      <w:lvlText w:val="o"/>
+      <w:lvlJc w:val="left"/>
+      <w:pPr>
+        <w:ind w:left="3600" w:hanging="360"/>
+      </w:pPr>
+      <w:rPr>
+        <w:rFonts w:ascii="Courier New" w:hAnsi="Courier New" w:cs="Courier New" w:hint="default"/>
+      </w:rPr>
+    </w:lvl>
+    <w:lvl w:ilvl="5" w:tplc="18090005" w:tentative="1">
+      <w:start w:val="1"/>
+      <w:numFmt w:val="bullet"/>
+      <w:lvlText w:val=""/>
+      <w:lvlJc w:val="left"/>
+      <w:pPr>
+        <w:ind w:left="4320" w:hanging="360"/>
+      </w:pPr>
+      <w:rPr>
+        <w:rFonts w:ascii="Wingdings" w:hAnsi="Wingdings" w:hint="default"/>
+      </w:rPr>
+    </w:lvl>
+    <w:lvl w:ilvl="6" w:tplc="18090001" w:tentative="1">
+      <w:start w:val="1"/>
+      <w:numFmt w:val="bullet"/>
+      <w:lvlText w:val=""/>
+      <w:lvlJc w:val="left"/>
+      <w:pPr>
+        <w:ind w:left="5040" w:hanging="360"/>
+      </w:pPr>
+      <w:rPr>
+        <w:rFonts w:ascii="Symbol" w:hAnsi="Symbol" w:hint="default"/>
+      </w:rPr>
+    </w:lvl>
+    <w:lvl w:ilvl="7" w:tplc="18090003" w:tentative="1">
+      <w:start w:val="1"/>
+      <w:numFmt w:val="bullet"/>
+      <w:lvlText w:val="o"/>
+      <w:lvlJc w:val="left"/>
+      <w:pPr>
+        <w:ind w:left="5760" w:hanging="360"/>
+      </w:pPr>
+      <w:rPr>
+        <w:rFonts w:ascii="Courier New" w:hAnsi="Courier New" w:cs="Courier New" w:hint="default"/>
+      </w:rPr>
+    </w:lvl>
+    <w:lvl w:ilvl="8" w:tplc="18090005" w:tentative="1">
+      <w:start w:val="1"/>
+      <w:numFmt w:val="bullet"/>
+      <w:lvlText w:val=""/>
+      <w:lvlJc w:val="left"/>
+      <w:pPr>
+        <w:ind w:left="6480" w:hanging="360"/>
+      </w:pPr>
+      <w:rPr>
+        <w:rFonts w:ascii="Wingdings" w:hAnsi="Wingdings" w:hint="default"/>
+      </w:rPr>
+    </w:lvl>
+  </w:abstractNum>
+  <w:abstractNum w:abstractNumId="6" w15:restartNumberingAfterBreak="0">
     <w:nsid w:val="48466F74"/>
     <w:multiLevelType w:val="multilevel"/>
     <w:tmpl w:val="36FE2B86"/>
@@ -8065,7 +10300,7 @@
       </w:pPr>
     </w:lvl>
   </w:abstractNum>
-  <w:abstractNum w:abstractNumId="5" w15:restartNumberingAfterBreak="0">
+  <w:abstractNum w:abstractNumId="7" w15:restartNumberingAfterBreak="0">
     <w:nsid w:val="4CA81F20"/>
     <w:multiLevelType w:val="multilevel"/>
     <w:tmpl w:val="A0E03054"/>
@@ -8215,10 +10450,10 @@
     </w:lvl>
   </w:abstractNum>
   <w:num w:numId="1" w16cid:durableId="988242122">
-    <w:abstractNumId w:val="2"/>
+    <w:abstractNumId w:val="3"/>
   </w:num>
   <w:num w:numId="2" w16cid:durableId="1601254720">
-    <w:abstractNumId w:val="4"/>
+    <w:abstractNumId w:val="6"/>
     <w:lvlOverride w:ilvl="0"/>
     <w:lvlOverride w:ilvl="1">
       <w:startOverride w:val="1"/>
@@ -8276,13 +10511,19 @@
     </w:lvlOverride>
   </w:num>
   <w:num w:numId="4" w16cid:durableId="961034985">
-    <w:abstractNumId w:val="5"/>
+    <w:abstractNumId w:val="7"/>
   </w:num>
   <w:num w:numId="5" w16cid:durableId="1431007675">
     <w:abstractNumId w:val="0"/>
   </w:num>
   <w:num w:numId="6" w16cid:durableId="1783452408">
-    <w:abstractNumId w:val="3"/>
+    <w:abstractNumId w:val="5"/>
+  </w:num>
+  <w:num w:numId="7" w16cid:durableId="1764178495">
+    <w:abstractNumId w:val="4"/>
+  </w:num>
+  <w:num w:numId="8" w16cid:durableId="1120687196">
+    <w:abstractNumId w:val="2"/>
   </w:num>
 </w:numbering>
 </file>

</xml_diff>

<commit_message>
Write up security section in Beta Release documentation
</commit_message>
<xml_diff>
--- a/Beta Release Documentation.docx
+++ b/Beta Release Documentation.docx
@@ -4041,13 +4041,7 @@
         <w:rPr>
           <w:rFonts w:ascii="Arial" w:hAnsi="Arial" w:cs="Arial"/>
         </w:rPr>
-        <w:t>Diagram Of Admin Dashboard</w:t>
-      </w:r>
-      <w:r>
-        <w:rPr>
-          <w:rFonts w:ascii="Arial" w:hAnsi="Arial" w:cs="Arial"/>
-        </w:rPr>
-        <w:t>………………………………………………………17</w:t>
+        <w:t>Diagram Of Admin Dashboard………………………………………………………17</w:t>
       </w:r>
     </w:p>
     <w:p>
@@ -6266,6 +6260,709 @@
           <w:rFonts w:ascii="Arial" w:hAnsi="Arial" w:cs="Arial"/>
         </w:rPr>
       </w:pPr>
+      <w:r>
+        <w:rPr>
+          <w:rFonts w:ascii="Arial" w:hAnsi="Arial" w:cs="Arial"/>
+        </w:rPr>
+        <w:t xml:space="preserve">For the Beta release, we've strengthened our security measures to safeguard the </w:t>
+      </w:r>
+      <w:proofErr w:type="spellStart"/>
+      <w:r>
+        <w:rPr>
+          <w:rFonts w:ascii="Arial" w:hAnsi="Arial" w:cs="Arial"/>
+        </w:rPr>
+        <w:t>Aerosense</w:t>
+      </w:r>
+      <w:proofErr w:type="spellEnd"/>
+      <w:r>
+        <w:rPr>
+          <w:rFonts w:ascii="Arial" w:hAnsi="Arial" w:cs="Arial"/>
+        </w:rPr>
+        <w:t xml:space="preserve"> ecosystem comprehensively.</w:t>
+      </w:r>
+    </w:p>
+    <w:p>
+      <w:pPr>
+        <w:spacing w:line="360" w:lineRule="auto"/>
+        <w:rPr>
+          <w:rFonts w:ascii="Arial" w:hAnsi="Arial" w:cs="Arial"/>
+        </w:rPr>
+      </w:pPr>
+      <w:r>
+        <w:rPr>
+          <w:rFonts w:ascii="Arial" w:hAnsi="Arial" w:cs="Arial"/>
+        </w:rPr>
+        <w:t>Enhanced Security Protocols</w:t>
+      </w:r>
+    </w:p>
+    <w:p>
+      <w:pPr>
+        <w:spacing w:line="360" w:lineRule="auto"/>
+        <w:rPr>
+          <w:rFonts w:ascii="Arial" w:hAnsi="Arial" w:cs="Arial"/>
+        </w:rPr>
+      </w:pPr>
+      <w:r>
+        <w:rPr>
+          <w:rFonts w:ascii="Arial" w:hAnsi="Arial" w:cs="Arial"/>
+        </w:rPr>
+        <w:lastRenderedPageBreak/>
+        <w:t>We've implemented several additional security features:</w:t>
+      </w:r>
+    </w:p>
+    <w:p>
+      <w:pPr>
+        <w:spacing w:line="360" w:lineRule="auto"/>
+        <w:rPr>
+          <w:rFonts w:ascii="Arial" w:hAnsi="Arial" w:cs="Arial"/>
+        </w:rPr>
+      </w:pPr>
+    </w:p>
+    <w:p>
+      <w:pPr>
+        <w:spacing w:line="360" w:lineRule="auto"/>
+        <w:rPr>
+          <w:rFonts w:ascii="Arial" w:hAnsi="Arial" w:cs="Arial"/>
+        </w:rPr>
+      </w:pPr>
+      <w:r>
+        <w:rPr>
+          <w:rFonts w:ascii="Arial" w:hAnsi="Arial" w:cs="Arial"/>
+        </w:rPr>
+        <w:t xml:space="preserve">•    Adoption of the </w:t>
+      </w:r>
+      <w:proofErr w:type="spellStart"/>
+      <w:r>
+        <w:rPr>
+          <w:rFonts w:ascii="Arial" w:hAnsi="Arial" w:cs="Arial"/>
+        </w:rPr>
+        <w:t>PubNub</w:t>
+      </w:r>
+      <w:proofErr w:type="spellEnd"/>
+      <w:r>
+        <w:rPr>
+          <w:rFonts w:ascii="Arial" w:hAnsi="Arial" w:cs="Arial"/>
+        </w:rPr>
+        <w:t xml:space="preserve"> Access Manager to tightly control device-server communication.</w:t>
+      </w:r>
+    </w:p>
+    <w:p>
+      <w:pPr>
+        <w:spacing w:line="360" w:lineRule="auto"/>
+        <w:rPr>
+          <w:rFonts w:ascii="Arial" w:hAnsi="Arial" w:cs="Arial"/>
+        </w:rPr>
+      </w:pPr>
+      <w:r>
+        <w:rPr>
+          <w:rFonts w:ascii="Arial" w:hAnsi="Arial" w:cs="Arial"/>
+        </w:rPr>
+        <w:t xml:space="preserve">•    Scheduled software updates for the IoT device firmware through </w:t>
+      </w:r>
+      <w:proofErr w:type="spellStart"/>
+      <w:r>
+        <w:rPr>
+          <w:rFonts w:ascii="Arial" w:hAnsi="Arial" w:cs="Arial"/>
+        </w:rPr>
+        <w:t>cron</w:t>
+      </w:r>
+      <w:proofErr w:type="spellEnd"/>
+      <w:r>
+        <w:rPr>
+          <w:rFonts w:ascii="Arial" w:hAnsi="Arial" w:cs="Arial"/>
+        </w:rPr>
+        <w:t xml:space="preserve"> jobs, ensuring our system is resilient against vulnerabilities.</w:t>
+      </w:r>
+    </w:p>
+    <w:p>
+      <w:pPr>
+        <w:spacing w:line="360" w:lineRule="auto"/>
+        <w:rPr>
+          <w:rFonts w:ascii="Arial" w:hAnsi="Arial" w:cs="Arial"/>
+        </w:rPr>
+      </w:pPr>
+      <w:r>
+        <w:rPr>
+          <w:rFonts w:ascii="Arial" w:hAnsi="Arial" w:cs="Arial"/>
+        </w:rPr>
+        <w:t xml:space="preserve">•    Strengthened encryption during data transmission, done by the </w:t>
+      </w:r>
+      <w:proofErr w:type="spellStart"/>
+      <w:r>
+        <w:rPr>
+          <w:rFonts w:ascii="Arial" w:hAnsi="Arial" w:cs="Arial"/>
+        </w:rPr>
+        <w:t>PubNub</w:t>
+      </w:r>
+      <w:proofErr w:type="spellEnd"/>
+      <w:r>
+        <w:rPr>
+          <w:rFonts w:ascii="Arial" w:hAnsi="Arial" w:cs="Arial"/>
+        </w:rPr>
+        <w:t xml:space="preserve"> Access Manager, to maintain the confidentiality and integrity of sensitive data.</w:t>
+      </w:r>
+    </w:p>
+    <w:p>
+      <w:pPr>
+        <w:spacing w:line="360" w:lineRule="auto"/>
+        <w:rPr>
+          <w:rFonts w:ascii="Arial" w:hAnsi="Arial" w:cs="Arial"/>
+        </w:rPr>
+      </w:pPr>
+      <w:r>
+        <w:rPr>
+          <w:rFonts w:ascii="Arial" w:hAnsi="Arial" w:cs="Arial"/>
+        </w:rPr>
+        <w:t>•    A secure authentication process using Firebase, which incorporates the OAuth 2.0 framework for more reliable and secure user validation.</w:t>
+      </w:r>
+    </w:p>
+    <w:p>
+      <w:pPr>
+        <w:spacing w:line="360" w:lineRule="auto"/>
+        <w:rPr>
+          <w:rFonts w:ascii="Arial" w:hAnsi="Arial" w:cs="Arial"/>
+        </w:rPr>
+      </w:pPr>
+      <w:r>
+        <w:rPr>
+          <w:rFonts w:ascii="Arial" w:hAnsi="Arial" w:cs="Arial"/>
+        </w:rPr>
+        <w:t>•    Enforced HTTPS protocols across all communication channels to guarantee the integrity and confidentiality of data in transit.</w:t>
+      </w:r>
+    </w:p>
+    <w:p>
+      <w:pPr>
+        <w:spacing w:line="360" w:lineRule="auto"/>
+        <w:rPr>
+          <w:rFonts w:ascii="Arial" w:hAnsi="Arial" w:cs="Arial"/>
+        </w:rPr>
+      </w:pPr>
+    </w:p>
+    <w:p>
+      <w:pPr>
+        <w:spacing w:line="360" w:lineRule="auto"/>
+        <w:rPr>
+          <w:rFonts w:ascii="Arial" w:hAnsi="Arial" w:cs="Arial"/>
+        </w:rPr>
+      </w:pPr>
+      <w:r>
+        <w:rPr>
+          <w:rFonts w:ascii="Arial" w:hAnsi="Arial" w:cs="Arial"/>
+        </w:rPr>
+        <w:t>To better understand the Update for the Device - Raspberry the Script to Update the Software and the Cron job script can be found in the \air-quality-monitor\</w:t>
+      </w:r>
+      <w:proofErr w:type="spellStart"/>
+      <w:r>
+        <w:rPr>
+          <w:rFonts w:ascii="Arial" w:hAnsi="Arial" w:cs="Arial"/>
+        </w:rPr>
+        <w:t>backend_hub</w:t>
+      </w:r>
+      <w:proofErr w:type="spellEnd"/>
+      <w:r>
+        <w:rPr>
+          <w:rFonts w:ascii="Arial" w:hAnsi="Arial" w:cs="Arial"/>
+        </w:rPr>
+        <w:t>\</w:t>
+      </w:r>
+      <w:proofErr w:type="spellStart"/>
+      <w:r>
+        <w:rPr>
+          <w:rFonts w:ascii="Arial" w:hAnsi="Arial" w:cs="Arial"/>
+        </w:rPr>
+        <w:t>sensor_pi</w:t>
+      </w:r>
+      <w:proofErr w:type="spellEnd"/>
+      <w:r>
+        <w:rPr>
+          <w:rFonts w:ascii="Arial" w:hAnsi="Arial" w:cs="Arial"/>
+        </w:rPr>
+        <w:t xml:space="preserve"> directory</w:t>
+      </w:r>
+    </w:p>
+    <w:p>
+      <w:pPr>
+        <w:spacing w:line="360" w:lineRule="auto"/>
+        <w:rPr>
+          <w:rFonts w:ascii="Arial" w:hAnsi="Arial" w:cs="Arial"/>
+        </w:rPr>
+      </w:pPr>
+    </w:p>
+    <w:p>
+      <w:pPr>
+        <w:spacing w:line="360" w:lineRule="auto"/>
+        <w:rPr>
+          <w:rFonts w:ascii="Arial" w:hAnsi="Arial" w:cs="Arial"/>
+        </w:rPr>
+      </w:pPr>
+      <w:r>
+        <w:rPr>
+          <w:rFonts w:ascii="Arial" w:hAnsi="Arial" w:cs="Arial"/>
+        </w:rPr>
+        <w:t>#!/usr/bin/env python3</w:t>
+      </w:r>
+    </w:p>
+    <w:p>
+      <w:pPr>
+        <w:spacing w:line="360" w:lineRule="auto"/>
+        <w:rPr>
+          <w:rFonts w:ascii="Arial" w:hAnsi="Arial" w:cs="Arial"/>
+        </w:rPr>
+      </w:pPr>
+      <w:r>
+        <w:rPr>
+          <w:rFonts w:ascii="Arial" w:hAnsi="Arial" w:cs="Arial"/>
+        </w:rPr>
+        <w:t>import subprocess</w:t>
+      </w:r>
+    </w:p>
+    <w:p>
+      <w:pPr>
+        <w:spacing w:line="360" w:lineRule="auto"/>
+        <w:rPr>
+          <w:rFonts w:ascii="Arial" w:hAnsi="Arial" w:cs="Arial"/>
+        </w:rPr>
+      </w:pPr>
+    </w:p>
+    <w:p>
+      <w:pPr>
+        <w:spacing w:line="360" w:lineRule="auto"/>
+        <w:rPr>
+          <w:rFonts w:ascii="Arial" w:hAnsi="Arial" w:cs="Arial"/>
+        </w:rPr>
+      </w:pPr>
+      <w:r>
+        <w:rPr>
+          <w:rFonts w:ascii="Arial" w:hAnsi="Arial" w:cs="Arial"/>
+        </w:rPr>
+        <w:t xml:space="preserve">def </w:t>
+      </w:r>
+      <w:proofErr w:type="spellStart"/>
+      <w:r>
+        <w:rPr>
+          <w:rFonts w:ascii="Arial" w:hAnsi="Arial" w:cs="Arial"/>
+        </w:rPr>
+        <w:t>update_system_packages</w:t>
+      </w:r>
+      <w:proofErr w:type="spellEnd"/>
+      <w:r>
+        <w:rPr>
+          <w:rFonts w:ascii="Arial" w:hAnsi="Arial" w:cs="Arial"/>
+        </w:rPr>
+        <w:t>():</w:t>
+      </w:r>
+    </w:p>
+    <w:p>
+      <w:pPr>
+        <w:spacing w:line="360" w:lineRule="auto"/>
+        <w:rPr>
+          <w:rFonts w:ascii="Arial" w:hAnsi="Arial" w:cs="Arial"/>
+        </w:rPr>
+      </w:pPr>
+      <w:r>
+        <w:rPr>
+          <w:rFonts w:ascii="Arial" w:hAnsi="Arial" w:cs="Arial"/>
+        </w:rPr>
+        <w:t xml:space="preserve">    print("Updating system packages...")</w:t>
+      </w:r>
+    </w:p>
+    <w:p>
+      <w:pPr>
+        <w:spacing w:line="360" w:lineRule="auto"/>
+        <w:rPr>
+          <w:rFonts w:ascii="Arial" w:hAnsi="Arial" w:cs="Arial"/>
+        </w:rPr>
+      </w:pPr>
+      <w:r>
+        <w:rPr>
+          <w:rFonts w:ascii="Arial" w:hAnsi="Arial" w:cs="Arial"/>
+        </w:rPr>
+        <w:t xml:space="preserve">    </w:t>
+      </w:r>
+      <w:proofErr w:type="spellStart"/>
+      <w:r>
+        <w:rPr>
+          <w:rFonts w:ascii="Arial" w:hAnsi="Arial" w:cs="Arial"/>
+        </w:rPr>
+        <w:t>subprocess.run</w:t>
+      </w:r>
+      <w:proofErr w:type="spellEnd"/>
+      <w:r>
+        <w:rPr>
+          <w:rFonts w:ascii="Arial" w:hAnsi="Arial" w:cs="Arial"/>
+        </w:rPr>
+        <w:t>(['</w:t>
+      </w:r>
+      <w:proofErr w:type="spellStart"/>
+      <w:r>
+        <w:rPr>
+          <w:rFonts w:ascii="Arial" w:hAnsi="Arial" w:cs="Arial"/>
+        </w:rPr>
+        <w:t>sudo</w:t>
+      </w:r>
+      <w:proofErr w:type="spellEnd"/>
+      <w:r>
+        <w:rPr>
+          <w:rFonts w:ascii="Arial" w:hAnsi="Arial" w:cs="Arial"/>
+        </w:rPr>
+        <w:t>', 'apt-get', 'update'], check=True)</w:t>
+      </w:r>
+    </w:p>
+    <w:p>
+      <w:pPr>
+        <w:spacing w:line="360" w:lineRule="auto"/>
+        <w:rPr>
+          <w:rFonts w:ascii="Arial" w:hAnsi="Arial" w:cs="Arial"/>
+        </w:rPr>
+      </w:pPr>
+      <w:r>
+        <w:rPr>
+          <w:rFonts w:ascii="Arial" w:hAnsi="Arial" w:cs="Arial"/>
+        </w:rPr>
+        <w:t xml:space="preserve">    </w:t>
+      </w:r>
+      <w:proofErr w:type="spellStart"/>
+      <w:r>
+        <w:rPr>
+          <w:rFonts w:ascii="Arial" w:hAnsi="Arial" w:cs="Arial"/>
+        </w:rPr>
+        <w:t>subprocess.run</w:t>
+      </w:r>
+      <w:proofErr w:type="spellEnd"/>
+      <w:r>
+        <w:rPr>
+          <w:rFonts w:ascii="Arial" w:hAnsi="Arial" w:cs="Arial"/>
+        </w:rPr>
+        <w:t>(['</w:t>
+      </w:r>
+      <w:proofErr w:type="spellStart"/>
+      <w:r>
+        <w:rPr>
+          <w:rFonts w:ascii="Arial" w:hAnsi="Arial" w:cs="Arial"/>
+        </w:rPr>
+        <w:t>sudo</w:t>
+      </w:r>
+      <w:proofErr w:type="spellEnd"/>
+      <w:r>
+        <w:rPr>
+          <w:rFonts w:ascii="Arial" w:hAnsi="Arial" w:cs="Arial"/>
+        </w:rPr>
+        <w:t>', 'apt-get', 'upgrade', '-y'], check=True)</w:t>
+      </w:r>
+    </w:p>
+    <w:p>
+      <w:pPr>
+        <w:spacing w:line="360" w:lineRule="auto"/>
+        <w:rPr>
+          <w:rFonts w:ascii="Arial" w:hAnsi="Arial" w:cs="Arial"/>
+        </w:rPr>
+      </w:pPr>
+    </w:p>
+    <w:p>
+      <w:pPr>
+        <w:spacing w:line="360" w:lineRule="auto"/>
+        <w:rPr>
+          <w:rFonts w:ascii="Arial" w:hAnsi="Arial" w:cs="Arial"/>
+        </w:rPr>
+      </w:pPr>
+      <w:r>
+        <w:rPr>
+          <w:rFonts w:ascii="Arial" w:hAnsi="Arial" w:cs="Arial"/>
+        </w:rPr>
+        <w:t xml:space="preserve">def </w:t>
+      </w:r>
+      <w:proofErr w:type="spellStart"/>
+      <w:r>
+        <w:rPr>
+          <w:rFonts w:ascii="Arial" w:hAnsi="Arial" w:cs="Arial"/>
+        </w:rPr>
+        <w:t>update_pip_packages</w:t>
+      </w:r>
+      <w:proofErr w:type="spellEnd"/>
+      <w:r>
+        <w:rPr>
+          <w:rFonts w:ascii="Arial" w:hAnsi="Arial" w:cs="Arial"/>
+        </w:rPr>
+        <w:t>():</w:t>
+      </w:r>
+    </w:p>
+    <w:p>
+      <w:pPr>
+        <w:spacing w:line="360" w:lineRule="auto"/>
+        <w:rPr>
+          <w:rFonts w:ascii="Arial" w:hAnsi="Arial" w:cs="Arial"/>
+        </w:rPr>
+      </w:pPr>
+      <w:r>
+        <w:rPr>
+          <w:rFonts w:ascii="Arial" w:hAnsi="Arial" w:cs="Arial"/>
+        </w:rPr>
+        <w:t xml:space="preserve">    print("Updating pip packages...")</w:t>
+      </w:r>
+    </w:p>
+    <w:p>
+      <w:pPr>
+        <w:spacing w:line="360" w:lineRule="auto"/>
+        <w:rPr>
+          <w:rFonts w:ascii="Arial" w:hAnsi="Arial" w:cs="Arial"/>
+        </w:rPr>
+      </w:pPr>
+      <w:r>
+        <w:rPr>
+          <w:rFonts w:ascii="Arial" w:hAnsi="Arial" w:cs="Arial"/>
+        </w:rPr>
+        <w:t xml:space="preserve">    </w:t>
+      </w:r>
+      <w:proofErr w:type="spellStart"/>
+      <w:r>
+        <w:rPr>
+          <w:rFonts w:ascii="Arial" w:hAnsi="Arial" w:cs="Arial"/>
+        </w:rPr>
+        <w:t>subprocess.run</w:t>
+      </w:r>
+      <w:proofErr w:type="spellEnd"/>
+      <w:r>
+        <w:rPr>
+          <w:rFonts w:ascii="Arial" w:hAnsi="Arial" w:cs="Arial"/>
+        </w:rPr>
+        <w:t>(['pip3', 'install', '--upgrade', 'pip'], check=True)</w:t>
+      </w:r>
+    </w:p>
+    <w:p>
+      <w:pPr>
+        <w:spacing w:line="360" w:lineRule="auto"/>
+        <w:rPr>
+          <w:rFonts w:ascii="Arial" w:hAnsi="Arial" w:cs="Arial"/>
+        </w:rPr>
+      </w:pPr>
+      <w:r>
+        <w:rPr>
+          <w:rFonts w:ascii="Arial" w:hAnsi="Arial" w:cs="Arial"/>
+        </w:rPr>
+        <w:t xml:space="preserve">    </w:t>
+      </w:r>
+      <w:proofErr w:type="spellStart"/>
+      <w:r>
+        <w:rPr>
+          <w:rFonts w:ascii="Arial" w:hAnsi="Arial" w:cs="Arial"/>
+        </w:rPr>
+        <w:t>subprocess.run</w:t>
+      </w:r>
+      <w:proofErr w:type="spellEnd"/>
+      <w:r>
+        <w:rPr>
+          <w:rFonts w:ascii="Arial" w:hAnsi="Arial" w:cs="Arial"/>
+        </w:rPr>
+        <w:t>(['pip3', 'list', '--outdated'], check=True)</w:t>
+      </w:r>
+    </w:p>
+    <w:p>
+      <w:pPr>
+        <w:spacing w:line="360" w:lineRule="auto"/>
+        <w:rPr>
+          <w:rFonts w:ascii="Arial" w:hAnsi="Arial" w:cs="Arial"/>
+        </w:rPr>
+      </w:pPr>
+    </w:p>
+    <w:p>
+      <w:pPr>
+        <w:spacing w:line="360" w:lineRule="auto"/>
+        <w:rPr>
+          <w:rFonts w:ascii="Arial" w:hAnsi="Arial" w:cs="Arial"/>
+        </w:rPr>
+      </w:pPr>
+      <w:r>
+        <w:rPr>
+          <w:rFonts w:ascii="Arial" w:hAnsi="Arial" w:cs="Arial"/>
+        </w:rPr>
+        <w:t>if __name__ == "__main__":</w:t>
+      </w:r>
+    </w:p>
+    <w:p>
+      <w:pPr>
+        <w:spacing w:line="360" w:lineRule="auto"/>
+        <w:rPr>
+          <w:rFonts w:ascii="Arial" w:hAnsi="Arial" w:cs="Arial"/>
+        </w:rPr>
+      </w:pPr>
+      <w:r>
+        <w:rPr>
+          <w:rFonts w:ascii="Arial" w:hAnsi="Arial" w:cs="Arial"/>
+        </w:rPr>
+        <w:t xml:space="preserve">    </w:t>
+      </w:r>
+      <w:proofErr w:type="spellStart"/>
+      <w:r>
+        <w:rPr>
+          <w:rFonts w:ascii="Arial" w:hAnsi="Arial" w:cs="Arial"/>
+        </w:rPr>
+        <w:t>update_system_packages</w:t>
+      </w:r>
+      <w:proofErr w:type="spellEnd"/>
+      <w:r>
+        <w:rPr>
+          <w:rFonts w:ascii="Arial" w:hAnsi="Arial" w:cs="Arial"/>
+        </w:rPr>
+        <w:t>()</w:t>
+      </w:r>
+    </w:p>
+    <w:p>
+      <w:pPr>
+        <w:spacing w:line="360" w:lineRule="auto"/>
+        <w:rPr>
+          <w:rFonts w:ascii="Arial" w:hAnsi="Arial" w:cs="Arial"/>
+        </w:rPr>
+      </w:pPr>
+      <w:r>
+        <w:rPr>
+          <w:rFonts w:ascii="Arial" w:hAnsi="Arial" w:cs="Arial"/>
+        </w:rPr>
+        <w:t xml:space="preserve">    </w:t>
+      </w:r>
+      <w:proofErr w:type="spellStart"/>
+      <w:r>
+        <w:rPr>
+          <w:rFonts w:ascii="Arial" w:hAnsi="Arial" w:cs="Arial"/>
+        </w:rPr>
+        <w:t>update_pip_packages</w:t>
+      </w:r>
+      <w:proofErr w:type="spellEnd"/>
+      <w:r>
+        <w:rPr>
+          <w:rFonts w:ascii="Arial" w:hAnsi="Arial" w:cs="Arial"/>
+        </w:rPr>
+        <w:t>()</w:t>
+      </w:r>
+    </w:p>
+    <w:p>
+      <w:pPr>
+        <w:spacing w:line="360" w:lineRule="auto"/>
+        <w:rPr>
+          <w:rFonts w:ascii="Arial" w:hAnsi="Arial" w:cs="Arial"/>
+        </w:rPr>
+      </w:pPr>
+    </w:p>
+    <w:p>
+      <w:pPr>
+        <w:spacing w:line="360" w:lineRule="auto"/>
+        <w:rPr>
+          <w:rFonts w:ascii="Arial" w:hAnsi="Arial" w:cs="Arial"/>
+        </w:rPr>
+      </w:pPr>
+      <w:r>
+        <w:rPr>
+          <w:rFonts w:ascii="Arial" w:hAnsi="Arial" w:cs="Arial"/>
+        </w:rPr>
+        <w:t xml:space="preserve">To access the crontab </w:t>
+      </w:r>
+    </w:p>
+    <w:p>
+      <w:pPr>
+        <w:spacing w:line="360" w:lineRule="auto"/>
+        <w:rPr>
+          <w:rFonts w:ascii="Arial" w:hAnsi="Arial" w:cs="Arial"/>
+        </w:rPr>
+      </w:pPr>
+      <w:r>
+        <w:rPr>
+          <w:rFonts w:ascii="Arial" w:hAnsi="Arial" w:cs="Arial"/>
+        </w:rPr>
+        <w:t>- crontab -e</w:t>
+      </w:r>
+    </w:p>
+    <w:p>
+      <w:pPr>
+        <w:spacing w:line="360" w:lineRule="auto"/>
+        <w:rPr>
+          <w:rFonts w:ascii="Arial" w:hAnsi="Arial" w:cs="Arial"/>
+        </w:rPr>
+      </w:pPr>
+    </w:p>
+    <w:p>
+      <w:pPr>
+        <w:spacing w:line="360" w:lineRule="auto"/>
+        <w:rPr>
+          <w:rFonts w:ascii="Arial" w:hAnsi="Arial" w:cs="Arial"/>
+        </w:rPr>
+      </w:pPr>
+      <w:r>
+        <w:rPr>
+          <w:rFonts w:ascii="Arial" w:hAnsi="Arial" w:cs="Arial"/>
+        </w:rPr>
+        <w:t>then type in the python and the location of your script</w:t>
+      </w:r>
+    </w:p>
+    <w:p>
+      <w:pPr>
+        <w:spacing w:line="360" w:lineRule="auto"/>
+        <w:rPr>
+          <w:rFonts w:ascii="Arial" w:hAnsi="Arial" w:cs="Arial"/>
+        </w:rPr>
+      </w:pPr>
+      <w:r>
+        <w:rPr>
+          <w:rFonts w:ascii="Arial" w:hAnsi="Arial" w:cs="Arial"/>
+        </w:rPr>
+        <w:t>- * * * * * python3 /home/pi/IOT/Aerosense/sensors.py</w:t>
+      </w:r>
+    </w:p>
+    <w:p>
+      <w:pPr>
+        <w:spacing w:line="360" w:lineRule="auto"/>
+        <w:rPr>
+          <w:rFonts w:ascii="Arial" w:hAnsi="Arial" w:cs="Arial"/>
+        </w:rPr>
+      </w:pPr>
+    </w:p>
+    <w:p>
+      <w:pPr>
+        <w:spacing w:line="360" w:lineRule="auto"/>
+        <w:rPr>
+          <w:rFonts w:ascii="Arial" w:hAnsi="Arial" w:cs="Arial"/>
+        </w:rPr>
+      </w:pPr>
+      <w:r>
+        <w:rPr>
+          <w:rFonts w:ascii="Arial" w:hAnsi="Arial" w:cs="Arial"/>
+        </w:rPr>
+        <w:t>for the update scripts this will run will run daily at midnight and will redirect both standard output and standard error to a log file for review.</w:t>
+      </w:r>
+    </w:p>
+    <w:p>
+      <w:pPr>
+        <w:spacing w:line="360" w:lineRule="auto"/>
+        <w:rPr>
+          <w:rFonts w:ascii="Arial" w:hAnsi="Arial" w:cs="Arial"/>
+        </w:rPr>
+      </w:pPr>
+      <w:r>
+        <w:rPr>
+          <w:rFonts w:ascii="Arial" w:hAnsi="Arial" w:cs="Arial"/>
+        </w:rPr>
+        <w:t>0 0 * * * /</w:t>
+      </w:r>
+      <w:proofErr w:type="spellStart"/>
+      <w:r>
+        <w:rPr>
+          <w:rFonts w:ascii="Arial" w:hAnsi="Arial" w:cs="Arial"/>
+        </w:rPr>
+        <w:t>usr</w:t>
+      </w:r>
+      <w:proofErr w:type="spellEnd"/>
+      <w:r>
+        <w:rPr>
+          <w:rFonts w:ascii="Arial" w:hAnsi="Arial" w:cs="Arial"/>
+        </w:rPr>
+        <w:t>/bin/python3 /home/pi/IOT/Aerosense/update_script.py &gt;&gt; /home/pi/cron.log 2&gt;&amp;1</w:t>
+      </w:r>
+    </w:p>
+    <w:p>
+      <w:pPr>
+        <w:spacing w:line="360" w:lineRule="auto"/>
+        <w:rPr>
+          <w:rFonts w:ascii="Arial" w:hAnsi="Arial" w:cs="Arial"/>
+        </w:rPr>
+      </w:pPr>
     </w:p>
     <w:p>
       <w:pPr>
@@ -6367,13 +7064,7 @@
         <w:rPr>
           <w:rFonts w:ascii="Arial" w:hAnsi="Arial" w:cs="Arial"/>
         </w:rPr>
-        <w:t>Diagram</w:t>
-      </w:r>
-      <w:r>
-        <w:rPr>
-          <w:rFonts w:ascii="Arial" w:hAnsi="Arial" w:cs="Arial"/>
-        </w:rPr>
-        <w:t xml:space="preserve"> Of The Database Model</w:t>
+        <w:t>Diagram Of The Database Model</w:t>
       </w:r>
     </w:p>
     <w:p>
@@ -7650,25 +8341,7 @@
           <w:bCs/>
           <w:color w:val="auto"/>
         </w:rPr>
-        <w:t>4</w:t>
-      </w:r>
-      <w:r>
-        <w:rPr>
-          <w:rFonts w:ascii="Arial" w:hAnsi="Arial" w:cs="Arial"/>
-          <w:b/>
-          <w:bCs/>
-          <w:color w:val="auto"/>
-        </w:rPr>
-        <w:t xml:space="preserve">. </w:t>
-      </w:r>
-      <w:r>
-        <w:rPr>
-          <w:rFonts w:ascii="Arial" w:hAnsi="Arial" w:cs="Arial"/>
-          <w:b/>
-          <w:bCs/>
-          <w:color w:val="auto"/>
-        </w:rPr>
-        <w:t>AWS Custom Domain</w:t>
+        <w:t>4. AWS Custom Domain</w:t>
       </w:r>
       <w:bookmarkEnd w:id="21"/>
     </w:p>
@@ -7707,13 +8380,7 @@
         <w:rPr>
           <w:rFonts w:ascii="Arial" w:hAnsi="Arial" w:cs="Arial"/>
         </w:rPr>
-        <w:t>This is a</w:t>
-      </w:r>
-      <w:r>
-        <w:rPr>
-          <w:rFonts w:ascii="Arial" w:hAnsi="Arial" w:cs="Arial"/>
-        </w:rPr>
-        <w:t xml:space="preserve"> summary of each endpoint for the Aerosense AWS server, to be included in the Beta Release documentation:</w:t>
+        <w:t>This is a summary of each endpoint for the Aerosense AWS server, to be included in the Beta Release documentation:</w:t>
       </w:r>
     </w:p>
     <w:p>
@@ -7767,6 +8434,7 @@
       <w:r>
         <w:rPr>
           <w:rFonts w:ascii="Arial" w:hAnsi="Arial" w:cs="Arial"/>
+          <w:noProof/>
         </w:rPr>
         <w:drawing>
           <wp:inline distT="0" distB="0" distL="0" distR="0" wp14:anchorId="001F4E19" wp14:editId="652C0E85">
@@ -7835,13 +8503,7 @@
         <w:rPr>
           <w:rFonts w:ascii="Arial" w:hAnsi="Arial" w:cs="Arial"/>
         </w:rPr>
-        <w:t>Diagram</w:t>
-      </w:r>
-      <w:r>
-        <w:rPr>
-          <w:rFonts w:ascii="Arial" w:hAnsi="Arial" w:cs="Arial"/>
-        </w:rPr>
-        <w:t xml:space="preserve"> of the Landing page of the Aerosense Website</w:t>
+        <w:t>Diagram of the Landing page of the Aerosense Website</w:t>
       </w:r>
     </w:p>
     <w:p>
@@ -7859,25 +8521,7 @@
         <w:rPr>
           <w:rFonts w:ascii="Arial" w:hAnsi="Arial" w:cs="Arial"/>
         </w:rPr>
-        <w:t>Serves as the landing page for Aerosense, providing the first point of interaction with users through a welcoming interface</w:t>
-      </w:r>
-      <w:r>
-        <w:rPr>
-          <w:rFonts w:ascii="Arial" w:hAnsi="Arial" w:cs="Arial"/>
-        </w:rPr>
-        <w:t xml:space="preserve"> to get the application</w:t>
-      </w:r>
-      <w:r>
-        <w:rPr>
-          <w:rFonts w:ascii="Arial" w:hAnsi="Arial" w:cs="Arial"/>
-        </w:rPr>
-        <w:t>.</w:t>
-      </w:r>
-      <w:r>
-        <w:rPr>
-          <w:rFonts w:ascii="Arial" w:hAnsi="Arial" w:cs="Arial"/>
-        </w:rPr>
-        <w:t xml:space="preserve"> The QR code doesn’t work to the play store just a design</w:t>
+        <w:t>Serves as the landing page for Aerosense, providing the first point of interaction with users through a welcoming interface to get the application. The QR code doesn’t work to the play store just a design</w:t>
       </w:r>
     </w:p>
     <w:p>
@@ -7941,6 +8585,7 @@
       <w:r>
         <w:rPr>
           <w:rFonts w:ascii="Arial" w:hAnsi="Arial" w:cs="Arial"/>
+          <w:noProof/>
         </w:rPr>
         <w:lastRenderedPageBreak/>
         <w:drawing>
@@ -8010,13 +8655,7 @@
         <w:rPr>
           <w:rFonts w:ascii="Arial" w:hAnsi="Arial" w:cs="Arial"/>
         </w:rPr>
-        <w:t xml:space="preserve">Diagrams of the </w:t>
-      </w:r>
-      <w:r>
-        <w:rPr>
-          <w:rFonts w:ascii="Arial" w:hAnsi="Arial" w:cs="Arial"/>
-        </w:rPr>
-        <w:t>Login Page for the Admin</w:t>
+        <w:t>Diagrams of the Login Page for the Admin</w:t>
       </w:r>
     </w:p>
     <w:p>
@@ -8107,6 +8746,7 @@
       <w:r>
         <w:rPr>
           <w:rFonts w:ascii="Arial" w:hAnsi="Arial" w:cs="Arial"/>
+          <w:noProof/>
         </w:rPr>
         <w:drawing>
           <wp:inline distT="0" distB="0" distL="0" distR="0" wp14:anchorId="3EC2BC48" wp14:editId="7A9C9352">
@@ -8166,13 +8806,7 @@
         <w:rPr>
           <w:rFonts w:ascii="Arial" w:hAnsi="Arial" w:cs="Arial"/>
         </w:rPr>
-        <w:t>Diagram</w:t>
-      </w:r>
-      <w:r>
-        <w:rPr>
-          <w:rFonts w:ascii="Arial" w:hAnsi="Arial" w:cs="Arial"/>
-        </w:rPr>
-        <w:t xml:space="preserve"> Of Admin Dashboard</w:t>
+        <w:t>Diagram Of Admin Dashboard</w:t>
       </w:r>
     </w:p>
     <w:p>
@@ -8292,19 +8926,7 @@
           <w:rFonts w:ascii="Arial" w:hAnsi="Arial" w:cs="Arial"/>
         </w:rPr>
         <w:lastRenderedPageBreak/>
-        <w:t xml:space="preserve">Manages token </w:t>
-      </w:r>
-      <w:r>
-        <w:rPr>
-          <w:rFonts w:ascii="Arial" w:hAnsi="Arial" w:cs="Arial"/>
-        </w:rPr>
-        <w:t>issuing</w:t>
-      </w:r>
-      <w:r>
-        <w:rPr>
-          <w:rFonts w:ascii="Arial" w:hAnsi="Arial" w:cs="Arial"/>
-        </w:rPr>
-        <w:t xml:space="preserve"> for Raspberry Pi devices. When a Pi needs to publish data to PubNub, it requests a token based on its model number. This endpoint verifies the hub existence and provides the appropriate token.</w:t>
+        <w:t>Manages token issuing for Raspberry Pi devices. When a Pi needs to publish data to PubNub, it requests a token based on its model number. This endpoint verifies the hub existence and provides the appropriate token.</w:t>
       </w:r>
     </w:p>
     <w:p>
@@ -11236,6 +11858,7 @@
   <w:style w:type="character" w:default="1" w:styleId="DefaultParagraphFont">
     <w:name w:val="Default Paragraph Font"/>
     <w:uiPriority w:val="1"/>
+    <w:semiHidden/>
     <w:unhideWhenUsed/>
   </w:style>
   <w:style w:type="table" w:default="1" w:styleId="TableNormal">

</xml_diff>